<commit_message>
FTA template will open.
</commit_message>
<xml_diff>
--- a/resources/Templates/Failure_To_Appear_Template.docx
+++ b/resources/Templates/Failure_To_Appear_Template.docx
@@ -255,8 +255,18 @@
           <w:sz w:val="20"/>
           <w:szCs w:val="20"/>
         </w:rPr>
-        <w:t>{{ case_number</w:t>
-      </w:r>
+        <w:t xml:space="preserve">{{ </w:t>
+      </w:r>
+      <w:proofErr w:type="spellStart"/>
+      <w:r>
+        <w:rPr>
+          <w:rFonts w:ascii="Palatino Linotype" w:hAnsi="Palatino Linotype"/>
+          <w:sz w:val="20"/>
+          <w:szCs w:val="20"/>
+        </w:rPr>
+        <w:t>case_number</w:t>
+      </w:r>
+      <w:proofErr w:type="spellEnd"/>
       <w:r>
         <w:rPr>
           <w:rFonts w:ascii="Palatino Linotype" w:hAnsi="Palatino Linotype"/>
@@ -342,15 +352,33 @@
           <w:sz w:val="20"/>
           <w:szCs w:val="20"/>
         </w:rPr>
-        <w:t>{{ defendant.</w:t>
-      </w:r>
-      <w:r>
-        <w:rPr>
-          <w:rFonts w:ascii="Palatino Linotype" w:hAnsi="Palatino Linotype"/>
-          <w:sz w:val="20"/>
-          <w:szCs w:val="20"/>
-        </w:rPr>
-        <w:t>first_name }}</w:t>
+        <w:t xml:space="preserve">{{ </w:t>
+      </w:r>
+      <w:proofErr w:type="spellStart"/>
+      <w:r>
+        <w:rPr>
+          <w:rFonts w:ascii="Palatino Linotype" w:hAnsi="Palatino Linotype"/>
+          <w:sz w:val="20"/>
+          <w:szCs w:val="20"/>
+        </w:rPr>
+        <w:t>defendant.</w:t>
+      </w:r>
+      <w:r>
+        <w:rPr>
+          <w:rFonts w:ascii="Palatino Linotype" w:hAnsi="Palatino Linotype"/>
+          <w:sz w:val="20"/>
+          <w:szCs w:val="20"/>
+        </w:rPr>
+        <w:t>first_name</w:t>
+      </w:r>
+      <w:proofErr w:type="spellEnd"/>
+      <w:r>
+        <w:rPr>
+          <w:rFonts w:ascii="Palatino Linotype" w:hAnsi="Palatino Linotype"/>
+          <w:sz w:val="20"/>
+          <w:szCs w:val="20"/>
+        </w:rPr>
+        <w:t xml:space="preserve"> }}</w:t>
       </w:r>
       <w:r>
         <w:rPr>
@@ -366,7 +394,16 @@
           <w:sz w:val="20"/>
           <w:szCs w:val="20"/>
         </w:rPr>
-        <w:t>{{ defendant.</w:t>
+        <w:t xml:space="preserve">{{ </w:t>
+      </w:r>
+      <w:proofErr w:type="spellStart"/>
+      <w:r>
+        <w:rPr>
+          <w:rFonts w:ascii="Palatino Linotype" w:hAnsi="Palatino Linotype"/>
+          <w:sz w:val="20"/>
+          <w:szCs w:val="20"/>
+        </w:rPr>
+        <w:t>defendant.</w:t>
       </w:r>
       <w:r>
         <w:rPr>
@@ -382,7 +419,16 @@
           <w:sz w:val="20"/>
           <w:szCs w:val="20"/>
         </w:rPr>
-        <w:t>name }}</w:t>
+        <w:t>name</w:t>
+      </w:r>
+      <w:proofErr w:type="spellEnd"/>
+      <w:r>
+        <w:rPr>
+          <w:rFonts w:ascii="Palatino Linotype" w:hAnsi="Palatino Linotype"/>
+          <w:sz w:val="20"/>
+          <w:szCs w:val="20"/>
+        </w:rPr>
+        <w:t xml:space="preserve"> }}</w:t>
       </w:r>
       <w:r>
         <w:rPr>
@@ -514,8 +560,9 @@
           <w:sz w:val="20"/>
           <w:szCs w:val="20"/>
         </w:rPr>
-        <w:t>% if judicial_officer.officer_</w:t>
-      </w:r>
+        <w:t xml:space="preserve">% if </w:t>
+      </w:r>
+      <w:proofErr w:type="spellStart"/>
       <w:r>
         <w:rPr>
           <w:rFonts w:ascii="Palatino Linotype" w:hAnsi="Palatino Linotype"/>
@@ -523,8 +570,18 @@
           <w:sz w:val="20"/>
           <w:szCs w:val="20"/>
         </w:rPr>
+        <w:t>judicial_officer.officer_</w:t>
+      </w:r>
+      <w:r>
+        <w:rPr>
+          <w:rFonts w:ascii="Palatino Linotype" w:hAnsi="Palatino Linotype"/>
+          <w:bCs/>
+          <w:sz w:val="20"/>
+          <w:szCs w:val="20"/>
+        </w:rPr>
         <w:t>type</w:t>
       </w:r>
+      <w:proofErr w:type="spellEnd"/>
       <w:r>
         <w:rPr>
           <w:rFonts w:ascii="Palatino Linotype" w:hAnsi="Palatino Linotype"/>
@@ -643,15 +700,51 @@
           <w:sz w:val="20"/>
           <w:szCs w:val="20"/>
         </w:rPr>
-        <w:t>{% elif judicial_officer.officer_</w:t>
-      </w:r>
-      <w:r>
-        <w:rPr>
-          <w:rFonts w:ascii="Palatino Linotype" w:hAnsi="Palatino Linotype"/>
-          <w:sz w:val="20"/>
-          <w:szCs w:val="20"/>
-        </w:rPr>
-        <w:t>type == ‘Judge’ %}</w:t>
+        <w:t xml:space="preserve">{% </w:t>
+      </w:r>
+      <w:proofErr w:type="spellStart"/>
+      <w:r>
+        <w:rPr>
+          <w:rFonts w:ascii="Palatino Linotype" w:hAnsi="Palatino Linotype"/>
+          <w:sz w:val="20"/>
+          <w:szCs w:val="20"/>
+        </w:rPr>
+        <w:t>elif</w:t>
+      </w:r>
+      <w:proofErr w:type="spellEnd"/>
+      <w:r>
+        <w:rPr>
+          <w:rFonts w:ascii="Palatino Linotype" w:hAnsi="Palatino Linotype"/>
+          <w:sz w:val="20"/>
+          <w:szCs w:val="20"/>
+        </w:rPr>
+        <w:t xml:space="preserve"> </w:t>
+      </w:r>
+      <w:proofErr w:type="spellStart"/>
+      <w:r>
+        <w:rPr>
+          <w:rFonts w:ascii="Palatino Linotype" w:hAnsi="Palatino Linotype"/>
+          <w:sz w:val="20"/>
+          <w:szCs w:val="20"/>
+        </w:rPr>
+        <w:t>judicial_officer.officer_</w:t>
+      </w:r>
+      <w:r>
+        <w:rPr>
+          <w:rFonts w:ascii="Palatino Linotype" w:hAnsi="Palatino Linotype"/>
+          <w:sz w:val="20"/>
+          <w:szCs w:val="20"/>
+        </w:rPr>
+        <w:t>type</w:t>
+      </w:r>
+      <w:proofErr w:type="spellEnd"/>
+      <w:r>
+        <w:rPr>
+          <w:rFonts w:ascii="Palatino Linotype" w:hAnsi="Palatino Linotype"/>
+          <w:sz w:val="20"/>
+          <w:szCs w:val="20"/>
+        </w:rPr>
+        <w:t xml:space="preserve"> == ‘Judge’ %}</w:t>
       </w:r>
     </w:p>
     <w:p>
@@ -825,7 +918,25 @@
           <w:sz w:val="20"/>
           <w:szCs w:val="20"/>
         </w:rPr>
-        <w:t xml:space="preserve"> on {{ plea_trial_date }}</w:t>
+        <w:t xml:space="preserve"> on {{ </w:t>
+      </w:r>
+      <w:proofErr w:type="spellStart"/>
+      <w:r>
+        <w:rPr>
+          <w:rFonts w:ascii="Palatino Linotype" w:hAnsi="Palatino Linotype"/>
+          <w:sz w:val="20"/>
+          <w:szCs w:val="20"/>
+        </w:rPr>
+        <w:t>plea_trial_date</w:t>
+      </w:r>
+      <w:proofErr w:type="spellEnd"/>
+      <w:r>
+        <w:rPr>
+          <w:rFonts w:ascii="Palatino Linotype" w:hAnsi="Palatino Linotype"/>
+          <w:sz w:val="20"/>
+          <w:szCs w:val="20"/>
+        </w:rPr>
+        <w:t xml:space="preserve"> }}</w:t>
       </w:r>
       <w:r>
         <w:rPr>
@@ -841,7 +952,25 @@
           <w:sz w:val="20"/>
           <w:szCs w:val="20"/>
         </w:rPr>
-        <w:t xml:space="preserve"> for {{ appearance_reason }}</w:t>
+        <w:t xml:space="preserve"> for {{ </w:t>
+      </w:r>
+      <w:proofErr w:type="spellStart"/>
+      <w:r>
+        <w:rPr>
+          <w:rFonts w:ascii="Palatino Linotype" w:hAnsi="Palatino Linotype"/>
+          <w:sz w:val="20"/>
+          <w:szCs w:val="20"/>
+        </w:rPr>
+        <w:t>appearance_reason</w:t>
+      </w:r>
+      <w:proofErr w:type="spellEnd"/>
+      <w:r>
+        <w:rPr>
+          <w:rFonts w:ascii="Palatino Linotype" w:hAnsi="Palatino Linotype"/>
+          <w:sz w:val="20"/>
+          <w:szCs w:val="20"/>
+        </w:rPr>
+        <w:t xml:space="preserve"> }}</w:t>
       </w:r>
       <w:r>
         <w:rPr>
@@ -899,76 +1028,6 @@
           <w:szCs w:val="20"/>
         </w:rPr>
         <w:t xml:space="preserve">     </w:t>
-      </w:r>
-    </w:p>
-    <w:p>
-      <w:pPr>
-        <w:tabs>
-          <w:tab w:val="center" w:pos="4680"/>
-        </w:tabs>
-        <w:jc w:val="both"/>
-        <w:rPr>
-          <w:rFonts w:ascii="Palatino Linotype" w:hAnsi="Palatino Linotype"/>
-          <w:b/>
-          <w:bCs/>
-          <w:sz w:val="20"/>
-          <w:szCs w:val="20"/>
-          <w:u w:val="single"/>
-        </w:rPr>
-      </w:pPr>
-      <w:r>
-        <w:rPr>
-          <w:rFonts w:ascii="Palatino Linotype" w:hAnsi="Palatino Linotype"/>
-          <w:b/>
-          <w:bCs/>
-          <w:sz w:val="20"/>
-          <w:szCs w:val="20"/>
-          <w:u w:val="single"/>
-        </w:rPr>
-        <w:t>Other Conditions</w:t>
-      </w:r>
-    </w:p>
-    <w:p>
-      <w:pPr>
-        <w:tabs>
-          <w:tab w:val="center" w:pos="4680"/>
-        </w:tabs>
-        <w:jc w:val="both"/>
-        <w:rPr>
-          <w:rFonts w:ascii="Palatino Linotype" w:hAnsi="Palatino Linotype"/>
-          <w:bCs/>
-          <w:color w:val="FF0000"/>
-          <w:sz w:val="20"/>
-          <w:szCs w:val="20"/>
-        </w:rPr>
-      </w:pPr>
-      <w:r>
-        <w:rPr>
-          <w:rFonts w:ascii="Palatino Linotype" w:hAnsi="Palatino Linotype"/>
-          <w:bCs/>
-          <w:sz w:val="20"/>
-          <w:szCs w:val="20"/>
-        </w:rPr>
-        <w:t>{{ other_conditions.terms }}</w:t>
-      </w:r>
-      <w:r>
-        <w:rPr>
-          <w:rFonts w:ascii="Palatino Linotype" w:hAnsi="Palatino Linotype"/>
-          <w:bCs/>
-          <w:sz w:val="20"/>
-          <w:szCs w:val="20"/>
-        </w:rPr>
-        <w:t>.</w:t>
-      </w:r>
-      <w:r>
-        <w:rPr>
-          <w:rFonts w:ascii="Palatino Linotype" w:hAnsi="Palatino Linotype"/>
-          <w:bCs/>
-          <w:color w:val="FF0000"/>
-          <w:sz w:val="20"/>
-          <w:szCs w:val="20"/>
-        </w:rPr>
-        <w:t>{% endif %}</w:t>
       </w:r>
     </w:p>
     <w:p>
@@ -1102,23 +1161,50 @@
           <w:sz w:val="20"/>
           <w:szCs w:val="20"/>
         </w:rPr>
-        <w:t>{{ judicial_officer.officer_</w:t>
-      </w:r>
-      <w:r>
-        <w:rPr>
-          <w:rFonts w:ascii="Palatino Linotype" w:hAnsi="Palatino Linotype"/>
-          <w:sz w:val="20"/>
-          <w:szCs w:val="20"/>
-        </w:rPr>
-        <w:t xml:space="preserve">type }} </w:t>
-      </w:r>
-      <w:r>
-        <w:rPr>
-          <w:rFonts w:ascii="Palatino Linotype" w:hAnsi="Palatino Linotype"/>
-          <w:sz w:val="20"/>
-          <w:szCs w:val="20"/>
-        </w:rPr>
-        <w:t>{{ judicial_officer</w:t>
+        <w:t xml:space="preserve">{{ </w:t>
+      </w:r>
+      <w:proofErr w:type="spellStart"/>
+      <w:r>
+        <w:rPr>
+          <w:rFonts w:ascii="Palatino Linotype" w:hAnsi="Palatino Linotype"/>
+          <w:sz w:val="20"/>
+          <w:szCs w:val="20"/>
+        </w:rPr>
+        <w:t>judicial_officer.officer_</w:t>
+      </w:r>
+      <w:r>
+        <w:rPr>
+          <w:rFonts w:ascii="Palatino Linotype" w:hAnsi="Palatino Linotype"/>
+          <w:sz w:val="20"/>
+          <w:szCs w:val="20"/>
+        </w:rPr>
+        <w:t>type</w:t>
+      </w:r>
+      <w:proofErr w:type="spellEnd"/>
+      <w:r>
+        <w:rPr>
+          <w:rFonts w:ascii="Palatino Linotype" w:hAnsi="Palatino Linotype"/>
+          <w:sz w:val="20"/>
+          <w:szCs w:val="20"/>
+        </w:rPr>
+        <w:t xml:space="preserve"> }} </w:t>
+      </w:r>
+      <w:r>
+        <w:rPr>
+          <w:rFonts w:ascii="Palatino Linotype" w:hAnsi="Palatino Linotype"/>
+          <w:sz w:val="20"/>
+          <w:szCs w:val="20"/>
+        </w:rPr>
+        <w:t xml:space="preserve">{{ </w:t>
+      </w:r>
+      <w:proofErr w:type="spellStart"/>
+      <w:r>
+        <w:rPr>
+          <w:rFonts w:ascii="Palatino Linotype" w:hAnsi="Palatino Linotype"/>
+          <w:sz w:val="20"/>
+          <w:szCs w:val="20"/>
+        </w:rPr>
+        <w:t>judicial_officer</w:t>
       </w:r>
       <w:r>
         <w:rPr>
@@ -1128,6 +1214,7 @@
         </w:rPr>
         <w:t>.first_name</w:t>
       </w:r>
+      <w:proofErr w:type="spellEnd"/>
       <w:r>
         <w:rPr>
           <w:rFonts w:ascii="Palatino Linotype" w:hAnsi="Palatino Linotype"/>
@@ -1150,7 +1237,25 @@
           <w:sz w:val="20"/>
           <w:szCs w:val="20"/>
         </w:rPr>
-        <w:t>{{ judicial_officer.last_name }}</w:t>
+        <w:t xml:space="preserve">{{ </w:t>
+      </w:r>
+      <w:proofErr w:type="spellStart"/>
+      <w:r>
+        <w:rPr>
+          <w:rFonts w:ascii="Palatino Linotype" w:hAnsi="Palatino Linotype"/>
+          <w:sz w:val="20"/>
+          <w:szCs w:val="20"/>
+        </w:rPr>
+        <w:t>judicial_officer.last_name</w:t>
+      </w:r>
+      <w:proofErr w:type="spellEnd"/>
+      <w:r>
+        <w:rPr>
+          <w:rFonts w:ascii="Palatino Linotype" w:hAnsi="Palatino Linotype"/>
+          <w:sz w:val="20"/>
+          <w:szCs w:val="20"/>
+        </w:rPr>
+        <w:t xml:space="preserve"> }}</w:t>
       </w:r>
     </w:p>
     <w:p>
@@ -1213,8 +1318,9 @@
           <w:sz w:val="20"/>
           <w:szCs w:val="20"/>
         </w:rPr>
-        <w:t>% if judicial_of</w:t>
-      </w:r>
+        <w:t xml:space="preserve">% if </w:t>
+      </w:r>
+      <w:proofErr w:type="spellStart"/>
       <w:r>
         <w:rPr>
           <w:rFonts w:ascii="Palatino Linotype" w:hAnsi="Palatino Linotype"/>
@@ -1223,7 +1329,7 @@
           <w:sz w:val="20"/>
           <w:szCs w:val="20"/>
         </w:rPr>
-        <w:t>ficer</w:t>
+        <w:t>judicial_of</w:t>
       </w:r>
       <w:r>
         <w:rPr>
@@ -1233,7 +1339,7 @@
           <w:sz w:val="20"/>
           <w:szCs w:val="20"/>
         </w:rPr>
-        <w:t>.officer</w:t>
+        <w:t>ficer</w:t>
       </w:r>
       <w:r>
         <w:rPr>
@@ -1243,7 +1349,28 @@
           <w:sz w:val="20"/>
           <w:szCs w:val="20"/>
         </w:rPr>
-        <w:t>_type  ==  ‘Magistrate’ %}</w:t>
+        <w:t>.officer</w:t>
+      </w:r>
+      <w:r>
+        <w:rPr>
+          <w:rFonts w:ascii="Palatino Linotype" w:hAnsi="Palatino Linotype"/>
+          <w:bCs/>
+          <w:color w:val="FF0000"/>
+          <w:sz w:val="20"/>
+          <w:szCs w:val="20"/>
+        </w:rPr>
+        <w:t>_type</w:t>
+      </w:r>
+      <w:proofErr w:type="spellEnd"/>
+      <w:r>
+        <w:rPr>
+          <w:rFonts w:ascii="Palatino Linotype" w:hAnsi="Palatino Linotype"/>
+          <w:bCs/>
+          <w:color w:val="FF0000"/>
+          <w:sz w:val="20"/>
+          <w:szCs w:val="20"/>
+        </w:rPr>
+        <w:t xml:space="preserve">  ==  ‘Magistrate’ %}</w:t>
       </w:r>
     </w:p>
     <w:p>
@@ -1403,7 +1530,43 @@
           <w:sz w:val="16"/>
           <w:szCs w:val="16"/>
         </w:rPr>
-        <w:t>Prosecutor’s Office: PS    OM     EM; Defendant’s Attorney: PS     OM     EM; {{ defendant.first_name }} {{ defendant.last_name}}: PS     OM     EM;</w:t>
+        <w:t xml:space="preserve">Prosecutor’s Office: PS    OM     EM; Defendant’s Attorney: PS     OM     EM; {{ </w:t>
+      </w:r>
+      <w:proofErr w:type="spellStart"/>
+      <w:r>
+        <w:rPr>
+          <w:rFonts w:ascii="Palatino Linotype" w:hAnsi="Palatino Linotype"/>
+          <w:sz w:val="16"/>
+          <w:szCs w:val="16"/>
+        </w:rPr>
+        <w:t>defendant.first_name</w:t>
+      </w:r>
+      <w:proofErr w:type="spellEnd"/>
+      <w:r>
+        <w:rPr>
+          <w:rFonts w:ascii="Palatino Linotype" w:hAnsi="Palatino Linotype"/>
+          <w:sz w:val="16"/>
+          <w:szCs w:val="16"/>
+        </w:rPr>
+        <w:t xml:space="preserve"> }} {{ </w:t>
+      </w:r>
+      <w:proofErr w:type="spellStart"/>
+      <w:r>
+        <w:rPr>
+          <w:rFonts w:ascii="Palatino Linotype" w:hAnsi="Palatino Linotype"/>
+          <w:sz w:val="16"/>
+          <w:szCs w:val="16"/>
+        </w:rPr>
+        <w:t>defendant.last_name</w:t>
+      </w:r>
+      <w:proofErr w:type="spellEnd"/>
+      <w:r>
+        <w:rPr>
+          <w:rFonts w:ascii="Palatino Linotype" w:hAnsi="Palatino Linotype"/>
+          <w:sz w:val="16"/>
+          <w:szCs w:val="16"/>
+        </w:rPr>
+        <w:t>}}: PS     OM     EM;</w:t>
       </w:r>
     </w:p>
     <w:p>
@@ -1432,7 +1595,79 @@
           <w:sz w:val="16"/>
           <w:szCs w:val="16"/>
         </w:rPr>
-        <w:t>{% if community_control.ordered is true or bond_conditions.monitoring is true %}Community Control: PS    EM;{% endif %}{% if jail_terms.ordered is true or apply_jtc == ‘Sentence’ %}County Jail: PS   EM;{% endif %}</w:t>
+        <w:t xml:space="preserve">{% if </w:t>
+      </w:r>
+      <w:proofErr w:type="spellStart"/>
+      <w:r>
+        <w:rPr>
+          <w:rFonts w:ascii="Palatino Linotype" w:hAnsi="Palatino Linotype"/>
+          <w:sz w:val="16"/>
+          <w:szCs w:val="16"/>
+        </w:rPr>
+        <w:t>community_control.ordered</w:t>
+      </w:r>
+      <w:proofErr w:type="spellEnd"/>
+      <w:r>
+        <w:rPr>
+          <w:rFonts w:ascii="Palatino Linotype" w:hAnsi="Palatino Linotype"/>
+          <w:sz w:val="16"/>
+          <w:szCs w:val="16"/>
+        </w:rPr>
+        <w:t xml:space="preserve"> is true or </w:t>
+      </w:r>
+      <w:proofErr w:type="spellStart"/>
+      <w:r>
+        <w:rPr>
+          <w:rFonts w:ascii="Palatino Linotype" w:hAnsi="Palatino Linotype"/>
+          <w:sz w:val="16"/>
+          <w:szCs w:val="16"/>
+        </w:rPr>
+        <w:t>bond_conditions.monitoring</w:t>
+      </w:r>
+      <w:proofErr w:type="spellEnd"/>
+      <w:r>
+        <w:rPr>
+          <w:rFonts w:ascii="Palatino Linotype" w:hAnsi="Palatino Linotype"/>
+          <w:sz w:val="16"/>
+          <w:szCs w:val="16"/>
+        </w:rPr>
+        <w:t xml:space="preserve"> is true %}Community Control: PS    EM;{% endif %}{% if </w:t>
+      </w:r>
+      <w:proofErr w:type="spellStart"/>
+      <w:r>
+        <w:rPr>
+          <w:rFonts w:ascii="Palatino Linotype" w:hAnsi="Palatino Linotype"/>
+          <w:sz w:val="16"/>
+          <w:szCs w:val="16"/>
+        </w:rPr>
+        <w:t>jail_terms.ordered</w:t>
+      </w:r>
+      <w:proofErr w:type="spellEnd"/>
+      <w:r>
+        <w:rPr>
+          <w:rFonts w:ascii="Palatino Linotype" w:hAnsi="Palatino Linotype"/>
+          <w:sz w:val="16"/>
+          <w:szCs w:val="16"/>
+        </w:rPr>
+        <w:t xml:space="preserve"> is true or </w:t>
+      </w:r>
+      <w:proofErr w:type="spellStart"/>
+      <w:r>
+        <w:rPr>
+          <w:rFonts w:ascii="Palatino Linotype" w:hAnsi="Palatino Linotype"/>
+          <w:sz w:val="16"/>
+          <w:szCs w:val="16"/>
+        </w:rPr>
+        <w:t>apply_jtc</w:t>
+      </w:r>
+      <w:proofErr w:type="spellEnd"/>
+      <w:r>
+        <w:rPr>
+          <w:rFonts w:ascii="Palatino Linotype" w:hAnsi="Palatino Linotype"/>
+          <w:sz w:val="16"/>
+          <w:szCs w:val="16"/>
+        </w:rPr>
+        <w:t xml:space="preserve"> == ‘Sentence’ %}County Jail: PS   EM;{% endif %}</w:t>
       </w:r>
     </w:p>
     <w:p>
@@ -1670,8 +1905,9 @@
         <w:sz w:val="20"/>
         <w:szCs w:val="20"/>
       </w:rPr>
-      <w:t xml:space="preserve">% if judicial_officer.officer_type  ==  ‘Magistrate’ %}Magistrate Decision – </w:t>
+      <w:t xml:space="preserve">% if </w:t>
     </w:r>
+    <w:proofErr w:type="spellStart"/>
     <w:r>
       <w:rPr>
         <w:rFonts w:ascii="Palatino Linotype" w:hAnsi="Palatino Linotype"/>
@@ -1679,8 +1915,9 @@
         <w:sz w:val="20"/>
         <w:szCs w:val="20"/>
       </w:rPr>
-      <w:t>Failure To Appear</w:t>
+      <w:t>judicial_officer.officer_type</w:t>
     </w:r>
+    <w:proofErr w:type="spellEnd"/>
     <w:r>
       <w:rPr>
         <w:rFonts w:ascii="Palatino Linotype" w:hAnsi="Palatino Linotype"/>
@@ -1688,6 +1925,24 @@
         <w:sz w:val="20"/>
         <w:szCs w:val="20"/>
       </w:rPr>
+      <w:t xml:space="preserve">  ==  ‘Magistrate’ %}Magistrate Decision – </w:t>
+    </w:r>
+    <w:r>
+      <w:rPr>
+        <w:rFonts w:ascii="Palatino Linotype" w:hAnsi="Palatino Linotype"/>
+        <w:bCs/>
+        <w:sz w:val="20"/>
+        <w:szCs w:val="20"/>
+      </w:rPr>
+      <w:t>Failure To Appear</w:t>
+    </w:r>
+    <w:r>
+      <w:rPr>
+        <w:rFonts w:ascii="Palatino Linotype" w:hAnsi="Palatino Linotype"/>
+        <w:bCs/>
+        <w:sz w:val="20"/>
+        <w:szCs w:val="20"/>
+      </w:rPr>
       <w:t xml:space="preserve"> Entry</w:t>
     </w:r>
     <w:r>
@@ -1696,14 +1951,50 @@
         <w:sz w:val="20"/>
         <w:szCs w:val="20"/>
       </w:rPr>
-      <w:t>{% elif judicial_officer.officer_type == ‘Judge’ %}</w:t>
+      <w:t xml:space="preserve">{% </w:t>
     </w:r>
+    <w:proofErr w:type="spellStart"/>
     <w:r>
       <w:rPr>
         <w:rFonts w:ascii="Palatino Linotype" w:hAnsi="Palatino Linotype"/>
         <w:sz w:val="20"/>
         <w:szCs w:val="20"/>
       </w:rPr>
+      <w:t>elif</w:t>
+    </w:r>
+    <w:proofErr w:type="spellEnd"/>
+    <w:r>
+      <w:rPr>
+        <w:rFonts w:ascii="Palatino Linotype" w:hAnsi="Palatino Linotype"/>
+        <w:sz w:val="20"/>
+        <w:szCs w:val="20"/>
+      </w:rPr>
+      <w:t xml:space="preserve"> </w:t>
+    </w:r>
+    <w:proofErr w:type="spellStart"/>
+    <w:r>
+      <w:rPr>
+        <w:rFonts w:ascii="Palatino Linotype" w:hAnsi="Palatino Linotype"/>
+        <w:sz w:val="20"/>
+        <w:szCs w:val="20"/>
+      </w:rPr>
+      <w:t>judicial_officer.officer_type</w:t>
+    </w:r>
+    <w:proofErr w:type="spellEnd"/>
+    <w:r>
+      <w:rPr>
+        <w:rFonts w:ascii="Palatino Linotype" w:hAnsi="Palatino Linotype"/>
+        <w:sz w:val="20"/>
+        <w:szCs w:val="20"/>
+      </w:rPr>
+      <w:t xml:space="preserve"> == ‘Judge’ %}</w:t>
+    </w:r>
+    <w:r>
+      <w:rPr>
+        <w:rFonts w:ascii="Palatino Linotype" w:hAnsi="Palatino Linotype"/>
+        <w:sz w:val="20"/>
+        <w:szCs w:val="20"/>
+      </w:rPr>
       <w:t>Failure To Appear</w:t>
     </w:r>
     <w:r>
@@ -1712,7 +2003,25 @@
         <w:sz w:val="20"/>
         <w:szCs w:val="20"/>
       </w:rPr>
-      <w:t xml:space="preserve"> Judgment Entry{% endif %} {{ case_number </w:t>
+      <w:t xml:space="preserve"> Judgment Entry{% endif %} {{ </w:t>
+    </w:r>
+    <w:proofErr w:type="spellStart"/>
+    <w:r>
+      <w:rPr>
+        <w:rFonts w:ascii="Palatino Linotype" w:hAnsi="Palatino Linotype"/>
+        <w:sz w:val="20"/>
+        <w:szCs w:val="20"/>
+      </w:rPr>
+      <w:t>case_number</w:t>
+    </w:r>
+    <w:proofErr w:type="spellEnd"/>
+    <w:r>
+      <w:rPr>
+        <w:rFonts w:ascii="Palatino Linotype" w:hAnsi="Palatino Linotype"/>
+        <w:sz w:val="20"/>
+        <w:szCs w:val="20"/>
+      </w:rPr>
+      <w:t xml:space="preserve"> </w:t>
     </w:r>
     <w:r>
       <w:rPr>

</xml_diff>

<commit_message>
Added arrest warrant radius box to FTA.
</commit_message>
<xml_diff>
--- a/resources/Templates/Failure_To_Appear_Template.docx
+++ b/resources/Templates/Failure_To_Appear_Template.docx
@@ -828,7 +828,6 @@
         </w:tabs>
         <w:rPr>
           <w:rFonts w:ascii="Palatino Linotype" w:hAnsi="Palatino Linotype"/>
-          <w:bCs/>
           <w:sz w:val="20"/>
           <w:szCs w:val="20"/>
         </w:rPr>
@@ -847,7 +846,7 @@
           <w:sz w:val="18"/>
           <w:szCs w:val="18"/>
         </w:rPr>
-        <w:t xml:space="preserve">     </w:t>
+        <w:t xml:space="preserve">    </w:t>
       </w:r>
       <w:r>
         <w:rPr>
@@ -901,7 +900,7 @@
           <w:szCs w:val="20"/>
           <w:lang w:val="en-CA"/>
         </w:rPr>
-        <w:t xml:space="preserve">appeared </w:t>
+        <w:t xml:space="preserve">appear </w:t>
       </w:r>
       <w:r>
         <w:rPr>
@@ -918,7 +917,15 @@
           <w:sz w:val="20"/>
           <w:szCs w:val="20"/>
         </w:rPr>
-        <w:t xml:space="preserve"> on {{ </w:t>
+        <w:t xml:space="preserve"> </w:t>
+      </w:r>
+      <w:r>
+        <w:rPr>
+          <w:rFonts w:ascii="Palatino Linotype" w:hAnsi="Palatino Linotype"/>
+          <w:sz w:val="20"/>
+          <w:szCs w:val="20"/>
+        </w:rPr>
+        <w:t xml:space="preserve">for {{ </w:t>
       </w:r>
       <w:proofErr w:type="spellStart"/>
       <w:r>
@@ -927,6 +934,40 @@
           <w:sz w:val="20"/>
           <w:szCs w:val="20"/>
         </w:rPr>
+        <w:t>appearance_reason</w:t>
+      </w:r>
+      <w:proofErr w:type="spellEnd"/>
+      <w:r>
+        <w:rPr>
+          <w:rFonts w:ascii="Palatino Linotype" w:hAnsi="Palatino Linotype"/>
+          <w:sz w:val="20"/>
+          <w:szCs w:val="20"/>
+        </w:rPr>
+        <w:t xml:space="preserve"> }}</w:t>
+      </w:r>
+      <w:r>
+        <w:rPr>
+          <w:rFonts w:ascii="Palatino Linotype" w:hAnsi="Palatino Linotype"/>
+          <w:sz w:val="20"/>
+          <w:szCs w:val="20"/>
+        </w:rPr>
+        <w:t xml:space="preserve"> </w:t>
+      </w:r>
+      <w:r>
+        <w:rPr>
+          <w:rFonts w:ascii="Palatino Linotype" w:hAnsi="Palatino Linotype"/>
+          <w:sz w:val="20"/>
+          <w:szCs w:val="20"/>
+        </w:rPr>
+        <w:t xml:space="preserve">on {{ </w:t>
+      </w:r>
+      <w:proofErr w:type="spellStart"/>
+      <w:r>
+        <w:rPr>
+          <w:rFonts w:ascii="Palatino Linotype" w:hAnsi="Palatino Linotype"/>
+          <w:sz w:val="20"/>
+          <w:szCs w:val="20"/>
+        </w:rPr>
         <w:t>plea_trial_date</w:t>
       </w:r>
       <w:proofErr w:type="spellEnd"/>
@@ -944,41 +985,7 @@
           <w:sz w:val="20"/>
           <w:szCs w:val="20"/>
         </w:rPr>
-        <w:t>,</w:t>
-      </w:r>
-      <w:r>
-        <w:rPr>
-          <w:rFonts w:ascii="Palatino Linotype" w:hAnsi="Palatino Linotype"/>
-          <w:sz w:val="20"/>
-          <w:szCs w:val="20"/>
-        </w:rPr>
-        <w:t xml:space="preserve"> for {{ </w:t>
-      </w:r>
-      <w:proofErr w:type="spellStart"/>
-      <w:r>
-        <w:rPr>
-          <w:rFonts w:ascii="Palatino Linotype" w:hAnsi="Palatino Linotype"/>
-          <w:sz w:val="20"/>
-          <w:szCs w:val="20"/>
-        </w:rPr>
-        <w:t>appearance_reason</w:t>
-      </w:r>
-      <w:proofErr w:type="spellEnd"/>
-      <w:r>
-        <w:rPr>
-          <w:rFonts w:ascii="Palatino Linotype" w:hAnsi="Palatino Linotype"/>
-          <w:sz w:val="20"/>
-          <w:szCs w:val="20"/>
-        </w:rPr>
-        <w:t xml:space="preserve"> }}</w:t>
-      </w:r>
-      <w:r>
-        <w:rPr>
-          <w:rFonts w:ascii="Palatino Linotype" w:hAnsi="Palatino Linotype"/>
-          <w:sz w:val="20"/>
-          <w:szCs w:val="20"/>
-        </w:rPr>
-        <w:t>, but failed to appear as ordered</w:t>
+        <w:t xml:space="preserve"> but failed to appear as ordered</w:t>
       </w:r>
       <w:r>
         <w:rPr>
@@ -995,6 +1002,14 @@
           <w:szCs w:val="20"/>
         </w:rPr>
         <w:t xml:space="preserve"> </w:t>
+      </w:r>
+      <w:r>
+        <w:rPr>
+          <w:rFonts w:ascii="Palatino Linotype" w:hAnsi="Palatino Linotype"/>
+          <w:sz w:val="20"/>
+          <w:szCs w:val="20"/>
+        </w:rPr>
+        <w:t>Therefore, the Court orders the following:</w:t>
       </w:r>
     </w:p>
     <w:p>
@@ -1004,11 +1019,159 @@
         </w:tabs>
         <w:rPr>
           <w:rFonts w:ascii="Palatino Linotype" w:hAnsi="Palatino Linotype"/>
+          <w:sz w:val="20"/>
+          <w:szCs w:val="20"/>
+        </w:rPr>
+      </w:pPr>
+    </w:p>
+    <w:p>
+      <w:pPr>
+        <w:pStyle w:val="ListParagraph"/>
+        <w:numPr>
+          <w:ilvl w:val="0"/>
+          <w:numId w:val="8"/>
+        </w:numPr>
+        <w:tabs>
+          <w:tab w:val="center" w:pos="4680"/>
+        </w:tabs>
+        <w:rPr>
+          <w:rFonts w:ascii="Palatino Linotype" w:hAnsi="Palatino Linotype"/>
           <w:bCs/>
           <w:sz w:val="20"/>
           <w:szCs w:val="20"/>
         </w:rPr>
       </w:pPr>
+      <w:r>
+        <w:rPr>
+          <w:rFonts w:ascii="Palatino Linotype" w:hAnsi="Palatino Linotype"/>
+          <w:sz w:val="20"/>
+          <w:szCs w:val="20"/>
+        </w:rPr>
+        <w:t xml:space="preserve">{% if </w:t>
+      </w:r>
+      <w:proofErr w:type="spellStart"/>
+      <w:r>
+        <w:rPr>
+          <w:rFonts w:ascii="Palatino Linotype" w:hAnsi="Palatino Linotype"/>
+          <w:sz w:val="20"/>
+          <w:szCs w:val="20"/>
+        </w:rPr>
+        <w:t>fta_conditions.arrest_warrant</w:t>
+      </w:r>
+      <w:proofErr w:type="spellEnd"/>
+      <w:r>
+        <w:rPr>
+          <w:rFonts w:ascii="Palatino Linotype" w:hAnsi="Palatino Linotype"/>
+          <w:sz w:val="20"/>
+          <w:szCs w:val="20"/>
+        </w:rPr>
+        <w:t xml:space="preserve"> is true %}An arrest warrant for the Defendant shall issue forthwith. The pickup radius for the warrant is {{ </w:t>
+      </w:r>
+      <w:proofErr w:type="spellStart"/>
+      <w:r>
+        <w:rPr>
+          <w:rFonts w:ascii="Palatino Linotype" w:hAnsi="Palatino Linotype"/>
+          <w:sz w:val="20"/>
+          <w:szCs w:val="20"/>
+        </w:rPr>
+        <w:t>arrest_warrant_radius</w:t>
+      </w:r>
+      <w:proofErr w:type="spellEnd"/>
+      <w:r>
+        <w:rPr>
+          <w:rFonts w:ascii="Palatino Linotype" w:hAnsi="Palatino Linotype"/>
+          <w:sz w:val="20"/>
+          <w:szCs w:val="20"/>
+        </w:rPr>
+        <w:t xml:space="preserve"> }}. {% endif %}</w:t>
+      </w:r>
+      <w:r>
+        <w:rPr>
+          <w:rFonts w:ascii="Palatino Linotype" w:hAnsi="Palatino Linotype"/>
+          <w:sz w:val="20"/>
+          <w:szCs w:val="20"/>
+        </w:rPr>
+        <w:t xml:space="preserve">{% if </w:t>
+      </w:r>
+      <w:proofErr w:type="spellStart"/>
+      <w:r>
+        <w:rPr>
+          <w:rFonts w:ascii="Palatino Linotype" w:hAnsi="Palatino Linotype"/>
+          <w:sz w:val="20"/>
+          <w:szCs w:val="20"/>
+        </w:rPr>
+        <w:t>fta_conditions.bond_forfeited</w:t>
+      </w:r>
+      <w:proofErr w:type="spellEnd"/>
+      <w:r>
+        <w:rPr>
+          <w:rFonts w:ascii="Palatino Linotype" w:hAnsi="Palatino Linotype"/>
+          <w:sz w:val="20"/>
+          <w:szCs w:val="20"/>
+        </w:rPr>
+        <w:t xml:space="preserve"> %}</w:t>
+      </w:r>
+    </w:p>
+    <w:p>
+      <w:pPr>
+        <w:pStyle w:val="ListParagraph"/>
+        <w:numPr>
+          <w:ilvl w:val="0"/>
+          <w:numId w:val="8"/>
+        </w:numPr>
+        <w:tabs>
+          <w:tab w:val="center" w:pos="4680"/>
+        </w:tabs>
+        <w:rPr>
+          <w:rFonts w:ascii="Palatino Linotype" w:hAnsi="Palatino Linotype"/>
+          <w:bCs/>
+          <w:sz w:val="20"/>
+          <w:szCs w:val="20"/>
+        </w:rPr>
+      </w:pPr>
+      <w:r>
+        <w:rPr>
+          <w:rFonts w:ascii="Palatino Linotype" w:hAnsi="Palatino Linotype"/>
+          <w:sz w:val="20"/>
+          <w:szCs w:val="20"/>
+        </w:rPr>
+        <w:t>Bond is forfeited pursuant to R.C. § 2937.35. The Clerk shall apply and deposit and dispose of security as provided in R.C. § 2937.36. {% endif %}</w:t>
+      </w:r>
+    </w:p>
+    <w:p>
+      <w:pPr>
+        <w:tabs>
+          <w:tab w:val="center" w:pos="4680"/>
+        </w:tabs>
+        <w:rPr>
+          <w:rFonts w:ascii="Palatino Linotype" w:hAnsi="Palatino Linotype"/>
+          <w:bCs/>
+          <w:sz w:val="20"/>
+          <w:szCs w:val="20"/>
+        </w:rPr>
+      </w:pPr>
+    </w:p>
+    <w:p>
+      <w:pPr>
+        <w:tabs>
+          <w:tab w:val="center" w:pos="4680"/>
+        </w:tabs>
+        <w:rPr>
+          <w:rFonts w:ascii="Palatino Linotype" w:hAnsi="Palatino Linotype"/>
+          <w:bCs/>
+          <w:sz w:val="20"/>
+          <w:szCs w:val="20"/>
+        </w:rPr>
+      </w:pPr>
+      <w:r>
+        <w:rPr>
+          <w:rFonts w:ascii="Palatino Linotype" w:hAnsi="Palatino Linotype"/>
+          <w:bCs/>
+          <w:sz w:val="20"/>
+          <w:szCs w:val="20"/>
+        </w:rPr>
+        <w:tab/>
+      </w:r>
     </w:p>
     <w:p>
       <w:pPr>
@@ -2698,6 +2861,119 @@
     </w:lvl>
   </w:abstractNum>
   <w:abstractNum w:abstractNumId="5" w15:restartNumberingAfterBreak="0">
+    <w:nsid w:val="68D1612F"/>
+    <w:multiLevelType w:val="hybridMultilevel"/>
+    <w:tmpl w:val="119A99DA"/>
+    <w:lvl w:ilvl="0" w:tplc="04090001">
+      <w:start w:val="1"/>
+      <w:numFmt w:val="bullet"/>
+      <w:lvlText w:val=""/>
+      <w:lvlJc w:val="left"/>
+      <w:pPr>
+        <w:ind w:left="720" w:hanging="360"/>
+      </w:pPr>
+      <w:rPr>
+        <w:rFonts w:ascii="Symbol" w:hAnsi="Symbol" w:hint="default"/>
+      </w:rPr>
+    </w:lvl>
+    <w:lvl w:ilvl="1" w:tplc="04090003" w:tentative="1">
+      <w:start w:val="1"/>
+      <w:numFmt w:val="bullet"/>
+      <w:lvlText w:val="o"/>
+      <w:lvlJc w:val="left"/>
+      <w:pPr>
+        <w:ind w:left="1440" w:hanging="360"/>
+      </w:pPr>
+      <w:rPr>
+        <w:rFonts w:ascii="Courier New" w:hAnsi="Courier New" w:cs="Courier New" w:hint="default"/>
+      </w:rPr>
+    </w:lvl>
+    <w:lvl w:ilvl="2" w:tplc="04090005" w:tentative="1">
+      <w:start w:val="1"/>
+      <w:numFmt w:val="bullet"/>
+      <w:lvlText w:val=""/>
+      <w:lvlJc w:val="left"/>
+      <w:pPr>
+        <w:ind w:left="2160" w:hanging="360"/>
+      </w:pPr>
+      <w:rPr>
+        <w:rFonts w:ascii="Wingdings" w:hAnsi="Wingdings" w:hint="default"/>
+      </w:rPr>
+    </w:lvl>
+    <w:lvl w:ilvl="3" w:tplc="04090001" w:tentative="1">
+      <w:start w:val="1"/>
+      <w:numFmt w:val="bullet"/>
+      <w:lvlText w:val=""/>
+      <w:lvlJc w:val="left"/>
+      <w:pPr>
+        <w:ind w:left="2880" w:hanging="360"/>
+      </w:pPr>
+      <w:rPr>
+        <w:rFonts w:ascii="Symbol" w:hAnsi="Symbol" w:hint="default"/>
+      </w:rPr>
+    </w:lvl>
+    <w:lvl w:ilvl="4" w:tplc="04090003" w:tentative="1">
+      <w:start w:val="1"/>
+      <w:numFmt w:val="bullet"/>
+      <w:lvlText w:val="o"/>
+      <w:lvlJc w:val="left"/>
+      <w:pPr>
+        <w:ind w:left="3600" w:hanging="360"/>
+      </w:pPr>
+      <w:rPr>
+        <w:rFonts w:ascii="Courier New" w:hAnsi="Courier New" w:cs="Courier New" w:hint="default"/>
+      </w:rPr>
+    </w:lvl>
+    <w:lvl w:ilvl="5" w:tplc="04090005" w:tentative="1">
+      <w:start w:val="1"/>
+      <w:numFmt w:val="bullet"/>
+      <w:lvlText w:val=""/>
+      <w:lvlJc w:val="left"/>
+      <w:pPr>
+        <w:ind w:left="4320" w:hanging="360"/>
+      </w:pPr>
+      <w:rPr>
+        <w:rFonts w:ascii="Wingdings" w:hAnsi="Wingdings" w:hint="default"/>
+      </w:rPr>
+    </w:lvl>
+    <w:lvl w:ilvl="6" w:tplc="04090001" w:tentative="1">
+      <w:start w:val="1"/>
+      <w:numFmt w:val="bullet"/>
+      <w:lvlText w:val=""/>
+      <w:lvlJc w:val="left"/>
+      <w:pPr>
+        <w:ind w:left="5040" w:hanging="360"/>
+      </w:pPr>
+      <w:rPr>
+        <w:rFonts w:ascii="Symbol" w:hAnsi="Symbol" w:hint="default"/>
+      </w:rPr>
+    </w:lvl>
+    <w:lvl w:ilvl="7" w:tplc="04090003" w:tentative="1">
+      <w:start w:val="1"/>
+      <w:numFmt w:val="bullet"/>
+      <w:lvlText w:val="o"/>
+      <w:lvlJc w:val="left"/>
+      <w:pPr>
+        <w:ind w:left="5760" w:hanging="360"/>
+      </w:pPr>
+      <w:rPr>
+        <w:rFonts w:ascii="Courier New" w:hAnsi="Courier New" w:cs="Courier New" w:hint="default"/>
+      </w:rPr>
+    </w:lvl>
+    <w:lvl w:ilvl="8" w:tplc="04090005" w:tentative="1">
+      <w:start w:val="1"/>
+      <w:numFmt w:val="bullet"/>
+      <w:lvlText w:val=""/>
+      <w:lvlJc w:val="left"/>
+      <w:pPr>
+        <w:ind w:left="6480" w:hanging="360"/>
+      </w:pPr>
+      <w:rPr>
+        <w:rFonts w:ascii="Wingdings" w:hAnsi="Wingdings" w:hint="default"/>
+      </w:rPr>
+    </w:lvl>
+  </w:abstractNum>
+  <w:abstractNum w:abstractNumId="6" w15:restartNumberingAfterBreak="0">
     <w:nsid w:val="6C3A28D4"/>
     <w:multiLevelType w:val="hybridMultilevel"/>
     <w:tmpl w:val="28D0FB9E"/>
@@ -2810,7 +3086,7 @@
       </w:rPr>
     </w:lvl>
   </w:abstractNum>
-  <w:abstractNum w:abstractNumId="6" w15:restartNumberingAfterBreak="0">
+  <w:abstractNum w:abstractNumId="7" w15:restartNumberingAfterBreak="0">
     <w:nsid w:val="73222ACC"/>
     <w:multiLevelType w:val="hybridMultilevel"/>
     <w:tmpl w:val="FC0AC52A"/>
@@ -2927,7 +3203,7 @@
     <w:abstractNumId w:val="0"/>
   </w:num>
   <w:num w:numId="2">
-    <w:abstractNumId w:val="5"/>
+    <w:abstractNumId w:val="6"/>
   </w:num>
   <w:num w:numId="3">
     <w:abstractNumId w:val="4"/>
@@ -2936,13 +3212,16 @@
     <w:abstractNumId w:val="3"/>
   </w:num>
   <w:num w:numId="5">
-    <w:abstractNumId w:val="6"/>
+    <w:abstractNumId w:val="7"/>
   </w:num>
   <w:num w:numId="6">
     <w:abstractNumId w:val="2"/>
   </w:num>
   <w:num w:numId="7">
     <w:abstractNumId w:val="1"/>
+  </w:num>
+  <w:num w:numId="8">
+    <w:abstractNumId w:val="5"/>
   </w:num>
 </w:numbering>
 </file>

</xml_diff>

<commit_message>
Added function to hide arrest warrant radius box.
</commit_message>
<xml_diff>
--- a/resources/Templates/Failure_To_Appear_Template.docx
+++ b/resources/Templates/Failure_To_Appear_Template.docx
@@ -255,18 +255,8 @@
           <w:sz w:val="20"/>
           <w:szCs w:val="20"/>
         </w:rPr>
-        <w:t xml:space="preserve">{{ </w:t>
-      </w:r>
-      <w:proofErr w:type="spellStart"/>
-      <w:r>
-        <w:rPr>
-          <w:rFonts w:ascii="Palatino Linotype" w:hAnsi="Palatino Linotype"/>
-          <w:sz w:val="20"/>
-          <w:szCs w:val="20"/>
-        </w:rPr>
-        <w:t>case_number</w:t>
-      </w:r>
-      <w:proofErr w:type="spellEnd"/>
+        <w:t>{{ case_number</w:t>
+      </w:r>
       <w:r>
         <w:rPr>
           <w:rFonts w:ascii="Palatino Linotype" w:hAnsi="Palatino Linotype"/>
@@ -352,33 +342,15 @@
           <w:sz w:val="20"/>
           <w:szCs w:val="20"/>
         </w:rPr>
-        <w:t xml:space="preserve">{{ </w:t>
-      </w:r>
-      <w:proofErr w:type="spellStart"/>
-      <w:r>
-        <w:rPr>
-          <w:rFonts w:ascii="Palatino Linotype" w:hAnsi="Palatino Linotype"/>
-          <w:sz w:val="20"/>
-          <w:szCs w:val="20"/>
-        </w:rPr>
-        <w:t>defendant.</w:t>
-      </w:r>
-      <w:r>
-        <w:rPr>
-          <w:rFonts w:ascii="Palatino Linotype" w:hAnsi="Palatino Linotype"/>
-          <w:sz w:val="20"/>
-          <w:szCs w:val="20"/>
-        </w:rPr>
-        <w:t>first_name</w:t>
-      </w:r>
-      <w:proofErr w:type="spellEnd"/>
-      <w:r>
-        <w:rPr>
-          <w:rFonts w:ascii="Palatino Linotype" w:hAnsi="Palatino Linotype"/>
-          <w:sz w:val="20"/>
-          <w:szCs w:val="20"/>
-        </w:rPr>
-        <w:t xml:space="preserve"> }}</w:t>
+        <w:t>{{ defendant.</w:t>
+      </w:r>
+      <w:r>
+        <w:rPr>
+          <w:rFonts w:ascii="Palatino Linotype" w:hAnsi="Palatino Linotype"/>
+          <w:sz w:val="20"/>
+          <w:szCs w:val="20"/>
+        </w:rPr>
+        <w:t>first_name }}</w:t>
       </w:r>
       <w:r>
         <w:rPr>
@@ -394,16 +366,7 @@
           <w:sz w:val="20"/>
           <w:szCs w:val="20"/>
         </w:rPr>
-        <w:t xml:space="preserve">{{ </w:t>
-      </w:r>
-      <w:proofErr w:type="spellStart"/>
-      <w:r>
-        <w:rPr>
-          <w:rFonts w:ascii="Palatino Linotype" w:hAnsi="Palatino Linotype"/>
-          <w:sz w:val="20"/>
-          <w:szCs w:val="20"/>
-        </w:rPr>
-        <w:t>defendant.</w:t>
+        <w:t>{{ defendant.</w:t>
       </w:r>
       <w:r>
         <w:rPr>
@@ -419,16 +382,7 @@
           <w:sz w:val="20"/>
           <w:szCs w:val="20"/>
         </w:rPr>
-        <w:t>name</w:t>
-      </w:r>
-      <w:proofErr w:type="spellEnd"/>
-      <w:r>
-        <w:rPr>
-          <w:rFonts w:ascii="Palatino Linotype" w:hAnsi="Palatino Linotype"/>
-          <w:sz w:val="20"/>
-          <w:szCs w:val="20"/>
-        </w:rPr>
-        <w:t xml:space="preserve"> }}</w:t>
+        <w:t>name }}</w:t>
       </w:r>
       <w:r>
         <w:rPr>
@@ -560,9 +514,8 @@
           <w:sz w:val="20"/>
           <w:szCs w:val="20"/>
         </w:rPr>
-        <w:t xml:space="preserve">% if </w:t>
-      </w:r>
-      <w:proofErr w:type="spellStart"/>
+        <w:t>% if judicial_officer.officer_</w:t>
+      </w:r>
       <w:r>
         <w:rPr>
           <w:rFonts w:ascii="Palatino Linotype" w:hAnsi="Palatino Linotype"/>
@@ -570,18 +523,8 @@
           <w:sz w:val="20"/>
           <w:szCs w:val="20"/>
         </w:rPr>
-        <w:t>judicial_officer.officer_</w:t>
-      </w:r>
-      <w:r>
-        <w:rPr>
-          <w:rFonts w:ascii="Palatino Linotype" w:hAnsi="Palatino Linotype"/>
-          <w:bCs/>
-          <w:sz w:val="20"/>
-          <w:szCs w:val="20"/>
-        </w:rPr>
         <w:t>type</w:t>
       </w:r>
-      <w:proofErr w:type="spellEnd"/>
       <w:r>
         <w:rPr>
           <w:rFonts w:ascii="Palatino Linotype" w:hAnsi="Palatino Linotype"/>
@@ -700,51 +643,15 @@
           <w:sz w:val="20"/>
           <w:szCs w:val="20"/>
         </w:rPr>
-        <w:t xml:space="preserve">{% </w:t>
-      </w:r>
-      <w:proofErr w:type="spellStart"/>
-      <w:r>
-        <w:rPr>
-          <w:rFonts w:ascii="Palatino Linotype" w:hAnsi="Palatino Linotype"/>
-          <w:sz w:val="20"/>
-          <w:szCs w:val="20"/>
-        </w:rPr>
-        <w:t>elif</w:t>
-      </w:r>
-      <w:proofErr w:type="spellEnd"/>
-      <w:r>
-        <w:rPr>
-          <w:rFonts w:ascii="Palatino Linotype" w:hAnsi="Palatino Linotype"/>
-          <w:sz w:val="20"/>
-          <w:szCs w:val="20"/>
-        </w:rPr>
-        <w:t xml:space="preserve"> </w:t>
-      </w:r>
-      <w:proofErr w:type="spellStart"/>
-      <w:r>
-        <w:rPr>
-          <w:rFonts w:ascii="Palatino Linotype" w:hAnsi="Palatino Linotype"/>
-          <w:sz w:val="20"/>
-          <w:szCs w:val="20"/>
-        </w:rPr>
-        <w:t>judicial_officer.officer_</w:t>
-      </w:r>
-      <w:r>
-        <w:rPr>
-          <w:rFonts w:ascii="Palatino Linotype" w:hAnsi="Palatino Linotype"/>
-          <w:sz w:val="20"/>
-          <w:szCs w:val="20"/>
-        </w:rPr>
-        <w:t>type</w:t>
-      </w:r>
-      <w:proofErr w:type="spellEnd"/>
-      <w:r>
-        <w:rPr>
-          <w:rFonts w:ascii="Palatino Linotype" w:hAnsi="Palatino Linotype"/>
-          <w:sz w:val="20"/>
-          <w:szCs w:val="20"/>
-        </w:rPr>
-        <w:t xml:space="preserve"> == ‘Judge’ %}</w:t>
+        <w:t>{% elif judicial_officer.officer_</w:t>
+      </w:r>
+      <w:r>
+        <w:rPr>
+          <w:rFonts w:ascii="Palatino Linotype" w:hAnsi="Palatino Linotype"/>
+          <w:sz w:val="20"/>
+          <w:szCs w:val="20"/>
+        </w:rPr>
+        <w:t>type == ‘Judge’ %}</w:t>
       </w:r>
     </w:p>
     <w:p>
@@ -925,25 +832,7 @@
           <w:sz w:val="20"/>
           <w:szCs w:val="20"/>
         </w:rPr>
-        <w:t xml:space="preserve">for {{ </w:t>
-      </w:r>
-      <w:proofErr w:type="spellStart"/>
-      <w:r>
-        <w:rPr>
-          <w:rFonts w:ascii="Palatino Linotype" w:hAnsi="Palatino Linotype"/>
-          <w:sz w:val="20"/>
-          <w:szCs w:val="20"/>
-        </w:rPr>
-        <w:t>appearance_reason</w:t>
-      </w:r>
-      <w:proofErr w:type="spellEnd"/>
-      <w:r>
-        <w:rPr>
-          <w:rFonts w:ascii="Palatino Linotype" w:hAnsi="Palatino Linotype"/>
-          <w:sz w:val="20"/>
-          <w:szCs w:val="20"/>
-        </w:rPr>
-        <w:t xml:space="preserve"> }}</w:t>
+        <w:t>for {{ appearance_reason }}</w:t>
       </w:r>
       <w:r>
         <w:rPr>
@@ -959,25 +848,7 @@
           <w:sz w:val="20"/>
           <w:szCs w:val="20"/>
         </w:rPr>
-        <w:t xml:space="preserve">on {{ </w:t>
-      </w:r>
-      <w:proofErr w:type="spellStart"/>
-      <w:r>
-        <w:rPr>
-          <w:rFonts w:ascii="Palatino Linotype" w:hAnsi="Palatino Linotype"/>
-          <w:sz w:val="20"/>
-          <w:szCs w:val="20"/>
-        </w:rPr>
-        <w:t>plea_trial_date</w:t>
-      </w:r>
-      <w:proofErr w:type="spellEnd"/>
-      <w:r>
-        <w:rPr>
-          <w:rFonts w:ascii="Palatino Linotype" w:hAnsi="Palatino Linotype"/>
-          <w:sz w:val="20"/>
-          <w:szCs w:val="20"/>
-        </w:rPr>
-        <w:t xml:space="preserve"> }}</w:t>
+        <w:t>on {{ plea_trial_date }}</w:t>
       </w:r>
       <w:r>
         <w:rPr>
@@ -1010,6 +881,22 @@
           <w:szCs w:val="20"/>
         </w:rPr>
         <w:t>Therefore, the Court orders the following:</w:t>
+      </w:r>
+      <w:r>
+        <w:rPr>
+          <w:rFonts w:ascii="Palatino Linotype" w:hAnsi="Palatino Linotype"/>
+          <w:sz w:val="20"/>
+          <w:szCs w:val="20"/>
+        </w:rPr>
+        <w:t xml:space="preserve"> </w:t>
+      </w:r>
+      <w:r>
+        <w:rPr>
+          <w:rFonts w:ascii="Palatino Linotype" w:hAnsi="Palatino Linotype"/>
+          <w:sz w:val="20"/>
+          <w:szCs w:val="20"/>
+        </w:rPr>
+        <w:t>{% if fta_conditions.arrest_warrant is true %}</w:t>
       </w:r>
     </w:p>
     <w:p>
@@ -1047,27 +934,8 @@
           <w:sz w:val="20"/>
           <w:szCs w:val="20"/>
         </w:rPr>
-        <w:t xml:space="preserve">{% if </w:t>
-      </w:r>
-      <w:proofErr w:type="spellStart"/>
-      <w:r>
-        <w:rPr>
-          <w:rFonts w:ascii="Palatino Linotype" w:hAnsi="Palatino Linotype"/>
-          <w:sz w:val="20"/>
-          <w:szCs w:val="20"/>
-        </w:rPr>
-        <w:t>fta_conditions.arrest_warrant</w:t>
-      </w:r>
-      <w:proofErr w:type="spellEnd"/>
-      <w:r>
-        <w:rPr>
-          <w:rFonts w:ascii="Palatino Linotype" w:hAnsi="Palatino Linotype"/>
-          <w:sz w:val="20"/>
-          <w:szCs w:val="20"/>
-        </w:rPr>
-        <w:t xml:space="preserve"> is true %}An arrest warrant for the Defendant shall issue forthwith. The pickup radius for the warrant is {{ </w:t>
-      </w:r>
-      <w:proofErr w:type="spellStart"/>
+        <w:t xml:space="preserve">An arrest warrant for the Defendant shall issue forthwith. The pickup radius for the warrant is {{ </w:t>
+      </w:r>
       <w:r>
         <w:rPr>
           <w:rFonts w:ascii="Palatino Linotype" w:hAnsi="Palatino Linotype"/>
@@ -1082,42 +950,15 @@
           <w:sz w:val="20"/>
           <w:szCs w:val="20"/>
         </w:rPr>
-        <w:t>arrest_warrant_radius</w:t>
-      </w:r>
-      <w:proofErr w:type="spellEnd"/>
-      <w:r>
-        <w:rPr>
-          <w:rFonts w:ascii="Palatino Linotype" w:hAnsi="Palatino Linotype"/>
-          <w:sz w:val="20"/>
-          <w:szCs w:val="20"/>
-        </w:rPr>
-        <w:t xml:space="preserve"> }}. {% endif %}</w:t>
-      </w:r>
-      <w:r>
-        <w:rPr>
-          <w:rFonts w:ascii="Palatino Linotype" w:hAnsi="Palatino Linotype"/>
-          <w:sz w:val="20"/>
-          <w:szCs w:val="20"/>
-        </w:rPr>
-        <w:t xml:space="preserve">{% if </w:t>
-      </w:r>
-      <w:proofErr w:type="spellStart"/>
-      <w:r>
-        <w:rPr>
-          <w:rFonts w:ascii="Palatino Linotype" w:hAnsi="Palatino Linotype"/>
-          <w:sz w:val="20"/>
-          <w:szCs w:val="20"/>
-        </w:rPr>
-        <w:t>fta_conditions.bond_forfeited</w:t>
-      </w:r>
-      <w:proofErr w:type="spellEnd"/>
-      <w:r>
-        <w:rPr>
-          <w:rFonts w:ascii="Palatino Linotype" w:hAnsi="Palatino Linotype"/>
-          <w:sz w:val="20"/>
-          <w:szCs w:val="20"/>
-        </w:rPr>
-        <w:t xml:space="preserve"> %}</w:t>
+        <w:t>arrest_warrant_radius }}. {% endif %}</w:t>
+      </w:r>
+      <w:r>
+        <w:rPr>
+          <w:rFonts w:ascii="Palatino Linotype" w:hAnsi="Palatino Linotype"/>
+          <w:sz w:val="20"/>
+          <w:szCs w:val="20"/>
+        </w:rPr>
+        <w:t>{% if fta_conditions.bond_forfeited %}</w:t>
       </w:r>
     </w:p>
     <w:p>
@@ -1332,50 +1173,23 @@
           <w:sz w:val="20"/>
           <w:szCs w:val="20"/>
         </w:rPr>
-        <w:t xml:space="preserve">{{ </w:t>
-      </w:r>
-      <w:proofErr w:type="spellStart"/>
-      <w:r>
-        <w:rPr>
-          <w:rFonts w:ascii="Palatino Linotype" w:hAnsi="Palatino Linotype"/>
-          <w:sz w:val="20"/>
-          <w:szCs w:val="20"/>
-        </w:rPr>
-        <w:t>judicial_officer.officer_</w:t>
-      </w:r>
-      <w:r>
-        <w:rPr>
-          <w:rFonts w:ascii="Palatino Linotype" w:hAnsi="Palatino Linotype"/>
-          <w:sz w:val="20"/>
-          <w:szCs w:val="20"/>
-        </w:rPr>
-        <w:t>type</w:t>
-      </w:r>
-      <w:proofErr w:type="spellEnd"/>
-      <w:r>
-        <w:rPr>
-          <w:rFonts w:ascii="Palatino Linotype" w:hAnsi="Palatino Linotype"/>
-          <w:sz w:val="20"/>
-          <w:szCs w:val="20"/>
-        </w:rPr>
-        <w:t xml:space="preserve"> }} </w:t>
-      </w:r>
-      <w:r>
-        <w:rPr>
-          <w:rFonts w:ascii="Palatino Linotype" w:hAnsi="Palatino Linotype"/>
-          <w:sz w:val="20"/>
-          <w:szCs w:val="20"/>
-        </w:rPr>
-        <w:t xml:space="preserve">{{ </w:t>
-      </w:r>
-      <w:proofErr w:type="spellStart"/>
-      <w:r>
-        <w:rPr>
-          <w:rFonts w:ascii="Palatino Linotype" w:hAnsi="Palatino Linotype"/>
-          <w:sz w:val="20"/>
-          <w:szCs w:val="20"/>
-        </w:rPr>
-        <w:t>judicial_officer</w:t>
+        <w:t>{{ judicial_officer.officer_</w:t>
+      </w:r>
+      <w:r>
+        <w:rPr>
+          <w:rFonts w:ascii="Palatino Linotype" w:hAnsi="Palatino Linotype"/>
+          <w:sz w:val="20"/>
+          <w:szCs w:val="20"/>
+        </w:rPr>
+        <w:t xml:space="preserve">type }} </w:t>
+      </w:r>
+      <w:r>
+        <w:rPr>
+          <w:rFonts w:ascii="Palatino Linotype" w:hAnsi="Palatino Linotype"/>
+          <w:sz w:val="20"/>
+          <w:szCs w:val="20"/>
+        </w:rPr>
+        <w:t>{{ judicial_officer</w:t>
       </w:r>
       <w:r>
         <w:rPr>
@@ -1385,7 +1199,6 @@
         </w:rPr>
         <w:t>.first_name</w:t>
       </w:r>
-      <w:proofErr w:type="spellEnd"/>
       <w:r>
         <w:rPr>
           <w:rFonts w:ascii="Palatino Linotype" w:hAnsi="Palatino Linotype"/>
@@ -1408,25 +1221,7 @@
           <w:sz w:val="20"/>
           <w:szCs w:val="20"/>
         </w:rPr>
-        <w:t xml:space="preserve">{{ </w:t>
-      </w:r>
-      <w:proofErr w:type="spellStart"/>
-      <w:r>
-        <w:rPr>
-          <w:rFonts w:ascii="Palatino Linotype" w:hAnsi="Palatino Linotype"/>
-          <w:sz w:val="20"/>
-          <w:szCs w:val="20"/>
-        </w:rPr>
-        <w:t>judicial_officer.last_name</w:t>
-      </w:r>
-      <w:proofErr w:type="spellEnd"/>
-      <w:r>
-        <w:rPr>
-          <w:rFonts w:ascii="Palatino Linotype" w:hAnsi="Palatino Linotype"/>
-          <w:sz w:val="20"/>
-          <w:szCs w:val="20"/>
-        </w:rPr>
-        <w:t xml:space="preserve"> }}</w:t>
+        <w:t>{{ judicial_officer.last_name }}</w:t>
       </w:r>
     </w:p>
     <w:p>
@@ -1489,9 +1284,8 @@
           <w:sz w:val="20"/>
           <w:szCs w:val="20"/>
         </w:rPr>
-        <w:t xml:space="preserve">% if </w:t>
-      </w:r>
-      <w:proofErr w:type="spellStart"/>
+        <w:t>% if judicial_of</w:t>
+      </w:r>
       <w:r>
         <w:rPr>
           <w:rFonts w:ascii="Palatino Linotype" w:hAnsi="Palatino Linotype"/>
@@ -1500,7 +1294,7 @@
           <w:sz w:val="20"/>
           <w:szCs w:val="20"/>
         </w:rPr>
-        <w:t>judicial_of</w:t>
+        <w:t>ficer</w:t>
       </w:r>
       <w:r>
         <w:rPr>
@@ -1510,7 +1304,7 @@
           <w:sz w:val="20"/>
           <w:szCs w:val="20"/>
         </w:rPr>
-        <w:t>ficer</w:t>
+        <w:t>.officer</w:t>
       </w:r>
       <w:r>
         <w:rPr>
@@ -1520,28 +1314,7 @@
           <w:sz w:val="20"/>
           <w:szCs w:val="20"/>
         </w:rPr>
-        <w:t>.officer</w:t>
-      </w:r>
-      <w:r>
-        <w:rPr>
-          <w:rFonts w:ascii="Palatino Linotype" w:hAnsi="Palatino Linotype"/>
-          <w:bCs/>
-          <w:color w:val="FF0000"/>
-          <w:sz w:val="20"/>
-          <w:szCs w:val="20"/>
-        </w:rPr>
-        <w:t>_type</w:t>
-      </w:r>
-      <w:proofErr w:type="spellEnd"/>
-      <w:r>
-        <w:rPr>
-          <w:rFonts w:ascii="Palatino Linotype" w:hAnsi="Palatino Linotype"/>
-          <w:bCs/>
-          <w:color w:val="FF0000"/>
-          <w:sz w:val="20"/>
-          <w:szCs w:val="20"/>
-        </w:rPr>
-        <w:t xml:space="preserve">  ==  ‘Magistrate’ %}</w:t>
+        <w:t>_type  ==  ‘Magistrate’ %}</w:t>
       </w:r>
     </w:p>
     <w:p>
@@ -1701,43 +1474,7 @@
           <w:sz w:val="16"/>
           <w:szCs w:val="16"/>
         </w:rPr>
-        <w:t xml:space="preserve">Prosecutor’s Office: PS    OM     EM; Defendant’s Attorney: PS     OM     EM; {{ </w:t>
-      </w:r>
-      <w:proofErr w:type="spellStart"/>
-      <w:r>
-        <w:rPr>
-          <w:rFonts w:ascii="Palatino Linotype" w:hAnsi="Palatino Linotype"/>
-          <w:sz w:val="16"/>
-          <w:szCs w:val="16"/>
-        </w:rPr>
-        <w:t>defendant.first_name</w:t>
-      </w:r>
-      <w:proofErr w:type="spellEnd"/>
-      <w:r>
-        <w:rPr>
-          <w:rFonts w:ascii="Palatino Linotype" w:hAnsi="Palatino Linotype"/>
-          <w:sz w:val="16"/>
-          <w:szCs w:val="16"/>
-        </w:rPr>
-        <w:t xml:space="preserve"> }} {{ </w:t>
-      </w:r>
-      <w:proofErr w:type="spellStart"/>
-      <w:r>
-        <w:rPr>
-          <w:rFonts w:ascii="Palatino Linotype" w:hAnsi="Palatino Linotype"/>
-          <w:sz w:val="16"/>
-          <w:szCs w:val="16"/>
-        </w:rPr>
-        <w:t>defendant.last_name</w:t>
-      </w:r>
-      <w:proofErr w:type="spellEnd"/>
-      <w:r>
-        <w:rPr>
-          <w:rFonts w:ascii="Palatino Linotype" w:hAnsi="Palatino Linotype"/>
-          <w:sz w:val="16"/>
-          <w:szCs w:val="16"/>
-        </w:rPr>
-        <w:t>}}: PS     OM     EM;</w:t>
+        <w:t>Prosecutor’s Office: PS    OM     EM; Defendant’s Attorney: PS     OM     EM; {{ defendant.first_name }} {{ defendant.last_name}}: PS     OM     EM;</w:t>
       </w:r>
     </w:p>
     <w:p>
@@ -1766,79 +1503,7 @@
           <w:sz w:val="16"/>
           <w:szCs w:val="16"/>
         </w:rPr>
-        <w:t xml:space="preserve">{% if </w:t>
-      </w:r>
-      <w:proofErr w:type="spellStart"/>
-      <w:r>
-        <w:rPr>
-          <w:rFonts w:ascii="Palatino Linotype" w:hAnsi="Palatino Linotype"/>
-          <w:sz w:val="16"/>
-          <w:szCs w:val="16"/>
-        </w:rPr>
-        <w:t>community_control.ordered</w:t>
-      </w:r>
-      <w:proofErr w:type="spellEnd"/>
-      <w:r>
-        <w:rPr>
-          <w:rFonts w:ascii="Palatino Linotype" w:hAnsi="Palatino Linotype"/>
-          <w:sz w:val="16"/>
-          <w:szCs w:val="16"/>
-        </w:rPr>
-        <w:t xml:space="preserve"> is true or </w:t>
-      </w:r>
-      <w:proofErr w:type="spellStart"/>
-      <w:r>
-        <w:rPr>
-          <w:rFonts w:ascii="Palatino Linotype" w:hAnsi="Palatino Linotype"/>
-          <w:sz w:val="16"/>
-          <w:szCs w:val="16"/>
-        </w:rPr>
-        <w:t>bond_conditions.monitoring</w:t>
-      </w:r>
-      <w:proofErr w:type="spellEnd"/>
-      <w:r>
-        <w:rPr>
-          <w:rFonts w:ascii="Palatino Linotype" w:hAnsi="Palatino Linotype"/>
-          <w:sz w:val="16"/>
-          <w:szCs w:val="16"/>
-        </w:rPr>
-        <w:t xml:space="preserve"> is true %}Community Control: PS    EM;{% endif %}{% if </w:t>
-      </w:r>
-      <w:proofErr w:type="spellStart"/>
-      <w:r>
-        <w:rPr>
-          <w:rFonts w:ascii="Palatino Linotype" w:hAnsi="Palatino Linotype"/>
-          <w:sz w:val="16"/>
-          <w:szCs w:val="16"/>
-        </w:rPr>
-        <w:t>jail_terms.ordered</w:t>
-      </w:r>
-      <w:proofErr w:type="spellEnd"/>
-      <w:r>
-        <w:rPr>
-          <w:rFonts w:ascii="Palatino Linotype" w:hAnsi="Palatino Linotype"/>
-          <w:sz w:val="16"/>
-          <w:szCs w:val="16"/>
-        </w:rPr>
-        <w:t xml:space="preserve"> is true or </w:t>
-      </w:r>
-      <w:proofErr w:type="spellStart"/>
-      <w:r>
-        <w:rPr>
-          <w:rFonts w:ascii="Palatino Linotype" w:hAnsi="Palatino Linotype"/>
-          <w:sz w:val="16"/>
-          <w:szCs w:val="16"/>
-        </w:rPr>
-        <w:t>apply_jtc</w:t>
-      </w:r>
-      <w:proofErr w:type="spellEnd"/>
-      <w:r>
-        <w:rPr>
-          <w:rFonts w:ascii="Palatino Linotype" w:hAnsi="Palatino Linotype"/>
-          <w:sz w:val="16"/>
-          <w:szCs w:val="16"/>
-        </w:rPr>
-        <w:t xml:space="preserve"> == ‘Sentence’ %}County Jail: PS   EM;{% endif %}</w:t>
+        <w:t>{% if community_control.ordered is true or bond_conditions.monitoring is true %}Community Control: PS    EM;{% endif %}{% if jail_terms.ordered is true or apply_jtc == ‘Sentence’ %}County Jail: PS   EM;{% endif %}</w:t>
       </w:r>
     </w:p>
     <w:p>
@@ -2076,9 +1741,8 @@
         <w:sz w:val="20"/>
         <w:szCs w:val="20"/>
       </w:rPr>
-      <w:t xml:space="preserve">% if </w:t>
+      <w:t xml:space="preserve">% if judicial_officer.officer_type  ==  ‘Magistrate’ %}Magistrate Decision – </w:t>
     </w:r>
-    <w:proofErr w:type="spellStart"/>
     <w:r>
       <w:rPr>
         <w:rFonts w:ascii="Palatino Linotype" w:hAnsi="Palatino Linotype"/>
@@ -2086,9 +1750,8 @@
         <w:sz w:val="20"/>
         <w:szCs w:val="20"/>
       </w:rPr>
-      <w:t>judicial_officer.officer_type</w:t>
+      <w:t>Failure To Appear</w:t>
     </w:r>
-    <w:proofErr w:type="spellEnd"/>
     <w:r>
       <w:rPr>
         <w:rFonts w:ascii="Palatino Linotype" w:hAnsi="Palatino Linotype"/>
@@ -2096,12 +1759,19 @@
         <w:sz w:val="20"/>
         <w:szCs w:val="20"/>
       </w:rPr>
-      <w:t xml:space="preserve">  ==  ‘Magistrate’ %}Magistrate Decision – </w:t>
+      <w:t xml:space="preserve"> Entry</w:t>
     </w:r>
     <w:r>
       <w:rPr>
         <w:rFonts w:ascii="Palatino Linotype" w:hAnsi="Palatino Linotype"/>
-        <w:bCs/>
+        <w:sz w:val="20"/>
+        <w:szCs w:val="20"/>
+      </w:rPr>
+      <w:t>{% elif judicial_officer.officer_type == ‘Judge’ %}</w:t>
+    </w:r>
+    <w:r>
+      <w:rPr>
+        <w:rFonts w:ascii="Palatino Linotype" w:hAnsi="Palatino Linotype"/>
         <w:sz w:val="20"/>
         <w:szCs w:val="20"/>
       </w:rPr>
@@ -2110,89 +1780,10 @@
     <w:r>
       <w:rPr>
         <w:rFonts w:ascii="Palatino Linotype" w:hAnsi="Palatino Linotype"/>
-        <w:bCs/>
         <w:sz w:val="20"/>
         <w:szCs w:val="20"/>
       </w:rPr>
-      <w:t xml:space="preserve"> Entry</w:t>
-    </w:r>
-    <w:r>
-      <w:rPr>
-        <w:rFonts w:ascii="Palatino Linotype" w:hAnsi="Palatino Linotype"/>
-        <w:sz w:val="20"/>
-        <w:szCs w:val="20"/>
-      </w:rPr>
-      <w:t xml:space="preserve">{% </w:t>
-    </w:r>
-    <w:proofErr w:type="spellStart"/>
-    <w:r>
-      <w:rPr>
-        <w:rFonts w:ascii="Palatino Linotype" w:hAnsi="Palatino Linotype"/>
-        <w:sz w:val="20"/>
-        <w:szCs w:val="20"/>
-      </w:rPr>
-      <w:t>elif</w:t>
-    </w:r>
-    <w:proofErr w:type="spellEnd"/>
-    <w:r>
-      <w:rPr>
-        <w:rFonts w:ascii="Palatino Linotype" w:hAnsi="Palatino Linotype"/>
-        <w:sz w:val="20"/>
-        <w:szCs w:val="20"/>
-      </w:rPr>
-      <w:t xml:space="preserve"> </w:t>
-    </w:r>
-    <w:proofErr w:type="spellStart"/>
-    <w:r>
-      <w:rPr>
-        <w:rFonts w:ascii="Palatino Linotype" w:hAnsi="Palatino Linotype"/>
-        <w:sz w:val="20"/>
-        <w:szCs w:val="20"/>
-      </w:rPr>
-      <w:t>judicial_officer.officer_type</w:t>
-    </w:r>
-    <w:proofErr w:type="spellEnd"/>
-    <w:r>
-      <w:rPr>
-        <w:rFonts w:ascii="Palatino Linotype" w:hAnsi="Palatino Linotype"/>
-        <w:sz w:val="20"/>
-        <w:szCs w:val="20"/>
-      </w:rPr>
-      <w:t xml:space="preserve"> == ‘Judge’ %}</w:t>
-    </w:r>
-    <w:r>
-      <w:rPr>
-        <w:rFonts w:ascii="Palatino Linotype" w:hAnsi="Palatino Linotype"/>
-        <w:sz w:val="20"/>
-        <w:szCs w:val="20"/>
-      </w:rPr>
-      <w:t>Failure To Appear</w:t>
-    </w:r>
-    <w:r>
-      <w:rPr>
-        <w:rFonts w:ascii="Palatino Linotype" w:hAnsi="Palatino Linotype"/>
-        <w:sz w:val="20"/>
-        <w:szCs w:val="20"/>
-      </w:rPr>
-      <w:t xml:space="preserve"> Judgment Entry{% endif %} {{ </w:t>
-    </w:r>
-    <w:proofErr w:type="spellStart"/>
-    <w:r>
-      <w:rPr>
-        <w:rFonts w:ascii="Palatino Linotype" w:hAnsi="Palatino Linotype"/>
-        <w:sz w:val="20"/>
-        <w:szCs w:val="20"/>
-      </w:rPr>
-      <w:t>case_number</w:t>
-    </w:r>
-    <w:proofErr w:type="spellEnd"/>
-    <w:r>
-      <w:rPr>
-        <w:rFonts w:ascii="Palatino Linotype" w:hAnsi="Palatino Linotype"/>
-        <w:sz w:val="20"/>
-        <w:szCs w:val="20"/>
-      </w:rPr>
-      <w:t xml:space="preserve"> </w:t>
+      <w:t xml:space="preserve"> Judgment Entry{% endif %} {{ case_number </w:t>
     </w:r>
     <w:r>
       <w:rPr>

</xml_diff>

<commit_message>
Adding conditions to FTA template.
</commit_message>
<xml_diff>
--- a/resources/Templates/Failure_To_Appear_Template.docx
+++ b/resources/Templates/Failure_To_Appear_Template.docx
@@ -255,8 +255,18 @@
           <w:sz w:val="20"/>
           <w:szCs w:val="20"/>
         </w:rPr>
-        <w:t>{{ case_number</w:t>
-      </w:r>
+        <w:t xml:space="preserve">{{ </w:t>
+      </w:r>
+      <w:proofErr w:type="spellStart"/>
+      <w:r>
+        <w:rPr>
+          <w:rFonts w:ascii="Palatino Linotype" w:hAnsi="Palatino Linotype"/>
+          <w:sz w:val="20"/>
+          <w:szCs w:val="20"/>
+        </w:rPr>
+        <w:t>case_number</w:t>
+      </w:r>
+      <w:proofErr w:type="spellEnd"/>
       <w:r>
         <w:rPr>
           <w:rFonts w:ascii="Palatino Linotype" w:hAnsi="Palatino Linotype"/>
@@ -342,15 +352,33 @@
           <w:sz w:val="20"/>
           <w:szCs w:val="20"/>
         </w:rPr>
-        <w:t>{{ defendant.</w:t>
-      </w:r>
-      <w:r>
-        <w:rPr>
-          <w:rFonts w:ascii="Palatino Linotype" w:hAnsi="Palatino Linotype"/>
-          <w:sz w:val="20"/>
-          <w:szCs w:val="20"/>
-        </w:rPr>
-        <w:t>first_name }}</w:t>
+        <w:t xml:space="preserve">{{ </w:t>
+      </w:r>
+      <w:proofErr w:type="spellStart"/>
+      <w:r>
+        <w:rPr>
+          <w:rFonts w:ascii="Palatino Linotype" w:hAnsi="Palatino Linotype"/>
+          <w:sz w:val="20"/>
+          <w:szCs w:val="20"/>
+        </w:rPr>
+        <w:t>defendant.</w:t>
+      </w:r>
+      <w:r>
+        <w:rPr>
+          <w:rFonts w:ascii="Palatino Linotype" w:hAnsi="Palatino Linotype"/>
+          <w:sz w:val="20"/>
+          <w:szCs w:val="20"/>
+        </w:rPr>
+        <w:t>first_name</w:t>
+      </w:r>
+      <w:proofErr w:type="spellEnd"/>
+      <w:r>
+        <w:rPr>
+          <w:rFonts w:ascii="Palatino Linotype" w:hAnsi="Palatino Linotype"/>
+          <w:sz w:val="20"/>
+          <w:szCs w:val="20"/>
+        </w:rPr>
+        <w:t xml:space="preserve"> }}</w:t>
       </w:r>
       <w:r>
         <w:rPr>
@@ -366,7 +394,16 @@
           <w:sz w:val="20"/>
           <w:szCs w:val="20"/>
         </w:rPr>
-        <w:t>{{ defendant.</w:t>
+        <w:t xml:space="preserve">{{ </w:t>
+      </w:r>
+      <w:proofErr w:type="spellStart"/>
+      <w:r>
+        <w:rPr>
+          <w:rFonts w:ascii="Palatino Linotype" w:hAnsi="Palatino Linotype"/>
+          <w:sz w:val="20"/>
+          <w:szCs w:val="20"/>
+        </w:rPr>
+        <w:t>defendant.</w:t>
       </w:r>
       <w:r>
         <w:rPr>
@@ -382,7 +419,16 @@
           <w:sz w:val="20"/>
           <w:szCs w:val="20"/>
         </w:rPr>
-        <w:t>name }}</w:t>
+        <w:t>name</w:t>
+      </w:r>
+      <w:proofErr w:type="spellEnd"/>
+      <w:r>
+        <w:rPr>
+          <w:rFonts w:ascii="Palatino Linotype" w:hAnsi="Palatino Linotype"/>
+          <w:sz w:val="20"/>
+          <w:szCs w:val="20"/>
+        </w:rPr>
+        <w:t xml:space="preserve"> }}</w:t>
       </w:r>
       <w:r>
         <w:rPr>
@@ -514,8 +560,9 @@
           <w:sz w:val="20"/>
           <w:szCs w:val="20"/>
         </w:rPr>
-        <w:t>% if judicial_officer.officer_</w:t>
-      </w:r>
+        <w:t xml:space="preserve">% if </w:t>
+      </w:r>
+      <w:proofErr w:type="spellStart"/>
       <w:r>
         <w:rPr>
           <w:rFonts w:ascii="Palatino Linotype" w:hAnsi="Palatino Linotype"/>
@@ -523,8 +570,18 @@
           <w:sz w:val="20"/>
           <w:szCs w:val="20"/>
         </w:rPr>
+        <w:t>judicial_officer.officer_</w:t>
+      </w:r>
+      <w:r>
+        <w:rPr>
+          <w:rFonts w:ascii="Palatino Linotype" w:hAnsi="Palatino Linotype"/>
+          <w:bCs/>
+          <w:sz w:val="20"/>
+          <w:szCs w:val="20"/>
+        </w:rPr>
         <w:t>type</w:t>
       </w:r>
+      <w:proofErr w:type="spellEnd"/>
       <w:r>
         <w:rPr>
           <w:rFonts w:ascii="Palatino Linotype" w:hAnsi="Palatino Linotype"/>
@@ -643,15 +700,51 @@
           <w:sz w:val="20"/>
           <w:szCs w:val="20"/>
         </w:rPr>
-        <w:t>{% elif judicial_officer.officer_</w:t>
-      </w:r>
-      <w:r>
-        <w:rPr>
-          <w:rFonts w:ascii="Palatino Linotype" w:hAnsi="Palatino Linotype"/>
-          <w:sz w:val="20"/>
-          <w:szCs w:val="20"/>
-        </w:rPr>
-        <w:t>type == ‘Judge’ %}</w:t>
+        <w:t xml:space="preserve">{% </w:t>
+      </w:r>
+      <w:proofErr w:type="spellStart"/>
+      <w:r>
+        <w:rPr>
+          <w:rFonts w:ascii="Palatino Linotype" w:hAnsi="Palatino Linotype"/>
+          <w:sz w:val="20"/>
+          <w:szCs w:val="20"/>
+        </w:rPr>
+        <w:t>elif</w:t>
+      </w:r>
+      <w:proofErr w:type="spellEnd"/>
+      <w:r>
+        <w:rPr>
+          <w:rFonts w:ascii="Palatino Linotype" w:hAnsi="Palatino Linotype"/>
+          <w:sz w:val="20"/>
+          <w:szCs w:val="20"/>
+        </w:rPr>
+        <w:t xml:space="preserve"> </w:t>
+      </w:r>
+      <w:proofErr w:type="spellStart"/>
+      <w:r>
+        <w:rPr>
+          <w:rFonts w:ascii="Palatino Linotype" w:hAnsi="Palatino Linotype"/>
+          <w:sz w:val="20"/>
+          <w:szCs w:val="20"/>
+        </w:rPr>
+        <w:t>judicial_officer.officer_</w:t>
+      </w:r>
+      <w:r>
+        <w:rPr>
+          <w:rFonts w:ascii="Palatino Linotype" w:hAnsi="Palatino Linotype"/>
+          <w:sz w:val="20"/>
+          <w:szCs w:val="20"/>
+        </w:rPr>
+        <w:t>type</w:t>
+      </w:r>
+      <w:proofErr w:type="spellEnd"/>
+      <w:r>
+        <w:rPr>
+          <w:rFonts w:ascii="Palatino Linotype" w:hAnsi="Palatino Linotype"/>
+          <w:sz w:val="20"/>
+          <w:szCs w:val="20"/>
+        </w:rPr>
+        <w:t xml:space="preserve"> == ‘Judge’ %}</w:t>
       </w:r>
     </w:p>
     <w:p>
@@ -832,7 +925,25 @@
           <w:sz w:val="20"/>
           <w:szCs w:val="20"/>
         </w:rPr>
-        <w:t>for {{ appearance_reason }}</w:t>
+        <w:t xml:space="preserve">for {{ </w:t>
+      </w:r>
+      <w:proofErr w:type="spellStart"/>
+      <w:r>
+        <w:rPr>
+          <w:rFonts w:ascii="Palatino Linotype" w:hAnsi="Palatino Linotype"/>
+          <w:sz w:val="20"/>
+          <w:szCs w:val="20"/>
+        </w:rPr>
+        <w:t>appearance_reason</w:t>
+      </w:r>
+      <w:proofErr w:type="spellEnd"/>
+      <w:r>
+        <w:rPr>
+          <w:rFonts w:ascii="Palatino Linotype" w:hAnsi="Palatino Linotype"/>
+          <w:sz w:val="20"/>
+          <w:szCs w:val="20"/>
+        </w:rPr>
+        <w:t xml:space="preserve"> }}</w:t>
       </w:r>
       <w:r>
         <w:rPr>
@@ -848,7 +959,25 @@
           <w:sz w:val="20"/>
           <w:szCs w:val="20"/>
         </w:rPr>
-        <w:t>on {{ plea_trial_date }}</w:t>
+        <w:t xml:space="preserve">on {{ </w:t>
+      </w:r>
+      <w:proofErr w:type="spellStart"/>
+      <w:r>
+        <w:rPr>
+          <w:rFonts w:ascii="Palatino Linotype" w:hAnsi="Palatino Linotype"/>
+          <w:sz w:val="20"/>
+          <w:szCs w:val="20"/>
+        </w:rPr>
+        <w:t>plea_trial_date</w:t>
+      </w:r>
+      <w:proofErr w:type="spellEnd"/>
+      <w:r>
+        <w:rPr>
+          <w:rFonts w:ascii="Palatino Linotype" w:hAnsi="Palatino Linotype"/>
+          <w:sz w:val="20"/>
+          <w:szCs w:val="20"/>
+        </w:rPr>
+        <w:t xml:space="preserve"> }}</w:t>
       </w:r>
       <w:r>
         <w:rPr>
@@ -889,14 +1018,6 @@
           <w:szCs w:val="20"/>
         </w:rPr>
         <w:t xml:space="preserve"> </w:t>
-      </w:r>
-      <w:r>
-        <w:rPr>
-          <w:rFonts w:ascii="Palatino Linotype" w:hAnsi="Palatino Linotype"/>
-          <w:sz w:val="20"/>
-          <w:szCs w:val="20"/>
-        </w:rPr>
-        <w:t>{% if fta_conditions.arrest_warrant is true %}</w:t>
       </w:r>
     </w:p>
     <w:p>
@@ -910,6 +1031,32 @@
           <w:szCs w:val="20"/>
         </w:rPr>
       </w:pPr>
+      <w:r>
+        <w:rPr>
+          <w:rFonts w:ascii="Palatino Linotype" w:hAnsi="Palatino Linotype"/>
+          <w:sz w:val="20"/>
+          <w:szCs w:val="20"/>
+        </w:rPr>
+        <w:t xml:space="preserve">{% if </w:t>
+      </w:r>
+      <w:proofErr w:type="spellStart"/>
+      <w:r>
+        <w:rPr>
+          <w:rFonts w:ascii="Palatino Linotype" w:hAnsi="Palatino Linotype"/>
+          <w:sz w:val="20"/>
+          <w:szCs w:val="20"/>
+        </w:rPr>
+        <w:t>fta_conditions.arrest_warrant</w:t>
+      </w:r>
+      <w:proofErr w:type="spellEnd"/>
+      <w:r>
+        <w:rPr>
+          <w:rFonts w:ascii="Palatino Linotype" w:hAnsi="Palatino Linotype"/>
+          <w:sz w:val="20"/>
+          <w:szCs w:val="20"/>
+        </w:rPr>
+        <w:t xml:space="preserve"> is true %}</w:t>
+      </w:r>
     </w:p>
     <w:p>
       <w:pPr>
@@ -936,6 +1083,7 @@
         </w:rPr>
         <w:t xml:space="preserve">An arrest warrant for the Defendant shall issue forthwith. The pickup radius for the warrant is {{ </w:t>
       </w:r>
+      <w:proofErr w:type="spellStart"/>
       <w:r>
         <w:rPr>
           <w:rFonts w:ascii="Palatino Linotype" w:hAnsi="Palatino Linotype"/>
@@ -950,15 +1098,42 @@
           <w:sz w:val="20"/>
           <w:szCs w:val="20"/>
         </w:rPr>
-        <w:t>arrest_warrant_radius }}. {% endif %}</w:t>
-      </w:r>
-      <w:r>
-        <w:rPr>
-          <w:rFonts w:ascii="Palatino Linotype" w:hAnsi="Palatino Linotype"/>
-          <w:sz w:val="20"/>
-          <w:szCs w:val="20"/>
-        </w:rPr>
-        <w:t>{% if fta_conditions.bond_forfeited %}</w:t>
+        <w:t>arrest_warrant_radius</w:t>
+      </w:r>
+      <w:proofErr w:type="spellEnd"/>
+      <w:r>
+        <w:rPr>
+          <w:rFonts w:ascii="Palatino Linotype" w:hAnsi="Palatino Linotype"/>
+          <w:sz w:val="20"/>
+          <w:szCs w:val="20"/>
+        </w:rPr>
+        <w:t xml:space="preserve"> }}. {% endif %}</w:t>
+      </w:r>
+      <w:r>
+        <w:rPr>
+          <w:rFonts w:ascii="Palatino Linotype" w:hAnsi="Palatino Linotype"/>
+          <w:sz w:val="20"/>
+          <w:szCs w:val="20"/>
+        </w:rPr>
+        <w:t xml:space="preserve">{% if </w:t>
+      </w:r>
+      <w:proofErr w:type="spellStart"/>
+      <w:r>
+        <w:rPr>
+          <w:rFonts w:ascii="Palatino Linotype" w:hAnsi="Palatino Linotype"/>
+          <w:sz w:val="20"/>
+          <w:szCs w:val="20"/>
+        </w:rPr>
+        <w:t>fta_conditions.bond_forfeited</w:t>
+      </w:r>
+      <w:proofErr w:type="spellEnd"/>
+      <w:r>
+        <w:rPr>
+          <w:rFonts w:ascii="Palatino Linotype" w:hAnsi="Palatino Linotype"/>
+          <w:sz w:val="20"/>
+          <w:szCs w:val="20"/>
+        </w:rPr>
+        <w:t xml:space="preserve"> %}</w:t>
       </w:r>
     </w:p>
     <w:p>
@@ -985,6 +1160,230 @@
           <w:szCs w:val="20"/>
         </w:rPr>
         <w:t>Bond is forfeited pursuant to R.C. § 2937.35. The Clerk shall apply and deposit and dispose of security as provided in R.C. § 2937.36. {% endif %}</w:t>
+      </w:r>
+      <w:r>
+        <w:rPr>
+          <w:rFonts w:ascii="Palatino Linotype" w:hAnsi="Palatino Linotype"/>
+          <w:sz w:val="20"/>
+          <w:szCs w:val="20"/>
+        </w:rPr>
+        <w:t xml:space="preserve">{% if </w:t>
+      </w:r>
+      <w:proofErr w:type="spellStart"/>
+      <w:r>
+        <w:rPr>
+          <w:rFonts w:ascii="Palatino Linotype" w:hAnsi="Palatino Linotype"/>
+          <w:sz w:val="20"/>
+          <w:szCs w:val="20"/>
+        </w:rPr>
+        <w:t>fta_conditions.set_no_trial</w:t>
+      </w:r>
+      <w:proofErr w:type="spellEnd"/>
+      <w:r>
+        <w:rPr>
+          <w:rFonts w:ascii="Palatino Linotype" w:hAnsi="Palatino Linotype"/>
+          <w:sz w:val="20"/>
+          <w:szCs w:val="20"/>
+        </w:rPr>
+        <w:t xml:space="preserve"> is true %}</w:t>
+      </w:r>
+    </w:p>
+    <w:p>
+      <w:pPr>
+        <w:pStyle w:val="ListParagraph"/>
+        <w:numPr>
+          <w:ilvl w:val="0"/>
+          <w:numId w:val="8"/>
+        </w:numPr>
+        <w:tabs>
+          <w:tab w:val="center" w:pos="4680"/>
+        </w:tabs>
+        <w:rPr>
+          <w:rFonts w:ascii="Palatino Linotype" w:hAnsi="Palatino Linotype"/>
+          <w:bCs/>
+          <w:sz w:val="20"/>
+          <w:szCs w:val="20"/>
+        </w:rPr>
+      </w:pPr>
+      <w:r>
+        <w:rPr>
+          <w:rFonts w:ascii="Palatino Linotype" w:hAnsi="Palatino Linotype"/>
+          <w:sz w:val="20"/>
+          <w:szCs w:val="20"/>
+        </w:rPr>
+        <w:t xml:space="preserve">The Court will set no trial until the Defendant appears. Failure by Defendant to request a trial date within 72 hours of posting bond shall be deemed a request to forfeit bond deposit and close </w:t>
+      </w:r>
+      <w:r>
+        <w:rPr>
+          <w:rFonts w:ascii="Palatino Linotype" w:hAnsi="Palatino Linotype"/>
+          <w:sz w:val="20"/>
+          <w:szCs w:val="20"/>
+        </w:rPr>
+        <w:t>the case. The motion is granted without further notice or order from the Court.</w:t>
+      </w:r>
+      <w:r>
+        <w:rPr>
+          <w:rFonts w:ascii="Palatino Linotype" w:hAnsi="Palatino Linotype"/>
+          <w:sz w:val="20"/>
+          <w:szCs w:val="20"/>
+        </w:rPr>
+        <w:t xml:space="preserve"> {% endif %}{% if </w:t>
+      </w:r>
+      <w:proofErr w:type="spellStart"/>
+      <w:r>
+        <w:rPr>
+          <w:rFonts w:ascii="Palatino Linotype" w:hAnsi="Palatino Linotype"/>
+          <w:sz w:val="20"/>
+          <w:szCs w:val="20"/>
+        </w:rPr>
+        <w:t>fta_conditions.forfeit_license</w:t>
+      </w:r>
+      <w:proofErr w:type="spellEnd"/>
+      <w:r>
+        <w:rPr>
+          <w:rFonts w:ascii="Palatino Linotype" w:hAnsi="Palatino Linotype"/>
+          <w:sz w:val="20"/>
+          <w:szCs w:val="20"/>
+        </w:rPr>
+        <w:t xml:space="preserve"> is true %}</w:t>
+      </w:r>
+    </w:p>
+    <w:p>
+      <w:pPr>
+        <w:pStyle w:val="ListParagraph"/>
+        <w:numPr>
+          <w:ilvl w:val="0"/>
+          <w:numId w:val="8"/>
+        </w:numPr>
+        <w:tabs>
+          <w:tab w:val="center" w:pos="4680"/>
+        </w:tabs>
+        <w:rPr>
+          <w:rFonts w:ascii="Palatino Linotype" w:hAnsi="Palatino Linotype"/>
+          <w:bCs/>
+          <w:sz w:val="20"/>
+          <w:szCs w:val="20"/>
+        </w:rPr>
+      </w:pPr>
+      <w:r>
+        <w:rPr>
+          <w:rFonts w:ascii="Palatino Linotype" w:hAnsi="Palatino Linotype"/>
+          <w:sz w:val="20"/>
+          <w:szCs w:val="20"/>
+        </w:rPr>
+        <w:t>Defendant’s Operator’s License/Commercial Driver’s License/Permit appears to be valid and is hereby forfeited for failure to appear</w:t>
+      </w:r>
+      <w:r>
+        <w:rPr>
+          <w:rFonts w:ascii="Palatino Linotype" w:hAnsi="Palatino Linotype"/>
+          <w:sz w:val="20"/>
+          <w:szCs w:val="20"/>
+        </w:rPr>
+        <w:t xml:space="preserve"> pursuant to Revised Code § 4510.22.</w:t>
+      </w:r>
+      <w:r>
+        <w:rPr>
+          <w:rFonts w:ascii="Palatino Linotype" w:hAnsi="Palatino Linotype"/>
+          <w:sz w:val="20"/>
+          <w:szCs w:val="20"/>
+        </w:rPr>
+        <w:t xml:space="preserve"> License and vehicle registrations/transfers shall be suspended or blocked. </w:t>
+      </w:r>
+      <w:r>
+        <w:rPr>
+          <w:rFonts w:ascii="Palatino Linotype" w:hAnsi="Palatino Linotype"/>
+          <w:i/>
+          <w:iCs/>
+          <w:sz w:val="20"/>
+          <w:szCs w:val="20"/>
+        </w:rPr>
+        <w:t>Clerk shall send notice in 30 days to the Ohio BMV and shall send the Defendant’s operator’s license if it is in the file</w:t>
+      </w:r>
+      <w:r>
+        <w:rPr>
+          <w:rFonts w:ascii="Palatino Linotype" w:hAnsi="Palatino Linotype"/>
+          <w:sz w:val="20"/>
+          <w:szCs w:val="20"/>
+        </w:rPr>
+        <w:t>. {% endif %}</w:t>
+      </w:r>
+      <w:r>
+        <w:rPr>
+          <w:rFonts w:ascii="Palatino Linotype" w:hAnsi="Palatino Linotype"/>
+          <w:sz w:val="20"/>
+          <w:szCs w:val="20"/>
+        </w:rPr>
+        <w:t xml:space="preserve">{% if </w:t>
+      </w:r>
+      <w:proofErr w:type="spellStart"/>
+      <w:r>
+        <w:rPr>
+          <w:rFonts w:ascii="Palatino Linotype" w:hAnsi="Palatino Linotype"/>
+          <w:sz w:val="20"/>
+          <w:szCs w:val="20"/>
+        </w:rPr>
+        <w:t>fta_conditions.non_resident_license</w:t>
+      </w:r>
+      <w:proofErr w:type="spellEnd"/>
+      <w:r>
+        <w:rPr>
+          <w:rFonts w:ascii="Palatino Linotype" w:hAnsi="Palatino Linotype"/>
+          <w:sz w:val="20"/>
+          <w:szCs w:val="20"/>
+        </w:rPr>
+        <w:t xml:space="preserve"> is true %}</w:t>
+      </w:r>
+    </w:p>
+    <w:p>
+      <w:pPr>
+        <w:pStyle w:val="ListParagraph"/>
+        <w:numPr>
+          <w:ilvl w:val="0"/>
+          <w:numId w:val="8"/>
+        </w:numPr>
+        <w:tabs>
+          <w:tab w:val="center" w:pos="4680"/>
+        </w:tabs>
+        <w:rPr>
+          <w:rFonts w:ascii="Palatino Linotype" w:hAnsi="Palatino Linotype"/>
+          <w:bCs/>
+          <w:sz w:val="20"/>
+          <w:szCs w:val="20"/>
+        </w:rPr>
+      </w:pPr>
+      <w:r>
+        <w:rPr>
+          <w:rFonts w:ascii="Palatino Linotype" w:hAnsi="Palatino Linotype"/>
+          <w:sz w:val="20"/>
+          <w:szCs w:val="20"/>
+        </w:rPr>
+        <w:t xml:space="preserve">Defendant has a Non-Resident Violator Compact State Operator’s License. </w:t>
+      </w:r>
+      <w:r>
+        <w:rPr>
+          <w:rFonts w:ascii="Palatino Linotype" w:hAnsi="Palatino Linotype"/>
+          <w:i/>
+          <w:iCs/>
+          <w:sz w:val="20"/>
+          <w:szCs w:val="20"/>
+        </w:rPr>
+        <w:t>Clerk shall notify the Defendant’s home state to suspend Defendant’s Operator’s License pursuant to R.C. § 4510.71</w:t>
+      </w:r>
+      <w:r>
+        <w:rPr>
+          <w:rFonts w:ascii="Palatino Linotype" w:hAnsi="Palatino Linotype"/>
+          <w:sz w:val="20"/>
+          <w:szCs w:val="20"/>
+        </w:rPr>
+        <w:t>.</w:t>
+      </w:r>
+      <w:r>
+        <w:rPr>
+          <w:rFonts w:ascii="Palatino Linotype" w:hAnsi="Palatino Linotype"/>
+          <w:sz w:val="20"/>
+          <w:szCs w:val="20"/>
+        </w:rPr>
+        <w:t xml:space="preserve"> {% endif %}</w:t>
       </w:r>
     </w:p>
     <w:p>
@@ -1173,23 +1572,50 @@
           <w:sz w:val="20"/>
           <w:szCs w:val="20"/>
         </w:rPr>
-        <w:t>{{ judicial_officer.officer_</w:t>
-      </w:r>
-      <w:r>
-        <w:rPr>
-          <w:rFonts w:ascii="Palatino Linotype" w:hAnsi="Palatino Linotype"/>
-          <w:sz w:val="20"/>
-          <w:szCs w:val="20"/>
-        </w:rPr>
-        <w:t xml:space="preserve">type }} </w:t>
-      </w:r>
-      <w:r>
-        <w:rPr>
-          <w:rFonts w:ascii="Palatino Linotype" w:hAnsi="Palatino Linotype"/>
-          <w:sz w:val="20"/>
-          <w:szCs w:val="20"/>
-        </w:rPr>
-        <w:t>{{ judicial_officer</w:t>
+        <w:t xml:space="preserve">{{ </w:t>
+      </w:r>
+      <w:proofErr w:type="spellStart"/>
+      <w:r>
+        <w:rPr>
+          <w:rFonts w:ascii="Palatino Linotype" w:hAnsi="Palatino Linotype"/>
+          <w:sz w:val="20"/>
+          <w:szCs w:val="20"/>
+        </w:rPr>
+        <w:t>judicial_officer.officer_</w:t>
+      </w:r>
+      <w:r>
+        <w:rPr>
+          <w:rFonts w:ascii="Palatino Linotype" w:hAnsi="Palatino Linotype"/>
+          <w:sz w:val="20"/>
+          <w:szCs w:val="20"/>
+        </w:rPr>
+        <w:t>type</w:t>
+      </w:r>
+      <w:proofErr w:type="spellEnd"/>
+      <w:r>
+        <w:rPr>
+          <w:rFonts w:ascii="Palatino Linotype" w:hAnsi="Palatino Linotype"/>
+          <w:sz w:val="20"/>
+          <w:szCs w:val="20"/>
+        </w:rPr>
+        <w:t xml:space="preserve"> }} </w:t>
+      </w:r>
+      <w:r>
+        <w:rPr>
+          <w:rFonts w:ascii="Palatino Linotype" w:hAnsi="Palatino Linotype"/>
+          <w:sz w:val="20"/>
+          <w:szCs w:val="20"/>
+        </w:rPr>
+        <w:t xml:space="preserve">{{ </w:t>
+      </w:r>
+      <w:proofErr w:type="spellStart"/>
+      <w:r>
+        <w:rPr>
+          <w:rFonts w:ascii="Palatino Linotype" w:hAnsi="Palatino Linotype"/>
+          <w:sz w:val="20"/>
+          <w:szCs w:val="20"/>
+        </w:rPr>
+        <w:t>judicial_officer</w:t>
       </w:r>
       <w:r>
         <w:rPr>
@@ -1199,6 +1625,7 @@
         </w:rPr>
         <w:t>.first_name</w:t>
       </w:r>
+      <w:proofErr w:type="spellEnd"/>
       <w:r>
         <w:rPr>
           <w:rFonts w:ascii="Palatino Linotype" w:hAnsi="Palatino Linotype"/>
@@ -1221,7 +1648,25 @@
           <w:sz w:val="20"/>
           <w:szCs w:val="20"/>
         </w:rPr>
-        <w:t>{{ judicial_officer.last_name }}</w:t>
+        <w:t xml:space="preserve">{{ </w:t>
+      </w:r>
+      <w:proofErr w:type="spellStart"/>
+      <w:r>
+        <w:rPr>
+          <w:rFonts w:ascii="Palatino Linotype" w:hAnsi="Palatino Linotype"/>
+          <w:sz w:val="20"/>
+          <w:szCs w:val="20"/>
+        </w:rPr>
+        <w:t>judicial_officer.last_name</w:t>
+      </w:r>
+      <w:proofErr w:type="spellEnd"/>
+      <w:r>
+        <w:rPr>
+          <w:rFonts w:ascii="Palatino Linotype" w:hAnsi="Palatino Linotype"/>
+          <w:sz w:val="20"/>
+          <w:szCs w:val="20"/>
+        </w:rPr>
+        <w:t xml:space="preserve"> }}</w:t>
       </w:r>
     </w:p>
     <w:p>
@@ -1284,8 +1729,9 @@
           <w:sz w:val="20"/>
           <w:szCs w:val="20"/>
         </w:rPr>
-        <w:t>% if judicial_of</w:t>
-      </w:r>
+        <w:t xml:space="preserve">% if </w:t>
+      </w:r>
+      <w:proofErr w:type="spellStart"/>
       <w:r>
         <w:rPr>
           <w:rFonts w:ascii="Palatino Linotype" w:hAnsi="Palatino Linotype"/>
@@ -1294,7 +1740,7 @@
           <w:sz w:val="20"/>
           <w:szCs w:val="20"/>
         </w:rPr>
-        <w:t>ficer</w:t>
+        <w:t>judicial_of</w:t>
       </w:r>
       <w:r>
         <w:rPr>
@@ -1304,7 +1750,7 @@
           <w:sz w:val="20"/>
           <w:szCs w:val="20"/>
         </w:rPr>
-        <w:t>.officer</w:t>
+        <w:t>ficer</w:t>
       </w:r>
       <w:r>
         <w:rPr>
@@ -1314,7 +1760,28 @@
           <w:sz w:val="20"/>
           <w:szCs w:val="20"/>
         </w:rPr>
-        <w:t>_type  ==  ‘Magistrate’ %}</w:t>
+        <w:t>.officer</w:t>
+      </w:r>
+      <w:r>
+        <w:rPr>
+          <w:rFonts w:ascii="Palatino Linotype" w:hAnsi="Palatino Linotype"/>
+          <w:bCs/>
+          <w:color w:val="FF0000"/>
+          <w:sz w:val="20"/>
+          <w:szCs w:val="20"/>
+        </w:rPr>
+        <w:t>_type</w:t>
+      </w:r>
+      <w:proofErr w:type="spellEnd"/>
+      <w:r>
+        <w:rPr>
+          <w:rFonts w:ascii="Palatino Linotype" w:hAnsi="Palatino Linotype"/>
+          <w:bCs/>
+          <w:color w:val="FF0000"/>
+          <w:sz w:val="20"/>
+          <w:szCs w:val="20"/>
+        </w:rPr>
+        <w:t xml:space="preserve">  ==  ‘Magistrate’ %}</w:t>
       </w:r>
     </w:p>
     <w:p>
@@ -1474,7 +1941,43 @@
           <w:sz w:val="16"/>
           <w:szCs w:val="16"/>
         </w:rPr>
-        <w:t>Prosecutor’s Office: PS    OM     EM; Defendant’s Attorney: PS     OM     EM; {{ defendant.first_name }} {{ defendant.last_name}}: PS     OM     EM;</w:t>
+        <w:t xml:space="preserve">Prosecutor’s Office: PS    OM     EM; Defendant’s Attorney: PS     OM     EM; {{ </w:t>
+      </w:r>
+      <w:proofErr w:type="spellStart"/>
+      <w:r>
+        <w:rPr>
+          <w:rFonts w:ascii="Palatino Linotype" w:hAnsi="Palatino Linotype"/>
+          <w:sz w:val="16"/>
+          <w:szCs w:val="16"/>
+        </w:rPr>
+        <w:t>defendant.first_name</w:t>
+      </w:r>
+      <w:proofErr w:type="spellEnd"/>
+      <w:r>
+        <w:rPr>
+          <w:rFonts w:ascii="Palatino Linotype" w:hAnsi="Palatino Linotype"/>
+          <w:sz w:val="16"/>
+          <w:szCs w:val="16"/>
+        </w:rPr>
+        <w:t xml:space="preserve"> }} {{ </w:t>
+      </w:r>
+      <w:proofErr w:type="spellStart"/>
+      <w:r>
+        <w:rPr>
+          <w:rFonts w:ascii="Palatino Linotype" w:hAnsi="Palatino Linotype"/>
+          <w:sz w:val="16"/>
+          <w:szCs w:val="16"/>
+        </w:rPr>
+        <w:t>defendant.last_name</w:t>
+      </w:r>
+      <w:proofErr w:type="spellEnd"/>
+      <w:r>
+        <w:rPr>
+          <w:rFonts w:ascii="Palatino Linotype" w:hAnsi="Palatino Linotype"/>
+          <w:sz w:val="16"/>
+          <w:szCs w:val="16"/>
+        </w:rPr>
+        <w:t>}}: PS     OM     EM;</w:t>
       </w:r>
     </w:p>
     <w:p>
@@ -1503,7 +2006,79 @@
           <w:sz w:val="16"/>
           <w:szCs w:val="16"/>
         </w:rPr>
-        <w:t>{% if community_control.ordered is true or bond_conditions.monitoring is true %}Community Control: PS    EM;{% endif %}{% if jail_terms.ordered is true or apply_jtc == ‘Sentence’ %}County Jail: PS   EM;{% endif %}</w:t>
+        <w:t xml:space="preserve">{% if </w:t>
+      </w:r>
+      <w:proofErr w:type="spellStart"/>
+      <w:r>
+        <w:rPr>
+          <w:rFonts w:ascii="Palatino Linotype" w:hAnsi="Palatino Linotype"/>
+          <w:sz w:val="16"/>
+          <w:szCs w:val="16"/>
+        </w:rPr>
+        <w:t>community_control.ordered</w:t>
+      </w:r>
+      <w:proofErr w:type="spellEnd"/>
+      <w:r>
+        <w:rPr>
+          <w:rFonts w:ascii="Palatino Linotype" w:hAnsi="Palatino Linotype"/>
+          <w:sz w:val="16"/>
+          <w:szCs w:val="16"/>
+        </w:rPr>
+        <w:t xml:space="preserve"> is true or </w:t>
+      </w:r>
+      <w:proofErr w:type="spellStart"/>
+      <w:r>
+        <w:rPr>
+          <w:rFonts w:ascii="Palatino Linotype" w:hAnsi="Palatino Linotype"/>
+          <w:sz w:val="16"/>
+          <w:szCs w:val="16"/>
+        </w:rPr>
+        <w:t>bond_conditions.monitoring</w:t>
+      </w:r>
+      <w:proofErr w:type="spellEnd"/>
+      <w:r>
+        <w:rPr>
+          <w:rFonts w:ascii="Palatino Linotype" w:hAnsi="Palatino Linotype"/>
+          <w:sz w:val="16"/>
+          <w:szCs w:val="16"/>
+        </w:rPr>
+        <w:t xml:space="preserve"> is true %}Community Control: PS    EM;{% endif %}{% if </w:t>
+      </w:r>
+      <w:proofErr w:type="spellStart"/>
+      <w:r>
+        <w:rPr>
+          <w:rFonts w:ascii="Palatino Linotype" w:hAnsi="Palatino Linotype"/>
+          <w:sz w:val="16"/>
+          <w:szCs w:val="16"/>
+        </w:rPr>
+        <w:t>jail_terms.ordered</w:t>
+      </w:r>
+      <w:proofErr w:type="spellEnd"/>
+      <w:r>
+        <w:rPr>
+          <w:rFonts w:ascii="Palatino Linotype" w:hAnsi="Palatino Linotype"/>
+          <w:sz w:val="16"/>
+          <w:szCs w:val="16"/>
+        </w:rPr>
+        <w:t xml:space="preserve"> is true or </w:t>
+      </w:r>
+      <w:proofErr w:type="spellStart"/>
+      <w:r>
+        <w:rPr>
+          <w:rFonts w:ascii="Palatino Linotype" w:hAnsi="Palatino Linotype"/>
+          <w:sz w:val="16"/>
+          <w:szCs w:val="16"/>
+        </w:rPr>
+        <w:t>apply_jtc</w:t>
+      </w:r>
+      <w:proofErr w:type="spellEnd"/>
+      <w:r>
+        <w:rPr>
+          <w:rFonts w:ascii="Palatino Linotype" w:hAnsi="Palatino Linotype"/>
+          <w:sz w:val="16"/>
+          <w:szCs w:val="16"/>
+        </w:rPr>
+        <w:t xml:space="preserve"> == ‘Sentence’ %}County Jail: PS   EM;{% endif %}</w:t>
       </w:r>
     </w:p>
     <w:p>
@@ -1741,8 +2316,9 @@
         <w:sz w:val="20"/>
         <w:szCs w:val="20"/>
       </w:rPr>
-      <w:t xml:space="preserve">% if judicial_officer.officer_type  ==  ‘Magistrate’ %}Magistrate Decision – </w:t>
+      <w:t xml:space="preserve">% if </w:t>
     </w:r>
+    <w:proofErr w:type="spellStart"/>
     <w:r>
       <w:rPr>
         <w:rFonts w:ascii="Palatino Linotype" w:hAnsi="Palatino Linotype"/>
@@ -1750,8 +2326,9 @@
         <w:sz w:val="20"/>
         <w:szCs w:val="20"/>
       </w:rPr>
-      <w:t>Failure To Appear</w:t>
+      <w:t>judicial_officer.officer_type</w:t>
     </w:r>
+    <w:proofErr w:type="spellEnd"/>
     <w:r>
       <w:rPr>
         <w:rFonts w:ascii="Palatino Linotype" w:hAnsi="Palatino Linotype"/>
@@ -1759,6 +2336,24 @@
         <w:sz w:val="20"/>
         <w:szCs w:val="20"/>
       </w:rPr>
+      <w:t xml:space="preserve">  ==  ‘Magistrate’ %}Magistrate Decision – </w:t>
+    </w:r>
+    <w:r>
+      <w:rPr>
+        <w:rFonts w:ascii="Palatino Linotype" w:hAnsi="Palatino Linotype"/>
+        <w:bCs/>
+        <w:sz w:val="20"/>
+        <w:szCs w:val="20"/>
+      </w:rPr>
+      <w:t>Failure To Appear</w:t>
+    </w:r>
+    <w:r>
+      <w:rPr>
+        <w:rFonts w:ascii="Palatino Linotype" w:hAnsi="Palatino Linotype"/>
+        <w:bCs/>
+        <w:sz w:val="20"/>
+        <w:szCs w:val="20"/>
+      </w:rPr>
       <w:t xml:space="preserve"> Entry</w:t>
     </w:r>
     <w:r>
@@ -1767,14 +2362,50 @@
         <w:sz w:val="20"/>
         <w:szCs w:val="20"/>
       </w:rPr>
-      <w:t>{% elif judicial_officer.officer_type == ‘Judge’ %}</w:t>
+      <w:t xml:space="preserve">{% </w:t>
     </w:r>
+    <w:proofErr w:type="spellStart"/>
     <w:r>
       <w:rPr>
         <w:rFonts w:ascii="Palatino Linotype" w:hAnsi="Palatino Linotype"/>
         <w:sz w:val="20"/>
         <w:szCs w:val="20"/>
       </w:rPr>
+      <w:t>elif</w:t>
+    </w:r>
+    <w:proofErr w:type="spellEnd"/>
+    <w:r>
+      <w:rPr>
+        <w:rFonts w:ascii="Palatino Linotype" w:hAnsi="Palatino Linotype"/>
+        <w:sz w:val="20"/>
+        <w:szCs w:val="20"/>
+      </w:rPr>
+      <w:t xml:space="preserve"> </w:t>
+    </w:r>
+    <w:proofErr w:type="spellStart"/>
+    <w:r>
+      <w:rPr>
+        <w:rFonts w:ascii="Palatino Linotype" w:hAnsi="Palatino Linotype"/>
+        <w:sz w:val="20"/>
+        <w:szCs w:val="20"/>
+      </w:rPr>
+      <w:t>judicial_officer.officer_type</w:t>
+    </w:r>
+    <w:proofErr w:type="spellEnd"/>
+    <w:r>
+      <w:rPr>
+        <w:rFonts w:ascii="Palatino Linotype" w:hAnsi="Palatino Linotype"/>
+        <w:sz w:val="20"/>
+        <w:szCs w:val="20"/>
+      </w:rPr>
+      <w:t xml:space="preserve"> == ‘Judge’ %}</w:t>
+    </w:r>
+    <w:r>
+      <w:rPr>
+        <w:rFonts w:ascii="Palatino Linotype" w:hAnsi="Palatino Linotype"/>
+        <w:sz w:val="20"/>
+        <w:szCs w:val="20"/>
+      </w:rPr>
       <w:t>Failure To Appear</w:t>
     </w:r>
     <w:r>
@@ -1783,7 +2414,25 @@
         <w:sz w:val="20"/>
         <w:szCs w:val="20"/>
       </w:rPr>
-      <w:t xml:space="preserve"> Judgment Entry{% endif %} {{ case_number </w:t>
+      <w:t xml:space="preserve"> Judgment Entry{% endif %} {{ </w:t>
+    </w:r>
+    <w:proofErr w:type="spellStart"/>
+    <w:r>
+      <w:rPr>
+        <w:rFonts w:ascii="Palatino Linotype" w:hAnsi="Palatino Linotype"/>
+        <w:sz w:val="20"/>
+        <w:szCs w:val="20"/>
+      </w:rPr>
+      <w:t>case_number</w:t>
+    </w:r>
+    <w:proofErr w:type="spellEnd"/>
+    <w:r>
+      <w:rPr>
+        <w:rFonts w:ascii="Palatino Linotype" w:hAnsi="Palatino Linotype"/>
+        <w:sz w:val="20"/>
+        <w:szCs w:val="20"/>
+      </w:rPr>
+      <w:t xml:space="preserve"> </w:t>
     </w:r>
     <w:r>
       <w:rPr>

</xml_diff>

<commit_message>
Setting up bond for FTA.
</commit_message>
<xml_diff>
--- a/resources/Templates/Failure_To_Appear_Template.docx
+++ b/resources/Templates/Failure_To_Appear_Template.docx
@@ -1068,6 +1068,7 @@
         <w:tabs>
           <w:tab w:val="center" w:pos="4680"/>
         </w:tabs>
+        <w:spacing w:after="120"/>
         <w:rPr>
           <w:rFonts w:ascii="Palatino Linotype" w:hAnsi="Palatino Linotype"/>
           <w:bCs/>
@@ -1384,6 +1385,170 @@
           <w:szCs w:val="20"/>
         </w:rPr>
         <w:t xml:space="preserve"> {% endif %}</w:t>
+      </w:r>
+      <w:r>
+        <w:rPr>
+          <w:rFonts w:ascii="Palatino Linotype" w:hAnsi="Palatino Linotype"/>
+          <w:sz w:val="20"/>
+          <w:szCs w:val="20"/>
+        </w:rPr>
+        <w:t xml:space="preserve">{% if </w:t>
+      </w:r>
+      <w:proofErr w:type="spellStart"/>
+      <w:r>
+        <w:rPr>
+          <w:rFonts w:ascii="Palatino Linotype" w:hAnsi="Palatino Linotype"/>
+          <w:sz w:val="20"/>
+          <w:szCs w:val="20"/>
+        </w:rPr>
+        <w:t>fta_conditions.supplemental_summons</w:t>
+      </w:r>
+      <w:proofErr w:type="spellEnd"/>
+      <w:r>
+        <w:rPr>
+          <w:rFonts w:ascii="Palatino Linotype" w:hAnsi="Palatino Linotype"/>
+          <w:sz w:val="20"/>
+          <w:szCs w:val="20"/>
+        </w:rPr>
+        <w:t xml:space="preserve"> is true %}</w:t>
+      </w:r>
+    </w:p>
+    <w:p>
+      <w:pPr>
+        <w:pStyle w:val="ListParagraph"/>
+        <w:numPr>
+          <w:ilvl w:val="0"/>
+          <w:numId w:val="8"/>
+        </w:numPr>
+        <w:tabs>
+          <w:tab w:val="center" w:pos="4680"/>
+        </w:tabs>
+        <w:rPr>
+          <w:rFonts w:ascii="Palatino Linotype" w:hAnsi="Palatino Linotype"/>
+          <w:bCs/>
+          <w:sz w:val="20"/>
+          <w:szCs w:val="20"/>
+        </w:rPr>
+      </w:pPr>
+      <w:r>
+        <w:rPr>
+          <w:rFonts w:ascii="Palatino Linotype" w:hAnsi="Palatino Linotype"/>
+          <w:sz w:val="20"/>
+          <w:szCs w:val="20"/>
+        </w:rPr>
+        <w:t xml:space="preserve">The Clerk shall issue a supplemental summons to the Defendant by regular mail. {% endif %}{% if </w:t>
+      </w:r>
+      <w:proofErr w:type="spellStart"/>
+      <w:r>
+        <w:rPr>
+          <w:rFonts w:ascii="Palatino Linotype" w:hAnsi="Palatino Linotype"/>
+          <w:sz w:val="20"/>
+          <w:szCs w:val="20"/>
+        </w:rPr>
+        <w:t>fta_conditions.proof_of_service</w:t>
+      </w:r>
+      <w:proofErr w:type="spellEnd"/>
+      <w:r>
+        <w:rPr>
+          <w:rFonts w:ascii="Palatino Linotype" w:hAnsi="Palatino Linotype"/>
+          <w:sz w:val="20"/>
+          <w:szCs w:val="20"/>
+        </w:rPr>
+        <w:t xml:space="preserve"> %}</w:t>
+      </w:r>
+    </w:p>
+    <w:p>
+      <w:pPr>
+        <w:pStyle w:val="ListParagraph"/>
+        <w:numPr>
+          <w:ilvl w:val="0"/>
+          <w:numId w:val="8"/>
+        </w:numPr>
+        <w:tabs>
+          <w:tab w:val="center" w:pos="4680"/>
+        </w:tabs>
+        <w:rPr>
+          <w:rFonts w:ascii="Palatino Linotype" w:hAnsi="Palatino Linotype"/>
+          <w:bCs/>
+          <w:sz w:val="20"/>
+          <w:szCs w:val="20"/>
+        </w:rPr>
+      </w:pPr>
+      <w:r>
+        <w:rPr>
+          <w:rFonts w:ascii="Palatino Linotype" w:hAnsi="Palatino Linotype"/>
+          <w:sz w:val="20"/>
+          <w:szCs w:val="20"/>
+        </w:rPr>
+        <w:t>Pursuant to Traffic Rule 7, a</w:t>
+      </w:r>
+      <w:r>
+        <w:rPr>
+          <w:rFonts w:ascii="Palatino Linotype" w:hAnsi="Palatino Linotype"/>
+          <w:sz w:val="20"/>
+          <w:szCs w:val="20"/>
+        </w:rPr>
+        <w:t>bsent proof of service of the summons or warrant within 28 days of the date of this entry, this case is closed subject to reopen without further order from the Court.</w:t>
+      </w:r>
+      <w:r>
+        <w:rPr>
+          <w:rFonts w:ascii="Palatino Linotype" w:hAnsi="Palatino Linotype"/>
+          <w:sz w:val="20"/>
+          <w:szCs w:val="20"/>
+        </w:rPr>
+        <w:t xml:space="preserve"> {% endif %}{% if </w:t>
+      </w:r>
+      <w:proofErr w:type="spellStart"/>
+      <w:r>
+        <w:rPr>
+          <w:rFonts w:ascii="Palatino Linotype" w:hAnsi="Palatino Linotype"/>
+          <w:sz w:val="20"/>
+          <w:szCs w:val="20"/>
+        </w:rPr>
+        <w:t>fta_conditions.registration_block</w:t>
+      </w:r>
+      <w:proofErr w:type="spellEnd"/>
+      <w:r>
+        <w:rPr>
+          <w:rFonts w:ascii="Palatino Linotype" w:hAnsi="Palatino Linotype"/>
+          <w:sz w:val="20"/>
+          <w:szCs w:val="20"/>
+        </w:rPr>
+        <w:t xml:space="preserve"> is true %}</w:t>
+      </w:r>
+    </w:p>
+    <w:p>
+      <w:pPr>
+        <w:pStyle w:val="ListParagraph"/>
+        <w:numPr>
+          <w:ilvl w:val="0"/>
+          <w:numId w:val="8"/>
+        </w:numPr>
+        <w:tabs>
+          <w:tab w:val="center" w:pos="4680"/>
+        </w:tabs>
+        <w:rPr>
+          <w:rFonts w:ascii="Palatino Linotype" w:hAnsi="Palatino Linotype"/>
+          <w:bCs/>
+          <w:sz w:val="20"/>
+          <w:szCs w:val="20"/>
+        </w:rPr>
+      </w:pPr>
+      <w:r>
+        <w:rPr>
+          <w:rFonts w:ascii="Palatino Linotype" w:hAnsi="Palatino Linotype"/>
+          <w:sz w:val="20"/>
+          <w:szCs w:val="20"/>
+        </w:rPr>
+        <w:t xml:space="preserve">Defendant’s Vehicle Registration is blocked absent compliance within 30 days. Failure to timely respond to this notice may result in the blocking of motor vehicle registration or transfer of registration. </w:t>
+      </w:r>
+      <w:r>
+        <w:rPr>
+          <w:rFonts w:ascii="Palatino Linotype" w:hAnsi="Palatino Linotype"/>
+          <w:sz w:val="20"/>
+          <w:szCs w:val="20"/>
+        </w:rPr>
+        <w:t>The Defendant shall contact the Clerk’s Office within 30 days for more information. {% endif %}</w:t>
       </w:r>
     </w:p>
     <w:p>
@@ -1719,6 +1884,7 @@
           <w:sz w:val="20"/>
           <w:szCs w:val="20"/>
         </w:rPr>
+        <w:lastRenderedPageBreak/>
         <w:t>{</w:t>
       </w:r>
       <w:r>

</xml_diff>

<commit_message>
Set bond boxes to hidden unless checked.
</commit_message>
<xml_diff>
--- a/resources/Templates/Failure_To_Appear_Template.docx
+++ b/resources/Templates/Failure_To_Appear_Template.docx
@@ -249,34 +249,14 @@
         </w:rPr>
         <w:t xml:space="preserve">.  </w:t>
       </w:r>
-      <w:proofErr w:type="gramStart"/>
-      <w:r>
-        <w:rPr>
-          <w:rFonts w:ascii="Palatino Linotype" w:hAnsi="Palatino Linotype"/>
-          <w:sz w:val="20"/>
-          <w:szCs w:val="20"/>
-        </w:rPr>
-        <w:t xml:space="preserve">{{ </w:t>
-      </w:r>
-      <w:proofErr w:type="spellStart"/>
-      <w:r>
-        <w:rPr>
-          <w:rFonts w:ascii="Palatino Linotype" w:hAnsi="Palatino Linotype"/>
-          <w:sz w:val="20"/>
-          <w:szCs w:val="20"/>
-        </w:rPr>
-        <w:t>case</w:t>
-      </w:r>
-      <w:proofErr w:type="gramEnd"/>
-      <w:r>
-        <w:rPr>
-          <w:rFonts w:ascii="Palatino Linotype" w:hAnsi="Palatino Linotype"/>
-          <w:sz w:val="20"/>
-          <w:szCs w:val="20"/>
-        </w:rPr>
-        <w:t>_number</w:t>
-      </w:r>
-      <w:proofErr w:type="spellEnd"/>
+      <w:r>
+        <w:rPr>
+          <w:rFonts w:ascii="Palatino Linotype" w:hAnsi="Palatino Linotype"/>
+          <w:sz w:val="20"/>
+          <w:szCs w:val="20"/>
+        </w:rPr>
+        <w:t>{{ case_number</w:t>
+      </w:r>
       <w:r>
         <w:rPr>
           <w:rFonts w:ascii="Palatino Linotype" w:hAnsi="Palatino Linotype"/>
@@ -356,49 +336,21 @@
           <w:szCs w:val="20"/>
         </w:rPr>
       </w:pPr>
-      <w:proofErr w:type="gramStart"/>
-      <w:r>
-        <w:rPr>
-          <w:rFonts w:ascii="Palatino Linotype" w:hAnsi="Palatino Linotype"/>
-          <w:sz w:val="20"/>
-          <w:szCs w:val="20"/>
-        </w:rPr>
-        <w:t xml:space="preserve">{{ </w:t>
-      </w:r>
-      <w:proofErr w:type="spellStart"/>
-      <w:r>
-        <w:rPr>
-          <w:rFonts w:ascii="Palatino Linotype" w:hAnsi="Palatino Linotype"/>
-          <w:sz w:val="20"/>
-          <w:szCs w:val="20"/>
-        </w:rPr>
-        <w:t>defendant</w:t>
-      </w:r>
-      <w:proofErr w:type="gramEnd"/>
-      <w:r>
-        <w:rPr>
-          <w:rFonts w:ascii="Palatino Linotype" w:hAnsi="Palatino Linotype"/>
-          <w:sz w:val="20"/>
-          <w:szCs w:val="20"/>
-        </w:rPr>
-        <w:t>.</w:t>
-      </w:r>
-      <w:r>
-        <w:rPr>
-          <w:rFonts w:ascii="Palatino Linotype" w:hAnsi="Palatino Linotype"/>
-          <w:sz w:val="20"/>
-          <w:szCs w:val="20"/>
-        </w:rPr>
-        <w:t>first_name</w:t>
-      </w:r>
-      <w:proofErr w:type="spellEnd"/>
-      <w:r>
-        <w:rPr>
-          <w:rFonts w:ascii="Palatino Linotype" w:hAnsi="Palatino Linotype"/>
-          <w:sz w:val="20"/>
-          <w:szCs w:val="20"/>
-        </w:rPr>
-        <w:t xml:space="preserve"> }}</w:t>
+      <w:r>
+        <w:rPr>
+          <w:rFonts w:ascii="Palatino Linotype" w:hAnsi="Palatino Linotype"/>
+          <w:sz w:val="20"/>
+          <w:szCs w:val="20"/>
+        </w:rPr>
+        <w:t>{{ defendant.</w:t>
+      </w:r>
+      <w:r>
+        <w:rPr>
+          <w:rFonts w:ascii="Palatino Linotype" w:hAnsi="Palatino Linotype"/>
+          <w:sz w:val="20"/>
+          <w:szCs w:val="20"/>
+        </w:rPr>
+        <w:t>first_name }}</w:t>
       </w:r>
       <w:r>
         <w:rPr>
@@ -414,16 +366,7 @@
           <w:sz w:val="20"/>
           <w:szCs w:val="20"/>
         </w:rPr>
-        <w:t xml:space="preserve">{{ </w:t>
-      </w:r>
-      <w:proofErr w:type="spellStart"/>
-      <w:r>
-        <w:rPr>
-          <w:rFonts w:ascii="Palatino Linotype" w:hAnsi="Palatino Linotype"/>
-          <w:sz w:val="20"/>
-          <w:szCs w:val="20"/>
-        </w:rPr>
-        <w:t>defendant.</w:t>
+        <w:t>{{ defendant.</w:t>
       </w:r>
       <w:r>
         <w:rPr>
@@ -439,16 +382,7 @@
           <w:sz w:val="20"/>
           <w:szCs w:val="20"/>
         </w:rPr>
-        <w:t>name</w:t>
-      </w:r>
-      <w:proofErr w:type="spellEnd"/>
-      <w:r>
-        <w:rPr>
-          <w:rFonts w:ascii="Palatino Linotype" w:hAnsi="Palatino Linotype"/>
-          <w:sz w:val="20"/>
-          <w:szCs w:val="20"/>
-        </w:rPr>
-        <w:t xml:space="preserve"> }}</w:t>
+        <w:t>name }}</w:t>
       </w:r>
       <w:r>
         <w:rPr>
@@ -580,9 +514,8 @@
           <w:sz w:val="20"/>
           <w:szCs w:val="20"/>
         </w:rPr>
-        <w:t xml:space="preserve">% if </w:t>
-      </w:r>
-      <w:proofErr w:type="spellStart"/>
+        <w:t>% if judicial_officer.officer_</w:t>
+      </w:r>
       <w:r>
         <w:rPr>
           <w:rFonts w:ascii="Palatino Linotype" w:hAnsi="Palatino Linotype"/>
@@ -590,38 +523,8 @@
           <w:sz w:val="20"/>
           <w:szCs w:val="20"/>
         </w:rPr>
-        <w:t>judicial_</w:t>
-      </w:r>
-      <w:proofErr w:type="gramStart"/>
-      <w:r>
-        <w:rPr>
-          <w:rFonts w:ascii="Palatino Linotype" w:hAnsi="Palatino Linotype"/>
-          <w:bCs/>
-          <w:sz w:val="20"/>
-          <w:szCs w:val="20"/>
-        </w:rPr>
-        <w:t>officer.officer</w:t>
-      </w:r>
-      <w:proofErr w:type="gramEnd"/>
-      <w:r>
-        <w:rPr>
-          <w:rFonts w:ascii="Palatino Linotype" w:hAnsi="Palatino Linotype"/>
-          <w:bCs/>
-          <w:sz w:val="20"/>
-          <w:szCs w:val="20"/>
-        </w:rPr>
-        <w:t>_</w:t>
-      </w:r>
-      <w:r>
-        <w:rPr>
-          <w:rFonts w:ascii="Palatino Linotype" w:hAnsi="Palatino Linotype"/>
-          <w:bCs/>
-          <w:sz w:val="20"/>
-          <w:szCs w:val="20"/>
-        </w:rPr>
         <w:t>type</w:t>
       </w:r>
-      <w:proofErr w:type="spellEnd"/>
       <w:r>
         <w:rPr>
           <w:rFonts w:ascii="Palatino Linotype" w:hAnsi="Palatino Linotype"/>
@@ -740,69 +643,15 @@
           <w:sz w:val="20"/>
           <w:szCs w:val="20"/>
         </w:rPr>
-        <w:t xml:space="preserve">{% </w:t>
-      </w:r>
-      <w:proofErr w:type="spellStart"/>
-      <w:r>
-        <w:rPr>
-          <w:rFonts w:ascii="Palatino Linotype" w:hAnsi="Palatino Linotype"/>
-          <w:sz w:val="20"/>
-          <w:szCs w:val="20"/>
-        </w:rPr>
-        <w:t>elif</w:t>
-      </w:r>
-      <w:proofErr w:type="spellEnd"/>
-      <w:r>
-        <w:rPr>
-          <w:rFonts w:ascii="Palatino Linotype" w:hAnsi="Palatino Linotype"/>
-          <w:sz w:val="20"/>
-          <w:szCs w:val="20"/>
-        </w:rPr>
-        <w:t xml:space="preserve"> </w:t>
-      </w:r>
-      <w:proofErr w:type="spellStart"/>
-      <w:r>
-        <w:rPr>
-          <w:rFonts w:ascii="Palatino Linotype" w:hAnsi="Palatino Linotype"/>
-          <w:sz w:val="20"/>
-          <w:szCs w:val="20"/>
-        </w:rPr>
-        <w:t>judicial_</w:t>
-      </w:r>
-      <w:proofErr w:type="gramStart"/>
-      <w:r>
-        <w:rPr>
-          <w:rFonts w:ascii="Palatino Linotype" w:hAnsi="Palatino Linotype"/>
-          <w:sz w:val="20"/>
-          <w:szCs w:val="20"/>
-        </w:rPr>
-        <w:t>officer.officer</w:t>
-      </w:r>
-      <w:proofErr w:type="gramEnd"/>
-      <w:r>
-        <w:rPr>
-          <w:rFonts w:ascii="Palatino Linotype" w:hAnsi="Palatino Linotype"/>
-          <w:sz w:val="20"/>
-          <w:szCs w:val="20"/>
-        </w:rPr>
-        <w:t>_</w:t>
-      </w:r>
-      <w:r>
-        <w:rPr>
-          <w:rFonts w:ascii="Palatino Linotype" w:hAnsi="Palatino Linotype"/>
-          <w:sz w:val="20"/>
-          <w:szCs w:val="20"/>
-        </w:rPr>
-        <w:t>type</w:t>
-      </w:r>
-      <w:proofErr w:type="spellEnd"/>
-      <w:r>
-        <w:rPr>
-          <w:rFonts w:ascii="Palatino Linotype" w:hAnsi="Palatino Linotype"/>
-          <w:sz w:val="20"/>
-          <w:szCs w:val="20"/>
-        </w:rPr>
-        <w:t xml:space="preserve"> == ‘Judge’ %}</w:t>
+        <w:t>{% elif judicial_officer.officer_</w:t>
+      </w:r>
+      <w:r>
+        <w:rPr>
+          <w:rFonts w:ascii="Palatino Linotype" w:hAnsi="Palatino Linotype"/>
+          <w:sz w:val="20"/>
+          <w:szCs w:val="20"/>
+        </w:rPr>
+        <w:t>type == ‘Judge’ %}</w:t>
       </w:r>
     </w:p>
     <w:p>
@@ -983,43 +832,7 @@
           <w:sz w:val="20"/>
           <w:szCs w:val="20"/>
         </w:rPr>
-        <w:t xml:space="preserve">for </w:t>
-      </w:r>
-      <w:proofErr w:type="gramStart"/>
-      <w:r>
-        <w:rPr>
-          <w:rFonts w:ascii="Palatino Linotype" w:hAnsi="Palatino Linotype"/>
-          <w:sz w:val="20"/>
-          <w:szCs w:val="20"/>
-        </w:rPr>
-        <w:t xml:space="preserve">{{ </w:t>
-      </w:r>
-      <w:proofErr w:type="spellStart"/>
-      <w:r>
-        <w:rPr>
-          <w:rFonts w:ascii="Palatino Linotype" w:hAnsi="Palatino Linotype"/>
-          <w:sz w:val="20"/>
-          <w:szCs w:val="20"/>
-        </w:rPr>
-        <w:t>appearance</w:t>
-      </w:r>
-      <w:proofErr w:type="gramEnd"/>
-      <w:r>
-        <w:rPr>
-          <w:rFonts w:ascii="Palatino Linotype" w:hAnsi="Palatino Linotype"/>
-          <w:sz w:val="20"/>
-          <w:szCs w:val="20"/>
-        </w:rPr>
-        <w:t>_reason</w:t>
-      </w:r>
-      <w:proofErr w:type="spellEnd"/>
-      <w:r>
-        <w:rPr>
-          <w:rFonts w:ascii="Palatino Linotype" w:hAnsi="Palatino Linotype"/>
-          <w:sz w:val="20"/>
-          <w:szCs w:val="20"/>
-        </w:rPr>
-        <w:t xml:space="preserve"> }}</w:t>
+        <w:t>for {{ appearance_reason }}</w:t>
       </w:r>
       <w:r>
         <w:rPr>
@@ -1035,25 +848,7 @@
           <w:sz w:val="20"/>
           <w:szCs w:val="20"/>
         </w:rPr>
-        <w:t xml:space="preserve">on {{ </w:t>
-      </w:r>
-      <w:proofErr w:type="spellStart"/>
-      <w:r>
-        <w:rPr>
-          <w:rFonts w:ascii="Palatino Linotype" w:hAnsi="Palatino Linotype"/>
-          <w:sz w:val="20"/>
-          <w:szCs w:val="20"/>
-        </w:rPr>
-        <w:t>plea_trial_date</w:t>
-      </w:r>
-      <w:proofErr w:type="spellEnd"/>
-      <w:r>
-        <w:rPr>
-          <w:rFonts w:ascii="Palatino Linotype" w:hAnsi="Palatino Linotype"/>
-          <w:sz w:val="20"/>
-          <w:szCs w:val="20"/>
-        </w:rPr>
-        <w:t xml:space="preserve"> }}</w:t>
+        <w:t>on {{ plea_trial_date }}</w:t>
       </w:r>
       <w:r>
         <w:rPr>
@@ -1113,43 +908,7 @@
           <w:sz w:val="20"/>
           <w:szCs w:val="20"/>
         </w:rPr>
-        <w:t xml:space="preserve">{% if </w:t>
-      </w:r>
-      <w:proofErr w:type="spellStart"/>
-      <w:r>
-        <w:rPr>
-          <w:rFonts w:ascii="Palatino Linotype" w:hAnsi="Palatino Linotype"/>
-          <w:sz w:val="20"/>
-          <w:szCs w:val="20"/>
-        </w:rPr>
-        <w:t>fta_</w:t>
-      </w:r>
-      <w:proofErr w:type="gramStart"/>
-      <w:r>
-        <w:rPr>
-          <w:rFonts w:ascii="Palatino Linotype" w:hAnsi="Palatino Linotype"/>
-          <w:sz w:val="20"/>
-          <w:szCs w:val="20"/>
-        </w:rPr>
-        <w:t>conditions.arrest</w:t>
-      </w:r>
-      <w:proofErr w:type="gramEnd"/>
-      <w:r>
-        <w:rPr>
-          <w:rFonts w:ascii="Palatino Linotype" w:hAnsi="Palatino Linotype"/>
-          <w:sz w:val="20"/>
-          <w:szCs w:val="20"/>
-        </w:rPr>
-        <w:t>_warrant</w:t>
-      </w:r>
-      <w:proofErr w:type="spellEnd"/>
-      <w:r>
-        <w:rPr>
-          <w:rFonts w:ascii="Palatino Linotype" w:hAnsi="Palatino Linotype"/>
-          <w:sz w:val="20"/>
-          <w:szCs w:val="20"/>
-        </w:rPr>
-        <w:t xml:space="preserve"> is true %}</w:t>
+        <w:t>{% if fta_conditions.arrest_warrant is true %}</w:t>
       </w:r>
     </w:p>
     <w:p>
@@ -1176,95 +935,31 @@
           <w:sz w:val="20"/>
           <w:szCs w:val="20"/>
         </w:rPr>
-        <w:t xml:space="preserve">An arrest warrant for the Defendant shall issue forthwith. The pickup radius for the warrant is </w:t>
-      </w:r>
-      <w:proofErr w:type="gramStart"/>
-      <w:r>
-        <w:rPr>
-          <w:rFonts w:ascii="Palatino Linotype" w:hAnsi="Palatino Linotype"/>
-          <w:sz w:val="20"/>
-          <w:szCs w:val="20"/>
-        </w:rPr>
-        <w:t xml:space="preserve">{{ </w:t>
-      </w:r>
-      <w:proofErr w:type="spellStart"/>
-      <w:r>
-        <w:rPr>
-          <w:rFonts w:ascii="Palatino Linotype" w:hAnsi="Palatino Linotype"/>
-          <w:sz w:val="20"/>
-          <w:szCs w:val="20"/>
-        </w:rPr>
-        <w:t>fta</w:t>
-      </w:r>
-      <w:proofErr w:type="gramEnd"/>
-      <w:r>
-        <w:rPr>
-          <w:rFonts w:ascii="Palatino Linotype" w:hAnsi="Palatino Linotype"/>
-          <w:sz w:val="20"/>
-          <w:szCs w:val="20"/>
-        </w:rPr>
-        <w:t>_conditions.</w:t>
-      </w:r>
-      <w:r>
-        <w:rPr>
-          <w:rFonts w:ascii="Palatino Linotype" w:hAnsi="Palatino Linotype"/>
-          <w:sz w:val="20"/>
-          <w:szCs w:val="20"/>
-        </w:rPr>
-        <w:t>arrest_warrant_radius</w:t>
-      </w:r>
-      <w:proofErr w:type="spellEnd"/>
-      <w:r>
-        <w:rPr>
-          <w:rFonts w:ascii="Palatino Linotype" w:hAnsi="Palatino Linotype"/>
-          <w:sz w:val="20"/>
-          <w:szCs w:val="20"/>
-        </w:rPr>
-        <w:t xml:space="preserve"> }}. {% endif </w:t>
-      </w:r>
-      <w:proofErr w:type="gramStart"/>
-      <w:r>
-        <w:rPr>
-          <w:rFonts w:ascii="Palatino Linotype" w:hAnsi="Palatino Linotype"/>
-          <w:sz w:val="20"/>
-          <w:szCs w:val="20"/>
-        </w:rPr>
-        <w:t>%}</w:t>
-      </w:r>
-      <w:r>
-        <w:rPr>
-          <w:rFonts w:ascii="Palatino Linotype" w:hAnsi="Palatino Linotype"/>
-          <w:sz w:val="20"/>
-          <w:szCs w:val="20"/>
-        </w:rPr>
-        <w:t>{</w:t>
-      </w:r>
-      <w:proofErr w:type="gramEnd"/>
-      <w:r>
-        <w:rPr>
-          <w:rFonts w:ascii="Palatino Linotype" w:hAnsi="Palatino Linotype"/>
-          <w:sz w:val="20"/>
-          <w:szCs w:val="20"/>
-        </w:rPr>
-        <w:t xml:space="preserve">% if </w:t>
-      </w:r>
-      <w:proofErr w:type="spellStart"/>
-      <w:r>
-        <w:rPr>
-          <w:rFonts w:ascii="Palatino Linotype" w:hAnsi="Palatino Linotype"/>
-          <w:sz w:val="20"/>
-          <w:szCs w:val="20"/>
-        </w:rPr>
-        <w:t>fta_conditions.bond_forfeited</w:t>
-      </w:r>
-      <w:proofErr w:type="spellEnd"/>
-      <w:r>
-        <w:rPr>
-          <w:rFonts w:ascii="Palatino Linotype" w:hAnsi="Palatino Linotype"/>
-          <w:sz w:val="20"/>
-          <w:szCs w:val="20"/>
-        </w:rPr>
-        <w:t xml:space="preserve"> %}</w:t>
+        <w:t xml:space="preserve">An arrest warrant for the Defendant shall issue forthwith. The pickup radius for the warrant is {{ </w:t>
+      </w:r>
+      <w:r>
+        <w:rPr>
+          <w:rFonts w:ascii="Palatino Linotype" w:hAnsi="Palatino Linotype"/>
+          <w:sz w:val="20"/>
+          <w:szCs w:val="20"/>
+        </w:rPr>
+        <w:t>fta_conditions.</w:t>
+      </w:r>
+      <w:r>
+        <w:rPr>
+          <w:rFonts w:ascii="Palatino Linotype" w:hAnsi="Palatino Linotype"/>
+          <w:sz w:val="20"/>
+          <w:szCs w:val="20"/>
+        </w:rPr>
+        <w:t>arrest_warrant_radius }}. {% endif %}</w:t>
+      </w:r>
+      <w:r>
+        <w:rPr>
+          <w:rFonts w:ascii="Palatino Linotype" w:hAnsi="Palatino Linotype"/>
+          <w:sz w:val="20"/>
+          <w:szCs w:val="20"/>
+        </w:rPr>
+        <w:t>{% if fta_conditions.bond_forfeited %}</w:t>
       </w:r>
     </w:p>
     <w:p>
@@ -1290,51 +985,15 @@
           <w:sz w:val="20"/>
           <w:szCs w:val="20"/>
         </w:rPr>
-        <w:t xml:space="preserve">Bond is forfeited pursuant to R.C. § 2937.35. The Clerk shall apply and deposit and dispose of security as provided in R.C. § 2937.36. {% endif </w:t>
-      </w:r>
-      <w:proofErr w:type="gramStart"/>
-      <w:r>
-        <w:rPr>
-          <w:rFonts w:ascii="Palatino Linotype" w:hAnsi="Palatino Linotype"/>
-          <w:sz w:val="20"/>
-          <w:szCs w:val="20"/>
-        </w:rPr>
-        <w:t>%}</w:t>
-      </w:r>
-      <w:r>
-        <w:rPr>
-          <w:rFonts w:ascii="Palatino Linotype" w:hAnsi="Palatino Linotype"/>
-          <w:sz w:val="20"/>
-          <w:szCs w:val="20"/>
-        </w:rPr>
-        <w:t>{</w:t>
-      </w:r>
-      <w:proofErr w:type="gramEnd"/>
-      <w:r>
-        <w:rPr>
-          <w:rFonts w:ascii="Palatino Linotype" w:hAnsi="Palatino Linotype"/>
-          <w:sz w:val="20"/>
-          <w:szCs w:val="20"/>
-        </w:rPr>
-        <w:t xml:space="preserve">% if </w:t>
-      </w:r>
-      <w:proofErr w:type="spellStart"/>
-      <w:r>
-        <w:rPr>
-          <w:rFonts w:ascii="Palatino Linotype" w:hAnsi="Palatino Linotype"/>
-          <w:sz w:val="20"/>
-          <w:szCs w:val="20"/>
-        </w:rPr>
-        <w:t>fta_conditions.set_no_trial</w:t>
-      </w:r>
-      <w:proofErr w:type="spellEnd"/>
-      <w:r>
-        <w:rPr>
-          <w:rFonts w:ascii="Palatino Linotype" w:hAnsi="Palatino Linotype"/>
-          <w:sz w:val="20"/>
-          <w:szCs w:val="20"/>
-        </w:rPr>
-        <w:t xml:space="preserve"> is true %}</w:t>
+        <w:t>Bond is forfeited pursuant to R.C. § 2937.35. The Clerk shall apply and deposit and dispose of security as provided in R.C. § 2937.36. {% endif %}</w:t>
+      </w:r>
+      <w:r>
+        <w:rPr>
+          <w:rFonts w:ascii="Palatino Linotype" w:hAnsi="Palatino Linotype"/>
+          <w:sz w:val="20"/>
+          <w:szCs w:val="20"/>
+        </w:rPr>
+        <w:t>{% if fta_conditions.set_no_trial is true %}</w:t>
       </w:r>
     </w:p>
     <w:p>
@@ -1376,43 +1035,7 @@
           <w:sz w:val="20"/>
           <w:szCs w:val="20"/>
         </w:rPr>
-        <w:t xml:space="preserve"> {% endif </w:t>
-      </w:r>
-      <w:proofErr w:type="gramStart"/>
-      <w:r>
-        <w:rPr>
-          <w:rFonts w:ascii="Palatino Linotype" w:hAnsi="Palatino Linotype"/>
-          <w:sz w:val="20"/>
-          <w:szCs w:val="20"/>
-        </w:rPr>
-        <w:t>%}{</w:t>
-      </w:r>
-      <w:proofErr w:type="gramEnd"/>
-      <w:r>
-        <w:rPr>
-          <w:rFonts w:ascii="Palatino Linotype" w:hAnsi="Palatino Linotype"/>
-          <w:sz w:val="20"/>
-          <w:szCs w:val="20"/>
-        </w:rPr>
-        <w:t xml:space="preserve">% if </w:t>
-      </w:r>
-      <w:proofErr w:type="spellStart"/>
-      <w:r>
-        <w:rPr>
-          <w:rFonts w:ascii="Palatino Linotype" w:hAnsi="Palatino Linotype"/>
-          <w:sz w:val="20"/>
-          <w:szCs w:val="20"/>
-        </w:rPr>
-        <w:t>fta_conditions.forfeit_license</w:t>
-      </w:r>
-      <w:proofErr w:type="spellEnd"/>
-      <w:r>
-        <w:rPr>
-          <w:rFonts w:ascii="Palatino Linotype" w:hAnsi="Palatino Linotype"/>
-          <w:sz w:val="20"/>
-          <w:szCs w:val="20"/>
-        </w:rPr>
-        <w:t xml:space="preserve"> is true %}</w:t>
+        <w:t xml:space="preserve"> {% endif %}{% if fta_conditions.forfeit_license is true %}</w:t>
       </w:r>
     </w:p>
     <w:p>
@@ -1472,51 +1095,15 @@
           <w:sz w:val="20"/>
           <w:szCs w:val="20"/>
         </w:rPr>
-        <w:t xml:space="preserve">. {% endif </w:t>
-      </w:r>
-      <w:proofErr w:type="gramStart"/>
-      <w:r>
-        <w:rPr>
-          <w:rFonts w:ascii="Palatino Linotype" w:hAnsi="Palatino Linotype"/>
-          <w:sz w:val="20"/>
-          <w:szCs w:val="20"/>
-        </w:rPr>
-        <w:t>%}</w:t>
-      </w:r>
-      <w:r>
-        <w:rPr>
-          <w:rFonts w:ascii="Palatino Linotype" w:hAnsi="Palatino Linotype"/>
-          <w:sz w:val="20"/>
-          <w:szCs w:val="20"/>
-        </w:rPr>
-        <w:t>{</w:t>
-      </w:r>
-      <w:proofErr w:type="gramEnd"/>
-      <w:r>
-        <w:rPr>
-          <w:rFonts w:ascii="Palatino Linotype" w:hAnsi="Palatino Linotype"/>
-          <w:sz w:val="20"/>
-          <w:szCs w:val="20"/>
-        </w:rPr>
-        <w:t xml:space="preserve">% if </w:t>
-      </w:r>
-      <w:proofErr w:type="spellStart"/>
-      <w:r>
-        <w:rPr>
-          <w:rFonts w:ascii="Palatino Linotype" w:hAnsi="Palatino Linotype"/>
-          <w:sz w:val="20"/>
-          <w:szCs w:val="20"/>
-        </w:rPr>
-        <w:t>fta_conditions.non_resident_license</w:t>
-      </w:r>
-      <w:proofErr w:type="spellEnd"/>
-      <w:r>
-        <w:rPr>
-          <w:rFonts w:ascii="Palatino Linotype" w:hAnsi="Palatino Linotype"/>
-          <w:sz w:val="20"/>
-          <w:szCs w:val="20"/>
-        </w:rPr>
-        <w:t xml:space="preserve"> is true %}</w:t>
+        <w:t>. {% endif %}</w:t>
+      </w:r>
+      <w:r>
+        <w:rPr>
+          <w:rFonts w:ascii="Palatino Linotype" w:hAnsi="Palatino Linotype"/>
+          <w:sz w:val="20"/>
+          <w:szCs w:val="20"/>
+        </w:rPr>
+        <w:t>{% if fta_conditions.non_resident_license is true %}</w:t>
       </w:r>
     </w:p>
     <w:p>
@@ -1568,51 +1155,15 @@
           <w:sz w:val="20"/>
           <w:szCs w:val="20"/>
         </w:rPr>
-        <w:t xml:space="preserve"> {% endif </w:t>
-      </w:r>
-      <w:proofErr w:type="gramStart"/>
-      <w:r>
-        <w:rPr>
-          <w:rFonts w:ascii="Palatino Linotype" w:hAnsi="Palatino Linotype"/>
-          <w:sz w:val="20"/>
-          <w:szCs w:val="20"/>
-        </w:rPr>
-        <w:t>%}</w:t>
-      </w:r>
-      <w:r>
-        <w:rPr>
-          <w:rFonts w:ascii="Palatino Linotype" w:hAnsi="Palatino Linotype"/>
-          <w:sz w:val="20"/>
-          <w:szCs w:val="20"/>
-        </w:rPr>
-        <w:t>{</w:t>
-      </w:r>
-      <w:proofErr w:type="gramEnd"/>
-      <w:r>
-        <w:rPr>
-          <w:rFonts w:ascii="Palatino Linotype" w:hAnsi="Palatino Linotype"/>
-          <w:sz w:val="20"/>
-          <w:szCs w:val="20"/>
-        </w:rPr>
-        <w:t xml:space="preserve">% if </w:t>
-      </w:r>
-      <w:proofErr w:type="spellStart"/>
-      <w:r>
-        <w:rPr>
-          <w:rFonts w:ascii="Palatino Linotype" w:hAnsi="Palatino Linotype"/>
-          <w:sz w:val="20"/>
-          <w:szCs w:val="20"/>
-        </w:rPr>
-        <w:t>fta_conditions.supplemental_summons</w:t>
-      </w:r>
-      <w:proofErr w:type="spellEnd"/>
-      <w:r>
-        <w:rPr>
-          <w:rFonts w:ascii="Palatino Linotype" w:hAnsi="Palatino Linotype"/>
-          <w:sz w:val="20"/>
-          <w:szCs w:val="20"/>
-        </w:rPr>
-        <w:t xml:space="preserve"> is true %}</w:t>
+        <w:t xml:space="preserve"> {% endif %}</w:t>
+      </w:r>
+      <w:r>
+        <w:rPr>
+          <w:rFonts w:ascii="Palatino Linotype" w:hAnsi="Palatino Linotype"/>
+          <w:sz w:val="20"/>
+          <w:szCs w:val="20"/>
+        </w:rPr>
+        <w:t>{% if fta_conditions.supplemental_summons is true %}</w:t>
       </w:r>
     </w:p>
     <w:p>
@@ -1638,43 +1189,7 @@
           <w:sz w:val="20"/>
           <w:szCs w:val="20"/>
         </w:rPr>
-        <w:t xml:space="preserve">The Clerk shall issue a supplemental summons to the Defendant by regular mail. {% endif </w:t>
-      </w:r>
-      <w:proofErr w:type="gramStart"/>
-      <w:r>
-        <w:rPr>
-          <w:rFonts w:ascii="Palatino Linotype" w:hAnsi="Palatino Linotype"/>
-          <w:sz w:val="20"/>
-          <w:szCs w:val="20"/>
-        </w:rPr>
-        <w:t>%}{</w:t>
-      </w:r>
-      <w:proofErr w:type="gramEnd"/>
-      <w:r>
-        <w:rPr>
-          <w:rFonts w:ascii="Palatino Linotype" w:hAnsi="Palatino Linotype"/>
-          <w:sz w:val="20"/>
-          <w:szCs w:val="20"/>
-        </w:rPr>
-        <w:t xml:space="preserve">% if </w:t>
-      </w:r>
-      <w:proofErr w:type="spellStart"/>
-      <w:r>
-        <w:rPr>
-          <w:rFonts w:ascii="Palatino Linotype" w:hAnsi="Palatino Linotype"/>
-          <w:sz w:val="20"/>
-          <w:szCs w:val="20"/>
-        </w:rPr>
-        <w:t>fta_conditions.proof_of_service</w:t>
-      </w:r>
-      <w:proofErr w:type="spellEnd"/>
-      <w:r>
-        <w:rPr>
-          <w:rFonts w:ascii="Palatino Linotype" w:hAnsi="Palatino Linotype"/>
-          <w:sz w:val="20"/>
-          <w:szCs w:val="20"/>
-        </w:rPr>
-        <w:t xml:space="preserve"> %}</w:t>
+        <w:t>The Clerk shall issue a supplemental summons to the Defendant by regular mail. {% endif %}{% if fta_conditions.proof_of_service %}</w:t>
       </w:r>
     </w:p>
     <w:p>
@@ -1716,43 +1231,7 @@
           <w:sz w:val="20"/>
           <w:szCs w:val="20"/>
         </w:rPr>
-        <w:t xml:space="preserve"> {% endif </w:t>
-      </w:r>
-      <w:proofErr w:type="gramStart"/>
-      <w:r>
-        <w:rPr>
-          <w:rFonts w:ascii="Palatino Linotype" w:hAnsi="Palatino Linotype"/>
-          <w:sz w:val="20"/>
-          <w:szCs w:val="20"/>
-        </w:rPr>
-        <w:t>%}{</w:t>
-      </w:r>
-      <w:proofErr w:type="gramEnd"/>
-      <w:r>
-        <w:rPr>
-          <w:rFonts w:ascii="Palatino Linotype" w:hAnsi="Palatino Linotype"/>
-          <w:sz w:val="20"/>
-          <w:szCs w:val="20"/>
-        </w:rPr>
-        <w:t xml:space="preserve">% if </w:t>
-      </w:r>
-      <w:proofErr w:type="spellStart"/>
-      <w:r>
-        <w:rPr>
-          <w:rFonts w:ascii="Palatino Linotype" w:hAnsi="Palatino Linotype"/>
-          <w:sz w:val="20"/>
-          <w:szCs w:val="20"/>
-        </w:rPr>
-        <w:t>fta_conditions.registration_block</w:t>
-      </w:r>
-      <w:proofErr w:type="spellEnd"/>
-      <w:r>
-        <w:rPr>
-          <w:rFonts w:ascii="Palatino Linotype" w:hAnsi="Palatino Linotype"/>
-          <w:sz w:val="20"/>
-          <w:szCs w:val="20"/>
-        </w:rPr>
-        <w:t xml:space="preserve"> is true %}</w:t>
+        <w:t xml:space="preserve"> {% endif %}{% if fta_conditions.registration_block is true %}</w:t>
       </w:r>
     </w:p>
     <w:p>
@@ -1819,12 +1298,57 @@
       <w:r>
         <w:rPr>
           <w:rFonts w:ascii="Palatino Linotype" w:hAnsi="Palatino Linotype"/>
+          <w:bCs/>
+          <w:sz w:val="20"/>
+          <w:szCs w:val="20"/>
+        </w:rPr>
+        <w:t>{% if fta_conditions.set_bond is true %}</w:t>
+      </w:r>
+      <w:r>
+        <w:rPr>
+          <w:rFonts w:ascii="Palatino Linotype" w:hAnsi="Palatino Linotype"/>
           <w:b/>
           <w:sz w:val="20"/>
           <w:szCs w:val="20"/>
           <w:u w:val="single"/>
         </w:rPr>
         <w:t>Bond</w:t>
+      </w:r>
+    </w:p>
+    <w:p>
+      <w:pPr>
+        <w:tabs>
+          <w:tab w:val="center" w:pos="4680"/>
+        </w:tabs>
+        <w:rPr>
+          <w:rFonts w:ascii="Palatino Linotype" w:hAnsi="Palatino Linotype"/>
+          <w:b/>
+          <w:sz w:val="20"/>
+          <w:szCs w:val="20"/>
+          <w:u w:val="single"/>
+        </w:rPr>
+      </w:pPr>
+    </w:p>
+    <w:p>
+      <w:pPr>
+        <w:tabs>
+          <w:tab w:val="center" w:pos="4680"/>
+        </w:tabs>
+        <w:rPr>
+          <w:rFonts w:ascii="Palatino Linotype" w:hAnsi="Palatino Linotype"/>
+          <w:bCs/>
+          <w:sz w:val="20"/>
+          <w:szCs w:val="20"/>
+        </w:rPr>
+      </w:pPr>
+      <w:r>
+        <w:rPr>
+          <w:rFonts w:ascii="Palatino Linotype" w:hAnsi="Palatino Linotype"/>
+          <w:bCs/>
+          <w:sz w:val="20"/>
+          <w:szCs w:val="20"/>
+        </w:rPr>
+        <w:t xml:space="preserve">    The initial bond set for the Defendant is a {{ fta_conditions.bond_type }} in the amount of {{ fta_conditions.bond_amount }}. {% endif %}</w:t>
       </w:r>
     </w:p>
     <w:p>
@@ -1897,6 +1421,7 @@
           <w:sz w:val="20"/>
           <w:szCs w:val="20"/>
         </w:rPr>
+        <w:lastRenderedPageBreak/>
         <w:tab/>
       </w:r>
       <w:r>
@@ -1994,66 +1519,29 @@
         </w:rPr>
         <w:tab/>
       </w:r>
-      <w:proofErr w:type="gramStart"/>
-      <w:r>
-        <w:rPr>
-          <w:rFonts w:ascii="Palatino Linotype" w:hAnsi="Palatino Linotype"/>
-          <w:sz w:val="20"/>
-          <w:szCs w:val="20"/>
-        </w:rPr>
-        <w:t xml:space="preserve">{{ </w:t>
-      </w:r>
-      <w:proofErr w:type="spellStart"/>
-      <w:r>
-        <w:rPr>
-          <w:rFonts w:ascii="Palatino Linotype" w:hAnsi="Palatino Linotype"/>
-          <w:sz w:val="20"/>
-          <w:szCs w:val="20"/>
-        </w:rPr>
-        <w:t>judicial</w:t>
-      </w:r>
-      <w:proofErr w:type="gramEnd"/>
-      <w:r>
-        <w:rPr>
-          <w:rFonts w:ascii="Palatino Linotype" w:hAnsi="Palatino Linotype"/>
-          <w:sz w:val="20"/>
-          <w:szCs w:val="20"/>
-        </w:rPr>
-        <w:t>_officer.officer_</w:t>
-      </w:r>
-      <w:r>
-        <w:rPr>
-          <w:rFonts w:ascii="Palatino Linotype" w:hAnsi="Palatino Linotype"/>
-          <w:sz w:val="20"/>
-          <w:szCs w:val="20"/>
-        </w:rPr>
-        <w:t>type</w:t>
-      </w:r>
-      <w:proofErr w:type="spellEnd"/>
-      <w:r>
-        <w:rPr>
-          <w:rFonts w:ascii="Palatino Linotype" w:hAnsi="Palatino Linotype"/>
-          <w:sz w:val="20"/>
-          <w:szCs w:val="20"/>
-        </w:rPr>
-        <w:t xml:space="preserve"> }} </w:t>
-      </w:r>
-      <w:r>
-        <w:rPr>
-          <w:rFonts w:ascii="Palatino Linotype" w:hAnsi="Palatino Linotype"/>
-          <w:sz w:val="20"/>
-          <w:szCs w:val="20"/>
-        </w:rPr>
-        <w:t xml:space="preserve">{{ </w:t>
-      </w:r>
-      <w:proofErr w:type="spellStart"/>
-      <w:r>
-        <w:rPr>
-          <w:rFonts w:ascii="Palatino Linotype" w:hAnsi="Palatino Linotype"/>
-          <w:sz w:val="20"/>
-          <w:szCs w:val="20"/>
-        </w:rPr>
-        <w:t>judicial_officer</w:t>
+      <w:r>
+        <w:rPr>
+          <w:rFonts w:ascii="Palatino Linotype" w:hAnsi="Palatino Linotype"/>
+          <w:sz w:val="20"/>
+          <w:szCs w:val="20"/>
+        </w:rPr>
+        <w:t>{{ judicial_officer.officer_</w:t>
+      </w:r>
+      <w:r>
+        <w:rPr>
+          <w:rFonts w:ascii="Palatino Linotype" w:hAnsi="Palatino Linotype"/>
+          <w:sz w:val="20"/>
+          <w:szCs w:val="20"/>
+        </w:rPr>
+        <w:t xml:space="preserve">type }} </w:t>
+      </w:r>
+      <w:r>
+        <w:rPr>
+          <w:rFonts w:ascii="Palatino Linotype" w:hAnsi="Palatino Linotype"/>
+          <w:sz w:val="20"/>
+          <w:szCs w:val="20"/>
+        </w:rPr>
+        <w:t>{{ judicial_officer</w:t>
       </w:r>
       <w:r>
         <w:rPr>
@@ -2063,7 +1551,6 @@
         </w:rPr>
         <w:t>.first_name</w:t>
       </w:r>
-      <w:proofErr w:type="spellEnd"/>
       <w:r>
         <w:rPr>
           <w:rFonts w:ascii="Palatino Linotype" w:hAnsi="Palatino Linotype"/>
@@ -2086,25 +1573,7 @@
           <w:sz w:val="20"/>
           <w:szCs w:val="20"/>
         </w:rPr>
-        <w:t xml:space="preserve">{{ </w:t>
-      </w:r>
-      <w:proofErr w:type="spellStart"/>
-      <w:r>
-        <w:rPr>
-          <w:rFonts w:ascii="Palatino Linotype" w:hAnsi="Palatino Linotype"/>
-          <w:sz w:val="20"/>
-          <w:szCs w:val="20"/>
-        </w:rPr>
-        <w:t>judicial_officer.last_name</w:t>
-      </w:r>
-      <w:proofErr w:type="spellEnd"/>
-      <w:r>
-        <w:rPr>
-          <w:rFonts w:ascii="Palatino Linotype" w:hAnsi="Palatino Linotype"/>
-          <w:sz w:val="20"/>
-          <w:szCs w:val="20"/>
-        </w:rPr>
-        <w:t xml:space="preserve"> }}</w:t>
+        <w:t>{{ judicial_officer.last_name }}</w:t>
       </w:r>
     </w:p>
     <w:p>
@@ -2167,9 +1636,8 @@
           <w:sz w:val="20"/>
           <w:szCs w:val="20"/>
         </w:rPr>
-        <w:t xml:space="preserve">% if </w:t>
-      </w:r>
-      <w:proofErr w:type="spellStart"/>
+        <w:t>% if judicial_of</w:t>
+      </w:r>
       <w:r>
         <w:rPr>
           <w:rFonts w:ascii="Palatino Linotype" w:hAnsi="Palatino Linotype"/>
@@ -2178,9 +1646,8 @@
           <w:sz w:val="20"/>
           <w:szCs w:val="20"/>
         </w:rPr>
-        <w:t>judicial_</w:t>
-      </w:r>
-      <w:proofErr w:type="gramStart"/>
+        <w:t>ficer</w:t>
+      </w:r>
       <w:r>
         <w:rPr>
           <w:rFonts w:ascii="Palatino Linotype" w:hAnsi="Palatino Linotype"/>
@@ -2189,7 +1656,7 @@
           <w:sz w:val="20"/>
           <w:szCs w:val="20"/>
         </w:rPr>
-        <w:t>of</w:t>
+        <w:t>.officer</w:t>
       </w:r>
       <w:r>
         <w:rPr>
@@ -2199,39 +1666,7 @@
           <w:sz w:val="20"/>
           <w:szCs w:val="20"/>
         </w:rPr>
-        <w:t>ficer</w:t>
-      </w:r>
-      <w:r>
-        <w:rPr>
-          <w:rFonts w:ascii="Palatino Linotype" w:hAnsi="Palatino Linotype"/>
-          <w:bCs/>
-          <w:color w:val="FF0000"/>
-          <w:sz w:val="20"/>
-          <w:szCs w:val="20"/>
-        </w:rPr>
-        <w:t>.officer</w:t>
-      </w:r>
-      <w:proofErr w:type="gramEnd"/>
-      <w:r>
-        <w:rPr>
-          <w:rFonts w:ascii="Palatino Linotype" w:hAnsi="Palatino Linotype"/>
-          <w:bCs/>
-          <w:color w:val="FF0000"/>
-          <w:sz w:val="20"/>
-          <w:szCs w:val="20"/>
-        </w:rPr>
-        <w:t>_type</w:t>
-      </w:r>
-      <w:proofErr w:type="spellEnd"/>
-      <w:r>
-        <w:rPr>
-          <w:rFonts w:ascii="Palatino Linotype" w:hAnsi="Palatino Linotype"/>
-          <w:bCs/>
-          <w:color w:val="FF0000"/>
-          <w:sz w:val="20"/>
-          <w:szCs w:val="20"/>
-        </w:rPr>
-        <w:t xml:space="preserve">  ==  ‘Magistrate’ %}</w:t>
+        <w:t>_type  ==  ‘Magistrate’ %}</w:t>
       </w:r>
     </w:p>
     <w:p>
@@ -2391,61 +1826,7 @@
           <w:sz w:val="16"/>
           <w:szCs w:val="16"/>
         </w:rPr>
-        <w:t xml:space="preserve">Prosecutor’s Office: PS    OM     EM; Defendant’s Attorney: PS     OM     EM; </w:t>
-      </w:r>
-      <w:proofErr w:type="gramStart"/>
-      <w:r>
-        <w:rPr>
-          <w:rFonts w:ascii="Palatino Linotype" w:hAnsi="Palatino Linotype"/>
-          <w:sz w:val="16"/>
-          <w:szCs w:val="16"/>
-        </w:rPr>
-        <w:t xml:space="preserve">{{ </w:t>
-      </w:r>
-      <w:proofErr w:type="spellStart"/>
-      <w:r>
-        <w:rPr>
-          <w:rFonts w:ascii="Palatino Linotype" w:hAnsi="Palatino Linotype"/>
-          <w:sz w:val="16"/>
-          <w:szCs w:val="16"/>
-        </w:rPr>
-        <w:t>defendant</w:t>
-      </w:r>
-      <w:proofErr w:type="gramEnd"/>
-      <w:r>
-        <w:rPr>
-          <w:rFonts w:ascii="Palatino Linotype" w:hAnsi="Palatino Linotype"/>
-          <w:sz w:val="16"/>
-          <w:szCs w:val="16"/>
-        </w:rPr>
-        <w:t>.first_name</w:t>
-      </w:r>
-      <w:proofErr w:type="spellEnd"/>
-      <w:r>
-        <w:rPr>
-          <w:rFonts w:ascii="Palatino Linotype" w:hAnsi="Palatino Linotype"/>
-          <w:sz w:val="16"/>
-          <w:szCs w:val="16"/>
-        </w:rPr>
-        <w:t xml:space="preserve"> }} {{ </w:t>
-      </w:r>
-      <w:proofErr w:type="spellStart"/>
-      <w:r>
-        <w:rPr>
-          <w:rFonts w:ascii="Palatino Linotype" w:hAnsi="Palatino Linotype"/>
-          <w:sz w:val="16"/>
-          <w:szCs w:val="16"/>
-        </w:rPr>
-        <w:t>defendant.last_name</w:t>
-      </w:r>
-      <w:proofErr w:type="spellEnd"/>
-      <w:r>
-        <w:rPr>
-          <w:rFonts w:ascii="Palatino Linotype" w:hAnsi="Palatino Linotype"/>
-          <w:sz w:val="16"/>
-          <w:szCs w:val="16"/>
-        </w:rPr>
-        <w:t>}}: PS     OM     EM;</w:t>
+        <w:t>Prosecutor’s Office: PS    OM     EM; Defendant’s Attorney: PS     OM     EM; {{ defendant.first_name }} {{ defendant.last_name}}: PS     OM     EM;</w:t>
       </w:r>
     </w:p>
     <w:p>
@@ -2474,89 +1855,7 @@
           <w:sz w:val="16"/>
           <w:szCs w:val="16"/>
         </w:rPr>
-        <w:t xml:space="preserve">{% if </w:t>
-      </w:r>
-      <w:proofErr w:type="spellStart"/>
-      <w:r>
-        <w:rPr>
-          <w:rFonts w:ascii="Palatino Linotype" w:hAnsi="Palatino Linotype"/>
-          <w:sz w:val="16"/>
-          <w:szCs w:val="16"/>
-        </w:rPr>
-        <w:t>community_</w:t>
-      </w:r>
-      <w:proofErr w:type="gramStart"/>
-      <w:r>
-        <w:rPr>
-          <w:rFonts w:ascii="Palatino Linotype" w:hAnsi="Palatino Linotype"/>
-          <w:sz w:val="16"/>
-          <w:szCs w:val="16"/>
-        </w:rPr>
-        <w:t>control.ordered</w:t>
-      </w:r>
-      <w:proofErr w:type="spellEnd"/>
-      <w:proofErr w:type="gramEnd"/>
-      <w:r>
-        <w:rPr>
-          <w:rFonts w:ascii="Palatino Linotype" w:hAnsi="Palatino Linotype"/>
-          <w:sz w:val="16"/>
-          <w:szCs w:val="16"/>
-        </w:rPr>
-        <w:t xml:space="preserve"> is true or </w:t>
-      </w:r>
-      <w:proofErr w:type="spellStart"/>
-      <w:r>
-        <w:rPr>
-          <w:rFonts w:ascii="Palatino Linotype" w:hAnsi="Palatino Linotype"/>
-          <w:sz w:val="16"/>
-          <w:szCs w:val="16"/>
-        </w:rPr>
-        <w:t>bond_conditions.monitoring</w:t>
-      </w:r>
-      <w:proofErr w:type="spellEnd"/>
-      <w:r>
-        <w:rPr>
-          <w:rFonts w:ascii="Palatino Linotype" w:hAnsi="Palatino Linotype"/>
-          <w:sz w:val="16"/>
-          <w:szCs w:val="16"/>
-        </w:rPr>
-        <w:t xml:space="preserve"> is true %}Community Control: PS    EM;{% endif %}{% if </w:t>
-      </w:r>
-      <w:proofErr w:type="spellStart"/>
-      <w:r>
-        <w:rPr>
-          <w:rFonts w:ascii="Palatino Linotype" w:hAnsi="Palatino Linotype"/>
-          <w:sz w:val="16"/>
-          <w:szCs w:val="16"/>
-        </w:rPr>
-        <w:t>jail_terms.ordered</w:t>
-      </w:r>
-      <w:proofErr w:type="spellEnd"/>
-      <w:r>
-        <w:rPr>
-          <w:rFonts w:ascii="Palatino Linotype" w:hAnsi="Palatino Linotype"/>
-          <w:sz w:val="16"/>
-          <w:szCs w:val="16"/>
-        </w:rPr>
-        <w:t xml:space="preserve"> is true or </w:t>
-      </w:r>
-      <w:proofErr w:type="spellStart"/>
-      <w:r>
-        <w:rPr>
-          <w:rFonts w:ascii="Palatino Linotype" w:hAnsi="Palatino Linotype"/>
-          <w:sz w:val="16"/>
-          <w:szCs w:val="16"/>
-        </w:rPr>
-        <w:t>apply_jtc</w:t>
-      </w:r>
-      <w:proofErr w:type="spellEnd"/>
-      <w:r>
-        <w:rPr>
-          <w:rFonts w:ascii="Palatino Linotype" w:hAnsi="Palatino Linotype"/>
-          <w:sz w:val="16"/>
-          <w:szCs w:val="16"/>
-        </w:rPr>
-        <w:t xml:space="preserve"> == ‘Sentence’ %}County Jail: PS   EM;{% endif %}</w:t>
+        <w:t>{% if community_control.ordered is true or bond_conditions.monitoring is true %}Community Control: PS    EM;{% endif %}{% if jail_terms.ordered is true or apply_jtc == ‘Sentence’ %}County Jail: PS   EM;{% endif %}</w:t>
       </w:r>
     </w:p>
     <w:p>
@@ -2794,9 +2093,8 @@
         <w:sz w:val="20"/>
         <w:szCs w:val="20"/>
       </w:rPr>
-      <w:t xml:space="preserve">% if </w:t>
+      <w:t xml:space="preserve">% if judicial_officer.officer_type  ==  ‘Magistrate’ %}Magistrate Decision – </w:t>
     </w:r>
-    <w:proofErr w:type="spellStart"/>
     <w:r>
       <w:rPr>
         <w:rFonts w:ascii="Palatino Linotype" w:hAnsi="Palatino Linotype"/>
@@ -2804,9 +2102,8 @@
         <w:sz w:val="20"/>
         <w:szCs w:val="20"/>
       </w:rPr>
-      <w:t>judicial_</w:t>
+      <w:t>Failure To Appear</w:t>
     </w:r>
-    <w:proofErr w:type="gramStart"/>
     <w:r>
       <w:rPr>
         <w:rFonts w:ascii="Palatino Linotype" w:hAnsi="Palatino Linotype"/>
@@ -2814,32 +2111,19 @@
         <w:sz w:val="20"/>
         <w:szCs w:val="20"/>
       </w:rPr>
-      <w:t>officer.officer</w:t>
+      <w:t xml:space="preserve"> Entry</w:t>
     </w:r>
-    <w:proofErr w:type="gramEnd"/>
     <w:r>
       <w:rPr>
         <w:rFonts w:ascii="Palatino Linotype" w:hAnsi="Palatino Linotype"/>
-        <w:bCs/>
         <w:sz w:val="20"/>
         <w:szCs w:val="20"/>
       </w:rPr>
-      <w:t>_type</w:t>
-    </w:r>
-    <w:proofErr w:type="spellEnd"/>
-    <w:r>
-      <w:rPr>
-        <w:rFonts w:ascii="Palatino Linotype" w:hAnsi="Palatino Linotype"/>
-        <w:bCs/>
-        <w:sz w:val="20"/>
-        <w:szCs w:val="20"/>
-      </w:rPr>
-      <w:t xml:space="preserve">  ==  ‘Magistrate’ %}Magistrate Decision – </w:t>
+      <w:t>{% elif judicial_officer.officer_type == ‘Judge’ %}</w:t>
     </w:r>
     <w:r>
       <w:rPr>
         <w:rFonts w:ascii="Palatino Linotype" w:hAnsi="Palatino Linotype"/>
-        <w:bCs/>
         <w:sz w:val="20"/>
         <w:szCs w:val="20"/>
       </w:rPr>
@@ -2848,89 +2132,10 @@
     <w:r>
       <w:rPr>
         <w:rFonts w:ascii="Palatino Linotype" w:hAnsi="Palatino Linotype"/>
-        <w:bCs/>
         <w:sz w:val="20"/>
         <w:szCs w:val="20"/>
       </w:rPr>
-      <w:t xml:space="preserve"> Entry</w:t>
-    </w:r>
-    <w:r>
-      <w:rPr>
-        <w:rFonts w:ascii="Palatino Linotype" w:hAnsi="Palatino Linotype"/>
-        <w:sz w:val="20"/>
-        <w:szCs w:val="20"/>
-      </w:rPr>
-      <w:t xml:space="preserve">{% </w:t>
-    </w:r>
-    <w:proofErr w:type="spellStart"/>
-    <w:r>
-      <w:rPr>
-        <w:rFonts w:ascii="Palatino Linotype" w:hAnsi="Palatino Linotype"/>
-        <w:sz w:val="20"/>
-        <w:szCs w:val="20"/>
-      </w:rPr>
-      <w:t>elif</w:t>
-    </w:r>
-    <w:proofErr w:type="spellEnd"/>
-    <w:r>
-      <w:rPr>
-        <w:rFonts w:ascii="Palatino Linotype" w:hAnsi="Palatino Linotype"/>
-        <w:sz w:val="20"/>
-        <w:szCs w:val="20"/>
-      </w:rPr>
-      <w:t xml:space="preserve"> </w:t>
-    </w:r>
-    <w:proofErr w:type="spellStart"/>
-    <w:r>
-      <w:rPr>
-        <w:rFonts w:ascii="Palatino Linotype" w:hAnsi="Palatino Linotype"/>
-        <w:sz w:val="20"/>
-        <w:szCs w:val="20"/>
-      </w:rPr>
-      <w:t>judicial_officer.officer_type</w:t>
-    </w:r>
-    <w:proofErr w:type="spellEnd"/>
-    <w:r>
-      <w:rPr>
-        <w:rFonts w:ascii="Palatino Linotype" w:hAnsi="Palatino Linotype"/>
-        <w:sz w:val="20"/>
-        <w:szCs w:val="20"/>
-      </w:rPr>
-      <w:t xml:space="preserve"> == ‘Judge’ %}</w:t>
-    </w:r>
-    <w:r>
-      <w:rPr>
-        <w:rFonts w:ascii="Palatino Linotype" w:hAnsi="Palatino Linotype"/>
-        <w:sz w:val="20"/>
-        <w:szCs w:val="20"/>
-      </w:rPr>
-      <w:t>Failure To Appear</w:t>
-    </w:r>
-    <w:r>
-      <w:rPr>
-        <w:rFonts w:ascii="Palatino Linotype" w:hAnsi="Palatino Linotype"/>
-        <w:sz w:val="20"/>
-        <w:szCs w:val="20"/>
-      </w:rPr>
-      <w:t xml:space="preserve"> Judgment Entry{% endif %} {{ </w:t>
-    </w:r>
-    <w:proofErr w:type="spellStart"/>
-    <w:r>
-      <w:rPr>
-        <w:rFonts w:ascii="Palatino Linotype" w:hAnsi="Palatino Linotype"/>
-        <w:sz w:val="20"/>
-        <w:szCs w:val="20"/>
-      </w:rPr>
-      <w:t>case_number</w:t>
-    </w:r>
-    <w:proofErr w:type="spellEnd"/>
-    <w:r>
-      <w:rPr>
-        <w:rFonts w:ascii="Palatino Linotype" w:hAnsi="Palatino Linotype"/>
-        <w:sz w:val="20"/>
-        <w:szCs w:val="20"/>
-      </w:rPr>
-      <w:t xml:space="preserve"> </w:t>
+      <w:t xml:space="preserve"> Judgment Entry{% endif %} {{ case_number </w:t>
     </w:r>
     <w:r>
       <w:rPr>

</xml_diff>

<commit_message>
FTA template has all bond type logic.
</commit_message>
<xml_diff>
--- a/resources/Templates/Failure_To_Appear_Template.docx
+++ b/resources/Templates/Failure_To_Appear_Template.docx
@@ -1348,7 +1348,89 @@
           <w:sz w:val="20"/>
           <w:szCs w:val="20"/>
         </w:rPr>
-        <w:t xml:space="preserve">    The initial bond set for the Defendant is a {{ fta_conditions.bond_type }} in the amount of {{ fta_conditions.bond_amount }}. {% endif %}</w:t>
+        <w:t xml:space="preserve">    </w:t>
+      </w:r>
+      <w:r>
+        <w:rPr>
+          <w:rFonts w:ascii="Palatino Linotype" w:hAnsi="Palatino Linotype"/>
+          <w:bCs/>
+          <w:sz w:val="20"/>
+          <w:szCs w:val="20"/>
+        </w:rPr>
+        <w:t xml:space="preserve">{% if fta_conditions.bond_type == ‘No Bond’ %}Upon apprehension or appearance, Defendant shall be held without bond pending a bond hearing by the Court. </w:t>
+      </w:r>
+      <w:r>
+        <w:rPr>
+          <w:rFonts w:ascii="Palatino Linotype" w:hAnsi="Palatino Linotype"/>
+          <w:bCs/>
+          <w:sz w:val="20"/>
+          <w:szCs w:val="20"/>
+        </w:rPr>
+        <w:t xml:space="preserve">{% elif fta_conditions.bond_type == ‘Recognizance (OR) Bond’ %}Upon apprehension or appearance, Defendant may execute a Personal Recognizance Bond to ensure future appearance. </w:t>
+      </w:r>
+      <w:r>
+        <w:rPr>
+          <w:rFonts w:ascii="Palatino Linotype" w:hAnsi="Palatino Linotype"/>
+          <w:bCs/>
+          <w:sz w:val="20"/>
+          <w:szCs w:val="20"/>
+        </w:rPr>
+        <w:t xml:space="preserve">{% elif fta_conditions.bond_type </w:t>
+      </w:r>
+      <w:r>
+        <w:rPr>
+          <w:rFonts w:ascii="Palatino Linotype" w:hAnsi="Palatino Linotype"/>
+          <w:bCs/>
+          <w:sz w:val="20"/>
+          <w:szCs w:val="20"/>
+        </w:rPr>
+        <w:t>=</w:t>
+      </w:r>
+      <w:r>
+        <w:rPr>
+          <w:rFonts w:ascii="Palatino Linotype" w:hAnsi="Palatino Linotype"/>
+          <w:bCs/>
+          <w:sz w:val="20"/>
+          <w:szCs w:val="20"/>
+        </w:rPr>
+        <w:t>= ‘</w:t>
+      </w:r>
+      <w:r>
+        <w:rPr>
+          <w:rFonts w:ascii="Palatino Linotype" w:hAnsi="Palatino Linotype"/>
+          <w:bCs/>
+          <w:sz w:val="20"/>
+          <w:szCs w:val="20"/>
+        </w:rPr>
+        <w:t xml:space="preserve">Cash or Surety Bond’ or ‘10% Deposit, Cash or Surety Bond’ </w:t>
+      </w:r>
+      <w:r>
+        <w:rPr>
+          <w:rFonts w:ascii="Palatino Linotype" w:hAnsi="Palatino Linotype"/>
+          <w:bCs/>
+          <w:sz w:val="20"/>
+          <w:szCs w:val="20"/>
+        </w:rPr>
+        <w:lastRenderedPageBreak/>
+        <w:t>%}</w:t>
+      </w:r>
+      <w:r>
+        <w:rPr>
+          <w:rFonts w:ascii="Palatino Linotype" w:hAnsi="Palatino Linotype"/>
+          <w:bCs/>
+          <w:sz w:val="20"/>
+          <w:szCs w:val="20"/>
+        </w:rPr>
+        <w:t>The initial bond set for the Defendant is a {{ fta_conditions.bond_type }} in the amount of {{ fta_conditions.bond_amount }}. {% endif %}</w:t>
+      </w:r>
+      <w:r>
+        <w:rPr>
+          <w:rFonts w:ascii="Palatino Linotype" w:hAnsi="Palatino Linotype"/>
+          <w:bCs/>
+          <w:sz w:val="20"/>
+          <w:szCs w:val="20"/>
+        </w:rPr>
+        <w:t>{% endif %}</w:t>
       </w:r>
     </w:p>
     <w:p>
@@ -1421,7 +1503,6 @@
           <w:sz w:val="20"/>
           <w:szCs w:val="20"/>
         </w:rPr>
-        <w:lastRenderedPageBreak/>
         <w:tab/>
       </w:r>
       <w:r>

</xml_diff>

<commit_message>
Updated FTA per JH.
</commit_message>
<xml_diff>
--- a/resources/Templates/Failure_To_Appear_Template.docx
+++ b/resources/Templates/Failure_To_Appear_Template.docx
@@ -249,34 +249,14 @@
         </w:rPr>
         <w:t xml:space="preserve">.  </w:t>
       </w:r>
-      <w:proofErr w:type="gramStart"/>
-      <w:r>
-        <w:rPr>
-          <w:rFonts w:ascii="Palatino Linotype" w:hAnsi="Palatino Linotype"/>
-          <w:sz w:val="20"/>
-          <w:szCs w:val="20"/>
-        </w:rPr>
-        <w:t xml:space="preserve">{{ </w:t>
-      </w:r>
-      <w:proofErr w:type="spellStart"/>
-      <w:r>
-        <w:rPr>
-          <w:rFonts w:ascii="Palatino Linotype" w:hAnsi="Palatino Linotype"/>
-          <w:sz w:val="20"/>
-          <w:szCs w:val="20"/>
-        </w:rPr>
-        <w:t>case</w:t>
-      </w:r>
-      <w:proofErr w:type="gramEnd"/>
-      <w:r>
-        <w:rPr>
-          <w:rFonts w:ascii="Palatino Linotype" w:hAnsi="Palatino Linotype"/>
-          <w:sz w:val="20"/>
-          <w:szCs w:val="20"/>
-        </w:rPr>
-        <w:t>_number</w:t>
-      </w:r>
-      <w:proofErr w:type="spellEnd"/>
+      <w:r>
+        <w:rPr>
+          <w:rFonts w:ascii="Palatino Linotype" w:hAnsi="Palatino Linotype"/>
+          <w:sz w:val="20"/>
+          <w:szCs w:val="20"/>
+        </w:rPr>
+        <w:t>{{ case_number</w:t>
+      </w:r>
       <w:r>
         <w:rPr>
           <w:rFonts w:ascii="Palatino Linotype" w:hAnsi="Palatino Linotype"/>
@@ -356,49 +336,21 @@
           <w:szCs w:val="20"/>
         </w:rPr>
       </w:pPr>
-      <w:proofErr w:type="gramStart"/>
-      <w:r>
-        <w:rPr>
-          <w:rFonts w:ascii="Palatino Linotype" w:hAnsi="Palatino Linotype"/>
-          <w:sz w:val="20"/>
-          <w:szCs w:val="20"/>
-        </w:rPr>
-        <w:t xml:space="preserve">{{ </w:t>
-      </w:r>
-      <w:proofErr w:type="spellStart"/>
-      <w:r>
-        <w:rPr>
-          <w:rFonts w:ascii="Palatino Linotype" w:hAnsi="Palatino Linotype"/>
-          <w:sz w:val="20"/>
-          <w:szCs w:val="20"/>
-        </w:rPr>
-        <w:t>defendant</w:t>
-      </w:r>
-      <w:proofErr w:type="gramEnd"/>
-      <w:r>
-        <w:rPr>
-          <w:rFonts w:ascii="Palatino Linotype" w:hAnsi="Palatino Linotype"/>
-          <w:sz w:val="20"/>
-          <w:szCs w:val="20"/>
-        </w:rPr>
-        <w:t>.</w:t>
-      </w:r>
-      <w:r>
-        <w:rPr>
-          <w:rFonts w:ascii="Palatino Linotype" w:hAnsi="Palatino Linotype"/>
-          <w:sz w:val="20"/>
-          <w:szCs w:val="20"/>
-        </w:rPr>
-        <w:t>first_name</w:t>
-      </w:r>
-      <w:proofErr w:type="spellEnd"/>
-      <w:r>
-        <w:rPr>
-          <w:rFonts w:ascii="Palatino Linotype" w:hAnsi="Palatino Linotype"/>
-          <w:sz w:val="20"/>
-          <w:szCs w:val="20"/>
-        </w:rPr>
-        <w:t xml:space="preserve"> }}</w:t>
+      <w:r>
+        <w:rPr>
+          <w:rFonts w:ascii="Palatino Linotype" w:hAnsi="Palatino Linotype"/>
+          <w:sz w:val="20"/>
+          <w:szCs w:val="20"/>
+        </w:rPr>
+        <w:t>{{ defendant.</w:t>
+      </w:r>
+      <w:r>
+        <w:rPr>
+          <w:rFonts w:ascii="Palatino Linotype" w:hAnsi="Palatino Linotype"/>
+          <w:sz w:val="20"/>
+          <w:szCs w:val="20"/>
+        </w:rPr>
+        <w:t>first_name }}</w:t>
       </w:r>
       <w:r>
         <w:rPr>
@@ -414,16 +366,7 @@
           <w:sz w:val="20"/>
           <w:szCs w:val="20"/>
         </w:rPr>
-        <w:t xml:space="preserve">{{ </w:t>
-      </w:r>
-      <w:proofErr w:type="spellStart"/>
-      <w:r>
-        <w:rPr>
-          <w:rFonts w:ascii="Palatino Linotype" w:hAnsi="Palatino Linotype"/>
-          <w:sz w:val="20"/>
-          <w:szCs w:val="20"/>
-        </w:rPr>
-        <w:t>defendant.</w:t>
+        <w:t>{{ defendant.</w:t>
       </w:r>
       <w:r>
         <w:rPr>
@@ -439,16 +382,7 @@
           <w:sz w:val="20"/>
           <w:szCs w:val="20"/>
         </w:rPr>
-        <w:t>name</w:t>
-      </w:r>
-      <w:proofErr w:type="spellEnd"/>
-      <w:r>
-        <w:rPr>
-          <w:rFonts w:ascii="Palatino Linotype" w:hAnsi="Palatino Linotype"/>
-          <w:sz w:val="20"/>
-          <w:szCs w:val="20"/>
-        </w:rPr>
-        <w:t xml:space="preserve"> }}</w:t>
+        <w:t>name }}</w:t>
       </w:r>
       <w:r>
         <w:rPr>
@@ -580,37 +514,7 @@
           <w:sz w:val="20"/>
           <w:szCs w:val="20"/>
         </w:rPr>
-        <w:t xml:space="preserve">% if </w:t>
-      </w:r>
-      <w:proofErr w:type="spellStart"/>
-      <w:r>
-        <w:rPr>
-          <w:rFonts w:ascii="Palatino Linotype" w:hAnsi="Palatino Linotype"/>
-          <w:bCs/>
-          <w:sz w:val="20"/>
-          <w:szCs w:val="20"/>
-        </w:rPr>
-        <w:t>judicial_</w:t>
-      </w:r>
-      <w:proofErr w:type="gramStart"/>
-      <w:r>
-        <w:rPr>
-          <w:rFonts w:ascii="Palatino Linotype" w:hAnsi="Palatino Linotype"/>
-          <w:bCs/>
-          <w:sz w:val="20"/>
-          <w:szCs w:val="20"/>
-        </w:rPr>
-        <w:t>officer.officer</w:t>
-      </w:r>
-      <w:proofErr w:type="gramEnd"/>
-      <w:r>
-        <w:rPr>
-          <w:rFonts w:ascii="Palatino Linotype" w:hAnsi="Palatino Linotype"/>
-          <w:bCs/>
-          <w:sz w:val="20"/>
-          <w:szCs w:val="20"/>
-        </w:rPr>
-        <w:t>_</w:t>
+        <w:t>% if judicial_officer.officer_</w:t>
       </w:r>
       <w:r>
         <w:rPr>
@@ -621,7 +525,6 @@
         </w:rPr>
         <w:t>type</w:t>
       </w:r>
-      <w:proofErr w:type="spellEnd"/>
       <w:r>
         <w:rPr>
           <w:rFonts w:ascii="Palatino Linotype" w:hAnsi="Palatino Linotype"/>
@@ -740,69 +643,15 @@
           <w:sz w:val="20"/>
           <w:szCs w:val="20"/>
         </w:rPr>
-        <w:t xml:space="preserve">{% </w:t>
-      </w:r>
-      <w:proofErr w:type="spellStart"/>
-      <w:r>
-        <w:rPr>
-          <w:rFonts w:ascii="Palatino Linotype" w:hAnsi="Palatino Linotype"/>
-          <w:sz w:val="20"/>
-          <w:szCs w:val="20"/>
-        </w:rPr>
-        <w:t>elif</w:t>
-      </w:r>
-      <w:proofErr w:type="spellEnd"/>
-      <w:r>
-        <w:rPr>
-          <w:rFonts w:ascii="Palatino Linotype" w:hAnsi="Palatino Linotype"/>
-          <w:sz w:val="20"/>
-          <w:szCs w:val="20"/>
-        </w:rPr>
-        <w:t xml:space="preserve"> </w:t>
-      </w:r>
-      <w:proofErr w:type="spellStart"/>
-      <w:r>
-        <w:rPr>
-          <w:rFonts w:ascii="Palatino Linotype" w:hAnsi="Palatino Linotype"/>
-          <w:sz w:val="20"/>
-          <w:szCs w:val="20"/>
-        </w:rPr>
-        <w:t>judicial_</w:t>
-      </w:r>
-      <w:proofErr w:type="gramStart"/>
-      <w:r>
-        <w:rPr>
-          <w:rFonts w:ascii="Palatino Linotype" w:hAnsi="Palatino Linotype"/>
-          <w:sz w:val="20"/>
-          <w:szCs w:val="20"/>
-        </w:rPr>
-        <w:t>officer.officer</w:t>
-      </w:r>
-      <w:proofErr w:type="gramEnd"/>
-      <w:r>
-        <w:rPr>
-          <w:rFonts w:ascii="Palatino Linotype" w:hAnsi="Palatino Linotype"/>
-          <w:sz w:val="20"/>
-          <w:szCs w:val="20"/>
-        </w:rPr>
-        <w:t>_</w:t>
-      </w:r>
-      <w:r>
-        <w:rPr>
-          <w:rFonts w:ascii="Palatino Linotype" w:hAnsi="Palatino Linotype"/>
-          <w:sz w:val="20"/>
-          <w:szCs w:val="20"/>
-        </w:rPr>
-        <w:t>type</w:t>
-      </w:r>
-      <w:proofErr w:type="spellEnd"/>
-      <w:r>
-        <w:rPr>
-          <w:rFonts w:ascii="Palatino Linotype" w:hAnsi="Palatino Linotype"/>
-          <w:sz w:val="20"/>
-          <w:szCs w:val="20"/>
-        </w:rPr>
-        <w:t xml:space="preserve"> == ‘Judge’ %}</w:t>
+        <w:t>{% elif judicial_officer.officer_</w:t>
+      </w:r>
+      <w:r>
+        <w:rPr>
+          <w:rFonts w:ascii="Palatino Linotype" w:hAnsi="Palatino Linotype"/>
+          <w:sz w:val="20"/>
+          <w:szCs w:val="20"/>
+        </w:rPr>
+        <w:t>type == ‘Judge’ %}</w:t>
       </w:r>
     </w:p>
     <w:p>
@@ -983,43 +832,7 @@
           <w:sz w:val="20"/>
           <w:szCs w:val="20"/>
         </w:rPr>
-        <w:t xml:space="preserve">for </w:t>
-      </w:r>
-      <w:proofErr w:type="gramStart"/>
-      <w:r>
-        <w:rPr>
-          <w:rFonts w:ascii="Palatino Linotype" w:hAnsi="Palatino Linotype"/>
-          <w:sz w:val="20"/>
-          <w:szCs w:val="20"/>
-        </w:rPr>
-        <w:t xml:space="preserve">{{ </w:t>
-      </w:r>
-      <w:proofErr w:type="spellStart"/>
-      <w:r>
-        <w:rPr>
-          <w:rFonts w:ascii="Palatino Linotype" w:hAnsi="Palatino Linotype"/>
-          <w:sz w:val="20"/>
-          <w:szCs w:val="20"/>
-        </w:rPr>
-        <w:t>appearance</w:t>
-      </w:r>
-      <w:proofErr w:type="gramEnd"/>
-      <w:r>
-        <w:rPr>
-          <w:rFonts w:ascii="Palatino Linotype" w:hAnsi="Palatino Linotype"/>
-          <w:sz w:val="20"/>
-          <w:szCs w:val="20"/>
-        </w:rPr>
-        <w:t>_reason</w:t>
-      </w:r>
-      <w:proofErr w:type="spellEnd"/>
-      <w:r>
-        <w:rPr>
-          <w:rFonts w:ascii="Palatino Linotype" w:hAnsi="Palatino Linotype"/>
-          <w:sz w:val="20"/>
-          <w:szCs w:val="20"/>
-        </w:rPr>
-        <w:t xml:space="preserve"> }}</w:t>
+        <w:t>for {{ appearance_reason }}</w:t>
       </w:r>
       <w:r>
         <w:rPr>
@@ -1035,25 +848,7 @@
           <w:sz w:val="20"/>
           <w:szCs w:val="20"/>
         </w:rPr>
-        <w:t xml:space="preserve">on {{ </w:t>
-      </w:r>
-      <w:proofErr w:type="spellStart"/>
-      <w:r>
-        <w:rPr>
-          <w:rFonts w:ascii="Palatino Linotype" w:hAnsi="Palatino Linotype"/>
-          <w:sz w:val="20"/>
-          <w:szCs w:val="20"/>
-        </w:rPr>
-        <w:t>plea_trial_date</w:t>
-      </w:r>
-      <w:proofErr w:type="spellEnd"/>
-      <w:r>
-        <w:rPr>
-          <w:rFonts w:ascii="Palatino Linotype" w:hAnsi="Palatino Linotype"/>
-          <w:sz w:val="20"/>
-          <w:szCs w:val="20"/>
-        </w:rPr>
-        <w:t xml:space="preserve"> }}</w:t>
+        <w:t>on {{ plea_trial_date }}</w:t>
       </w:r>
       <w:r>
         <w:rPr>
@@ -1113,43 +908,7 @@
           <w:sz w:val="20"/>
           <w:szCs w:val="20"/>
         </w:rPr>
-        <w:t xml:space="preserve">{% if </w:t>
-      </w:r>
-      <w:proofErr w:type="spellStart"/>
-      <w:r>
-        <w:rPr>
-          <w:rFonts w:ascii="Palatino Linotype" w:hAnsi="Palatino Linotype"/>
-          <w:sz w:val="20"/>
-          <w:szCs w:val="20"/>
-        </w:rPr>
-        <w:t>fta_</w:t>
-      </w:r>
-      <w:proofErr w:type="gramStart"/>
-      <w:r>
-        <w:rPr>
-          <w:rFonts w:ascii="Palatino Linotype" w:hAnsi="Palatino Linotype"/>
-          <w:sz w:val="20"/>
-          <w:szCs w:val="20"/>
-        </w:rPr>
-        <w:t>conditions.arrest</w:t>
-      </w:r>
-      <w:proofErr w:type="gramEnd"/>
-      <w:r>
-        <w:rPr>
-          <w:rFonts w:ascii="Palatino Linotype" w:hAnsi="Palatino Linotype"/>
-          <w:sz w:val="20"/>
-          <w:szCs w:val="20"/>
-        </w:rPr>
-        <w:t>_warrant</w:t>
-      </w:r>
-      <w:proofErr w:type="spellEnd"/>
-      <w:r>
-        <w:rPr>
-          <w:rFonts w:ascii="Palatino Linotype" w:hAnsi="Palatino Linotype"/>
-          <w:sz w:val="20"/>
-          <w:szCs w:val="20"/>
-        </w:rPr>
-        <w:t xml:space="preserve"> is true %}</w:t>
+        <w:t>{% if fta_conditions.arrest_warrant is true %}</w:t>
       </w:r>
     </w:p>
     <w:p>
@@ -1176,95 +935,31 @@
           <w:sz w:val="20"/>
           <w:szCs w:val="20"/>
         </w:rPr>
-        <w:t xml:space="preserve">An arrest warrant for the Defendant shall issue forthwith. The pickup radius for the warrant is </w:t>
-      </w:r>
-      <w:proofErr w:type="gramStart"/>
-      <w:r>
-        <w:rPr>
-          <w:rFonts w:ascii="Palatino Linotype" w:hAnsi="Palatino Linotype"/>
-          <w:sz w:val="20"/>
-          <w:szCs w:val="20"/>
-        </w:rPr>
-        <w:t xml:space="preserve">{{ </w:t>
-      </w:r>
-      <w:proofErr w:type="spellStart"/>
-      <w:r>
-        <w:rPr>
-          <w:rFonts w:ascii="Palatino Linotype" w:hAnsi="Palatino Linotype"/>
-          <w:sz w:val="20"/>
-          <w:szCs w:val="20"/>
-        </w:rPr>
-        <w:t>fta</w:t>
-      </w:r>
-      <w:proofErr w:type="gramEnd"/>
-      <w:r>
-        <w:rPr>
-          <w:rFonts w:ascii="Palatino Linotype" w:hAnsi="Palatino Linotype"/>
-          <w:sz w:val="20"/>
-          <w:szCs w:val="20"/>
-        </w:rPr>
-        <w:t>_conditions.</w:t>
-      </w:r>
-      <w:r>
-        <w:rPr>
-          <w:rFonts w:ascii="Palatino Linotype" w:hAnsi="Palatino Linotype"/>
-          <w:sz w:val="20"/>
-          <w:szCs w:val="20"/>
-        </w:rPr>
-        <w:t>arrest_warrant_radius</w:t>
-      </w:r>
-      <w:proofErr w:type="spellEnd"/>
-      <w:r>
-        <w:rPr>
-          <w:rFonts w:ascii="Palatino Linotype" w:hAnsi="Palatino Linotype"/>
-          <w:sz w:val="20"/>
-          <w:szCs w:val="20"/>
-        </w:rPr>
-        <w:t xml:space="preserve"> }}. {% endif </w:t>
-      </w:r>
-      <w:proofErr w:type="gramStart"/>
-      <w:r>
-        <w:rPr>
-          <w:rFonts w:ascii="Palatino Linotype" w:hAnsi="Palatino Linotype"/>
-          <w:sz w:val="20"/>
-          <w:szCs w:val="20"/>
-        </w:rPr>
-        <w:t>%}</w:t>
-      </w:r>
-      <w:r>
-        <w:rPr>
-          <w:rFonts w:ascii="Palatino Linotype" w:hAnsi="Palatino Linotype"/>
-          <w:sz w:val="20"/>
-          <w:szCs w:val="20"/>
-        </w:rPr>
-        <w:t>{</w:t>
-      </w:r>
-      <w:proofErr w:type="gramEnd"/>
-      <w:r>
-        <w:rPr>
-          <w:rFonts w:ascii="Palatino Linotype" w:hAnsi="Palatino Linotype"/>
-          <w:sz w:val="20"/>
-          <w:szCs w:val="20"/>
-        </w:rPr>
-        <w:t xml:space="preserve">% if </w:t>
-      </w:r>
-      <w:proofErr w:type="spellStart"/>
-      <w:r>
-        <w:rPr>
-          <w:rFonts w:ascii="Palatino Linotype" w:hAnsi="Palatino Linotype"/>
-          <w:sz w:val="20"/>
-          <w:szCs w:val="20"/>
-        </w:rPr>
-        <w:t>fta_conditions.bond_forfeited</w:t>
-      </w:r>
-      <w:proofErr w:type="spellEnd"/>
-      <w:r>
-        <w:rPr>
-          <w:rFonts w:ascii="Palatino Linotype" w:hAnsi="Palatino Linotype"/>
-          <w:sz w:val="20"/>
-          <w:szCs w:val="20"/>
-        </w:rPr>
-        <w:t xml:space="preserve"> %}</w:t>
+        <w:t xml:space="preserve">An arrest warrant for the Defendant shall issue forthwith. The pickup radius for the warrant is {{ </w:t>
+      </w:r>
+      <w:r>
+        <w:rPr>
+          <w:rFonts w:ascii="Palatino Linotype" w:hAnsi="Palatino Linotype"/>
+          <w:sz w:val="20"/>
+          <w:szCs w:val="20"/>
+        </w:rPr>
+        <w:t>fta_conditions.</w:t>
+      </w:r>
+      <w:r>
+        <w:rPr>
+          <w:rFonts w:ascii="Palatino Linotype" w:hAnsi="Palatino Linotype"/>
+          <w:sz w:val="20"/>
+          <w:szCs w:val="20"/>
+        </w:rPr>
+        <w:t>arrest_warrant_radius }}. {% endif %}</w:t>
+      </w:r>
+      <w:r>
+        <w:rPr>
+          <w:rFonts w:ascii="Palatino Linotype" w:hAnsi="Palatino Linotype"/>
+          <w:sz w:val="20"/>
+          <w:szCs w:val="20"/>
+        </w:rPr>
+        <w:t>{% if fta_conditions.bond_forfeited %}</w:t>
       </w:r>
     </w:p>
     <w:p>
@@ -1290,51 +985,15 @@
           <w:sz w:val="20"/>
           <w:szCs w:val="20"/>
         </w:rPr>
-        <w:t xml:space="preserve">Bond is forfeited pursuant to R.C. § 2937.35. The Clerk shall apply and deposit and dispose of security as provided in R.C. § 2937.36. {% endif </w:t>
-      </w:r>
-      <w:proofErr w:type="gramStart"/>
-      <w:r>
-        <w:rPr>
-          <w:rFonts w:ascii="Palatino Linotype" w:hAnsi="Palatino Linotype"/>
-          <w:sz w:val="20"/>
-          <w:szCs w:val="20"/>
-        </w:rPr>
-        <w:t>%}</w:t>
-      </w:r>
-      <w:r>
-        <w:rPr>
-          <w:rFonts w:ascii="Palatino Linotype" w:hAnsi="Palatino Linotype"/>
-          <w:sz w:val="20"/>
-          <w:szCs w:val="20"/>
-        </w:rPr>
-        <w:t>{</w:t>
-      </w:r>
-      <w:proofErr w:type="gramEnd"/>
-      <w:r>
-        <w:rPr>
-          <w:rFonts w:ascii="Palatino Linotype" w:hAnsi="Palatino Linotype"/>
-          <w:sz w:val="20"/>
-          <w:szCs w:val="20"/>
-        </w:rPr>
-        <w:t xml:space="preserve">% if </w:t>
-      </w:r>
-      <w:proofErr w:type="spellStart"/>
-      <w:r>
-        <w:rPr>
-          <w:rFonts w:ascii="Palatino Linotype" w:hAnsi="Palatino Linotype"/>
-          <w:sz w:val="20"/>
-          <w:szCs w:val="20"/>
-        </w:rPr>
-        <w:t>fta_conditions.set_no_trial</w:t>
-      </w:r>
-      <w:proofErr w:type="spellEnd"/>
-      <w:r>
-        <w:rPr>
-          <w:rFonts w:ascii="Palatino Linotype" w:hAnsi="Palatino Linotype"/>
-          <w:sz w:val="20"/>
-          <w:szCs w:val="20"/>
-        </w:rPr>
-        <w:t xml:space="preserve"> is true %}</w:t>
+        <w:t>Bond is forfeited pursuant to R.C. § 2937.35. The Clerk shall apply and deposit and dispose of security as provided in R.C. § 2937.36. {% endif %}</w:t>
+      </w:r>
+      <w:r>
+        <w:rPr>
+          <w:rFonts w:ascii="Palatino Linotype" w:hAnsi="Palatino Linotype"/>
+          <w:sz w:val="20"/>
+          <w:szCs w:val="20"/>
+        </w:rPr>
+        <w:t>{% if fta_conditions.set_no_trial is true %}</w:t>
       </w:r>
     </w:p>
     <w:p>
@@ -1376,43 +1035,7 @@
           <w:sz w:val="20"/>
           <w:szCs w:val="20"/>
         </w:rPr>
-        <w:t xml:space="preserve"> {% endif </w:t>
-      </w:r>
-      <w:proofErr w:type="gramStart"/>
-      <w:r>
-        <w:rPr>
-          <w:rFonts w:ascii="Palatino Linotype" w:hAnsi="Palatino Linotype"/>
-          <w:sz w:val="20"/>
-          <w:szCs w:val="20"/>
-        </w:rPr>
-        <w:t>%}{</w:t>
-      </w:r>
-      <w:proofErr w:type="gramEnd"/>
-      <w:r>
-        <w:rPr>
-          <w:rFonts w:ascii="Palatino Linotype" w:hAnsi="Palatino Linotype"/>
-          <w:sz w:val="20"/>
-          <w:szCs w:val="20"/>
-        </w:rPr>
-        <w:t xml:space="preserve">% if </w:t>
-      </w:r>
-      <w:proofErr w:type="spellStart"/>
-      <w:r>
-        <w:rPr>
-          <w:rFonts w:ascii="Palatino Linotype" w:hAnsi="Palatino Linotype"/>
-          <w:sz w:val="20"/>
-          <w:szCs w:val="20"/>
-        </w:rPr>
-        <w:t>fta_conditions.forfeit_license</w:t>
-      </w:r>
-      <w:proofErr w:type="spellEnd"/>
-      <w:r>
-        <w:rPr>
-          <w:rFonts w:ascii="Palatino Linotype" w:hAnsi="Palatino Linotype"/>
-          <w:sz w:val="20"/>
-          <w:szCs w:val="20"/>
-        </w:rPr>
-        <w:t xml:space="preserve"> is true %}</w:t>
+        <w:t xml:space="preserve"> {% endif %}{% if fta_conditions.forfeit_license is true %}</w:t>
       </w:r>
     </w:p>
     <w:p>
@@ -1472,51 +1095,15 @@
           <w:sz w:val="20"/>
           <w:szCs w:val="20"/>
         </w:rPr>
-        <w:t xml:space="preserve">. {% endif </w:t>
-      </w:r>
-      <w:proofErr w:type="gramStart"/>
-      <w:r>
-        <w:rPr>
-          <w:rFonts w:ascii="Palatino Linotype" w:hAnsi="Palatino Linotype"/>
-          <w:sz w:val="20"/>
-          <w:szCs w:val="20"/>
-        </w:rPr>
-        <w:t>%}</w:t>
-      </w:r>
-      <w:r>
-        <w:rPr>
-          <w:rFonts w:ascii="Palatino Linotype" w:hAnsi="Palatino Linotype"/>
-          <w:sz w:val="20"/>
-          <w:szCs w:val="20"/>
-        </w:rPr>
-        <w:t>{</w:t>
-      </w:r>
-      <w:proofErr w:type="gramEnd"/>
-      <w:r>
-        <w:rPr>
-          <w:rFonts w:ascii="Palatino Linotype" w:hAnsi="Palatino Linotype"/>
-          <w:sz w:val="20"/>
-          <w:szCs w:val="20"/>
-        </w:rPr>
-        <w:t xml:space="preserve">% if </w:t>
-      </w:r>
-      <w:proofErr w:type="spellStart"/>
-      <w:r>
-        <w:rPr>
-          <w:rFonts w:ascii="Palatino Linotype" w:hAnsi="Palatino Linotype"/>
-          <w:sz w:val="20"/>
-          <w:szCs w:val="20"/>
-        </w:rPr>
-        <w:t>fta_conditions.non_resident_license</w:t>
-      </w:r>
-      <w:proofErr w:type="spellEnd"/>
-      <w:r>
-        <w:rPr>
-          <w:rFonts w:ascii="Palatino Linotype" w:hAnsi="Palatino Linotype"/>
-          <w:sz w:val="20"/>
-          <w:szCs w:val="20"/>
-        </w:rPr>
-        <w:t xml:space="preserve"> is true %}</w:t>
+        <w:t>. {% endif %}</w:t>
+      </w:r>
+      <w:r>
+        <w:rPr>
+          <w:rFonts w:ascii="Palatino Linotype" w:hAnsi="Palatino Linotype"/>
+          <w:sz w:val="20"/>
+          <w:szCs w:val="20"/>
+        </w:rPr>
+        <w:t>{% if fta_conditions.non_resident_license is true %}</w:t>
       </w:r>
     </w:p>
     <w:p>
@@ -1568,51 +1155,15 @@
           <w:sz w:val="20"/>
           <w:szCs w:val="20"/>
         </w:rPr>
-        <w:t xml:space="preserve"> {% endif </w:t>
-      </w:r>
-      <w:proofErr w:type="gramStart"/>
-      <w:r>
-        <w:rPr>
-          <w:rFonts w:ascii="Palatino Linotype" w:hAnsi="Palatino Linotype"/>
-          <w:sz w:val="20"/>
-          <w:szCs w:val="20"/>
-        </w:rPr>
-        <w:t>%}</w:t>
-      </w:r>
-      <w:r>
-        <w:rPr>
-          <w:rFonts w:ascii="Palatino Linotype" w:hAnsi="Palatino Linotype"/>
-          <w:sz w:val="20"/>
-          <w:szCs w:val="20"/>
-        </w:rPr>
-        <w:t>{</w:t>
-      </w:r>
-      <w:proofErr w:type="gramEnd"/>
-      <w:r>
-        <w:rPr>
-          <w:rFonts w:ascii="Palatino Linotype" w:hAnsi="Palatino Linotype"/>
-          <w:sz w:val="20"/>
-          <w:szCs w:val="20"/>
-        </w:rPr>
-        <w:t xml:space="preserve">% if </w:t>
-      </w:r>
-      <w:proofErr w:type="spellStart"/>
-      <w:r>
-        <w:rPr>
-          <w:rFonts w:ascii="Palatino Linotype" w:hAnsi="Palatino Linotype"/>
-          <w:sz w:val="20"/>
-          <w:szCs w:val="20"/>
-        </w:rPr>
-        <w:t>fta_conditions.supplemental_summons</w:t>
-      </w:r>
-      <w:proofErr w:type="spellEnd"/>
-      <w:r>
-        <w:rPr>
-          <w:rFonts w:ascii="Palatino Linotype" w:hAnsi="Palatino Linotype"/>
-          <w:sz w:val="20"/>
-          <w:szCs w:val="20"/>
-        </w:rPr>
-        <w:t xml:space="preserve"> is true %}</w:t>
+        <w:t xml:space="preserve"> {% endif %}</w:t>
+      </w:r>
+      <w:r>
+        <w:rPr>
+          <w:rFonts w:ascii="Palatino Linotype" w:hAnsi="Palatino Linotype"/>
+          <w:sz w:val="20"/>
+          <w:szCs w:val="20"/>
+        </w:rPr>
+        <w:t>{% if fta_conditions.supplemental_summons is true %}</w:t>
       </w:r>
     </w:p>
     <w:p>
@@ -1638,43 +1189,7 @@
           <w:sz w:val="20"/>
           <w:szCs w:val="20"/>
         </w:rPr>
-        <w:t xml:space="preserve">The Clerk shall issue a supplemental summons to the Defendant by regular mail. {% endif </w:t>
-      </w:r>
-      <w:proofErr w:type="gramStart"/>
-      <w:r>
-        <w:rPr>
-          <w:rFonts w:ascii="Palatino Linotype" w:hAnsi="Palatino Linotype"/>
-          <w:sz w:val="20"/>
-          <w:szCs w:val="20"/>
-        </w:rPr>
-        <w:t>%}{</w:t>
-      </w:r>
-      <w:proofErr w:type="gramEnd"/>
-      <w:r>
-        <w:rPr>
-          <w:rFonts w:ascii="Palatino Linotype" w:hAnsi="Palatino Linotype"/>
-          <w:sz w:val="20"/>
-          <w:szCs w:val="20"/>
-        </w:rPr>
-        <w:t xml:space="preserve">% if </w:t>
-      </w:r>
-      <w:proofErr w:type="spellStart"/>
-      <w:r>
-        <w:rPr>
-          <w:rFonts w:ascii="Palatino Linotype" w:hAnsi="Palatino Linotype"/>
-          <w:sz w:val="20"/>
-          <w:szCs w:val="20"/>
-        </w:rPr>
-        <w:t>fta_conditions.proof_of_service</w:t>
-      </w:r>
-      <w:proofErr w:type="spellEnd"/>
-      <w:r>
-        <w:rPr>
-          <w:rFonts w:ascii="Palatino Linotype" w:hAnsi="Palatino Linotype"/>
-          <w:sz w:val="20"/>
-          <w:szCs w:val="20"/>
-        </w:rPr>
-        <w:t xml:space="preserve"> %}</w:t>
+        <w:t>The Clerk shall issue a supplemental summons to the Defendant by regular mail. {% endif %}{% if fta_conditions.proof_of_service %}</w:t>
       </w:r>
     </w:p>
     <w:p>
@@ -1716,43 +1231,7 @@
           <w:sz w:val="20"/>
           <w:szCs w:val="20"/>
         </w:rPr>
-        <w:t xml:space="preserve"> {% endif </w:t>
-      </w:r>
-      <w:proofErr w:type="gramStart"/>
-      <w:r>
-        <w:rPr>
-          <w:rFonts w:ascii="Palatino Linotype" w:hAnsi="Palatino Linotype"/>
-          <w:sz w:val="20"/>
-          <w:szCs w:val="20"/>
-        </w:rPr>
-        <w:t>%}{</w:t>
-      </w:r>
-      <w:proofErr w:type="gramEnd"/>
-      <w:r>
-        <w:rPr>
-          <w:rFonts w:ascii="Palatino Linotype" w:hAnsi="Palatino Linotype"/>
-          <w:sz w:val="20"/>
-          <w:szCs w:val="20"/>
-        </w:rPr>
-        <w:t xml:space="preserve">% if </w:t>
-      </w:r>
-      <w:proofErr w:type="spellStart"/>
-      <w:r>
-        <w:rPr>
-          <w:rFonts w:ascii="Palatino Linotype" w:hAnsi="Palatino Linotype"/>
-          <w:sz w:val="20"/>
-          <w:szCs w:val="20"/>
-        </w:rPr>
-        <w:t>fta_conditions.registration_block</w:t>
-      </w:r>
-      <w:proofErr w:type="spellEnd"/>
-      <w:r>
-        <w:rPr>
-          <w:rFonts w:ascii="Palatino Linotype" w:hAnsi="Palatino Linotype"/>
-          <w:sz w:val="20"/>
-          <w:szCs w:val="20"/>
-        </w:rPr>
-        <w:t xml:space="preserve"> is true %}</w:t>
+        <w:t xml:space="preserve"> {% endif %}{% if fta_conditions.registration_block is true %}</w:t>
       </w:r>
     </w:p>
     <w:p>
@@ -1823,37 +1302,7 @@
           <w:sz w:val="20"/>
           <w:szCs w:val="20"/>
         </w:rPr>
-        <w:t xml:space="preserve">{% if </w:t>
-      </w:r>
-      <w:proofErr w:type="spellStart"/>
-      <w:r>
-        <w:rPr>
-          <w:rFonts w:ascii="Palatino Linotype" w:hAnsi="Palatino Linotype"/>
-          <w:bCs/>
-          <w:sz w:val="20"/>
-          <w:szCs w:val="20"/>
-        </w:rPr>
-        <w:t>fta_conditions.set_bond</w:t>
-      </w:r>
-      <w:proofErr w:type="spellEnd"/>
-      <w:r>
-        <w:rPr>
-          <w:rFonts w:ascii="Palatino Linotype" w:hAnsi="Palatino Linotype"/>
-          <w:bCs/>
-          <w:sz w:val="20"/>
-          <w:szCs w:val="20"/>
-        </w:rPr>
-        <w:t xml:space="preserve"> is true </w:t>
-      </w:r>
-      <w:proofErr w:type="gramStart"/>
-      <w:r>
-        <w:rPr>
-          <w:rFonts w:ascii="Palatino Linotype" w:hAnsi="Palatino Linotype"/>
-          <w:bCs/>
-          <w:sz w:val="20"/>
-          <w:szCs w:val="20"/>
-        </w:rPr>
-        <w:t>%}</w:t>
+        <w:t>{% if fta_conditions.set_bond is true %}</w:t>
       </w:r>
       <w:r>
         <w:rPr>
@@ -1865,7 +1314,6 @@
         </w:rPr>
         <w:t>Bond</w:t>
       </w:r>
-      <w:proofErr w:type="gramEnd"/>
     </w:p>
     <w:p>
       <w:pPr>
@@ -1909,185 +1357,25 @@
           <w:sz w:val="20"/>
           <w:szCs w:val="20"/>
         </w:rPr>
-        <w:t xml:space="preserve">{% if </w:t>
-      </w:r>
-      <w:proofErr w:type="spellStart"/>
-      <w:r>
-        <w:rPr>
-          <w:rFonts w:ascii="Palatino Linotype" w:hAnsi="Palatino Linotype"/>
-          <w:bCs/>
-          <w:sz w:val="20"/>
-          <w:szCs w:val="20"/>
-        </w:rPr>
-        <w:t>fta_</w:t>
-      </w:r>
-      <w:proofErr w:type="gramStart"/>
-      <w:r>
-        <w:rPr>
-          <w:rFonts w:ascii="Palatino Linotype" w:hAnsi="Palatino Linotype"/>
-          <w:bCs/>
-          <w:sz w:val="20"/>
-          <w:szCs w:val="20"/>
-        </w:rPr>
-        <w:t>conditions.bond</w:t>
-      </w:r>
-      <w:proofErr w:type="gramEnd"/>
-      <w:r>
-        <w:rPr>
-          <w:rFonts w:ascii="Palatino Linotype" w:hAnsi="Palatino Linotype"/>
-          <w:bCs/>
-          <w:sz w:val="20"/>
-          <w:szCs w:val="20"/>
-        </w:rPr>
-        <w:t>_type</w:t>
-      </w:r>
-      <w:proofErr w:type="spellEnd"/>
-      <w:r>
-        <w:rPr>
-          <w:rFonts w:ascii="Palatino Linotype" w:hAnsi="Palatino Linotype"/>
-          <w:bCs/>
-          <w:sz w:val="20"/>
-          <w:szCs w:val="20"/>
-        </w:rPr>
-        <w:t xml:space="preserve"> == ‘No Bond’ %}Upon apprehension or appearance, Defendant shall be held without bond pending a bond hearing by the Court. </w:t>
-      </w:r>
-      <w:r>
-        <w:rPr>
-          <w:rFonts w:ascii="Palatino Linotype" w:hAnsi="Palatino Linotype"/>
-          <w:bCs/>
-          <w:sz w:val="20"/>
-          <w:szCs w:val="20"/>
-        </w:rPr>
-        <w:t xml:space="preserve">{% </w:t>
-      </w:r>
-      <w:proofErr w:type="spellStart"/>
-      <w:r>
-        <w:rPr>
-          <w:rFonts w:ascii="Palatino Linotype" w:hAnsi="Palatino Linotype"/>
-          <w:bCs/>
-          <w:sz w:val="20"/>
-          <w:szCs w:val="20"/>
-        </w:rPr>
-        <w:t>elif</w:t>
-      </w:r>
-      <w:proofErr w:type="spellEnd"/>
-      <w:r>
-        <w:rPr>
-          <w:rFonts w:ascii="Palatino Linotype" w:hAnsi="Palatino Linotype"/>
-          <w:bCs/>
-          <w:sz w:val="20"/>
-          <w:szCs w:val="20"/>
-        </w:rPr>
-        <w:t xml:space="preserve"> </w:t>
-      </w:r>
-      <w:proofErr w:type="spellStart"/>
-      <w:r>
-        <w:rPr>
-          <w:rFonts w:ascii="Palatino Linotype" w:hAnsi="Palatino Linotype"/>
-          <w:bCs/>
-          <w:sz w:val="20"/>
-          <w:szCs w:val="20"/>
-        </w:rPr>
-        <w:t>fta_</w:t>
-      </w:r>
-      <w:proofErr w:type="gramStart"/>
-      <w:r>
-        <w:rPr>
-          <w:rFonts w:ascii="Palatino Linotype" w:hAnsi="Palatino Linotype"/>
-          <w:bCs/>
-          <w:sz w:val="20"/>
-          <w:szCs w:val="20"/>
-        </w:rPr>
-        <w:t>conditions.bond</w:t>
-      </w:r>
-      <w:proofErr w:type="gramEnd"/>
-      <w:r>
-        <w:rPr>
-          <w:rFonts w:ascii="Palatino Linotype" w:hAnsi="Palatino Linotype"/>
-          <w:bCs/>
-          <w:sz w:val="20"/>
-          <w:szCs w:val="20"/>
-        </w:rPr>
-        <w:t>_type</w:t>
-      </w:r>
-      <w:proofErr w:type="spellEnd"/>
-      <w:r>
-        <w:rPr>
-          <w:rFonts w:ascii="Palatino Linotype" w:hAnsi="Palatino Linotype"/>
-          <w:bCs/>
-          <w:sz w:val="20"/>
-          <w:szCs w:val="20"/>
-        </w:rPr>
-        <w:t xml:space="preserve"> == ‘Recognizance (OR) Bond’ %}Upon apprehension or appearance, Defendant may execute a Personal Recognizance Bond to ensure future appearance. </w:t>
-      </w:r>
-      <w:r>
-        <w:rPr>
-          <w:rFonts w:ascii="Palatino Linotype" w:hAnsi="Palatino Linotype"/>
-          <w:bCs/>
-          <w:sz w:val="20"/>
-          <w:szCs w:val="20"/>
-        </w:rPr>
-        <w:t xml:space="preserve">{% </w:t>
-      </w:r>
-      <w:proofErr w:type="spellStart"/>
-      <w:r>
-        <w:rPr>
-          <w:rFonts w:ascii="Palatino Linotype" w:hAnsi="Palatino Linotype"/>
-          <w:bCs/>
-          <w:sz w:val="20"/>
-          <w:szCs w:val="20"/>
-        </w:rPr>
-        <w:t>elif</w:t>
-      </w:r>
-      <w:proofErr w:type="spellEnd"/>
-      <w:r>
-        <w:rPr>
-          <w:rFonts w:ascii="Palatino Linotype" w:hAnsi="Palatino Linotype"/>
-          <w:bCs/>
-          <w:sz w:val="20"/>
-          <w:szCs w:val="20"/>
-        </w:rPr>
-        <w:t xml:space="preserve"> </w:t>
-      </w:r>
-      <w:proofErr w:type="spellStart"/>
-      <w:r>
-        <w:rPr>
-          <w:rFonts w:ascii="Palatino Linotype" w:hAnsi="Palatino Linotype"/>
-          <w:bCs/>
-          <w:sz w:val="20"/>
-          <w:szCs w:val="20"/>
-        </w:rPr>
-        <w:t>fta_</w:t>
-      </w:r>
-      <w:proofErr w:type="gramStart"/>
-      <w:r>
-        <w:rPr>
-          <w:rFonts w:ascii="Palatino Linotype" w:hAnsi="Palatino Linotype"/>
-          <w:bCs/>
-          <w:sz w:val="20"/>
-          <w:szCs w:val="20"/>
-        </w:rPr>
-        <w:t>conditions.bond</w:t>
-      </w:r>
-      <w:proofErr w:type="gramEnd"/>
-      <w:r>
-        <w:rPr>
-          <w:rFonts w:ascii="Palatino Linotype" w:hAnsi="Palatino Linotype"/>
-          <w:bCs/>
-          <w:sz w:val="20"/>
-          <w:szCs w:val="20"/>
-        </w:rPr>
-        <w:t>_type</w:t>
-      </w:r>
-      <w:proofErr w:type="spellEnd"/>
-      <w:r>
-        <w:rPr>
-          <w:rFonts w:ascii="Palatino Linotype" w:hAnsi="Palatino Linotype"/>
-          <w:bCs/>
-          <w:sz w:val="20"/>
-          <w:szCs w:val="20"/>
-        </w:rPr>
-        <w:t xml:space="preserve"> </w:t>
+        <w:t xml:space="preserve">{% if fta_conditions.bond_type == ‘No Bond’ %}Upon apprehension or appearance, Defendant shall be held without bond pending a bond hearing by the Court. </w:t>
+      </w:r>
+      <w:r>
+        <w:rPr>
+          <w:rFonts w:ascii="Palatino Linotype" w:hAnsi="Palatino Linotype"/>
+          <w:bCs/>
+          <w:sz w:val="20"/>
+          <w:szCs w:val="20"/>
+        </w:rPr>
+        <w:t xml:space="preserve">{% elif fta_conditions.bond_type == ‘Recognizance (OR) Bond’ %}Upon apprehension or appearance, Defendant may execute a Personal Recognizance Bond to ensure future appearance. </w:t>
+      </w:r>
+      <w:r>
+        <w:rPr>
+          <w:rFonts w:ascii="Palatino Linotype" w:hAnsi="Palatino Linotype"/>
+          <w:bCs/>
+          <w:sz w:val="20"/>
+          <w:szCs w:val="20"/>
+        </w:rPr>
+        <w:t xml:space="preserve">{% elif fta_conditions.bond_type </w:t>
       </w:r>
       <w:r>
         <w:rPr>
@@ -2133,76 +1421,16 @@
           <w:sz w:val="20"/>
           <w:szCs w:val="20"/>
         </w:rPr>
-        <w:t xml:space="preserve">The initial bond set for the Defendant is a {{ </w:t>
-      </w:r>
-      <w:proofErr w:type="spellStart"/>
-      <w:r>
-        <w:rPr>
-          <w:rFonts w:ascii="Palatino Linotype" w:hAnsi="Palatino Linotype"/>
-          <w:bCs/>
-          <w:sz w:val="20"/>
-          <w:szCs w:val="20"/>
-        </w:rPr>
-        <w:t>fta_conditions.bond_type</w:t>
-      </w:r>
-      <w:proofErr w:type="spellEnd"/>
-      <w:r>
-        <w:rPr>
-          <w:rFonts w:ascii="Palatino Linotype" w:hAnsi="Palatino Linotype"/>
-          <w:bCs/>
-          <w:sz w:val="20"/>
-          <w:szCs w:val="20"/>
-        </w:rPr>
-        <w:t xml:space="preserve"> }} in the amount of {{ </w:t>
-      </w:r>
-      <w:proofErr w:type="spellStart"/>
-      <w:r>
-        <w:rPr>
-          <w:rFonts w:ascii="Palatino Linotype" w:hAnsi="Palatino Linotype"/>
-          <w:bCs/>
-          <w:sz w:val="20"/>
-          <w:szCs w:val="20"/>
-        </w:rPr>
-        <w:t>fta_conditions.bond_amount</w:t>
-      </w:r>
-      <w:proofErr w:type="spellEnd"/>
-      <w:r>
-        <w:rPr>
-          <w:rFonts w:ascii="Palatino Linotype" w:hAnsi="Palatino Linotype"/>
-          <w:bCs/>
-          <w:sz w:val="20"/>
-          <w:szCs w:val="20"/>
-        </w:rPr>
-        <w:t xml:space="preserve"> }}. {% endif </w:t>
-      </w:r>
-      <w:proofErr w:type="gramStart"/>
-      <w:r>
-        <w:rPr>
-          <w:rFonts w:ascii="Palatino Linotype" w:hAnsi="Palatino Linotype"/>
-          <w:bCs/>
-          <w:sz w:val="20"/>
-          <w:szCs w:val="20"/>
-        </w:rPr>
-        <w:t>%}</w:t>
-      </w:r>
-      <w:r>
-        <w:rPr>
-          <w:rFonts w:ascii="Palatino Linotype" w:hAnsi="Palatino Linotype"/>
-          <w:bCs/>
-          <w:sz w:val="20"/>
-          <w:szCs w:val="20"/>
-        </w:rPr>
-        <w:t>{</w:t>
-      </w:r>
-      <w:proofErr w:type="gramEnd"/>
-      <w:r>
-        <w:rPr>
-          <w:rFonts w:ascii="Palatino Linotype" w:hAnsi="Palatino Linotype"/>
-          <w:bCs/>
-          <w:sz w:val="20"/>
-          <w:szCs w:val="20"/>
-        </w:rPr>
-        <w:t>% endif %}</w:t>
+        <w:t>The bond set for the Defendant is a {{ fta_conditions.bond_type }} in the amount of {{ fta_conditions.bond_amount }}. {% endif %}</w:t>
+      </w:r>
+      <w:r>
+        <w:rPr>
+          <w:rFonts w:ascii="Palatino Linotype" w:hAnsi="Palatino Linotype"/>
+          <w:bCs/>
+          <w:sz w:val="20"/>
+          <w:szCs w:val="20"/>
+        </w:rPr>
+        <w:t>{% endif %}</w:t>
       </w:r>
     </w:p>
     <w:p>
@@ -2373,66 +1601,29 @@
         </w:rPr>
         <w:tab/>
       </w:r>
-      <w:proofErr w:type="gramStart"/>
-      <w:r>
-        <w:rPr>
-          <w:rFonts w:ascii="Palatino Linotype" w:hAnsi="Palatino Linotype"/>
-          <w:sz w:val="20"/>
-          <w:szCs w:val="20"/>
-        </w:rPr>
-        <w:t xml:space="preserve">{{ </w:t>
-      </w:r>
-      <w:proofErr w:type="spellStart"/>
-      <w:r>
-        <w:rPr>
-          <w:rFonts w:ascii="Palatino Linotype" w:hAnsi="Palatino Linotype"/>
-          <w:sz w:val="20"/>
-          <w:szCs w:val="20"/>
-        </w:rPr>
-        <w:t>judicial</w:t>
-      </w:r>
-      <w:proofErr w:type="gramEnd"/>
-      <w:r>
-        <w:rPr>
-          <w:rFonts w:ascii="Palatino Linotype" w:hAnsi="Palatino Linotype"/>
-          <w:sz w:val="20"/>
-          <w:szCs w:val="20"/>
-        </w:rPr>
-        <w:t>_officer.officer_</w:t>
-      </w:r>
-      <w:r>
-        <w:rPr>
-          <w:rFonts w:ascii="Palatino Linotype" w:hAnsi="Palatino Linotype"/>
-          <w:sz w:val="20"/>
-          <w:szCs w:val="20"/>
-        </w:rPr>
-        <w:t>type</w:t>
-      </w:r>
-      <w:proofErr w:type="spellEnd"/>
-      <w:r>
-        <w:rPr>
-          <w:rFonts w:ascii="Palatino Linotype" w:hAnsi="Palatino Linotype"/>
-          <w:sz w:val="20"/>
-          <w:szCs w:val="20"/>
-        </w:rPr>
-        <w:t xml:space="preserve"> }} </w:t>
-      </w:r>
-      <w:r>
-        <w:rPr>
-          <w:rFonts w:ascii="Palatino Linotype" w:hAnsi="Palatino Linotype"/>
-          <w:sz w:val="20"/>
-          <w:szCs w:val="20"/>
-        </w:rPr>
-        <w:t xml:space="preserve">{{ </w:t>
-      </w:r>
-      <w:proofErr w:type="spellStart"/>
-      <w:r>
-        <w:rPr>
-          <w:rFonts w:ascii="Palatino Linotype" w:hAnsi="Palatino Linotype"/>
-          <w:sz w:val="20"/>
-          <w:szCs w:val="20"/>
-        </w:rPr>
-        <w:t>judicial_officer</w:t>
+      <w:r>
+        <w:rPr>
+          <w:rFonts w:ascii="Palatino Linotype" w:hAnsi="Palatino Linotype"/>
+          <w:sz w:val="20"/>
+          <w:szCs w:val="20"/>
+        </w:rPr>
+        <w:t>{{ judicial_officer.officer_</w:t>
+      </w:r>
+      <w:r>
+        <w:rPr>
+          <w:rFonts w:ascii="Palatino Linotype" w:hAnsi="Palatino Linotype"/>
+          <w:sz w:val="20"/>
+          <w:szCs w:val="20"/>
+        </w:rPr>
+        <w:t xml:space="preserve">type }} </w:t>
+      </w:r>
+      <w:r>
+        <w:rPr>
+          <w:rFonts w:ascii="Palatino Linotype" w:hAnsi="Palatino Linotype"/>
+          <w:sz w:val="20"/>
+          <w:szCs w:val="20"/>
+        </w:rPr>
+        <w:t>{{ judicial_officer</w:t>
       </w:r>
       <w:r>
         <w:rPr>
@@ -2442,7 +1633,6 @@
         </w:rPr>
         <w:t>.first_name</w:t>
       </w:r>
-      <w:proofErr w:type="spellEnd"/>
       <w:r>
         <w:rPr>
           <w:rFonts w:ascii="Palatino Linotype" w:hAnsi="Palatino Linotype"/>
@@ -2465,25 +1655,7 @@
           <w:sz w:val="20"/>
           <w:szCs w:val="20"/>
         </w:rPr>
-        <w:t xml:space="preserve">{{ </w:t>
-      </w:r>
-      <w:proofErr w:type="spellStart"/>
-      <w:r>
-        <w:rPr>
-          <w:rFonts w:ascii="Palatino Linotype" w:hAnsi="Palatino Linotype"/>
-          <w:sz w:val="20"/>
-          <w:szCs w:val="20"/>
-        </w:rPr>
-        <w:t>judicial_officer.last_name</w:t>
-      </w:r>
-      <w:proofErr w:type="spellEnd"/>
-      <w:r>
-        <w:rPr>
-          <w:rFonts w:ascii="Palatino Linotype" w:hAnsi="Palatino Linotype"/>
-          <w:sz w:val="20"/>
-          <w:szCs w:val="20"/>
-        </w:rPr>
-        <w:t xml:space="preserve"> }}</w:t>
+        <w:t>{{ judicial_officer.last_name }}</w:t>
       </w:r>
     </w:p>
     <w:p>
@@ -2546,9 +1718,8 @@
           <w:sz w:val="20"/>
           <w:szCs w:val="20"/>
         </w:rPr>
-        <w:t xml:space="preserve">% if </w:t>
-      </w:r>
-      <w:proofErr w:type="spellStart"/>
+        <w:t>% if judicial_of</w:t>
+      </w:r>
       <w:r>
         <w:rPr>
           <w:rFonts w:ascii="Palatino Linotype" w:hAnsi="Palatino Linotype"/>
@@ -2557,9 +1728,8 @@
           <w:sz w:val="20"/>
           <w:szCs w:val="20"/>
         </w:rPr>
-        <w:t>judicial_</w:t>
-      </w:r>
-      <w:proofErr w:type="gramStart"/>
+        <w:t>ficer</w:t>
+      </w:r>
       <w:r>
         <w:rPr>
           <w:rFonts w:ascii="Palatino Linotype" w:hAnsi="Palatino Linotype"/>
@@ -2568,7 +1738,7 @@
           <w:sz w:val="20"/>
           <w:szCs w:val="20"/>
         </w:rPr>
-        <w:t>of</w:t>
+        <w:t>.officer</w:t>
       </w:r>
       <w:r>
         <w:rPr>
@@ -2578,39 +1748,7 @@
           <w:sz w:val="20"/>
           <w:szCs w:val="20"/>
         </w:rPr>
-        <w:t>ficer</w:t>
-      </w:r>
-      <w:r>
-        <w:rPr>
-          <w:rFonts w:ascii="Palatino Linotype" w:hAnsi="Palatino Linotype"/>
-          <w:bCs/>
-          <w:color w:val="FF0000"/>
-          <w:sz w:val="20"/>
-          <w:szCs w:val="20"/>
-        </w:rPr>
-        <w:t>.officer</w:t>
-      </w:r>
-      <w:proofErr w:type="gramEnd"/>
-      <w:r>
-        <w:rPr>
-          <w:rFonts w:ascii="Palatino Linotype" w:hAnsi="Palatino Linotype"/>
-          <w:bCs/>
-          <w:color w:val="FF0000"/>
-          <w:sz w:val="20"/>
-          <w:szCs w:val="20"/>
-        </w:rPr>
-        <w:t>_type</w:t>
-      </w:r>
-      <w:proofErr w:type="spellEnd"/>
-      <w:r>
-        <w:rPr>
-          <w:rFonts w:ascii="Palatino Linotype" w:hAnsi="Palatino Linotype"/>
-          <w:bCs/>
-          <w:color w:val="FF0000"/>
-          <w:sz w:val="20"/>
-          <w:szCs w:val="20"/>
-        </w:rPr>
-        <w:t xml:space="preserve">  ==  ‘Magistrate’ %}</w:t>
+        <w:t>_type  ==  ‘Magistrate’ %}</w:t>
       </w:r>
     </w:p>
     <w:p>
@@ -2770,61 +1908,7 @@
           <w:sz w:val="16"/>
           <w:szCs w:val="16"/>
         </w:rPr>
-        <w:t xml:space="preserve">Prosecutor’s Office: PS    OM     EM; Defendant’s Attorney: PS     OM     EM; </w:t>
-      </w:r>
-      <w:proofErr w:type="gramStart"/>
-      <w:r>
-        <w:rPr>
-          <w:rFonts w:ascii="Palatino Linotype" w:hAnsi="Palatino Linotype"/>
-          <w:sz w:val="16"/>
-          <w:szCs w:val="16"/>
-        </w:rPr>
-        <w:t xml:space="preserve">{{ </w:t>
-      </w:r>
-      <w:proofErr w:type="spellStart"/>
-      <w:r>
-        <w:rPr>
-          <w:rFonts w:ascii="Palatino Linotype" w:hAnsi="Palatino Linotype"/>
-          <w:sz w:val="16"/>
-          <w:szCs w:val="16"/>
-        </w:rPr>
-        <w:t>defendant</w:t>
-      </w:r>
-      <w:proofErr w:type="gramEnd"/>
-      <w:r>
-        <w:rPr>
-          <w:rFonts w:ascii="Palatino Linotype" w:hAnsi="Palatino Linotype"/>
-          <w:sz w:val="16"/>
-          <w:szCs w:val="16"/>
-        </w:rPr>
-        <w:t>.first_name</w:t>
-      </w:r>
-      <w:proofErr w:type="spellEnd"/>
-      <w:r>
-        <w:rPr>
-          <w:rFonts w:ascii="Palatino Linotype" w:hAnsi="Palatino Linotype"/>
-          <w:sz w:val="16"/>
-          <w:szCs w:val="16"/>
-        </w:rPr>
-        <w:t xml:space="preserve"> }} {{ </w:t>
-      </w:r>
-      <w:proofErr w:type="spellStart"/>
-      <w:r>
-        <w:rPr>
-          <w:rFonts w:ascii="Palatino Linotype" w:hAnsi="Palatino Linotype"/>
-          <w:sz w:val="16"/>
-          <w:szCs w:val="16"/>
-        </w:rPr>
-        <w:t>defendant.last_name</w:t>
-      </w:r>
-      <w:proofErr w:type="spellEnd"/>
-      <w:r>
-        <w:rPr>
-          <w:rFonts w:ascii="Palatino Linotype" w:hAnsi="Palatino Linotype"/>
-          <w:sz w:val="16"/>
-          <w:szCs w:val="16"/>
-        </w:rPr>
-        <w:t>}}: PS     OM     EM;</w:t>
+        <w:t>Prosecutor’s Office: PS    OM     EM; Defendant’s Attorney: PS     OM     EM; {{ defendant.first_name }} {{ defendant.last_name}}: PS     OM     EM;</w:t>
       </w:r>
     </w:p>
     <w:p>
@@ -2853,89 +1937,7 @@
           <w:sz w:val="16"/>
           <w:szCs w:val="16"/>
         </w:rPr>
-        <w:t xml:space="preserve">{% if </w:t>
-      </w:r>
-      <w:proofErr w:type="spellStart"/>
-      <w:r>
-        <w:rPr>
-          <w:rFonts w:ascii="Palatino Linotype" w:hAnsi="Palatino Linotype"/>
-          <w:sz w:val="16"/>
-          <w:szCs w:val="16"/>
-        </w:rPr>
-        <w:t>community_</w:t>
-      </w:r>
-      <w:proofErr w:type="gramStart"/>
-      <w:r>
-        <w:rPr>
-          <w:rFonts w:ascii="Palatino Linotype" w:hAnsi="Palatino Linotype"/>
-          <w:sz w:val="16"/>
-          <w:szCs w:val="16"/>
-        </w:rPr>
-        <w:t>control.ordered</w:t>
-      </w:r>
-      <w:proofErr w:type="spellEnd"/>
-      <w:proofErr w:type="gramEnd"/>
-      <w:r>
-        <w:rPr>
-          <w:rFonts w:ascii="Palatino Linotype" w:hAnsi="Palatino Linotype"/>
-          <w:sz w:val="16"/>
-          <w:szCs w:val="16"/>
-        </w:rPr>
-        <w:t xml:space="preserve"> is true or </w:t>
-      </w:r>
-      <w:proofErr w:type="spellStart"/>
-      <w:r>
-        <w:rPr>
-          <w:rFonts w:ascii="Palatino Linotype" w:hAnsi="Palatino Linotype"/>
-          <w:sz w:val="16"/>
-          <w:szCs w:val="16"/>
-        </w:rPr>
-        <w:t>bond_conditions.monitoring</w:t>
-      </w:r>
-      <w:proofErr w:type="spellEnd"/>
-      <w:r>
-        <w:rPr>
-          <w:rFonts w:ascii="Palatino Linotype" w:hAnsi="Palatino Linotype"/>
-          <w:sz w:val="16"/>
-          <w:szCs w:val="16"/>
-        </w:rPr>
-        <w:t xml:space="preserve"> is true %}Community Control: PS    EM;{% endif %}{% if </w:t>
-      </w:r>
-      <w:proofErr w:type="spellStart"/>
-      <w:r>
-        <w:rPr>
-          <w:rFonts w:ascii="Palatino Linotype" w:hAnsi="Palatino Linotype"/>
-          <w:sz w:val="16"/>
-          <w:szCs w:val="16"/>
-        </w:rPr>
-        <w:t>jail_terms.ordered</w:t>
-      </w:r>
-      <w:proofErr w:type="spellEnd"/>
-      <w:r>
-        <w:rPr>
-          <w:rFonts w:ascii="Palatino Linotype" w:hAnsi="Palatino Linotype"/>
-          <w:sz w:val="16"/>
-          <w:szCs w:val="16"/>
-        </w:rPr>
-        <w:t xml:space="preserve"> is true or </w:t>
-      </w:r>
-      <w:proofErr w:type="spellStart"/>
-      <w:r>
-        <w:rPr>
-          <w:rFonts w:ascii="Palatino Linotype" w:hAnsi="Palatino Linotype"/>
-          <w:sz w:val="16"/>
-          <w:szCs w:val="16"/>
-        </w:rPr>
-        <w:t>apply_jtc</w:t>
-      </w:r>
-      <w:proofErr w:type="spellEnd"/>
-      <w:r>
-        <w:rPr>
-          <w:rFonts w:ascii="Palatino Linotype" w:hAnsi="Palatino Linotype"/>
-          <w:sz w:val="16"/>
-          <w:szCs w:val="16"/>
-        </w:rPr>
-        <w:t xml:space="preserve"> == ‘Sentence’ %}County Jail: PS   EM;{% endif %}</w:t>
+        <w:t>{% if community_control.ordered is true or bond_conditions.monitoring is true %}Community Control: PS    EM;{% endif %}{% if jail_terms.ordered is true or apply_jtc == ‘Sentence’ %}County Jail: PS   EM;{% endif %}</w:t>
       </w:r>
     </w:p>
     <w:p>
@@ -3173,9 +2175,8 @@
         <w:sz w:val="20"/>
         <w:szCs w:val="20"/>
       </w:rPr>
-      <w:t xml:space="preserve">% if </w:t>
+      <w:t xml:space="preserve">% if judicial_officer.officer_type  ==  ‘Magistrate’ %}Magistrate Decision – </w:t>
     </w:r>
-    <w:proofErr w:type="spellStart"/>
     <w:r>
       <w:rPr>
         <w:rFonts w:ascii="Palatino Linotype" w:hAnsi="Palatino Linotype"/>
@@ -3183,9 +2184,8 @@
         <w:sz w:val="20"/>
         <w:szCs w:val="20"/>
       </w:rPr>
-      <w:t>judicial_</w:t>
+      <w:t>Failure To Appear</w:t>
     </w:r>
-    <w:proofErr w:type="gramStart"/>
     <w:r>
       <w:rPr>
         <w:rFonts w:ascii="Palatino Linotype" w:hAnsi="Palatino Linotype"/>
@@ -3193,32 +2193,19 @@
         <w:sz w:val="20"/>
         <w:szCs w:val="20"/>
       </w:rPr>
-      <w:t>officer.officer</w:t>
+      <w:t xml:space="preserve"> Entry</w:t>
     </w:r>
-    <w:proofErr w:type="gramEnd"/>
     <w:r>
       <w:rPr>
         <w:rFonts w:ascii="Palatino Linotype" w:hAnsi="Palatino Linotype"/>
-        <w:bCs/>
         <w:sz w:val="20"/>
         <w:szCs w:val="20"/>
       </w:rPr>
-      <w:t>_type</w:t>
-    </w:r>
-    <w:proofErr w:type="spellEnd"/>
-    <w:r>
-      <w:rPr>
-        <w:rFonts w:ascii="Palatino Linotype" w:hAnsi="Palatino Linotype"/>
-        <w:bCs/>
-        <w:sz w:val="20"/>
-        <w:szCs w:val="20"/>
-      </w:rPr>
-      <w:t xml:space="preserve">  ==  ‘Magistrate’ %}Magistrate Decision – </w:t>
+      <w:t>{% elif judicial_officer.officer_type == ‘Judge’ %}</w:t>
     </w:r>
     <w:r>
       <w:rPr>
         <w:rFonts w:ascii="Palatino Linotype" w:hAnsi="Palatino Linotype"/>
-        <w:bCs/>
         <w:sz w:val="20"/>
         <w:szCs w:val="20"/>
       </w:rPr>
@@ -3227,89 +2214,10 @@
     <w:r>
       <w:rPr>
         <w:rFonts w:ascii="Palatino Linotype" w:hAnsi="Palatino Linotype"/>
-        <w:bCs/>
         <w:sz w:val="20"/>
         <w:szCs w:val="20"/>
       </w:rPr>
-      <w:t xml:space="preserve"> Entry</w:t>
-    </w:r>
-    <w:r>
-      <w:rPr>
-        <w:rFonts w:ascii="Palatino Linotype" w:hAnsi="Palatino Linotype"/>
-        <w:sz w:val="20"/>
-        <w:szCs w:val="20"/>
-      </w:rPr>
-      <w:t xml:space="preserve">{% </w:t>
-    </w:r>
-    <w:proofErr w:type="spellStart"/>
-    <w:r>
-      <w:rPr>
-        <w:rFonts w:ascii="Palatino Linotype" w:hAnsi="Palatino Linotype"/>
-        <w:sz w:val="20"/>
-        <w:szCs w:val="20"/>
-      </w:rPr>
-      <w:t>elif</w:t>
-    </w:r>
-    <w:proofErr w:type="spellEnd"/>
-    <w:r>
-      <w:rPr>
-        <w:rFonts w:ascii="Palatino Linotype" w:hAnsi="Palatino Linotype"/>
-        <w:sz w:val="20"/>
-        <w:szCs w:val="20"/>
-      </w:rPr>
-      <w:t xml:space="preserve"> </w:t>
-    </w:r>
-    <w:proofErr w:type="spellStart"/>
-    <w:r>
-      <w:rPr>
-        <w:rFonts w:ascii="Palatino Linotype" w:hAnsi="Palatino Linotype"/>
-        <w:sz w:val="20"/>
-        <w:szCs w:val="20"/>
-      </w:rPr>
-      <w:t>judicial_officer.officer_type</w:t>
-    </w:r>
-    <w:proofErr w:type="spellEnd"/>
-    <w:r>
-      <w:rPr>
-        <w:rFonts w:ascii="Palatino Linotype" w:hAnsi="Palatino Linotype"/>
-        <w:sz w:val="20"/>
-        <w:szCs w:val="20"/>
-      </w:rPr>
-      <w:t xml:space="preserve"> == ‘Judge’ %}</w:t>
-    </w:r>
-    <w:r>
-      <w:rPr>
-        <w:rFonts w:ascii="Palatino Linotype" w:hAnsi="Palatino Linotype"/>
-        <w:sz w:val="20"/>
-        <w:szCs w:val="20"/>
-      </w:rPr>
-      <w:t>Failure To Appear</w:t>
-    </w:r>
-    <w:r>
-      <w:rPr>
-        <w:rFonts w:ascii="Palatino Linotype" w:hAnsi="Palatino Linotype"/>
-        <w:sz w:val="20"/>
-        <w:szCs w:val="20"/>
-      </w:rPr>
-      <w:t xml:space="preserve"> Judgment Entry{% endif %} {{ </w:t>
-    </w:r>
-    <w:proofErr w:type="spellStart"/>
-    <w:r>
-      <w:rPr>
-        <w:rFonts w:ascii="Palatino Linotype" w:hAnsi="Palatino Linotype"/>
-        <w:sz w:val="20"/>
-        <w:szCs w:val="20"/>
-      </w:rPr>
-      <w:t>case_number</w:t>
-    </w:r>
-    <w:proofErr w:type="spellEnd"/>
-    <w:r>
-      <w:rPr>
-        <w:rFonts w:ascii="Palatino Linotype" w:hAnsi="Palatino Linotype"/>
-        <w:sz w:val="20"/>
-        <w:szCs w:val="20"/>
-      </w:rPr>
-      <w:t xml:space="preserve"> </w:t>
+      <w:t xml:space="preserve"> Judgment Entry{% endif %} {{ case_number </w:t>
     </w:r>
     <w:r>
       <w:rPr>

</xml_diff>

<commit_message>
Added surety to FTA and bond conditions.
Added surety to FTA and added general bond conditions.
</commit_message>
<xml_diff>
--- a/resources/Templates/Failure_To_Appear_Template.docx
+++ b/resources/Templates/Failure_To_Appear_Template.docx
@@ -1,6 +1,6 @@
 
 <file path=word/document.xml><?xml version="1.0" encoding="utf-8"?>
-<w:document xmlns:wpc="http://schemas.microsoft.com/office/word/2010/wordprocessingCanvas" xmlns:cx="http://schemas.microsoft.com/office/drawing/2014/chartex" xmlns:cx1="http://schemas.microsoft.com/office/drawing/2015/9/8/chartex" xmlns:cx2="http://schemas.microsoft.com/office/drawing/2015/10/21/chartex" xmlns:cx3="http://schemas.microsoft.com/office/drawing/2016/5/9/chartex" xmlns:cx4="http://schemas.microsoft.com/office/drawing/2016/5/10/chartex" xmlns:cx5="http://schemas.microsoft.com/office/drawing/2016/5/11/chartex" xmlns:cx6="http://schemas.microsoft.com/office/drawing/2016/5/12/chartex" xmlns:cx7="http://schemas.microsoft.com/office/drawing/2016/5/13/chartex" xmlns:cx8="http://schemas.microsoft.com/office/drawing/2016/5/14/chartex" xmlns:mc="http://schemas.openxmlformats.org/markup-compatibility/2006" xmlns:aink="http://schemas.microsoft.com/office/drawing/2016/ink" xmlns:am3d="http://schemas.microsoft.com/office/drawing/2017/model3d" xmlns:o="urn:schemas-microsoft-com:office:office" xmlns:r="http://schemas.openxmlformats.org/officeDocument/2006/relationships" xmlns:m="http://schemas.openxmlformats.org/officeDocument/2006/math" xmlns:v="urn:schemas-microsoft-com:vml" xmlns:wp14="http://schemas.microsoft.com/office/word/2010/wordprocessingDrawing" xmlns:wp="http://schemas.openxmlformats.org/drawingml/2006/wordprocessingDrawing" xmlns:w10="urn:schemas-microsoft-com:office:word" xmlns:w="http://schemas.openxmlformats.org/wordprocessingml/2006/main" xmlns:w14="http://schemas.microsoft.com/office/word/2010/wordml" xmlns:w15="http://schemas.microsoft.com/office/word/2012/wordml" xmlns:w16cex="http://schemas.microsoft.com/office/word/2018/wordml/cex" xmlns:w16cid="http://schemas.microsoft.com/office/word/2016/wordml/cid" xmlns:w16="http://schemas.microsoft.com/office/word/2018/wordml" xmlns:w16sdtdh="http://schemas.microsoft.com/office/word/2020/wordml/sdtdatahash" xmlns:w16se="http://schemas.microsoft.com/office/word/2015/wordml/symex" xmlns:wpg="http://schemas.microsoft.com/office/word/2010/wordprocessingGroup" xmlns:wpi="http://schemas.microsoft.com/office/word/2010/wordprocessingInk" xmlns:wne="http://schemas.microsoft.com/office/word/2006/wordml" xmlns:wps="http://schemas.microsoft.com/office/word/2010/wordprocessingShape" mc:Ignorable="w14 w15 w16se w16cid w16 w16cex w16sdtdh wp14">
+<w:document xmlns:wpc="http://schemas.microsoft.com/office/word/2010/wordprocessingCanvas" xmlns:cx="http://schemas.microsoft.com/office/drawing/2014/chartex" xmlns:cx1="http://schemas.microsoft.com/office/drawing/2015/9/8/chartex" xmlns:cx2="http://schemas.microsoft.com/office/drawing/2015/10/21/chartex" xmlns:cx3="http://schemas.microsoft.com/office/drawing/2016/5/9/chartex" xmlns:cx4="http://schemas.microsoft.com/office/drawing/2016/5/10/chartex" xmlns:cx5="http://schemas.microsoft.com/office/drawing/2016/5/11/chartex" xmlns:cx6="http://schemas.microsoft.com/office/drawing/2016/5/12/chartex" xmlns:cx7="http://schemas.microsoft.com/office/drawing/2016/5/13/chartex" xmlns:cx8="http://schemas.microsoft.com/office/drawing/2016/5/14/chartex" xmlns:mc="http://schemas.openxmlformats.org/markup-compatibility/2006" xmlns:aink="http://schemas.microsoft.com/office/drawing/2016/ink" xmlns:am3d="http://schemas.microsoft.com/office/drawing/2017/model3d" xmlns:o="urn:schemas-microsoft-com:office:office" xmlns:oel="http://schemas.microsoft.com/office/2019/extlst" xmlns:r="http://schemas.openxmlformats.org/officeDocument/2006/relationships" xmlns:m="http://schemas.openxmlformats.org/officeDocument/2006/math" xmlns:v="urn:schemas-microsoft-com:vml" xmlns:wp14="http://schemas.microsoft.com/office/word/2010/wordprocessingDrawing" xmlns:wp="http://schemas.openxmlformats.org/drawingml/2006/wordprocessingDrawing" xmlns:w10="urn:schemas-microsoft-com:office:word" xmlns:w="http://schemas.openxmlformats.org/wordprocessingml/2006/main" xmlns:w14="http://schemas.microsoft.com/office/word/2010/wordml" xmlns:w15="http://schemas.microsoft.com/office/word/2012/wordml" xmlns:w16cex="http://schemas.microsoft.com/office/word/2018/wordml/cex" xmlns:w16cid="http://schemas.microsoft.com/office/word/2016/wordml/cid" xmlns:w16="http://schemas.microsoft.com/office/word/2018/wordml" xmlns:w16sdtdh="http://schemas.microsoft.com/office/word/2020/wordml/sdtdatahash" xmlns:w16se="http://schemas.microsoft.com/office/word/2015/wordml/symex" xmlns:wpg="http://schemas.microsoft.com/office/word/2010/wordprocessingGroup" xmlns:wpi="http://schemas.microsoft.com/office/word/2010/wordprocessingInk" xmlns:wne="http://schemas.microsoft.com/office/word/2006/wordml" xmlns:wps="http://schemas.microsoft.com/office/word/2010/wordprocessingShape" mc:Ignorable="w14 w15 w16se w16cid w16 w16cex w16sdtdh wp14">
   <w:body>
     <w:p>
       <w:pPr>
@@ -255,8 +255,18 @@
           <w:sz w:val="20"/>
           <w:szCs w:val="20"/>
         </w:rPr>
-        <w:t>{{ case_number</w:t>
-      </w:r>
+        <w:t xml:space="preserve">{{ </w:t>
+      </w:r>
+      <w:proofErr w:type="spellStart"/>
+      <w:r>
+        <w:rPr>
+          <w:rFonts w:ascii="Palatino Linotype" w:hAnsi="Palatino Linotype"/>
+          <w:sz w:val="20"/>
+          <w:szCs w:val="20"/>
+        </w:rPr>
+        <w:t>case_number</w:t>
+      </w:r>
+      <w:proofErr w:type="spellEnd"/>
       <w:r>
         <w:rPr>
           <w:rFonts w:ascii="Palatino Linotype" w:hAnsi="Palatino Linotype"/>
@@ -342,15 +352,33 @@
           <w:sz w:val="20"/>
           <w:szCs w:val="20"/>
         </w:rPr>
-        <w:t>{{ defendant.</w:t>
-      </w:r>
-      <w:r>
-        <w:rPr>
-          <w:rFonts w:ascii="Palatino Linotype" w:hAnsi="Palatino Linotype"/>
-          <w:sz w:val="20"/>
-          <w:szCs w:val="20"/>
-        </w:rPr>
-        <w:t>first_name }}</w:t>
+        <w:t xml:space="preserve">{{ </w:t>
+      </w:r>
+      <w:proofErr w:type="spellStart"/>
+      <w:r>
+        <w:rPr>
+          <w:rFonts w:ascii="Palatino Linotype" w:hAnsi="Palatino Linotype"/>
+          <w:sz w:val="20"/>
+          <w:szCs w:val="20"/>
+        </w:rPr>
+        <w:t>defendant.</w:t>
+      </w:r>
+      <w:r>
+        <w:rPr>
+          <w:rFonts w:ascii="Palatino Linotype" w:hAnsi="Palatino Linotype"/>
+          <w:sz w:val="20"/>
+          <w:szCs w:val="20"/>
+        </w:rPr>
+        <w:t>first_name</w:t>
+      </w:r>
+      <w:proofErr w:type="spellEnd"/>
+      <w:r>
+        <w:rPr>
+          <w:rFonts w:ascii="Palatino Linotype" w:hAnsi="Palatino Linotype"/>
+          <w:sz w:val="20"/>
+          <w:szCs w:val="20"/>
+        </w:rPr>
+        <w:t xml:space="preserve"> }}</w:t>
       </w:r>
       <w:r>
         <w:rPr>
@@ -366,7 +394,16 @@
           <w:sz w:val="20"/>
           <w:szCs w:val="20"/>
         </w:rPr>
-        <w:t>{{ defendant.</w:t>
+        <w:t xml:space="preserve">{{ </w:t>
+      </w:r>
+      <w:proofErr w:type="spellStart"/>
+      <w:r>
+        <w:rPr>
+          <w:rFonts w:ascii="Palatino Linotype" w:hAnsi="Palatino Linotype"/>
+          <w:sz w:val="20"/>
+          <w:szCs w:val="20"/>
+        </w:rPr>
+        <w:t>defendant.</w:t>
       </w:r>
       <w:r>
         <w:rPr>
@@ -382,7 +419,16 @@
           <w:sz w:val="20"/>
           <w:szCs w:val="20"/>
         </w:rPr>
-        <w:t>name }}</w:t>
+        <w:t>name</w:t>
+      </w:r>
+      <w:proofErr w:type="spellEnd"/>
+      <w:r>
+        <w:rPr>
+          <w:rFonts w:ascii="Palatino Linotype" w:hAnsi="Palatino Linotype"/>
+          <w:sz w:val="20"/>
+          <w:szCs w:val="20"/>
+        </w:rPr>
+        <w:t xml:space="preserve"> }}</w:t>
       </w:r>
       <w:r>
         <w:rPr>
@@ -514,7 +560,17 @@
           <w:sz w:val="20"/>
           <w:szCs w:val="20"/>
         </w:rPr>
-        <w:t>% if judicial_officer.officer_</w:t>
+        <w:t xml:space="preserve">% if </w:t>
+      </w:r>
+      <w:proofErr w:type="spellStart"/>
+      <w:r>
+        <w:rPr>
+          <w:rFonts w:ascii="Palatino Linotype" w:hAnsi="Palatino Linotype"/>
+          <w:bCs/>
+          <w:sz w:val="20"/>
+          <w:szCs w:val="20"/>
+        </w:rPr>
+        <w:t>judicial_officer.officer_</w:t>
       </w:r>
       <w:r>
         <w:rPr>
@@ -525,6 +581,7 @@
         </w:rPr>
         <w:t>type</w:t>
       </w:r>
+      <w:proofErr w:type="spellEnd"/>
       <w:r>
         <w:rPr>
           <w:rFonts w:ascii="Palatino Linotype" w:hAnsi="Palatino Linotype"/>
@@ -643,15 +700,51 @@
           <w:sz w:val="20"/>
           <w:szCs w:val="20"/>
         </w:rPr>
-        <w:t>{% elif judicial_officer.officer_</w:t>
-      </w:r>
-      <w:r>
-        <w:rPr>
-          <w:rFonts w:ascii="Palatino Linotype" w:hAnsi="Palatino Linotype"/>
-          <w:sz w:val="20"/>
-          <w:szCs w:val="20"/>
-        </w:rPr>
-        <w:t>type == ‘Judge’ %}</w:t>
+        <w:t xml:space="preserve">{% </w:t>
+      </w:r>
+      <w:proofErr w:type="spellStart"/>
+      <w:r>
+        <w:rPr>
+          <w:rFonts w:ascii="Palatino Linotype" w:hAnsi="Palatino Linotype"/>
+          <w:sz w:val="20"/>
+          <w:szCs w:val="20"/>
+        </w:rPr>
+        <w:t>elif</w:t>
+      </w:r>
+      <w:proofErr w:type="spellEnd"/>
+      <w:r>
+        <w:rPr>
+          <w:rFonts w:ascii="Palatino Linotype" w:hAnsi="Palatino Linotype"/>
+          <w:sz w:val="20"/>
+          <w:szCs w:val="20"/>
+        </w:rPr>
+        <w:t xml:space="preserve"> </w:t>
+      </w:r>
+      <w:proofErr w:type="spellStart"/>
+      <w:r>
+        <w:rPr>
+          <w:rFonts w:ascii="Palatino Linotype" w:hAnsi="Palatino Linotype"/>
+          <w:sz w:val="20"/>
+          <w:szCs w:val="20"/>
+        </w:rPr>
+        <w:t>judicial_officer.officer_</w:t>
+      </w:r>
+      <w:r>
+        <w:rPr>
+          <w:rFonts w:ascii="Palatino Linotype" w:hAnsi="Palatino Linotype"/>
+          <w:sz w:val="20"/>
+          <w:szCs w:val="20"/>
+        </w:rPr>
+        <w:t>type</w:t>
+      </w:r>
+      <w:proofErr w:type="spellEnd"/>
+      <w:r>
+        <w:rPr>
+          <w:rFonts w:ascii="Palatino Linotype" w:hAnsi="Palatino Linotype"/>
+          <w:sz w:val="20"/>
+          <w:szCs w:val="20"/>
+        </w:rPr>
+        <w:t xml:space="preserve"> == ‘Judge’ %}</w:t>
       </w:r>
     </w:p>
     <w:p>
@@ -832,7 +925,25 @@
           <w:sz w:val="20"/>
           <w:szCs w:val="20"/>
         </w:rPr>
-        <w:t>for {{ appearance_reason }}</w:t>
+        <w:t xml:space="preserve">for {{ </w:t>
+      </w:r>
+      <w:proofErr w:type="spellStart"/>
+      <w:r>
+        <w:rPr>
+          <w:rFonts w:ascii="Palatino Linotype" w:hAnsi="Palatino Linotype"/>
+          <w:sz w:val="20"/>
+          <w:szCs w:val="20"/>
+        </w:rPr>
+        <w:t>appearance_reason</w:t>
+      </w:r>
+      <w:proofErr w:type="spellEnd"/>
+      <w:r>
+        <w:rPr>
+          <w:rFonts w:ascii="Palatino Linotype" w:hAnsi="Palatino Linotype"/>
+          <w:sz w:val="20"/>
+          <w:szCs w:val="20"/>
+        </w:rPr>
+        <w:t xml:space="preserve"> }}</w:t>
       </w:r>
       <w:r>
         <w:rPr>
@@ -848,7 +959,33 @@
           <w:sz w:val="20"/>
           <w:szCs w:val="20"/>
         </w:rPr>
-        <w:t>on {{ plea_trial_date }}</w:t>
+        <w:t xml:space="preserve">on {{ </w:t>
+      </w:r>
+      <w:proofErr w:type="spellStart"/>
+      <w:r>
+        <w:rPr>
+          <w:rFonts w:ascii="Palatino Linotype" w:hAnsi="Palatino Linotype"/>
+          <w:sz w:val="20"/>
+          <w:szCs w:val="20"/>
+        </w:rPr>
+        <w:t>plea_trial_date</w:t>
+      </w:r>
+      <w:proofErr w:type="spellEnd"/>
+      <w:r>
+        <w:rPr>
+          <w:rFonts w:ascii="Palatino Linotype" w:hAnsi="Palatino Linotype"/>
+          <w:sz w:val="20"/>
+          <w:szCs w:val="20"/>
+        </w:rPr>
+        <w:t xml:space="preserve"> }}</w:t>
+      </w:r>
+      <w:r>
+        <w:rPr>
+          <w:rFonts w:ascii="Palatino Linotype" w:hAnsi="Palatino Linotype"/>
+          <w:sz w:val="20"/>
+          <w:szCs w:val="20"/>
+        </w:rPr>
+        <w:t>,</w:t>
       </w:r>
       <w:r>
         <w:rPr>
@@ -908,7 +1045,25 @@
           <w:sz w:val="20"/>
           <w:szCs w:val="20"/>
         </w:rPr>
-        <w:t>{% if fta_conditions.arrest_warrant is true %}</w:t>
+        <w:t xml:space="preserve">{% if </w:t>
+      </w:r>
+      <w:proofErr w:type="spellStart"/>
+      <w:r>
+        <w:rPr>
+          <w:rFonts w:ascii="Palatino Linotype" w:hAnsi="Palatino Linotype"/>
+          <w:sz w:val="20"/>
+          <w:szCs w:val="20"/>
+        </w:rPr>
+        <w:t>fta_conditions.arrest_warrant</w:t>
+      </w:r>
+      <w:proofErr w:type="spellEnd"/>
+      <w:r>
+        <w:rPr>
+          <w:rFonts w:ascii="Palatino Linotype" w:hAnsi="Palatino Linotype"/>
+          <w:sz w:val="20"/>
+          <w:szCs w:val="20"/>
+        </w:rPr>
+        <w:t xml:space="preserve"> is true %}</w:t>
       </w:r>
     </w:p>
     <w:p>
@@ -937,6 +1092,7 @@
         </w:rPr>
         <w:t xml:space="preserve">An arrest warrant for the Defendant shall issue forthwith. The pickup radius for the warrant is {{ </w:t>
       </w:r>
+      <w:proofErr w:type="spellStart"/>
       <w:r>
         <w:rPr>
           <w:rFonts w:ascii="Palatino Linotype" w:hAnsi="Palatino Linotype"/>
@@ -951,15 +1107,42 @@
           <w:sz w:val="20"/>
           <w:szCs w:val="20"/>
         </w:rPr>
-        <w:t>arrest_warrant_radius }}. {% endif %}</w:t>
-      </w:r>
-      <w:r>
-        <w:rPr>
-          <w:rFonts w:ascii="Palatino Linotype" w:hAnsi="Palatino Linotype"/>
-          <w:sz w:val="20"/>
-          <w:szCs w:val="20"/>
-        </w:rPr>
-        <w:t>{% if fta_conditions.bond_forfeited %}</w:t>
+        <w:t>arrest_warrant_radius</w:t>
+      </w:r>
+      <w:proofErr w:type="spellEnd"/>
+      <w:r>
+        <w:rPr>
+          <w:rFonts w:ascii="Palatino Linotype" w:hAnsi="Palatino Linotype"/>
+          <w:sz w:val="20"/>
+          <w:szCs w:val="20"/>
+        </w:rPr>
+        <w:t xml:space="preserve"> }}. {% endif %}</w:t>
+      </w:r>
+      <w:r>
+        <w:rPr>
+          <w:rFonts w:ascii="Palatino Linotype" w:hAnsi="Palatino Linotype"/>
+          <w:sz w:val="20"/>
+          <w:szCs w:val="20"/>
+        </w:rPr>
+        <w:t xml:space="preserve">{% if </w:t>
+      </w:r>
+      <w:proofErr w:type="spellStart"/>
+      <w:r>
+        <w:rPr>
+          <w:rFonts w:ascii="Palatino Linotype" w:hAnsi="Palatino Linotype"/>
+          <w:sz w:val="20"/>
+          <w:szCs w:val="20"/>
+        </w:rPr>
+        <w:t>fta_conditions.bond_forfeited</w:t>
+      </w:r>
+      <w:proofErr w:type="spellEnd"/>
+      <w:r>
+        <w:rPr>
+          <w:rFonts w:ascii="Palatino Linotype" w:hAnsi="Palatino Linotype"/>
+          <w:sz w:val="20"/>
+          <w:szCs w:val="20"/>
+        </w:rPr>
+        <w:t xml:space="preserve"> %}</w:t>
       </w:r>
     </w:p>
     <w:p>
@@ -993,7 +1176,25 @@
           <w:sz w:val="20"/>
           <w:szCs w:val="20"/>
         </w:rPr>
-        <w:t>{% if fta_conditions.set_no_trial is true %}</w:t>
+        <w:t xml:space="preserve">{% if </w:t>
+      </w:r>
+      <w:proofErr w:type="spellStart"/>
+      <w:r>
+        <w:rPr>
+          <w:rFonts w:ascii="Palatino Linotype" w:hAnsi="Palatino Linotype"/>
+          <w:sz w:val="20"/>
+          <w:szCs w:val="20"/>
+        </w:rPr>
+        <w:t>fta_conditions.set_no_trial</w:t>
+      </w:r>
+      <w:proofErr w:type="spellEnd"/>
+      <w:r>
+        <w:rPr>
+          <w:rFonts w:ascii="Palatino Linotype" w:hAnsi="Palatino Linotype"/>
+          <w:sz w:val="20"/>
+          <w:szCs w:val="20"/>
+        </w:rPr>
+        <w:t xml:space="preserve"> is true %}</w:t>
       </w:r>
     </w:p>
     <w:p>
@@ -1035,7 +1236,33 @@
           <w:sz w:val="20"/>
           <w:szCs w:val="20"/>
         </w:rPr>
-        <w:t xml:space="preserve"> {% endif %}{% if fta_conditions.forfeit_license is true %}</w:t>
+        <w:t xml:space="preserve"> {% endif %}</w:t>
+      </w:r>
+      <w:r>
+        <w:rPr>
+          <w:rFonts w:ascii="Palatino Linotype" w:hAnsi="Palatino Linotype"/>
+          <w:sz w:val="20"/>
+          <w:szCs w:val="20"/>
+        </w:rPr>
+        <w:t xml:space="preserve">{% if </w:t>
+      </w:r>
+      <w:proofErr w:type="spellStart"/>
+      <w:r>
+        <w:rPr>
+          <w:rFonts w:ascii="Palatino Linotype" w:hAnsi="Palatino Linotype"/>
+          <w:sz w:val="20"/>
+          <w:szCs w:val="20"/>
+        </w:rPr>
+        <w:t>fta_conditions.surety_appear</w:t>
+      </w:r>
+      <w:proofErr w:type="spellEnd"/>
+      <w:r>
+        <w:rPr>
+          <w:rFonts w:ascii="Palatino Linotype" w:hAnsi="Palatino Linotype"/>
+          <w:sz w:val="20"/>
+          <w:szCs w:val="20"/>
+        </w:rPr>
+        <w:t xml:space="preserve"> is true %}</w:t>
       </w:r>
     </w:p>
     <w:p>
@@ -1061,49 +1288,7 @@
           <w:sz w:val="20"/>
           <w:szCs w:val="20"/>
         </w:rPr>
-        <w:t>Defendant’s Operator’s License/Commercial Driver’s License/Permit appears to be valid and is hereby forfeited for failure to appear</w:t>
-      </w:r>
-      <w:r>
-        <w:rPr>
-          <w:rFonts w:ascii="Palatino Linotype" w:hAnsi="Palatino Linotype"/>
-          <w:sz w:val="20"/>
-          <w:szCs w:val="20"/>
-        </w:rPr>
-        <w:t xml:space="preserve"> pursuant to Revised Code § 4510.22.</w:t>
-      </w:r>
-      <w:r>
-        <w:rPr>
-          <w:rFonts w:ascii="Palatino Linotype" w:hAnsi="Palatino Linotype"/>
-          <w:sz w:val="20"/>
-          <w:szCs w:val="20"/>
-        </w:rPr>
-        <w:t xml:space="preserve"> License and vehicle registrations/transfers shall be suspended or blocked. </w:t>
-      </w:r>
-      <w:r>
-        <w:rPr>
-          <w:rFonts w:ascii="Palatino Linotype" w:hAnsi="Palatino Linotype"/>
-          <w:i/>
-          <w:iCs/>
-          <w:sz w:val="20"/>
-          <w:szCs w:val="20"/>
-        </w:rPr>
-        <w:t>Clerk shall send notice in 30 days to the Ohio BMV and shall send the Defendant’s operator’s license if it is in the file</w:t>
-      </w:r>
-      <w:r>
-        <w:rPr>
-          <w:rFonts w:ascii="Palatino Linotype" w:hAnsi="Palatino Linotype"/>
-          <w:sz w:val="20"/>
-          <w:szCs w:val="20"/>
-        </w:rPr>
-        <w:t>. {% endif %}</w:t>
-      </w:r>
-      <w:r>
-        <w:rPr>
-          <w:rFonts w:ascii="Palatino Linotype" w:hAnsi="Palatino Linotype"/>
-          <w:sz w:val="20"/>
-          <w:szCs w:val="20"/>
-        </w:rPr>
-        <w:t>{% if fta_conditions.non_resident_license is true %}</w:t>
+        <w:t>Pursuant to R.C. 2937.36 the surety is ordered to appear and show cause to avoid judgment for penal amount of recognizance.</w:t>
       </w:r>
     </w:p>
     <w:p>
@@ -1129,41 +1314,41 @@
           <w:sz w:val="20"/>
           <w:szCs w:val="20"/>
         </w:rPr>
-        <w:t xml:space="preserve">Defendant has a Non-Resident Violator Compact State Operator’s License. </w:t>
-      </w:r>
-      <w:r>
-        <w:rPr>
-          <w:rFonts w:ascii="Palatino Linotype" w:hAnsi="Palatino Linotype"/>
-          <w:i/>
-          <w:iCs/>
-          <w:sz w:val="20"/>
-          <w:szCs w:val="20"/>
-        </w:rPr>
-        <w:t>Clerk shall notify the Defendant’s home state to suspend Defendant’s Operator’s License pursuant to R.C. § 4510.71</w:t>
-      </w:r>
-      <w:r>
-        <w:rPr>
-          <w:rFonts w:ascii="Palatino Linotype" w:hAnsi="Palatino Linotype"/>
-          <w:sz w:val="20"/>
-          <w:szCs w:val="20"/>
-        </w:rPr>
-        <w:t>.</w:t>
-      </w:r>
-      <w:r>
-        <w:rPr>
-          <w:rFonts w:ascii="Palatino Linotype" w:hAnsi="Palatino Linotype"/>
-          <w:sz w:val="20"/>
-          <w:szCs w:val="20"/>
-        </w:rPr>
-        <w:t xml:space="preserve"> {% endif %}</w:t>
-      </w:r>
-      <w:r>
-        <w:rPr>
-          <w:rFonts w:ascii="Palatino Linotype" w:hAnsi="Palatino Linotype"/>
-          <w:sz w:val="20"/>
-          <w:szCs w:val="20"/>
-        </w:rPr>
-        <w:t>{% if fta_conditions.supplemental_summons is true %}</w:t>
+        <w:t xml:space="preserve">The surety hearing shall be set by separate notice of this court. The Clerk of Court is ordered to serve the surety by ordinary mail to address on bond within </w:t>
+      </w:r>
+      <w:r>
+        <w:rPr>
+          <w:rFonts w:ascii="Palatino Linotype" w:hAnsi="Palatino Linotype"/>
+          <w:sz w:val="20"/>
+          <w:szCs w:val="20"/>
+        </w:rPr>
+        <w:t>15 days of the date of this order. {% endif %}</w:t>
+      </w:r>
+      <w:r>
+        <w:rPr>
+          <w:rFonts w:ascii="Palatino Linotype" w:hAnsi="Palatino Linotype"/>
+          <w:sz w:val="20"/>
+          <w:szCs w:val="20"/>
+        </w:rPr>
+        <w:t xml:space="preserve">{% if </w:t>
+      </w:r>
+      <w:proofErr w:type="spellStart"/>
+      <w:r>
+        <w:rPr>
+          <w:rFonts w:ascii="Palatino Linotype" w:hAnsi="Palatino Linotype"/>
+          <w:sz w:val="20"/>
+          <w:szCs w:val="20"/>
+        </w:rPr>
+        <w:t>fta_conditions.forfeit_license</w:t>
+      </w:r>
+      <w:proofErr w:type="spellEnd"/>
+      <w:r>
+        <w:rPr>
+          <w:rFonts w:ascii="Palatino Linotype" w:hAnsi="Palatino Linotype"/>
+          <w:sz w:val="20"/>
+          <w:szCs w:val="20"/>
+        </w:rPr>
+        <w:t xml:space="preserve"> is true %}</w:t>
       </w:r>
     </w:p>
     <w:p>
@@ -1189,7 +1374,67 @@
           <w:sz w:val="20"/>
           <w:szCs w:val="20"/>
         </w:rPr>
-        <w:t>The Clerk shall issue a supplemental summons to the Defendant by regular mail. {% endif %}{% if fta_conditions.proof_of_service %}</w:t>
+        <w:t>Defendant’s Operator’s License/Commercial Driver’s License/Permit appears to be valid and is hereby forfeited for failure to appear</w:t>
+      </w:r>
+      <w:r>
+        <w:rPr>
+          <w:rFonts w:ascii="Palatino Linotype" w:hAnsi="Palatino Linotype"/>
+          <w:sz w:val="20"/>
+          <w:szCs w:val="20"/>
+        </w:rPr>
+        <w:t xml:space="preserve"> pursuant to Revised Code § 4510.22.</w:t>
+      </w:r>
+      <w:r>
+        <w:rPr>
+          <w:rFonts w:ascii="Palatino Linotype" w:hAnsi="Palatino Linotype"/>
+          <w:sz w:val="20"/>
+          <w:szCs w:val="20"/>
+        </w:rPr>
+        <w:t xml:space="preserve"> License and vehicle registrations/transfers shall be suspended or blocked. </w:t>
+      </w:r>
+      <w:r>
+        <w:rPr>
+          <w:rFonts w:ascii="Palatino Linotype" w:hAnsi="Palatino Linotype"/>
+          <w:i/>
+          <w:iCs/>
+          <w:sz w:val="20"/>
+          <w:szCs w:val="20"/>
+        </w:rPr>
+        <w:t>Clerk shall send notice in 30 days to the Ohio BMV and shall send the Defendant’s operator’s license if it is in the file</w:t>
+      </w:r>
+      <w:r>
+        <w:rPr>
+          <w:rFonts w:ascii="Palatino Linotype" w:hAnsi="Palatino Linotype"/>
+          <w:sz w:val="20"/>
+          <w:szCs w:val="20"/>
+        </w:rPr>
+        <w:t>. {% endif %}</w:t>
+      </w:r>
+      <w:r>
+        <w:rPr>
+          <w:rFonts w:ascii="Palatino Linotype" w:hAnsi="Palatino Linotype"/>
+          <w:sz w:val="20"/>
+          <w:szCs w:val="20"/>
+        </w:rPr>
+        <w:t xml:space="preserve">{% if </w:t>
+      </w:r>
+      <w:proofErr w:type="spellStart"/>
+      <w:r>
+        <w:rPr>
+          <w:rFonts w:ascii="Palatino Linotype" w:hAnsi="Palatino Linotype"/>
+          <w:sz w:val="20"/>
+          <w:szCs w:val="20"/>
+        </w:rPr>
+        <w:t>fta_conditions.non_resident_license</w:t>
+      </w:r>
+      <w:proofErr w:type="spellEnd"/>
+      <w:r>
+        <w:rPr>
+          <w:rFonts w:ascii="Palatino Linotype" w:hAnsi="Palatino Linotype"/>
+          <w:sz w:val="20"/>
+          <w:szCs w:val="20"/>
+        </w:rPr>
+        <w:t xml:space="preserve"> is true %}</w:t>
       </w:r>
     </w:p>
     <w:p>
@@ -1215,23 +1460,59 @@
           <w:sz w:val="20"/>
           <w:szCs w:val="20"/>
         </w:rPr>
-        <w:t>Pursuant to Traffic Rule 7, a</w:t>
-      </w:r>
-      <w:r>
-        <w:rPr>
-          <w:rFonts w:ascii="Palatino Linotype" w:hAnsi="Palatino Linotype"/>
-          <w:sz w:val="20"/>
-          <w:szCs w:val="20"/>
-        </w:rPr>
-        <w:t>bsent proof of service of the summons or warrant within 28 days of the date of this entry, this case is closed subject to reopen without further order from the Court.</w:t>
-      </w:r>
-      <w:r>
-        <w:rPr>
-          <w:rFonts w:ascii="Palatino Linotype" w:hAnsi="Palatino Linotype"/>
-          <w:sz w:val="20"/>
-          <w:szCs w:val="20"/>
-        </w:rPr>
-        <w:t xml:space="preserve"> {% endif %}{% if fta_conditions.registration_block is true %}</w:t>
+        <w:t xml:space="preserve">Defendant has a Non-Resident Violator Compact State Operator’s License. </w:t>
+      </w:r>
+      <w:r>
+        <w:rPr>
+          <w:rFonts w:ascii="Palatino Linotype" w:hAnsi="Palatino Linotype"/>
+          <w:i/>
+          <w:iCs/>
+          <w:sz w:val="20"/>
+          <w:szCs w:val="20"/>
+        </w:rPr>
+        <w:t>Clerk shall notify the Defendant’s home state to suspend Defendant’s Operator’s License pursuant to R.C. § 4510.71</w:t>
+      </w:r>
+      <w:r>
+        <w:rPr>
+          <w:rFonts w:ascii="Palatino Linotype" w:hAnsi="Palatino Linotype"/>
+          <w:sz w:val="20"/>
+          <w:szCs w:val="20"/>
+        </w:rPr>
+        <w:t>.</w:t>
+      </w:r>
+      <w:r>
+        <w:rPr>
+          <w:rFonts w:ascii="Palatino Linotype" w:hAnsi="Palatino Linotype"/>
+          <w:sz w:val="20"/>
+          <w:szCs w:val="20"/>
+        </w:rPr>
+        <w:t xml:space="preserve"> {% endif %}</w:t>
+      </w:r>
+      <w:r>
+        <w:rPr>
+          <w:rFonts w:ascii="Palatino Linotype" w:hAnsi="Palatino Linotype"/>
+          <w:sz w:val="20"/>
+          <w:szCs w:val="20"/>
+        </w:rPr>
+        <w:t xml:space="preserve">{% if </w:t>
+      </w:r>
+      <w:proofErr w:type="spellStart"/>
+      <w:r>
+        <w:rPr>
+          <w:rFonts w:ascii="Palatino Linotype" w:hAnsi="Palatino Linotype"/>
+          <w:sz w:val="20"/>
+          <w:szCs w:val="20"/>
+        </w:rPr>
+        <w:t>fta_conditions.supplemental_summons</w:t>
+      </w:r>
+      <w:proofErr w:type="spellEnd"/>
+      <w:r>
+        <w:rPr>
+          <w:rFonts w:ascii="Palatino Linotype" w:hAnsi="Palatino Linotype"/>
+          <w:sz w:val="20"/>
+          <w:szCs w:val="20"/>
+        </w:rPr>
+        <w:t xml:space="preserve"> is true %}</w:t>
       </w:r>
     </w:p>
     <w:p>
@@ -1257,6 +1538,110 @@
           <w:sz w:val="20"/>
           <w:szCs w:val="20"/>
         </w:rPr>
+        <w:t xml:space="preserve">The Clerk shall issue a supplemental summons to the Defendant by regular mail. {% endif %}{% if </w:t>
+      </w:r>
+      <w:proofErr w:type="spellStart"/>
+      <w:r>
+        <w:rPr>
+          <w:rFonts w:ascii="Palatino Linotype" w:hAnsi="Palatino Linotype"/>
+          <w:sz w:val="20"/>
+          <w:szCs w:val="20"/>
+        </w:rPr>
+        <w:t>fta_conditions.proof_of_service</w:t>
+      </w:r>
+      <w:proofErr w:type="spellEnd"/>
+      <w:r>
+        <w:rPr>
+          <w:rFonts w:ascii="Palatino Linotype" w:hAnsi="Palatino Linotype"/>
+          <w:sz w:val="20"/>
+          <w:szCs w:val="20"/>
+        </w:rPr>
+        <w:t xml:space="preserve"> %}</w:t>
+      </w:r>
+    </w:p>
+    <w:p>
+      <w:pPr>
+        <w:pStyle w:val="ListParagraph"/>
+        <w:numPr>
+          <w:ilvl w:val="0"/>
+          <w:numId w:val="8"/>
+        </w:numPr>
+        <w:tabs>
+          <w:tab w:val="center" w:pos="4680"/>
+        </w:tabs>
+        <w:rPr>
+          <w:rFonts w:ascii="Palatino Linotype" w:hAnsi="Palatino Linotype"/>
+          <w:bCs/>
+          <w:sz w:val="20"/>
+          <w:szCs w:val="20"/>
+        </w:rPr>
+      </w:pPr>
+      <w:r>
+        <w:rPr>
+          <w:rFonts w:ascii="Palatino Linotype" w:hAnsi="Palatino Linotype"/>
+          <w:sz w:val="20"/>
+          <w:szCs w:val="20"/>
+        </w:rPr>
+        <w:t>Pursuant to Traffic Rule 7, a</w:t>
+      </w:r>
+      <w:r>
+        <w:rPr>
+          <w:rFonts w:ascii="Palatino Linotype" w:hAnsi="Palatino Linotype"/>
+          <w:sz w:val="20"/>
+          <w:szCs w:val="20"/>
+        </w:rPr>
+        <w:t>bsent proof of service of the summons or warrant within 28 days of the date of this entry, this case is closed subject to reopen without further order from the Court.</w:t>
+      </w:r>
+      <w:r>
+        <w:rPr>
+          <w:rFonts w:ascii="Palatino Linotype" w:hAnsi="Palatino Linotype"/>
+          <w:sz w:val="20"/>
+          <w:szCs w:val="20"/>
+        </w:rPr>
+        <w:t xml:space="preserve"> {% endif %}{% if </w:t>
+      </w:r>
+      <w:proofErr w:type="spellStart"/>
+      <w:r>
+        <w:rPr>
+          <w:rFonts w:ascii="Palatino Linotype" w:hAnsi="Palatino Linotype"/>
+          <w:sz w:val="20"/>
+          <w:szCs w:val="20"/>
+        </w:rPr>
+        <w:t>fta_conditions.registration_block</w:t>
+      </w:r>
+      <w:proofErr w:type="spellEnd"/>
+      <w:r>
+        <w:rPr>
+          <w:rFonts w:ascii="Palatino Linotype" w:hAnsi="Palatino Linotype"/>
+          <w:sz w:val="20"/>
+          <w:szCs w:val="20"/>
+        </w:rPr>
+        <w:t xml:space="preserve"> is true %}</w:t>
+      </w:r>
+    </w:p>
+    <w:p>
+      <w:pPr>
+        <w:pStyle w:val="ListParagraph"/>
+        <w:numPr>
+          <w:ilvl w:val="0"/>
+          <w:numId w:val="8"/>
+        </w:numPr>
+        <w:tabs>
+          <w:tab w:val="center" w:pos="4680"/>
+        </w:tabs>
+        <w:rPr>
+          <w:rFonts w:ascii="Palatino Linotype" w:hAnsi="Palatino Linotype"/>
+          <w:bCs/>
+          <w:sz w:val="20"/>
+          <w:szCs w:val="20"/>
+        </w:rPr>
+      </w:pPr>
+      <w:r>
+        <w:rPr>
+          <w:rFonts w:ascii="Palatino Linotype" w:hAnsi="Palatino Linotype"/>
+          <w:sz w:val="20"/>
+          <w:szCs w:val="20"/>
+        </w:rPr>
         <w:t xml:space="preserve">Defendant’s Vehicle Registration is blocked absent compliance within 30 days. Failure to timely respond to this notice may result in the blocking of motor vehicle registration or transfer of registration. </w:t>
       </w:r>
       <w:r>
@@ -1302,7 +1687,27 @@
           <w:sz w:val="20"/>
           <w:szCs w:val="20"/>
         </w:rPr>
-        <w:t>{% if fta_conditions.set_bond is true %}</w:t>
+        <w:t xml:space="preserve">{% if </w:t>
+      </w:r>
+      <w:proofErr w:type="spellStart"/>
+      <w:r>
+        <w:rPr>
+          <w:rFonts w:ascii="Palatino Linotype" w:hAnsi="Palatino Linotype"/>
+          <w:bCs/>
+          <w:sz w:val="20"/>
+          <w:szCs w:val="20"/>
+        </w:rPr>
+        <w:t>fta_conditions.set_bond</w:t>
+      </w:r>
+      <w:proofErr w:type="spellEnd"/>
+      <w:r>
+        <w:rPr>
+          <w:rFonts w:ascii="Palatino Linotype" w:hAnsi="Palatino Linotype"/>
+          <w:bCs/>
+          <w:sz w:val="20"/>
+          <w:szCs w:val="20"/>
+        </w:rPr>
+        <w:t xml:space="preserve"> is true %}</w:t>
       </w:r>
       <w:r>
         <w:rPr>
@@ -1357,25 +1762,125 @@
           <w:sz w:val="20"/>
           <w:szCs w:val="20"/>
         </w:rPr>
-        <w:t xml:space="preserve">{% if fta_conditions.bond_type == ‘No Bond’ %}Upon apprehension or appearance, Defendant shall be held without bond pending a bond hearing by the Court. </w:t>
-      </w:r>
-      <w:r>
-        <w:rPr>
-          <w:rFonts w:ascii="Palatino Linotype" w:hAnsi="Palatino Linotype"/>
-          <w:bCs/>
-          <w:sz w:val="20"/>
-          <w:szCs w:val="20"/>
-        </w:rPr>
-        <w:t xml:space="preserve">{% elif fta_conditions.bond_type == ‘Recognizance (OR) Bond’ %}Upon apprehension or appearance, Defendant may execute a Personal Recognizance Bond to ensure future appearance. </w:t>
-      </w:r>
-      <w:r>
-        <w:rPr>
-          <w:rFonts w:ascii="Palatino Linotype" w:hAnsi="Palatino Linotype"/>
-          <w:bCs/>
-          <w:sz w:val="20"/>
-          <w:szCs w:val="20"/>
-        </w:rPr>
-        <w:t xml:space="preserve">{% elif fta_conditions.bond_type </w:t>
+        <w:t xml:space="preserve">{% if </w:t>
+      </w:r>
+      <w:proofErr w:type="spellStart"/>
+      <w:r>
+        <w:rPr>
+          <w:rFonts w:ascii="Palatino Linotype" w:hAnsi="Palatino Linotype"/>
+          <w:bCs/>
+          <w:sz w:val="20"/>
+          <w:szCs w:val="20"/>
+        </w:rPr>
+        <w:t>fta_conditions.bond_type</w:t>
+      </w:r>
+      <w:proofErr w:type="spellEnd"/>
+      <w:r>
+        <w:rPr>
+          <w:rFonts w:ascii="Palatino Linotype" w:hAnsi="Palatino Linotype"/>
+          <w:bCs/>
+          <w:sz w:val="20"/>
+          <w:szCs w:val="20"/>
+        </w:rPr>
+        <w:t xml:space="preserve"> == ‘No Bond’ %}Upon apprehension or appearance, Defendant shall be held without bond pending a bond hearing by the Court. </w:t>
+      </w:r>
+      <w:r>
+        <w:rPr>
+          <w:rFonts w:ascii="Palatino Linotype" w:hAnsi="Palatino Linotype"/>
+          <w:bCs/>
+          <w:sz w:val="20"/>
+          <w:szCs w:val="20"/>
+        </w:rPr>
+        <w:t xml:space="preserve">{% </w:t>
+      </w:r>
+      <w:proofErr w:type="spellStart"/>
+      <w:r>
+        <w:rPr>
+          <w:rFonts w:ascii="Palatino Linotype" w:hAnsi="Palatino Linotype"/>
+          <w:bCs/>
+          <w:sz w:val="20"/>
+          <w:szCs w:val="20"/>
+        </w:rPr>
+        <w:t>elif</w:t>
+      </w:r>
+      <w:proofErr w:type="spellEnd"/>
+      <w:r>
+        <w:rPr>
+          <w:rFonts w:ascii="Palatino Linotype" w:hAnsi="Palatino Linotype"/>
+          <w:bCs/>
+          <w:sz w:val="20"/>
+          <w:szCs w:val="20"/>
+        </w:rPr>
+        <w:t xml:space="preserve"> </w:t>
+      </w:r>
+      <w:proofErr w:type="spellStart"/>
+      <w:r>
+        <w:rPr>
+          <w:rFonts w:ascii="Palatino Linotype" w:hAnsi="Palatino Linotype"/>
+          <w:bCs/>
+          <w:sz w:val="20"/>
+          <w:szCs w:val="20"/>
+        </w:rPr>
+        <w:t>fta_conditions.bond_type</w:t>
+      </w:r>
+      <w:proofErr w:type="spellEnd"/>
+      <w:r>
+        <w:rPr>
+          <w:rFonts w:ascii="Palatino Linotype" w:hAnsi="Palatino Linotype"/>
+          <w:bCs/>
+          <w:sz w:val="20"/>
+          <w:szCs w:val="20"/>
+        </w:rPr>
+        <w:t xml:space="preserve"> == ‘Recognizance (OR) Bond’ %}Upon apprehension or appearance, Defendant may execute a Personal Recognizance Bond to ensure future appearance. </w:t>
+      </w:r>
+      <w:r>
+        <w:rPr>
+          <w:rFonts w:ascii="Palatino Linotype" w:hAnsi="Palatino Linotype"/>
+          <w:bCs/>
+          <w:sz w:val="20"/>
+          <w:szCs w:val="20"/>
+        </w:rPr>
+        <w:t xml:space="preserve">{% </w:t>
+      </w:r>
+      <w:proofErr w:type="spellStart"/>
+      <w:r>
+        <w:rPr>
+          <w:rFonts w:ascii="Palatino Linotype" w:hAnsi="Palatino Linotype"/>
+          <w:bCs/>
+          <w:sz w:val="20"/>
+          <w:szCs w:val="20"/>
+        </w:rPr>
+        <w:t>elif</w:t>
+      </w:r>
+      <w:proofErr w:type="spellEnd"/>
+      <w:r>
+        <w:rPr>
+          <w:rFonts w:ascii="Palatino Linotype" w:hAnsi="Palatino Linotype"/>
+          <w:bCs/>
+          <w:sz w:val="20"/>
+          <w:szCs w:val="20"/>
+        </w:rPr>
+        <w:t xml:space="preserve"> </w:t>
+      </w:r>
+      <w:proofErr w:type="spellStart"/>
+      <w:r>
+        <w:rPr>
+          <w:rFonts w:ascii="Palatino Linotype" w:hAnsi="Palatino Linotype"/>
+          <w:bCs/>
+          <w:sz w:val="20"/>
+          <w:szCs w:val="20"/>
+        </w:rPr>
+        <w:t>fta_conditions.bond_type</w:t>
+      </w:r>
+      <w:proofErr w:type="spellEnd"/>
+      <w:r>
+        <w:rPr>
+          <w:rFonts w:ascii="Palatino Linotype" w:hAnsi="Palatino Linotype"/>
+          <w:bCs/>
+          <w:sz w:val="20"/>
+          <w:szCs w:val="20"/>
+        </w:rPr>
+        <w:t xml:space="preserve"> </w:t>
       </w:r>
       <w:r>
         <w:rPr>
@@ -1411,7 +1916,6 @@
           <w:sz w:val="20"/>
           <w:szCs w:val="20"/>
         </w:rPr>
-        <w:lastRenderedPageBreak/>
         <w:t>%}</w:t>
       </w:r>
       <w:r>
@@ -1421,7 +1925,83 @@
           <w:sz w:val="20"/>
           <w:szCs w:val="20"/>
         </w:rPr>
-        <w:t>The bond set for the Defendant is a {{ fta_conditions.bond_type }} in the amount of {{ fta_conditions.bond_amount }}. {% endif %}</w:t>
+        <w:t xml:space="preserve"> </w:t>
+      </w:r>
+      <w:r>
+        <w:rPr>
+          <w:rFonts w:ascii="Palatino Linotype" w:hAnsi="Palatino Linotype"/>
+          <w:bCs/>
+          <w:sz w:val="20"/>
+          <w:szCs w:val="20"/>
+        </w:rPr>
+        <w:t>Upon apprehension or appearance</w:t>
+      </w:r>
+      <w:r>
+        <w:rPr>
+          <w:rFonts w:ascii="Palatino Linotype" w:hAnsi="Palatino Linotype"/>
+          <w:bCs/>
+          <w:sz w:val="20"/>
+          <w:szCs w:val="20"/>
+        </w:rPr>
+        <w:t>,</w:t>
+      </w:r>
+      <w:r>
+        <w:rPr>
+          <w:rFonts w:ascii="Palatino Linotype" w:hAnsi="Palatino Linotype"/>
+          <w:bCs/>
+          <w:sz w:val="20"/>
+          <w:szCs w:val="20"/>
+        </w:rPr>
+        <w:t xml:space="preserve"> t</w:t>
+      </w:r>
+      <w:r>
+        <w:rPr>
+          <w:rFonts w:ascii="Palatino Linotype" w:hAnsi="Palatino Linotype"/>
+          <w:bCs/>
+          <w:sz w:val="20"/>
+          <w:szCs w:val="20"/>
+        </w:rPr>
+        <w:t xml:space="preserve">he bond set for the Defendant is a {{ </w:t>
+      </w:r>
+      <w:proofErr w:type="spellStart"/>
+      <w:r>
+        <w:rPr>
+          <w:rFonts w:ascii="Palatino Linotype" w:hAnsi="Palatino Linotype"/>
+          <w:bCs/>
+          <w:sz w:val="20"/>
+          <w:szCs w:val="20"/>
+        </w:rPr>
+        <w:t>fta_conditions.bond_type</w:t>
+      </w:r>
+      <w:proofErr w:type="spellEnd"/>
+      <w:r>
+        <w:rPr>
+          <w:rFonts w:ascii="Palatino Linotype" w:hAnsi="Palatino Linotype"/>
+          <w:bCs/>
+          <w:sz w:val="20"/>
+          <w:szCs w:val="20"/>
+        </w:rPr>
+        <w:t xml:space="preserve"> }} in the amount of {{ </w:t>
+      </w:r>
+      <w:proofErr w:type="spellStart"/>
+      <w:r>
+        <w:rPr>
+          <w:rFonts w:ascii="Palatino Linotype" w:hAnsi="Palatino Linotype"/>
+          <w:bCs/>
+          <w:sz w:val="20"/>
+          <w:szCs w:val="20"/>
+        </w:rPr>
+        <w:t>fta_conditions.bond_amount</w:t>
+      </w:r>
+      <w:proofErr w:type="spellEnd"/>
+      <w:r>
+        <w:rPr>
+          <w:rFonts w:ascii="Palatino Linotype" w:hAnsi="Palatino Linotype"/>
+          <w:bCs/>
+          <w:sz w:val="20"/>
+          <w:szCs w:val="20"/>
+        </w:rPr>
+        <w:t xml:space="preserve"> }}. {% endif %}</w:t>
       </w:r>
       <w:r>
         <w:rPr>
@@ -1431,6 +2011,220 @@
           <w:szCs w:val="20"/>
         </w:rPr>
         <w:t>{% endif %}</w:t>
+      </w:r>
+    </w:p>
+    <w:p>
+      <w:pPr>
+        <w:tabs>
+          <w:tab w:val="center" w:pos="4680"/>
+        </w:tabs>
+        <w:rPr>
+          <w:rFonts w:ascii="Palatino Linotype" w:hAnsi="Palatino Linotype"/>
+          <w:bCs/>
+          <w:sz w:val="20"/>
+          <w:szCs w:val="20"/>
+        </w:rPr>
+      </w:pPr>
+    </w:p>
+    <w:p>
+      <w:pPr>
+        <w:tabs>
+          <w:tab w:val="center" w:pos="4680"/>
+        </w:tabs>
+        <w:rPr>
+          <w:rFonts w:ascii="Palatino Linotype" w:hAnsi="Palatino Linotype"/>
+          <w:bCs/>
+          <w:sz w:val="20"/>
+          <w:szCs w:val="20"/>
+        </w:rPr>
+      </w:pPr>
+      <w:r>
+        <w:rPr>
+          <w:rFonts w:ascii="Palatino Linotype" w:hAnsi="Palatino Linotype"/>
+          <w:bCs/>
+          <w:sz w:val="20"/>
+          <w:szCs w:val="20"/>
+        </w:rPr>
+        <w:t xml:space="preserve">    </w:t>
+      </w:r>
+      <w:r>
+        <w:rPr>
+          <w:rFonts w:ascii="Palatino Linotype" w:hAnsi="Palatino Linotype"/>
+          <w:bCs/>
+          <w:sz w:val="20"/>
+          <w:szCs w:val="20"/>
+        </w:rPr>
+        <w:t xml:space="preserve">{% if </w:t>
+      </w:r>
+      <w:proofErr w:type="spellStart"/>
+      <w:r>
+        <w:rPr>
+          <w:rFonts w:ascii="Palatino Linotype" w:hAnsi="Palatino Linotype"/>
+          <w:bCs/>
+          <w:sz w:val="20"/>
+          <w:szCs w:val="20"/>
+        </w:rPr>
+        <w:t>fta_conditions.bond_type</w:t>
+      </w:r>
+      <w:proofErr w:type="spellEnd"/>
+      <w:r>
+        <w:rPr>
+          <w:rFonts w:ascii="Palatino Linotype" w:hAnsi="Palatino Linotype"/>
+          <w:bCs/>
+          <w:sz w:val="20"/>
+          <w:szCs w:val="20"/>
+        </w:rPr>
+        <w:t xml:space="preserve"> </w:t>
+      </w:r>
+      <w:r>
+        <w:rPr>
+          <w:rFonts w:ascii="Palatino Linotype" w:hAnsi="Palatino Linotype"/>
+          <w:bCs/>
+          <w:sz w:val="20"/>
+          <w:szCs w:val="20"/>
+        </w:rPr>
+        <w:t>!</w:t>
+      </w:r>
+      <w:r>
+        <w:rPr>
+          <w:rFonts w:ascii="Palatino Linotype" w:hAnsi="Palatino Linotype"/>
+          <w:bCs/>
+          <w:sz w:val="20"/>
+          <w:szCs w:val="20"/>
+        </w:rPr>
+        <w:t>= ‘No Bond’ %}</w:t>
+      </w:r>
+      <w:r>
+        <w:rPr>
+          <w:rFonts w:ascii="Palatino Linotype" w:hAnsi="Palatino Linotype"/>
+          <w:bCs/>
+          <w:sz w:val="20"/>
+          <w:szCs w:val="20"/>
+        </w:rPr>
+        <w:t>If the Defendant executes a bond as permitted by this order, Defendant shall comply with the following conditions:</w:t>
+      </w:r>
+    </w:p>
+    <w:p>
+      <w:pPr>
+        <w:pStyle w:val="ListParagraph"/>
+        <w:numPr>
+          <w:ilvl w:val="0"/>
+          <w:numId w:val="6"/>
+        </w:numPr>
+        <w:tabs>
+          <w:tab w:val="center" w:pos="4680"/>
+        </w:tabs>
+        <w:jc w:val="both"/>
+        <w:rPr>
+          <w:rFonts w:ascii="Palatino Linotype" w:hAnsi="Palatino Linotype"/>
+          <w:b/>
+          <w:bCs/>
+          <w:sz w:val="20"/>
+          <w:szCs w:val="20"/>
+        </w:rPr>
+      </w:pPr>
+      <w:r>
+        <w:rPr>
+          <w:rFonts w:ascii="Palatino Linotype" w:hAnsi="Palatino Linotype"/>
+          <w:bCs/>
+          <w:sz w:val="20"/>
+          <w:szCs w:val="20"/>
+        </w:rPr>
+        <w:t>Defendant shall behave lawfully, comply with any protection orders and/or other orders of this Court, and shall maintain contact and cooperation with counsel of record.</w:t>
+      </w:r>
+    </w:p>
+    <w:p>
+      <w:pPr>
+        <w:pStyle w:val="ListParagraph"/>
+        <w:numPr>
+          <w:ilvl w:val="0"/>
+          <w:numId w:val="6"/>
+        </w:numPr>
+        <w:tabs>
+          <w:tab w:val="center" w:pos="4680"/>
+        </w:tabs>
+        <w:jc w:val="both"/>
+        <w:rPr>
+          <w:rFonts w:ascii="Palatino Linotype" w:hAnsi="Palatino Linotype"/>
+          <w:b/>
+          <w:bCs/>
+          <w:color w:val="000000" w:themeColor="text1"/>
+          <w:sz w:val="20"/>
+          <w:szCs w:val="20"/>
+        </w:rPr>
+      </w:pPr>
+      <w:r>
+        <w:rPr>
+          <w:rFonts w:ascii="Palatino Linotype" w:hAnsi="Palatino Linotype"/>
+          <w:bCs/>
+          <w:sz w:val="20"/>
+          <w:szCs w:val="20"/>
+        </w:rPr>
+        <w:t>Defendant shall provide written notice to the Office of Community Control</w:t>
+      </w:r>
+      <w:r>
+        <w:rPr>
+          <w:rFonts w:ascii="Palatino Linotype" w:hAnsi="Palatino Linotype"/>
+          <w:bCs/>
+          <w:sz w:val="20"/>
+          <w:szCs w:val="20"/>
+        </w:rPr>
+        <w:t>, located at 70 N. Union St., Delaware, OH 43015,</w:t>
+      </w:r>
+      <w:r>
+        <w:rPr>
+          <w:rFonts w:ascii="Palatino Linotype" w:hAnsi="Palatino Linotype"/>
+          <w:bCs/>
+          <w:sz w:val="20"/>
+          <w:szCs w:val="20"/>
+        </w:rPr>
+        <w:t xml:space="preserve"> at least 10 days prior to leaving Ohio.</w:t>
+      </w:r>
+      <w:r>
+        <w:rPr>
+          <w:rFonts w:ascii="Palatino Linotype" w:hAnsi="Palatino Linotype"/>
+          <w:bCs/>
+          <w:color w:val="FF0000"/>
+          <w:sz w:val="20"/>
+          <w:szCs w:val="20"/>
+        </w:rPr>
+        <w:t xml:space="preserve"> </w:t>
+      </w:r>
+    </w:p>
+    <w:p>
+      <w:pPr>
+        <w:pStyle w:val="ListParagraph"/>
+        <w:numPr>
+          <w:ilvl w:val="0"/>
+          <w:numId w:val="6"/>
+        </w:numPr>
+        <w:tabs>
+          <w:tab w:val="center" w:pos="4680"/>
+        </w:tabs>
+        <w:rPr>
+          <w:rFonts w:ascii="Palatino Linotype" w:hAnsi="Palatino Linotype"/>
+          <w:bCs/>
+          <w:sz w:val="20"/>
+          <w:szCs w:val="20"/>
+        </w:rPr>
+      </w:pPr>
+      <w:r>
+        <w:rPr>
+          <w:rFonts w:ascii="Palatino Linotype" w:hAnsi="Palatino Linotype"/>
+          <w:bCs/>
+          <w:sz w:val="20"/>
+          <w:szCs w:val="20"/>
+        </w:rPr>
+        <w:t>Defendant shall provide written notice to the Clerk of Court at least 10 days prior to any change of address.</w:t>
+      </w:r>
+      <w:r>
+        <w:rPr>
+          <w:rFonts w:ascii="Palatino Linotype" w:hAnsi="Palatino Linotype"/>
+          <w:bCs/>
+          <w:sz w:val="20"/>
+          <w:szCs w:val="20"/>
+        </w:rPr>
+        <w:t xml:space="preserve"> {% endif %}</w:t>
       </w:r>
     </w:p>
     <w:p>
@@ -1607,23 +2401,50 @@
           <w:sz w:val="20"/>
           <w:szCs w:val="20"/>
         </w:rPr>
-        <w:t>{{ judicial_officer.officer_</w:t>
-      </w:r>
-      <w:r>
-        <w:rPr>
-          <w:rFonts w:ascii="Palatino Linotype" w:hAnsi="Palatino Linotype"/>
-          <w:sz w:val="20"/>
-          <w:szCs w:val="20"/>
-        </w:rPr>
-        <w:t xml:space="preserve">type }} </w:t>
-      </w:r>
-      <w:r>
-        <w:rPr>
-          <w:rFonts w:ascii="Palatino Linotype" w:hAnsi="Palatino Linotype"/>
-          <w:sz w:val="20"/>
-          <w:szCs w:val="20"/>
-        </w:rPr>
-        <w:t>{{ judicial_officer</w:t>
+        <w:t xml:space="preserve">{{ </w:t>
+      </w:r>
+      <w:proofErr w:type="spellStart"/>
+      <w:r>
+        <w:rPr>
+          <w:rFonts w:ascii="Palatino Linotype" w:hAnsi="Palatino Linotype"/>
+          <w:sz w:val="20"/>
+          <w:szCs w:val="20"/>
+        </w:rPr>
+        <w:t>judicial_officer.officer_</w:t>
+      </w:r>
+      <w:r>
+        <w:rPr>
+          <w:rFonts w:ascii="Palatino Linotype" w:hAnsi="Palatino Linotype"/>
+          <w:sz w:val="20"/>
+          <w:szCs w:val="20"/>
+        </w:rPr>
+        <w:t>type</w:t>
+      </w:r>
+      <w:proofErr w:type="spellEnd"/>
+      <w:r>
+        <w:rPr>
+          <w:rFonts w:ascii="Palatino Linotype" w:hAnsi="Palatino Linotype"/>
+          <w:sz w:val="20"/>
+          <w:szCs w:val="20"/>
+        </w:rPr>
+        <w:t xml:space="preserve"> }} </w:t>
+      </w:r>
+      <w:r>
+        <w:rPr>
+          <w:rFonts w:ascii="Palatino Linotype" w:hAnsi="Palatino Linotype"/>
+          <w:sz w:val="20"/>
+          <w:szCs w:val="20"/>
+        </w:rPr>
+        <w:t xml:space="preserve">{{ </w:t>
+      </w:r>
+      <w:proofErr w:type="spellStart"/>
+      <w:r>
+        <w:rPr>
+          <w:rFonts w:ascii="Palatino Linotype" w:hAnsi="Palatino Linotype"/>
+          <w:sz w:val="20"/>
+          <w:szCs w:val="20"/>
+        </w:rPr>
+        <w:t>judicial_officer</w:t>
       </w:r>
       <w:r>
         <w:rPr>
@@ -1633,6 +2454,7 @@
         </w:rPr>
         <w:t>.first_name</w:t>
       </w:r>
+      <w:proofErr w:type="spellEnd"/>
       <w:r>
         <w:rPr>
           <w:rFonts w:ascii="Palatino Linotype" w:hAnsi="Palatino Linotype"/>
@@ -1655,7 +2477,25 @@
           <w:sz w:val="20"/>
           <w:szCs w:val="20"/>
         </w:rPr>
-        <w:t>{{ judicial_officer.last_name }}</w:t>
+        <w:t xml:space="preserve">{{ </w:t>
+      </w:r>
+      <w:proofErr w:type="spellStart"/>
+      <w:r>
+        <w:rPr>
+          <w:rFonts w:ascii="Palatino Linotype" w:hAnsi="Palatino Linotype"/>
+          <w:sz w:val="20"/>
+          <w:szCs w:val="20"/>
+        </w:rPr>
+        <w:t>judicial_officer.last_name</w:t>
+      </w:r>
+      <w:proofErr w:type="spellEnd"/>
+      <w:r>
+        <w:rPr>
+          <w:rFonts w:ascii="Palatino Linotype" w:hAnsi="Palatino Linotype"/>
+          <w:sz w:val="20"/>
+          <w:szCs w:val="20"/>
+        </w:rPr>
+        <w:t xml:space="preserve"> }}</w:t>
       </w:r>
     </w:p>
     <w:p>
@@ -1718,8 +2558,9 @@
           <w:sz w:val="20"/>
           <w:szCs w:val="20"/>
         </w:rPr>
-        <w:t>% if judicial_of</w:t>
-      </w:r>
+        <w:t xml:space="preserve">% if </w:t>
+      </w:r>
+      <w:proofErr w:type="spellStart"/>
       <w:r>
         <w:rPr>
           <w:rFonts w:ascii="Palatino Linotype" w:hAnsi="Palatino Linotype"/>
@@ -1728,6 +2569,16 @@
           <w:sz w:val="20"/>
           <w:szCs w:val="20"/>
         </w:rPr>
+        <w:t>judicial_of</w:t>
+      </w:r>
+      <w:r>
+        <w:rPr>
+          <w:rFonts w:ascii="Palatino Linotype" w:hAnsi="Palatino Linotype"/>
+          <w:bCs/>
+          <w:color w:val="FF0000"/>
+          <w:sz w:val="20"/>
+          <w:szCs w:val="20"/>
+        </w:rPr>
         <w:t>ficer</w:t>
       </w:r>
       <w:r>
@@ -1748,7 +2599,18 @@
           <w:sz w:val="20"/>
           <w:szCs w:val="20"/>
         </w:rPr>
-        <w:t>_type  ==  ‘Magistrate’ %}</w:t>
+        <w:t>_type</w:t>
+      </w:r>
+      <w:proofErr w:type="spellEnd"/>
+      <w:r>
+        <w:rPr>
+          <w:rFonts w:ascii="Palatino Linotype" w:hAnsi="Palatino Linotype"/>
+          <w:bCs/>
+          <w:color w:val="FF0000"/>
+          <w:sz w:val="20"/>
+          <w:szCs w:val="20"/>
+        </w:rPr>
+        <w:t xml:space="preserve">  ==  ‘Magistrate’ %}</w:t>
       </w:r>
     </w:p>
     <w:p>
@@ -1908,7 +2770,43 @@
           <w:sz w:val="16"/>
           <w:szCs w:val="16"/>
         </w:rPr>
-        <w:t>Prosecutor’s Office: PS    OM     EM; Defendant’s Attorney: PS     OM     EM; {{ defendant.first_name }} {{ defendant.last_name}}: PS     OM     EM;</w:t>
+        <w:t xml:space="preserve">Prosecutor’s Office: PS    OM     EM; Defendant’s Attorney: PS     OM     EM; {{ </w:t>
+      </w:r>
+      <w:proofErr w:type="spellStart"/>
+      <w:r>
+        <w:rPr>
+          <w:rFonts w:ascii="Palatino Linotype" w:hAnsi="Palatino Linotype"/>
+          <w:sz w:val="16"/>
+          <w:szCs w:val="16"/>
+        </w:rPr>
+        <w:t>defendant.first_name</w:t>
+      </w:r>
+      <w:proofErr w:type="spellEnd"/>
+      <w:r>
+        <w:rPr>
+          <w:rFonts w:ascii="Palatino Linotype" w:hAnsi="Palatino Linotype"/>
+          <w:sz w:val="16"/>
+          <w:szCs w:val="16"/>
+        </w:rPr>
+        <w:t xml:space="preserve"> }} {{ </w:t>
+      </w:r>
+      <w:proofErr w:type="spellStart"/>
+      <w:r>
+        <w:rPr>
+          <w:rFonts w:ascii="Palatino Linotype" w:hAnsi="Palatino Linotype"/>
+          <w:sz w:val="16"/>
+          <w:szCs w:val="16"/>
+        </w:rPr>
+        <w:t>defendant.last_name</w:t>
+      </w:r>
+      <w:proofErr w:type="spellEnd"/>
+      <w:r>
+        <w:rPr>
+          <w:rFonts w:ascii="Palatino Linotype" w:hAnsi="Palatino Linotype"/>
+          <w:sz w:val="16"/>
+          <w:szCs w:val="16"/>
+        </w:rPr>
+        <w:t>}}: PS     OM     EM;</w:t>
       </w:r>
     </w:p>
     <w:p>
@@ -1937,29 +2835,34 @@
           <w:sz w:val="16"/>
           <w:szCs w:val="16"/>
         </w:rPr>
-        <w:t>{% if community_control.ordered is true or bond_conditions.monitoring is true %}Community Control: PS    EM;{% endif %}{% if jail_terms.ordered is true or apply_jtc == ‘Sentence’ %}County Jail: PS   EM;{% endif %}</w:t>
-      </w:r>
-    </w:p>
-    <w:p>
-      <w:pPr>
-        <w:tabs>
-          <w:tab w:val="left" w:pos="-1080"/>
-          <w:tab w:val="left" w:pos="-720"/>
-          <w:tab w:val="left" w:pos="0"/>
-          <w:tab w:val="left" w:pos="720"/>
-          <w:tab w:val="left" w:pos="1440"/>
-          <w:tab w:val="left" w:pos="2160"/>
-          <w:tab w:val="left" w:pos="2880"/>
-          <w:tab w:val="left" w:pos="3600"/>
-          <w:tab w:val="left" w:pos="4320"/>
-          <w:tab w:val="left" w:pos="4680"/>
-        </w:tabs>
+        <w:t xml:space="preserve">{% if </w:t>
+      </w:r>
+      <w:proofErr w:type="spellStart"/>
+      <w:r>
         <w:rPr>
           <w:rFonts w:ascii="Palatino Linotype" w:hAnsi="Palatino Linotype"/>
           <w:sz w:val="16"/>
           <w:szCs w:val="16"/>
         </w:rPr>
-      </w:pPr>
+        <w:t>fta_conditions.surety_appear</w:t>
+      </w:r>
+      <w:proofErr w:type="spellEnd"/>
+      <w:r>
+        <w:rPr>
+          <w:rFonts w:ascii="Palatino Linotype" w:hAnsi="Palatino Linotype"/>
+          <w:sz w:val="16"/>
+          <w:szCs w:val="16"/>
+        </w:rPr>
+        <w:t xml:space="preserve"> is true %}</w:t>
+      </w:r>
+      <w:r>
+        <w:rPr>
+          <w:rFonts w:ascii="Palatino Linotype" w:hAnsi="Palatino Linotype"/>
+          <w:sz w:val="16"/>
+          <w:szCs w:val="16"/>
+        </w:rPr>
+        <w:t>Surety: OM {% endif %}</w:t>
+      </w:r>
     </w:p>
     <w:sectPr>
       <w:headerReference w:type="even" r:id="rId8"/>
@@ -1979,7 +2882,7 @@
 </file>
 
 <file path=word/endnotes.xml><?xml version="1.0" encoding="utf-8"?>
-<w:endnotes xmlns:wpc="http://schemas.microsoft.com/office/word/2010/wordprocessingCanvas" xmlns:cx="http://schemas.microsoft.com/office/drawing/2014/chartex" xmlns:cx1="http://schemas.microsoft.com/office/drawing/2015/9/8/chartex" xmlns:cx2="http://schemas.microsoft.com/office/drawing/2015/10/21/chartex" xmlns:cx3="http://schemas.microsoft.com/office/drawing/2016/5/9/chartex" xmlns:cx4="http://schemas.microsoft.com/office/drawing/2016/5/10/chartex" xmlns:cx5="http://schemas.microsoft.com/office/drawing/2016/5/11/chartex" xmlns:cx6="http://schemas.microsoft.com/office/drawing/2016/5/12/chartex" xmlns:cx7="http://schemas.microsoft.com/office/drawing/2016/5/13/chartex" xmlns:cx8="http://schemas.microsoft.com/office/drawing/2016/5/14/chartex" xmlns:mc="http://schemas.openxmlformats.org/markup-compatibility/2006" xmlns:aink="http://schemas.microsoft.com/office/drawing/2016/ink" xmlns:am3d="http://schemas.microsoft.com/office/drawing/2017/model3d" xmlns:o="urn:schemas-microsoft-com:office:office" xmlns:r="http://schemas.openxmlformats.org/officeDocument/2006/relationships" xmlns:m="http://schemas.openxmlformats.org/officeDocument/2006/math" xmlns:v="urn:schemas-microsoft-com:vml" xmlns:wp14="http://schemas.microsoft.com/office/word/2010/wordprocessingDrawing" xmlns:wp="http://schemas.openxmlformats.org/drawingml/2006/wordprocessingDrawing" xmlns:w10="urn:schemas-microsoft-com:office:word" xmlns:w="http://schemas.openxmlformats.org/wordprocessingml/2006/main" xmlns:w14="http://schemas.microsoft.com/office/word/2010/wordml" xmlns:w15="http://schemas.microsoft.com/office/word/2012/wordml" xmlns:w16cex="http://schemas.microsoft.com/office/word/2018/wordml/cex" xmlns:w16cid="http://schemas.microsoft.com/office/word/2016/wordml/cid" xmlns:w16="http://schemas.microsoft.com/office/word/2018/wordml" xmlns:w16sdtdh="http://schemas.microsoft.com/office/word/2020/wordml/sdtdatahash" xmlns:w16se="http://schemas.microsoft.com/office/word/2015/wordml/symex" xmlns:wpg="http://schemas.microsoft.com/office/word/2010/wordprocessingGroup" xmlns:wpi="http://schemas.microsoft.com/office/word/2010/wordprocessingInk" xmlns:wne="http://schemas.microsoft.com/office/word/2006/wordml" xmlns:wps="http://schemas.microsoft.com/office/word/2010/wordprocessingShape" mc:Ignorable="w14 w15 w16se w16cid w16 w16cex w16sdtdh wp14">
+<w:endnotes xmlns:wpc="http://schemas.microsoft.com/office/word/2010/wordprocessingCanvas" xmlns:cx="http://schemas.microsoft.com/office/drawing/2014/chartex" xmlns:cx1="http://schemas.microsoft.com/office/drawing/2015/9/8/chartex" xmlns:cx2="http://schemas.microsoft.com/office/drawing/2015/10/21/chartex" xmlns:cx3="http://schemas.microsoft.com/office/drawing/2016/5/9/chartex" xmlns:cx4="http://schemas.microsoft.com/office/drawing/2016/5/10/chartex" xmlns:cx5="http://schemas.microsoft.com/office/drawing/2016/5/11/chartex" xmlns:cx6="http://schemas.microsoft.com/office/drawing/2016/5/12/chartex" xmlns:cx7="http://schemas.microsoft.com/office/drawing/2016/5/13/chartex" xmlns:cx8="http://schemas.microsoft.com/office/drawing/2016/5/14/chartex" xmlns:mc="http://schemas.openxmlformats.org/markup-compatibility/2006" xmlns:aink="http://schemas.microsoft.com/office/drawing/2016/ink" xmlns:am3d="http://schemas.microsoft.com/office/drawing/2017/model3d" xmlns:o="urn:schemas-microsoft-com:office:office" xmlns:oel="http://schemas.microsoft.com/office/2019/extlst" xmlns:r="http://schemas.openxmlformats.org/officeDocument/2006/relationships" xmlns:m="http://schemas.openxmlformats.org/officeDocument/2006/math" xmlns:v="urn:schemas-microsoft-com:vml" xmlns:wp14="http://schemas.microsoft.com/office/word/2010/wordprocessingDrawing" xmlns:wp="http://schemas.openxmlformats.org/drawingml/2006/wordprocessingDrawing" xmlns:w10="urn:schemas-microsoft-com:office:word" xmlns:w="http://schemas.openxmlformats.org/wordprocessingml/2006/main" xmlns:w14="http://schemas.microsoft.com/office/word/2010/wordml" xmlns:w15="http://schemas.microsoft.com/office/word/2012/wordml" xmlns:w16cex="http://schemas.microsoft.com/office/word/2018/wordml/cex" xmlns:w16cid="http://schemas.microsoft.com/office/word/2016/wordml/cid" xmlns:w16="http://schemas.microsoft.com/office/word/2018/wordml" xmlns:w16sdtdh="http://schemas.microsoft.com/office/word/2020/wordml/sdtdatahash" xmlns:w16se="http://schemas.microsoft.com/office/word/2015/wordml/symex" xmlns:wpg="http://schemas.microsoft.com/office/word/2010/wordprocessingGroup" xmlns:wpi="http://schemas.microsoft.com/office/word/2010/wordprocessingInk" xmlns:wne="http://schemas.microsoft.com/office/word/2006/wordml" xmlns:wps="http://schemas.microsoft.com/office/word/2010/wordprocessingShape" mc:Ignorable="w14 w15 w16se w16cid w16 w16cex w16sdtdh wp14">
   <w:endnote w:type="separator" w:id="-1">
     <w:p>
       <w:r>
@@ -1998,7 +2901,7 @@
 </file>
 
 <file path=word/footer1.xml><?xml version="1.0" encoding="utf-8"?>
-<w:ftr xmlns:wpc="http://schemas.microsoft.com/office/word/2010/wordprocessingCanvas" xmlns:cx="http://schemas.microsoft.com/office/drawing/2014/chartex" xmlns:cx1="http://schemas.microsoft.com/office/drawing/2015/9/8/chartex" xmlns:cx2="http://schemas.microsoft.com/office/drawing/2015/10/21/chartex" xmlns:cx3="http://schemas.microsoft.com/office/drawing/2016/5/9/chartex" xmlns:cx4="http://schemas.microsoft.com/office/drawing/2016/5/10/chartex" xmlns:cx5="http://schemas.microsoft.com/office/drawing/2016/5/11/chartex" xmlns:cx6="http://schemas.microsoft.com/office/drawing/2016/5/12/chartex" xmlns:cx7="http://schemas.microsoft.com/office/drawing/2016/5/13/chartex" xmlns:cx8="http://schemas.microsoft.com/office/drawing/2016/5/14/chartex" xmlns:mc="http://schemas.openxmlformats.org/markup-compatibility/2006" xmlns:aink="http://schemas.microsoft.com/office/drawing/2016/ink" xmlns:am3d="http://schemas.microsoft.com/office/drawing/2017/model3d" xmlns:o="urn:schemas-microsoft-com:office:office" xmlns:r="http://schemas.openxmlformats.org/officeDocument/2006/relationships" xmlns:m="http://schemas.openxmlformats.org/officeDocument/2006/math" xmlns:v="urn:schemas-microsoft-com:vml" xmlns:wp14="http://schemas.microsoft.com/office/word/2010/wordprocessingDrawing" xmlns:wp="http://schemas.openxmlformats.org/drawingml/2006/wordprocessingDrawing" xmlns:w10="urn:schemas-microsoft-com:office:word" xmlns:w="http://schemas.openxmlformats.org/wordprocessingml/2006/main" xmlns:w14="http://schemas.microsoft.com/office/word/2010/wordml" xmlns:w15="http://schemas.microsoft.com/office/word/2012/wordml" xmlns:w16cex="http://schemas.microsoft.com/office/word/2018/wordml/cex" xmlns:w16cid="http://schemas.microsoft.com/office/word/2016/wordml/cid" xmlns:w16="http://schemas.microsoft.com/office/word/2018/wordml" xmlns:w16sdtdh="http://schemas.microsoft.com/office/word/2020/wordml/sdtdatahash" xmlns:w16se="http://schemas.microsoft.com/office/word/2015/wordml/symex" xmlns:wpg="http://schemas.microsoft.com/office/word/2010/wordprocessingGroup" xmlns:wpi="http://schemas.microsoft.com/office/word/2010/wordprocessingInk" xmlns:wne="http://schemas.microsoft.com/office/word/2006/wordml" xmlns:wps="http://schemas.microsoft.com/office/word/2010/wordprocessingShape" mc:Ignorable="w14 w15 w16se w16cid w16 w16cex w16sdtdh wp14">
+<w:ftr xmlns:wpc="http://schemas.microsoft.com/office/word/2010/wordprocessingCanvas" xmlns:cx="http://schemas.microsoft.com/office/drawing/2014/chartex" xmlns:cx1="http://schemas.microsoft.com/office/drawing/2015/9/8/chartex" xmlns:cx2="http://schemas.microsoft.com/office/drawing/2015/10/21/chartex" xmlns:cx3="http://schemas.microsoft.com/office/drawing/2016/5/9/chartex" xmlns:cx4="http://schemas.microsoft.com/office/drawing/2016/5/10/chartex" xmlns:cx5="http://schemas.microsoft.com/office/drawing/2016/5/11/chartex" xmlns:cx6="http://schemas.microsoft.com/office/drawing/2016/5/12/chartex" xmlns:cx7="http://schemas.microsoft.com/office/drawing/2016/5/13/chartex" xmlns:cx8="http://schemas.microsoft.com/office/drawing/2016/5/14/chartex" xmlns:mc="http://schemas.openxmlformats.org/markup-compatibility/2006" xmlns:aink="http://schemas.microsoft.com/office/drawing/2016/ink" xmlns:am3d="http://schemas.microsoft.com/office/drawing/2017/model3d" xmlns:o="urn:schemas-microsoft-com:office:office" xmlns:oel="http://schemas.microsoft.com/office/2019/extlst" xmlns:r="http://schemas.openxmlformats.org/officeDocument/2006/relationships" xmlns:m="http://schemas.openxmlformats.org/officeDocument/2006/math" xmlns:v="urn:schemas-microsoft-com:vml" xmlns:wp14="http://schemas.microsoft.com/office/word/2010/wordprocessingDrawing" xmlns:wp="http://schemas.openxmlformats.org/drawingml/2006/wordprocessingDrawing" xmlns:w10="urn:schemas-microsoft-com:office:word" xmlns:w="http://schemas.openxmlformats.org/wordprocessingml/2006/main" xmlns:w14="http://schemas.microsoft.com/office/word/2010/wordml" xmlns:w15="http://schemas.microsoft.com/office/word/2012/wordml" xmlns:w16cex="http://schemas.microsoft.com/office/word/2018/wordml/cex" xmlns:w16cid="http://schemas.microsoft.com/office/word/2016/wordml/cid" xmlns:w16="http://schemas.microsoft.com/office/word/2018/wordml" xmlns:w16sdtdh="http://schemas.microsoft.com/office/word/2020/wordml/sdtdatahash" xmlns:w16se="http://schemas.microsoft.com/office/word/2015/wordml/symex" xmlns:wpg="http://schemas.microsoft.com/office/word/2010/wordprocessingGroup" xmlns:wpi="http://schemas.microsoft.com/office/word/2010/wordprocessingInk" xmlns:wne="http://schemas.microsoft.com/office/word/2006/wordml" xmlns:wps="http://schemas.microsoft.com/office/word/2010/wordprocessingShape" mc:Ignorable="w14 w15 w16se w16cid w16 w16cex w16sdtdh wp14">
   <w:p>
     <w:pPr>
       <w:pStyle w:val="Footer"/>
@@ -2008,7 +2911,7 @@
 </file>
 
 <file path=word/footer2.xml><?xml version="1.0" encoding="utf-8"?>
-<w:ftr xmlns:wpc="http://schemas.microsoft.com/office/word/2010/wordprocessingCanvas" xmlns:cx="http://schemas.microsoft.com/office/drawing/2014/chartex" xmlns:cx1="http://schemas.microsoft.com/office/drawing/2015/9/8/chartex" xmlns:cx2="http://schemas.microsoft.com/office/drawing/2015/10/21/chartex" xmlns:cx3="http://schemas.microsoft.com/office/drawing/2016/5/9/chartex" xmlns:cx4="http://schemas.microsoft.com/office/drawing/2016/5/10/chartex" xmlns:cx5="http://schemas.microsoft.com/office/drawing/2016/5/11/chartex" xmlns:cx6="http://schemas.microsoft.com/office/drawing/2016/5/12/chartex" xmlns:cx7="http://schemas.microsoft.com/office/drawing/2016/5/13/chartex" xmlns:cx8="http://schemas.microsoft.com/office/drawing/2016/5/14/chartex" xmlns:mc="http://schemas.openxmlformats.org/markup-compatibility/2006" xmlns:aink="http://schemas.microsoft.com/office/drawing/2016/ink" xmlns:am3d="http://schemas.microsoft.com/office/drawing/2017/model3d" xmlns:o="urn:schemas-microsoft-com:office:office" xmlns:r="http://schemas.openxmlformats.org/officeDocument/2006/relationships" xmlns:m="http://schemas.openxmlformats.org/officeDocument/2006/math" xmlns:v="urn:schemas-microsoft-com:vml" xmlns:wp14="http://schemas.microsoft.com/office/word/2010/wordprocessingDrawing" xmlns:wp="http://schemas.openxmlformats.org/drawingml/2006/wordprocessingDrawing" xmlns:w10="urn:schemas-microsoft-com:office:word" xmlns:w="http://schemas.openxmlformats.org/wordprocessingml/2006/main" xmlns:w14="http://schemas.microsoft.com/office/word/2010/wordml" xmlns:w15="http://schemas.microsoft.com/office/word/2012/wordml" xmlns:w16cex="http://schemas.microsoft.com/office/word/2018/wordml/cex" xmlns:w16cid="http://schemas.microsoft.com/office/word/2016/wordml/cid" xmlns:w16="http://schemas.microsoft.com/office/word/2018/wordml" xmlns:w16sdtdh="http://schemas.microsoft.com/office/word/2020/wordml/sdtdatahash" xmlns:w16se="http://schemas.microsoft.com/office/word/2015/wordml/symex" xmlns:wpg="http://schemas.microsoft.com/office/word/2010/wordprocessingGroup" xmlns:wpi="http://schemas.microsoft.com/office/word/2010/wordprocessingInk" xmlns:wne="http://schemas.microsoft.com/office/word/2006/wordml" xmlns:wps="http://schemas.microsoft.com/office/word/2010/wordprocessingShape" mc:Ignorable="w14 w15 w16se w16cid w16 w16cex w16sdtdh wp14">
+<w:ftr xmlns:wpc="http://schemas.microsoft.com/office/word/2010/wordprocessingCanvas" xmlns:cx="http://schemas.microsoft.com/office/drawing/2014/chartex" xmlns:cx1="http://schemas.microsoft.com/office/drawing/2015/9/8/chartex" xmlns:cx2="http://schemas.microsoft.com/office/drawing/2015/10/21/chartex" xmlns:cx3="http://schemas.microsoft.com/office/drawing/2016/5/9/chartex" xmlns:cx4="http://schemas.microsoft.com/office/drawing/2016/5/10/chartex" xmlns:cx5="http://schemas.microsoft.com/office/drawing/2016/5/11/chartex" xmlns:cx6="http://schemas.microsoft.com/office/drawing/2016/5/12/chartex" xmlns:cx7="http://schemas.microsoft.com/office/drawing/2016/5/13/chartex" xmlns:cx8="http://schemas.microsoft.com/office/drawing/2016/5/14/chartex" xmlns:mc="http://schemas.openxmlformats.org/markup-compatibility/2006" xmlns:aink="http://schemas.microsoft.com/office/drawing/2016/ink" xmlns:am3d="http://schemas.microsoft.com/office/drawing/2017/model3d" xmlns:o="urn:schemas-microsoft-com:office:office" xmlns:oel="http://schemas.microsoft.com/office/2019/extlst" xmlns:r="http://schemas.openxmlformats.org/officeDocument/2006/relationships" xmlns:m="http://schemas.openxmlformats.org/officeDocument/2006/math" xmlns:v="urn:schemas-microsoft-com:vml" xmlns:wp14="http://schemas.microsoft.com/office/word/2010/wordprocessingDrawing" xmlns:wp="http://schemas.openxmlformats.org/drawingml/2006/wordprocessingDrawing" xmlns:w10="urn:schemas-microsoft-com:office:word" xmlns:w="http://schemas.openxmlformats.org/wordprocessingml/2006/main" xmlns:w14="http://schemas.microsoft.com/office/word/2010/wordml" xmlns:w15="http://schemas.microsoft.com/office/word/2012/wordml" xmlns:w16cex="http://schemas.microsoft.com/office/word/2018/wordml/cex" xmlns:w16cid="http://schemas.microsoft.com/office/word/2016/wordml/cid" xmlns:w16="http://schemas.microsoft.com/office/word/2018/wordml" xmlns:w16sdtdh="http://schemas.microsoft.com/office/word/2020/wordml/sdtdatahash" xmlns:w16se="http://schemas.microsoft.com/office/word/2015/wordml/symex" xmlns:wpg="http://schemas.microsoft.com/office/word/2010/wordprocessingGroup" xmlns:wpi="http://schemas.microsoft.com/office/word/2010/wordprocessingInk" xmlns:wne="http://schemas.microsoft.com/office/word/2006/wordml" xmlns:wps="http://schemas.microsoft.com/office/word/2010/wordprocessingShape" mc:Ignorable="w14 w15 w16se w16cid w16 w16cex w16sdtdh wp14">
   <w:p>
     <w:pPr>
       <w:pStyle w:val="Footer"/>
@@ -2175,8 +3078,9 @@
         <w:sz w:val="20"/>
         <w:szCs w:val="20"/>
       </w:rPr>
-      <w:t xml:space="preserve">% if judicial_officer.officer_type  ==  ‘Magistrate’ %}Magistrate Decision – </w:t>
+      <w:t xml:space="preserve">% if </w:t>
     </w:r>
+    <w:proofErr w:type="spellStart"/>
     <w:r>
       <w:rPr>
         <w:rFonts w:ascii="Palatino Linotype" w:hAnsi="Palatino Linotype"/>
@@ -2184,8 +3088,9 @@
         <w:sz w:val="20"/>
         <w:szCs w:val="20"/>
       </w:rPr>
-      <w:t>Failure To Appear</w:t>
+      <w:t>judicial_officer.officer_type</w:t>
     </w:r>
+    <w:proofErr w:type="spellEnd"/>
     <w:r>
       <w:rPr>
         <w:rFonts w:ascii="Palatino Linotype" w:hAnsi="Palatino Linotype"/>
@@ -2193,6 +3098,24 @@
         <w:sz w:val="20"/>
         <w:szCs w:val="20"/>
       </w:rPr>
+      <w:t xml:space="preserve">  ==  ‘Magistrate’ %}Magistrate Decision – </w:t>
+    </w:r>
+    <w:r>
+      <w:rPr>
+        <w:rFonts w:ascii="Palatino Linotype" w:hAnsi="Palatino Linotype"/>
+        <w:bCs/>
+        <w:sz w:val="20"/>
+        <w:szCs w:val="20"/>
+      </w:rPr>
+      <w:t>Failure To Appear</w:t>
+    </w:r>
+    <w:r>
+      <w:rPr>
+        <w:rFonts w:ascii="Palatino Linotype" w:hAnsi="Palatino Linotype"/>
+        <w:bCs/>
+        <w:sz w:val="20"/>
+        <w:szCs w:val="20"/>
+      </w:rPr>
       <w:t xml:space="preserve"> Entry</w:t>
     </w:r>
     <w:r>
@@ -2201,14 +3124,50 @@
         <w:sz w:val="20"/>
         <w:szCs w:val="20"/>
       </w:rPr>
-      <w:t>{% elif judicial_officer.officer_type == ‘Judge’ %}</w:t>
+      <w:t xml:space="preserve">{% </w:t>
     </w:r>
+    <w:proofErr w:type="spellStart"/>
     <w:r>
       <w:rPr>
         <w:rFonts w:ascii="Palatino Linotype" w:hAnsi="Palatino Linotype"/>
         <w:sz w:val="20"/>
         <w:szCs w:val="20"/>
       </w:rPr>
+      <w:t>elif</w:t>
+    </w:r>
+    <w:proofErr w:type="spellEnd"/>
+    <w:r>
+      <w:rPr>
+        <w:rFonts w:ascii="Palatino Linotype" w:hAnsi="Palatino Linotype"/>
+        <w:sz w:val="20"/>
+        <w:szCs w:val="20"/>
+      </w:rPr>
+      <w:t xml:space="preserve"> </w:t>
+    </w:r>
+    <w:proofErr w:type="spellStart"/>
+    <w:r>
+      <w:rPr>
+        <w:rFonts w:ascii="Palatino Linotype" w:hAnsi="Palatino Linotype"/>
+        <w:sz w:val="20"/>
+        <w:szCs w:val="20"/>
+      </w:rPr>
+      <w:t>judicial_officer.officer_type</w:t>
+    </w:r>
+    <w:proofErr w:type="spellEnd"/>
+    <w:r>
+      <w:rPr>
+        <w:rFonts w:ascii="Palatino Linotype" w:hAnsi="Palatino Linotype"/>
+        <w:sz w:val="20"/>
+        <w:szCs w:val="20"/>
+      </w:rPr>
+      <w:t xml:space="preserve"> == ‘Judge’ %}</w:t>
+    </w:r>
+    <w:r>
+      <w:rPr>
+        <w:rFonts w:ascii="Palatino Linotype" w:hAnsi="Palatino Linotype"/>
+        <w:sz w:val="20"/>
+        <w:szCs w:val="20"/>
+      </w:rPr>
       <w:t>Failure To Appear</w:t>
     </w:r>
     <w:r>
@@ -2217,7 +3176,25 @@
         <w:sz w:val="20"/>
         <w:szCs w:val="20"/>
       </w:rPr>
-      <w:t xml:space="preserve"> Judgment Entry{% endif %} {{ case_number </w:t>
+      <w:t xml:space="preserve"> Judgment Entry{% endif %} {{ </w:t>
+    </w:r>
+    <w:proofErr w:type="spellStart"/>
+    <w:r>
+      <w:rPr>
+        <w:rFonts w:ascii="Palatino Linotype" w:hAnsi="Palatino Linotype"/>
+        <w:sz w:val="20"/>
+        <w:szCs w:val="20"/>
+      </w:rPr>
+      <w:t>case_number</w:t>
+    </w:r>
+    <w:proofErr w:type="spellEnd"/>
+    <w:r>
+      <w:rPr>
+        <w:rFonts w:ascii="Palatino Linotype" w:hAnsi="Palatino Linotype"/>
+        <w:sz w:val="20"/>
+        <w:szCs w:val="20"/>
+      </w:rPr>
+      <w:t xml:space="preserve"> </w:t>
     </w:r>
     <w:r>
       <w:rPr>
@@ -2254,7 +3231,7 @@
 </file>
 
 <file path=word/footer3.xml><?xml version="1.0" encoding="utf-8"?>
-<w:ftr xmlns:wpc="http://schemas.microsoft.com/office/word/2010/wordprocessingCanvas" xmlns:cx="http://schemas.microsoft.com/office/drawing/2014/chartex" xmlns:cx1="http://schemas.microsoft.com/office/drawing/2015/9/8/chartex" xmlns:cx2="http://schemas.microsoft.com/office/drawing/2015/10/21/chartex" xmlns:cx3="http://schemas.microsoft.com/office/drawing/2016/5/9/chartex" xmlns:cx4="http://schemas.microsoft.com/office/drawing/2016/5/10/chartex" xmlns:cx5="http://schemas.microsoft.com/office/drawing/2016/5/11/chartex" xmlns:cx6="http://schemas.microsoft.com/office/drawing/2016/5/12/chartex" xmlns:cx7="http://schemas.microsoft.com/office/drawing/2016/5/13/chartex" xmlns:cx8="http://schemas.microsoft.com/office/drawing/2016/5/14/chartex" xmlns:mc="http://schemas.openxmlformats.org/markup-compatibility/2006" xmlns:aink="http://schemas.microsoft.com/office/drawing/2016/ink" xmlns:am3d="http://schemas.microsoft.com/office/drawing/2017/model3d" xmlns:o="urn:schemas-microsoft-com:office:office" xmlns:r="http://schemas.openxmlformats.org/officeDocument/2006/relationships" xmlns:m="http://schemas.openxmlformats.org/officeDocument/2006/math" xmlns:v="urn:schemas-microsoft-com:vml" xmlns:wp14="http://schemas.microsoft.com/office/word/2010/wordprocessingDrawing" xmlns:wp="http://schemas.openxmlformats.org/drawingml/2006/wordprocessingDrawing" xmlns:w10="urn:schemas-microsoft-com:office:word" xmlns:w="http://schemas.openxmlformats.org/wordprocessingml/2006/main" xmlns:w14="http://schemas.microsoft.com/office/word/2010/wordml" xmlns:w15="http://schemas.microsoft.com/office/word/2012/wordml" xmlns:w16cex="http://schemas.microsoft.com/office/word/2018/wordml/cex" xmlns:w16cid="http://schemas.microsoft.com/office/word/2016/wordml/cid" xmlns:w16="http://schemas.microsoft.com/office/word/2018/wordml" xmlns:w16sdtdh="http://schemas.microsoft.com/office/word/2020/wordml/sdtdatahash" xmlns:w16se="http://schemas.microsoft.com/office/word/2015/wordml/symex" xmlns:wpg="http://schemas.microsoft.com/office/word/2010/wordprocessingGroup" xmlns:wpi="http://schemas.microsoft.com/office/word/2010/wordprocessingInk" xmlns:wne="http://schemas.microsoft.com/office/word/2006/wordml" xmlns:wps="http://schemas.microsoft.com/office/word/2010/wordprocessingShape" mc:Ignorable="w14 w15 w16se w16cid w16 w16cex w16sdtdh wp14">
+<w:ftr xmlns:wpc="http://schemas.microsoft.com/office/word/2010/wordprocessingCanvas" xmlns:cx="http://schemas.microsoft.com/office/drawing/2014/chartex" xmlns:cx1="http://schemas.microsoft.com/office/drawing/2015/9/8/chartex" xmlns:cx2="http://schemas.microsoft.com/office/drawing/2015/10/21/chartex" xmlns:cx3="http://schemas.microsoft.com/office/drawing/2016/5/9/chartex" xmlns:cx4="http://schemas.microsoft.com/office/drawing/2016/5/10/chartex" xmlns:cx5="http://schemas.microsoft.com/office/drawing/2016/5/11/chartex" xmlns:cx6="http://schemas.microsoft.com/office/drawing/2016/5/12/chartex" xmlns:cx7="http://schemas.microsoft.com/office/drawing/2016/5/13/chartex" xmlns:cx8="http://schemas.microsoft.com/office/drawing/2016/5/14/chartex" xmlns:mc="http://schemas.openxmlformats.org/markup-compatibility/2006" xmlns:aink="http://schemas.microsoft.com/office/drawing/2016/ink" xmlns:am3d="http://schemas.microsoft.com/office/drawing/2017/model3d" xmlns:o="urn:schemas-microsoft-com:office:office" xmlns:oel="http://schemas.microsoft.com/office/2019/extlst" xmlns:r="http://schemas.openxmlformats.org/officeDocument/2006/relationships" xmlns:m="http://schemas.openxmlformats.org/officeDocument/2006/math" xmlns:v="urn:schemas-microsoft-com:vml" xmlns:wp14="http://schemas.microsoft.com/office/word/2010/wordprocessingDrawing" xmlns:wp="http://schemas.openxmlformats.org/drawingml/2006/wordprocessingDrawing" xmlns:w10="urn:schemas-microsoft-com:office:word" xmlns:w="http://schemas.openxmlformats.org/wordprocessingml/2006/main" xmlns:w14="http://schemas.microsoft.com/office/word/2010/wordml" xmlns:w15="http://schemas.microsoft.com/office/word/2012/wordml" xmlns:w16cex="http://schemas.microsoft.com/office/word/2018/wordml/cex" xmlns:w16cid="http://schemas.microsoft.com/office/word/2016/wordml/cid" xmlns:w16="http://schemas.microsoft.com/office/word/2018/wordml" xmlns:w16sdtdh="http://schemas.microsoft.com/office/word/2020/wordml/sdtdatahash" xmlns:w16se="http://schemas.microsoft.com/office/word/2015/wordml/symex" xmlns:wpg="http://schemas.microsoft.com/office/word/2010/wordprocessingGroup" xmlns:wpi="http://schemas.microsoft.com/office/word/2010/wordprocessingInk" xmlns:wne="http://schemas.microsoft.com/office/word/2006/wordml" xmlns:wps="http://schemas.microsoft.com/office/word/2010/wordprocessingShape" mc:Ignorable="w14 w15 w16se w16cid w16 w16cex w16sdtdh wp14">
   <w:p>
     <w:pPr>
       <w:pStyle w:val="Footer"/>
@@ -2264,7 +3241,7 @@
 </file>
 
 <file path=word/footnotes.xml><?xml version="1.0" encoding="utf-8"?>
-<w:footnotes xmlns:wpc="http://schemas.microsoft.com/office/word/2010/wordprocessingCanvas" xmlns:cx="http://schemas.microsoft.com/office/drawing/2014/chartex" xmlns:cx1="http://schemas.microsoft.com/office/drawing/2015/9/8/chartex" xmlns:cx2="http://schemas.microsoft.com/office/drawing/2015/10/21/chartex" xmlns:cx3="http://schemas.microsoft.com/office/drawing/2016/5/9/chartex" xmlns:cx4="http://schemas.microsoft.com/office/drawing/2016/5/10/chartex" xmlns:cx5="http://schemas.microsoft.com/office/drawing/2016/5/11/chartex" xmlns:cx6="http://schemas.microsoft.com/office/drawing/2016/5/12/chartex" xmlns:cx7="http://schemas.microsoft.com/office/drawing/2016/5/13/chartex" xmlns:cx8="http://schemas.microsoft.com/office/drawing/2016/5/14/chartex" xmlns:mc="http://schemas.openxmlformats.org/markup-compatibility/2006" xmlns:aink="http://schemas.microsoft.com/office/drawing/2016/ink" xmlns:am3d="http://schemas.microsoft.com/office/drawing/2017/model3d" xmlns:o="urn:schemas-microsoft-com:office:office" xmlns:r="http://schemas.openxmlformats.org/officeDocument/2006/relationships" xmlns:m="http://schemas.openxmlformats.org/officeDocument/2006/math" xmlns:v="urn:schemas-microsoft-com:vml" xmlns:wp14="http://schemas.microsoft.com/office/word/2010/wordprocessingDrawing" xmlns:wp="http://schemas.openxmlformats.org/drawingml/2006/wordprocessingDrawing" xmlns:w10="urn:schemas-microsoft-com:office:word" xmlns:w="http://schemas.openxmlformats.org/wordprocessingml/2006/main" xmlns:w14="http://schemas.microsoft.com/office/word/2010/wordml" xmlns:w15="http://schemas.microsoft.com/office/word/2012/wordml" xmlns:w16cex="http://schemas.microsoft.com/office/word/2018/wordml/cex" xmlns:w16cid="http://schemas.microsoft.com/office/word/2016/wordml/cid" xmlns:w16="http://schemas.microsoft.com/office/word/2018/wordml" xmlns:w16sdtdh="http://schemas.microsoft.com/office/word/2020/wordml/sdtdatahash" xmlns:w16se="http://schemas.microsoft.com/office/word/2015/wordml/symex" xmlns:wpg="http://schemas.microsoft.com/office/word/2010/wordprocessingGroup" xmlns:wpi="http://schemas.microsoft.com/office/word/2010/wordprocessingInk" xmlns:wne="http://schemas.microsoft.com/office/word/2006/wordml" xmlns:wps="http://schemas.microsoft.com/office/word/2010/wordprocessingShape" mc:Ignorable="w14 w15 w16se w16cid w16 w16cex w16sdtdh wp14">
+<w:footnotes xmlns:wpc="http://schemas.microsoft.com/office/word/2010/wordprocessingCanvas" xmlns:cx="http://schemas.microsoft.com/office/drawing/2014/chartex" xmlns:cx1="http://schemas.microsoft.com/office/drawing/2015/9/8/chartex" xmlns:cx2="http://schemas.microsoft.com/office/drawing/2015/10/21/chartex" xmlns:cx3="http://schemas.microsoft.com/office/drawing/2016/5/9/chartex" xmlns:cx4="http://schemas.microsoft.com/office/drawing/2016/5/10/chartex" xmlns:cx5="http://schemas.microsoft.com/office/drawing/2016/5/11/chartex" xmlns:cx6="http://schemas.microsoft.com/office/drawing/2016/5/12/chartex" xmlns:cx7="http://schemas.microsoft.com/office/drawing/2016/5/13/chartex" xmlns:cx8="http://schemas.microsoft.com/office/drawing/2016/5/14/chartex" xmlns:mc="http://schemas.openxmlformats.org/markup-compatibility/2006" xmlns:aink="http://schemas.microsoft.com/office/drawing/2016/ink" xmlns:am3d="http://schemas.microsoft.com/office/drawing/2017/model3d" xmlns:o="urn:schemas-microsoft-com:office:office" xmlns:oel="http://schemas.microsoft.com/office/2019/extlst" xmlns:r="http://schemas.openxmlformats.org/officeDocument/2006/relationships" xmlns:m="http://schemas.openxmlformats.org/officeDocument/2006/math" xmlns:v="urn:schemas-microsoft-com:vml" xmlns:wp14="http://schemas.microsoft.com/office/word/2010/wordprocessingDrawing" xmlns:wp="http://schemas.openxmlformats.org/drawingml/2006/wordprocessingDrawing" xmlns:w10="urn:schemas-microsoft-com:office:word" xmlns:w="http://schemas.openxmlformats.org/wordprocessingml/2006/main" xmlns:w14="http://schemas.microsoft.com/office/word/2010/wordml" xmlns:w15="http://schemas.microsoft.com/office/word/2012/wordml" xmlns:w16cex="http://schemas.microsoft.com/office/word/2018/wordml/cex" xmlns:w16cid="http://schemas.microsoft.com/office/word/2016/wordml/cid" xmlns:w16="http://schemas.microsoft.com/office/word/2018/wordml" xmlns:w16sdtdh="http://schemas.microsoft.com/office/word/2020/wordml/sdtdatahash" xmlns:w16se="http://schemas.microsoft.com/office/word/2015/wordml/symex" xmlns:wpg="http://schemas.microsoft.com/office/word/2010/wordprocessingGroup" xmlns:wpi="http://schemas.microsoft.com/office/word/2010/wordprocessingInk" xmlns:wne="http://schemas.microsoft.com/office/word/2006/wordml" xmlns:wps="http://schemas.microsoft.com/office/word/2010/wordprocessingShape" mc:Ignorable="w14 w15 w16se w16cid w16 w16cex w16sdtdh wp14">
   <w:footnote w:type="separator" w:id="-1">
     <w:p>
       <w:r>
@@ -2283,7 +3260,7 @@
 </file>
 
 <file path=word/header1.xml><?xml version="1.0" encoding="utf-8"?>
-<w:hdr xmlns:wpc="http://schemas.microsoft.com/office/word/2010/wordprocessingCanvas" xmlns:cx="http://schemas.microsoft.com/office/drawing/2014/chartex" xmlns:cx1="http://schemas.microsoft.com/office/drawing/2015/9/8/chartex" xmlns:cx2="http://schemas.microsoft.com/office/drawing/2015/10/21/chartex" xmlns:cx3="http://schemas.microsoft.com/office/drawing/2016/5/9/chartex" xmlns:cx4="http://schemas.microsoft.com/office/drawing/2016/5/10/chartex" xmlns:cx5="http://schemas.microsoft.com/office/drawing/2016/5/11/chartex" xmlns:cx6="http://schemas.microsoft.com/office/drawing/2016/5/12/chartex" xmlns:cx7="http://schemas.microsoft.com/office/drawing/2016/5/13/chartex" xmlns:cx8="http://schemas.microsoft.com/office/drawing/2016/5/14/chartex" xmlns:mc="http://schemas.openxmlformats.org/markup-compatibility/2006" xmlns:aink="http://schemas.microsoft.com/office/drawing/2016/ink" xmlns:am3d="http://schemas.microsoft.com/office/drawing/2017/model3d" xmlns:o="urn:schemas-microsoft-com:office:office" xmlns:r="http://schemas.openxmlformats.org/officeDocument/2006/relationships" xmlns:m="http://schemas.openxmlformats.org/officeDocument/2006/math" xmlns:v="urn:schemas-microsoft-com:vml" xmlns:wp14="http://schemas.microsoft.com/office/word/2010/wordprocessingDrawing" xmlns:wp="http://schemas.openxmlformats.org/drawingml/2006/wordprocessingDrawing" xmlns:w10="urn:schemas-microsoft-com:office:word" xmlns:w="http://schemas.openxmlformats.org/wordprocessingml/2006/main" xmlns:w14="http://schemas.microsoft.com/office/word/2010/wordml" xmlns:w15="http://schemas.microsoft.com/office/word/2012/wordml" xmlns:w16cex="http://schemas.microsoft.com/office/word/2018/wordml/cex" xmlns:w16cid="http://schemas.microsoft.com/office/word/2016/wordml/cid" xmlns:w16="http://schemas.microsoft.com/office/word/2018/wordml" xmlns:w16sdtdh="http://schemas.microsoft.com/office/word/2020/wordml/sdtdatahash" xmlns:w16se="http://schemas.microsoft.com/office/word/2015/wordml/symex" xmlns:wpg="http://schemas.microsoft.com/office/word/2010/wordprocessingGroup" xmlns:wpi="http://schemas.microsoft.com/office/word/2010/wordprocessingInk" xmlns:wne="http://schemas.microsoft.com/office/word/2006/wordml" xmlns:wps="http://schemas.microsoft.com/office/word/2010/wordprocessingShape" mc:Ignorable="w14 w15 w16se w16cid w16 w16cex w16sdtdh wp14">
+<w:hdr xmlns:wpc="http://schemas.microsoft.com/office/word/2010/wordprocessingCanvas" xmlns:cx="http://schemas.microsoft.com/office/drawing/2014/chartex" xmlns:cx1="http://schemas.microsoft.com/office/drawing/2015/9/8/chartex" xmlns:cx2="http://schemas.microsoft.com/office/drawing/2015/10/21/chartex" xmlns:cx3="http://schemas.microsoft.com/office/drawing/2016/5/9/chartex" xmlns:cx4="http://schemas.microsoft.com/office/drawing/2016/5/10/chartex" xmlns:cx5="http://schemas.microsoft.com/office/drawing/2016/5/11/chartex" xmlns:cx6="http://schemas.microsoft.com/office/drawing/2016/5/12/chartex" xmlns:cx7="http://schemas.microsoft.com/office/drawing/2016/5/13/chartex" xmlns:cx8="http://schemas.microsoft.com/office/drawing/2016/5/14/chartex" xmlns:mc="http://schemas.openxmlformats.org/markup-compatibility/2006" xmlns:aink="http://schemas.microsoft.com/office/drawing/2016/ink" xmlns:am3d="http://schemas.microsoft.com/office/drawing/2017/model3d" xmlns:o="urn:schemas-microsoft-com:office:office" xmlns:oel="http://schemas.microsoft.com/office/2019/extlst" xmlns:r="http://schemas.openxmlformats.org/officeDocument/2006/relationships" xmlns:m="http://schemas.openxmlformats.org/officeDocument/2006/math" xmlns:v="urn:schemas-microsoft-com:vml" xmlns:wp14="http://schemas.microsoft.com/office/word/2010/wordprocessingDrawing" xmlns:wp="http://schemas.openxmlformats.org/drawingml/2006/wordprocessingDrawing" xmlns:w10="urn:schemas-microsoft-com:office:word" xmlns:w="http://schemas.openxmlformats.org/wordprocessingml/2006/main" xmlns:w14="http://schemas.microsoft.com/office/word/2010/wordml" xmlns:w15="http://schemas.microsoft.com/office/word/2012/wordml" xmlns:w16cex="http://schemas.microsoft.com/office/word/2018/wordml/cex" xmlns:w16cid="http://schemas.microsoft.com/office/word/2016/wordml/cid" xmlns:w16="http://schemas.microsoft.com/office/word/2018/wordml" xmlns:w16sdtdh="http://schemas.microsoft.com/office/word/2020/wordml/sdtdatahash" xmlns:w16se="http://schemas.microsoft.com/office/word/2015/wordml/symex" xmlns:wpg="http://schemas.microsoft.com/office/word/2010/wordprocessingGroup" xmlns:wpi="http://schemas.microsoft.com/office/word/2010/wordprocessingInk" xmlns:wne="http://schemas.microsoft.com/office/word/2006/wordml" xmlns:wps="http://schemas.microsoft.com/office/word/2010/wordprocessingShape" mc:Ignorable="w14 w15 w16se w16cid w16 w16cex w16sdtdh wp14">
   <w:p>
     <w:pPr>
       <w:pStyle w:val="Header"/>
@@ -2293,7 +3270,7 @@
 </file>
 
 <file path=word/header2.xml><?xml version="1.0" encoding="utf-8"?>
-<w:hdr xmlns:wpc="http://schemas.microsoft.com/office/word/2010/wordprocessingCanvas" xmlns:cx="http://schemas.microsoft.com/office/drawing/2014/chartex" xmlns:cx1="http://schemas.microsoft.com/office/drawing/2015/9/8/chartex" xmlns:cx2="http://schemas.microsoft.com/office/drawing/2015/10/21/chartex" xmlns:cx3="http://schemas.microsoft.com/office/drawing/2016/5/9/chartex" xmlns:cx4="http://schemas.microsoft.com/office/drawing/2016/5/10/chartex" xmlns:cx5="http://schemas.microsoft.com/office/drawing/2016/5/11/chartex" xmlns:cx6="http://schemas.microsoft.com/office/drawing/2016/5/12/chartex" xmlns:cx7="http://schemas.microsoft.com/office/drawing/2016/5/13/chartex" xmlns:cx8="http://schemas.microsoft.com/office/drawing/2016/5/14/chartex" xmlns:mc="http://schemas.openxmlformats.org/markup-compatibility/2006" xmlns:aink="http://schemas.microsoft.com/office/drawing/2016/ink" xmlns:am3d="http://schemas.microsoft.com/office/drawing/2017/model3d" xmlns:o="urn:schemas-microsoft-com:office:office" xmlns:r="http://schemas.openxmlformats.org/officeDocument/2006/relationships" xmlns:m="http://schemas.openxmlformats.org/officeDocument/2006/math" xmlns:v="urn:schemas-microsoft-com:vml" xmlns:wp14="http://schemas.microsoft.com/office/word/2010/wordprocessingDrawing" xmlns:wp="http://schemas.openxmlformats.org/drawingml/2006/wordprocessingDrawing" xmlns:w10="urn:schemas-microsoft-com:office:word" xmlns:w="http://schemas.openxmlformats.org/wordprocessingml/2006/main" xmlns:w14="http://schemas.microsoft.com/office/word/2010/wordml" xmlns:w15="http://schemas.microsoft.com/office/word/2012/wordml" xmlns:w16cex="http://schemas.microsoft.com/office/word/2018/wordml/cex" xmlns:w16cid="http://schemas.microsoft.com/office/word/2016/wordml/cid" xmlns:w16="http://schemas.microsoft.com/office/word/2018/wordml" xmlns:w16sdtdh="http://schemas.microsoft.com/office/word/2020/wordml/sdtdatahash" xmlns:w16se="http://schemas.microsoft.com/office/word/2015/wordml/symex" xmlns:wpg="http://schemas.microsoft.com/office/word/2010/wordprocessingGroup" xmlns:wpi="http://schemas.microsoft.com/office/word/2010/wordprocessingInk" xmlns:wne="http://schemas.microsoft.com/office/word/2006/wordml" xmlns:wps="http://schemas.microsoft.com/office/word/2010/wordprocessingShape" mc:Ignorable="w14 w15 w16se w16cid w16 w16cex w16sdtdh wp14">
+<w:hdr xmlns:wpc="http://schemas.microsoft.com/office/word/2010/wordprocessingCanvas" xmlns:cx="http://schemas.microsoft.com/office/drawing/2014/chartex" xmlns:cx1="http://schemas.microsoft.com/office/drawing/2015/9/8/chartex" xmlns:cx2="http://schemas.microsoft.com/office/drawing/2015/10/21/chartex" xmlns:cx3="http://schemas.microsoft.com/office/drawing/2016/5/9/chartex" xmlns:cx4="http://schemas.microsoft.com/office/drawing/2016/5/10/chartex" xmlns:cx5="http://schemas.microsoft.com/office/drawing/2016/5/11/chartex" xmlns:cx6="http://schemas.microsoft.com/office/drawing/2016/5/12/chartex" xmlns:cx7="http://schemas.microsoft.com/office/drawing/2016/5/13/chartex" xmlns:cx8="http://schemas.microsoft.com/office/drawing/2016/5/14/chartex" xmlns:mc="http://schemas.openxmlformats.org/markup-compatibility/2006" xmlns:aink="http://schemas.microsoft.com/office/drawing/2016/ink" xmlns:am3d="http://schemas.microsoft.com/office/drawing/2017/model3d" xmlns:o="urn:schemas-microsoft-com:office:office" xmlns:oel="http://schemas.microsoft.com/office/2019/extlst" xmlns:r="http://schemas.openxmlformats.org/officeDocument/2006/relationships" xmlns:m="http://schemas.openxmlformats.org/officeDocument/2006/math" xmlns:v="urn:schemas-microsoft-com:vml" xmlns:wp14="http://schemas.microsoft.com/office/word/2010/wordprocessingDrawing" xmlns:wp="http://schemas.openxmlformats.org/drawingml/2006/wordprocessingDrawing" xmlns:w10="urn:schemas-microsoft-com:office:word" xmlns:w="http://schemas.openxmlformats.org/wordprocessingml/2006/main" xmlns:w14="http://schemas.microsoft.com/office/word/2010/wordml" xmlns:w15="http://schemas.microsoft.com/office/word/2012/wordml" xmlns:w16cex="http://schemas.microsoft.com/office/word/2018/wordml/cex" xmlns:w16cid="http://schemas.microsoft.com/office/word/2016/wordml/cid" xmlns:w16="http://schemas.microsoft.com/office/word/2018/wordml" xmlns:w16sdtdh="http://schemas.microsoft.com/office/word/2020/wordml/sdtdatahash" xmlns:w16se="http://schemas.microsoft.com/office/word/2015/wordml/symex" xmlns:wpg="http://schemas.microsoft.com/office/word/2010/wordprocessingGroup" xmlns:wpi="http://schemas.microsoft.com/office/word/2010/wordprocessingInk" xmlns:wne="http://schemas.microsoft.com/office/word/2006/wordml" xmlns:wps="http://schemas.microsoft.com/office/word/2010/wordprocessingShape" mc:Ignorable="w14 w15 w16se w16cid w16 w16cex w16sdtdh wp14">
   <w:p>
     <w:pPr>
       <w:pStyle w:val="Header"/>
@@ -2317,7 +3294,7 @@
 </file>
 
 <file path=word/header3.xml><?xml version="1.0" encoding="utf-8"?>
-<w:hdr xmlns:wpc="http://schemas.microsoft.com/office/word/2010/wordprocessingCanvas" xmlns:cx="http://schemas.microsoft.com/office/drawing/2014/chartex" xmlns:cx1="http://schemas.microsoft.com/office/drawing/2015/9/8/chartex" xmlns:cx2="http://schemas.microsoft.com/office/drawing/2015/10/21/chartex" xmlns:cx3="http://schemas.microsoft.com/office/drawing/2016/5/9/chartex" xmlns:cx4="http://schemas.microsoft.com/office/drawing/2016/5/10/chartex" xmlns:cx5="http://schemas.microsoft.com/office/drawing/2016/5/11/chartex" xmlns:cx6="http://schemas.microsoft.com/office/drawing/2016/5/12/chartex" xmlns:cx7="http://schemas.microsoft.com/office/drawing/2016/5/13/chartex" xmlns:cx8="http://schemas.microsoft.com/office/drawing/2016/5/14/chartex" xmlns:mc="http://schemas.openxmlformats.org/markup-compatibility/2006" xmlns:aink="http://schemas.microsoft.com/office/drawing/2016/ink" xmlns:am3d="http://schemas.microsoft.com/office/drawing/2017/model3d" xmlns:o="urn:schemas-microsoft-com:office:office" xmlns:r="http://schemas.openxmlformats.org/officeDocument/2006/relationships" xmlns:m="http://schemas.openxmlformats.org/officeDocument/2006/math" xmlns:v="urn:schemas-microsoft-com:vml" xmlns:wp14="http://schemas.microsoft.com/office/word/2010/wordprocessingDrawing" xmlns:wp="http://schemas.openxmlformats.org/drawingml/2006/wordprocessingDrawing" xmlns:w10="urn:schemas-microsoft-com:office:word" xmlns:w="http://schemas.openxmlformats.org/wordprocessingml/2006/main" xmlns:w14="http://schemas.microsoft.com/office/word/2010/wordml" xmlns:w15="http://schemas.microsoft.com/office/word/2012/wordml" xmlns:w16cex="http://schemas.microsoft.com/office/word/2018/wordml/cex" xmlns:w16cid="http://schemas.microsoft.com/office/word/2016/wordml/cid" xmlns:w16="http://schemas.microsoft.com/office/word/2018/wordml" xmlns:w16sdtdh="http://schemas.microsoft.com/office/word/2020/wordml/sdtdatahash" xmlns:w16se="http://schemas.microsoft.com/office/word/2015/wordml/symex" xmlns:wpg="http://schemas.microsoft.com/office/word/2010/wordprocessingGroup" xmlns:wpi="http://schemas.microsoft.com/office/word/2010/wordprocessingInk" xmlns:wne="http://schemas.microsoft.com/office/word/2006/wordml" xmlns:wps="http://schemas.microsoft.com/office/word/2010/wordprocessingShape" mc:Ignorable="w14 w15 w16se w16cid w16 w16cex w16sdtdh wp14">
+<w:hdr xmlns:wpc="http://schemas.microsoft.com/office/word/2010/wordprocessingCanvas" xmlns:cx="http://schemas.microsoft.com/office/drawing/2014/chartex" xmlns:cx1="http://schemas.microsoft.com/office/drawing/2015/9/8/chartex" xmlns:cx2="http://schemas.microsoft.com/office/drawing/2015/10/21/chartex" xmlns:cx3="http://schemas.microsoft.com/office/drawing/2016/5/9/chartex" xmlns:cx4="http://schemas.microsoft.com/office/drawing/2016/5/10/chartex" xmlns:cx5="http://schemas.microsoft.com/office/drawing/2016/5/11/chartex" xmlns:cx6="http://schemas.microsoft.com/office/drawing/2016/5/12/chartex" xmlns:cx7="http://schemas.microsoft.com/office/drawing/2016/5/13/chartex" xmlns:cx8="http://schemas.microsoft.com/office/drawing/2016/5/14/chartex" xmlns:mc="http://schemas.openxmlformats.org/markup-compatibility/2006" xmlns:aink="http://schemas.microsoft.com/office/drawing/2016/ink" xmlns:am3d="http://schemas.microsoft.com/office/drawing/2017/model3d" xmlns:o="urn:schemas-microsoft-com:office:office" xmlns:oel="http://schemas.microsoft.com/office/2019/extlst" xmlns:r="http://schemas.openxmlformats.org/officeDocument/2006/relationships" xmlns:m="http://schemas.openxmlformats.org/officeDocument/2006/math" xmlns:v="urn:schemas-microsoft-com:vml" xmlns:wp14="http://schemas.microsoft.com/office/word/2010/wordprocessingDrawing" xmlns:wp="http://schemas.openxmlformats.org/drawingml/2006/wordprocessingDrawing" xmlns:w10="urn:schemas-microsoft-com:office:word" xmlns:w="http://schemas.openxmlformats.org/wordprocessingml/2006/main" xmlns:w14="http://schemas.microsoft.com/office/word/2010/wordml" xmlns:w15="http://schemas.microsoft.com/office/word/2012/wordml" xmlns:w16cex="http://schemas.microsoft.com/office/word/2018/wordml/cex" xmlns:w16cid="http://schemas.microsoft.com/office/word/2016/wordml/cid" xmlns:w16="http://schemas.microsoft.com/office/word/2018/wordml" xmlns:w16sdtdh="http://schemas.microsoft.com/office/word/2020/wordml/sdtdatahash" xmlns:w16se="http://schemas.microsoft.com/office/word/2015/wordml/symex" xmlns:wpg="http://schemas.microsoft.com/office/word/2010/wordprocessingGroup" xmlns:wpi="http://schemas.microsoft.com/office/word/2010/wordprocessingInk" xmlns:wne="http://schemas.microsoft.com/office/word/2006/wordml" xmlns:wps="http://schemas.microsoft.com/office/word/2010/wordprocessingShape" mc:Ignorable="w14 w15 w16se w16cid w16 w16cex w16sdtdh wp14">
   <w:p>
     <w:pPr>
       <w:pStyle w:val="Header"/>
@@ -2327,7 +3304,7 @@
 </file>
 
 <file path=word/numbering.xml><?xml version="1.0" encoding="utf-8"?>
-<w:numbering xmlns:wpc="http://schemas.microsoft.com/office/word/2010/wordprocessingCanvas" xmlns:cx="http://schemas.microsoft.com/office/drawing/2014/chartex" xmlns:cx1="http://schemas.microsoft.com/office/drawing/2015/9/8/chartex" xmlns:cx2="http://schemas.microsoft.com/office/drawing/2015/10/21/chartex" xmlns:cx3="http://schemas.microsoft.com/office/drawing/2016/5/9/chartex" xmlns:cx4="http://schemas.microsoft.com/office/drawing/2016/5/10/chartex" xmlns:cx5="http://schemas.microsoft.com/office/drawing/2016/5/11/chartex" xmlns:cx6="http://schemas.microsoft.com/office/drawing/2016/5/12/chartex" xmlns:cx7="http://schemas.microsoft.com/office/drawing/2016/5/13/chartex" xmlns:cx8="http://schemas.microsoft.com/office/drawing/2016/5/14/chartex" xmlns:mc="http://schemas.openxmlformats.org/markup-compatibility/2006" xmlns:aink="http://schemas.microsoft.com/office/drawing/2016/ink" xmlns:am3d="http://schemas.microsoft.com/office/drawing/2017/model3d" xmlns:o="urn:schemas-microsoft-com:office:office" xmlns:r="http://schemas.openxmlformats.org/officeDocument/2006/relationships" xmlns:m="http://schemas.openxmlformats.org/officeDocument/2006/math" xmlns:v="urn:schemas-microsoft-com:vml" xmlns:wp14="http://schemas.microsoft.com/office/word/2010/wordprocessingDrawing" xmlns:wp="http://schemas.openxmlformats.org/drawingml/2006/wordprocessingDrawing" xmlns:w10="urn:schemas-microsoft-com:office:word" xmlns:w="http://schemas.openxmlformats.org/wordprocessingml/2006/main" xmlns:w14="http://schemas.microsoft.com/office/word/2010/wordml" xmlns:w15="http://schemas.microsoft.com/office/word/2012/wordml" xmlns:w16cex="http://schemas.microsoft.com/office/word/2018/wordml/cex" xmlns:w16cid="http://schemas.microsoft.com/office/word/2016/wordml/cid" xmlns:w16="http://schemas.microsoft.com/office/word/2018/wordml" xmlns:w16sdtdh="http://schemas.microsoft.com/office/word/2020/wordml/sdtdatahash" xmlns:w16se="http://schemas.microsoft.com/office/word/2015/wordml/symex" xmlns:wpg="http://schemas.microsoft.com/office/word/2010/wordprocessingGroup" xmlns:wpi="http://schemas.microsoft.com/office/word/2010/wordprocessingInk" xmlns:wne="http://schemas.microsoft.com/office/word/2006/wordml" xmlns:wps="http://schemas.microsoft.com/office/word/2010/wordprocessingShape" mc:Ignorable="w14 w15 w16se w16cid w16 w16cex w16sdtdh wp14">
+<w:numbering xmlns:wpc="http://schemas.microsoft.com/office/word/2010/wordprocessingCanvas" xmlns:cx="http://schemas.microsoft.com/office/drawing/2014/chartex" xmlns:cx1="http://schemas.microsoft.com/office/drawing/2015/9/8/chartex" xmlns:cx2="http://schemas.microsoft.com/office/drawing/2015/10/21/chartex" xmlns:cx3="http://schemas.microsoft.com/office/drawing/2016/5/9/chartex" xmlns:cx4="http://schemas.microsoft.com/office/drawing/2016/5/10/chartex" xmlns:cx5="http://schemas.microsoft.com/office/drawing/2016/5/11/chartex" xmlns:cx6="http://schemas.microsoft.com/office/drawing/2016/5/12/chartex" xmlns:cx7="http://schemas.microsoft.com/office/drawing/2016/5/13/chartex" xmlns:cx8="http://schemas.microsoft.com/office/drawing/2016/5/14/chartex" xmlns:mc="http://schemas.openxmlformats.org/markup-compatibility/2006" xmlns:aink="http://schemas.microsoft.com/office/drawing/2016/ink" xmlns:am3d="http://schemas.microsoft.com/office/drawing/2017/model3d" xmlns:o="urn:schemas-microsoft-com:office:office" xmlns:oel="http://schemas.microsoft.com/office/2019/extlst" xmlns:r="http://schemas.openxmlformats.org/officeDocument/2006/relationships" xmlns:m="http://schemas.openxmlformats.org/officeDocument/2006/math" xmlns:v="urn:schemas-microsoft-com:vml" xmlns:wp14="http://schemas.microsoft.com/office/word/2010/wordprocessingDrawing" xmlns:wp="http://schemas.openxmlformats.org/drawingml/2006/wordprocessingDrawing" xmlns:w10="urn:schemas-microsoft-com:office:word" xmlns:w="http://schemas.openxmlformats.org/wordprocessingml/2006/main" xmlns:w14="http://schemas.microsoft.com/office/word/2010/wordml" xmlns:w15="http://schemas.microsoft.com/office/word/2012/wordml" xmlns:w16cex="http://schemas.microsoft.com/office/word/2018/wordml/cex" xmlns:w16cid="http://schemas.microsoft.com/office/word/2016/wordml/cid" xmlns:w16="http://schemas.microsoft.com/office/word/2018/wordml" xmlns:w16sdtdh="http://schemas.microsoft.com/office/word/2020/wordml/sdtdatahash" xmlns:w16se="http://schemas.microsoft.com/office/word/2015/wordml/symex" xmlns:wpg="http://schemas.microsoft.com/office/word/2010/wordprocessingGroup" xmlns:wpi="http://schemas.microsoft.com/office/word/2010/wordprocessingInk" xmlns:wne="http://schemas.microsoft.com/office/word/2006/wordml" xmlns:wps="http://schemas.microsoft.com/office/word/2010/wordprocessingShape" mc:Ignorable="w14 w15 w16se w16cid w16 w16cex w16sdtdh wp14">
   <w:abstractNum w:abstractNumId="0" w15:restartNumberingAfterBreak="0">
     <w:nsid w:val="08B2501C"/>
     <w:multiLevelType w:val="hybridMultilevel"/>
@@ -2557,7 +3534,7 @@
   <w:abstractNum w:abstractNumId="2" w15:restartNumberingAfterBreak="0">
     <w:nsid w:val="16ED3168"/>
     <w:multiLevelType w:val="hybridMultilevel"/>
-    <w:tmpl w:val="2ADE02E4"/>
+    <w:tmpl w:val="CDD05E0E"/>
     <w:lvl w:ilvl="0" w:tplc="04090001">
       <w:start w:val="1"/>
       <w:numFmt w:val="bullet"/>
@@ -3232,28 +4209,28 @@
       </w:rPr>
     </w:lvl>
   </w:abstractNum>
-  <w:num w:numId="1">
+  <w:num w:numId="1" w16cid:durableId="1154569508">
     <w:abstractNumId w:val="0"/>
   </w:num>
-  <w:num w:numId="2">
+  <w:num w:numId="2" w16cid:durableId="1342657422">
     <w:abstractNumId w:val="6"/>
   </w:num>
-  <w:num w:numId="3">
+  <w:num w:numId="3" w16cid:durableId="1254557719">
     <w:abstractNumId w:val="4"/>
   </w:num>
-  <w:num w:numId="4">
+  <w:num w:numId="4" w16cid:durableId="2091610586">
     <w:abstractNumId w:val="3"/>
   </w:num>
-  <w:num w:numId="5">
+  <w:num w:numId="5" w16cid:durableId="156652967">
     <w:abstractNumId w:val="7"/>
   </w:num>
-  <w:num w:numId="6">
+  <w:num w:numId="6" w16cid:durableId="71129022">
     <w:abstractNumId w:val="2"/>
   </w:num>
-  <w:num w:numId="7">
+  <w:num w:numId="7" w16cid:durableId="1601448403">
     <w:abstractNumId w:val="1"/>
   </w:num>
-  <w:num w:numId="8">
+  <w:num w:numId="8" w16cid:durableId="1157721751">
     <w:abstractNumId w:val="5"/>
   </w:num>
 </w:numbering>

</xml_diff>

<commit_message>
FTACaseInformation refactored and working.
</commit_message>
<xml_diff>
--- a/resources/Templates/Failure_To_Appear_Template.docx
+++ b/resources/Templates/Failure_To_Appear_Template.docx
@@ -1,6 +1,6 @@
 
 <file path=word/document.xml><?xml version="1.0" encoding="utf-8"?>
-<w:document xmlns:wpc="http://schemas.microsoft.com/office/word/2010/wordprocessingCanvas" xmlns:cx="http://schemas.microsoft.com/office/drawing/2014/chartex" xmlns:cx1="http://schemas.microsoft.com/office/drawing/2015/9/8/chartex" xmlns:cx2="http://schemas.microsoft.com/office/drawing/2015/10/21/chartex" xmlns:cx3="http://schemas.microsoft.com/office/drawing/2016/5/9/chartex" xmlns:cx4="http://schemas.microsoft.com/office/drawing/2016/5/10/chartex" xmlns:cx5="http://schemas.microsoft.com/office/drawing/2016/5/11/chartex" xmlns:cx6="http://schemas.microsoft.com/office/drawing/2016/5/12/chartex" xmlns:cx7="http://schemas.microsoft.com/office/drawing/2016/5/13/chartex" xmlns:cx8="http://schemas.microsoft.com/office/drawing/2016/5/14/chartex" xmlns:mc="http://schemas.openxmlformats.org/markup-compatibility/2006" xmlns:aink="http://schemas.microsoft.com/office/drawing/2016/ink" xmlns:am3d="http://schemas.microsoft.com/office/drawing/2017/model3d" xmlns:o="urn:schemas-microsoft-com:office:office" xmlns:r="http://schemas.openxmlformats.org/officeDocument/2006/relationships" xmlns:m="http://schemas.openxmlformats.org/officeDocument/2006/math" xmlns:v="urn:schemas-microsoft-com:vml" xmlns:wp14="http://schemas.microsoft.com/office/word/2010/wordprocessingDrawing" xmlns:wp="http://schemas.openxmlformats.org/drawingml/2006/wordprocessingDrawing" xmlns:w10="urn:schemas-microsoft-com:office:word" xmlns:w="http://schemas.openxmlformats.org/wordprocessingml/2006/main" xmlns:w14="http://schemas.microsoft.com/office/word/2010/wordml" xmlns:w15="http://schemas.microsoft.com/office/word/2012/wordml" xmlns:w16cex="http://schemas.microsoft.com/office/word/2018/wordml/cex" xmlns:w16cid="http://schemas.microsoft.com/office/word/2016/wordml/cid" xmlns:w16="http://schemas.microsoft.com/office/word/2018/wordml" xmlns:w16sdtdh="http://schemas.microsoft.com/office/word/2020/wordml/sdtdatahash" xmlns:w16se="http://schemas.microsoft.com/office/word/2015/wordml/symex" xmlns:wpg="http://schemas.microsoft.com/office/word/2010/wordprocessingGroup" xmlns:wpi="http://schemas.microsoft.com/office/word/2010/wordprocessingInk" xmlns:wne="http://schemas.microsoft.com/office/word/2006/wordml" xmlns:wps="http://schemas.microsoft.com/office/word/2010/wordprocessingShape" mc:Ignorable="w14 w15 w16se w16cid w16 w16cex w16sdtdh wp14">
+<w:document xmlns:wpc="http://schemas.microsoft.com/office/word/2010/wordprocessingCanvas" xmlns:cx="http://schemas.microsoft.com/office/drawing/2014/chartex" xmlns:cx1="http://schemas.microsoft.com/office/drawing/2015/9/8/chartex" xmlns:cx2="http://schemas.microsoft.com/office/drawing/2015/10/21/chartex" xmlns:cx3="http://schemas.microsoft.com/office/drawing/2016/5/9/chartex" xmlns:cx4="http://schemas.microsoft.com/office/drawing/2016/5/10/chartex" xmlns:cx5="http://schemas.microsoft.com/office/drawing/2016/5/11/chartex" xmlns:cx6="http://schemas.microsoft.com/office/drawing/2016/5/12/chartex" xmlns:cx7="http://schemas.microsoft.com/office/drawing/2016/5/13/chartex" xmlns:cx8="http://schemas.microsoft.com/office/drawing/2016/5/14/chartex" xmlns:mc="http://schemas.openxmlformats.org/markup-compatibility/2006" xmlns:aink="http://schemas.microsoft.com/office/drawing/2016/ink" xmlns:am3d="http://schemas.microsoft.com/office/drawing/2017/model3d" xmlns:o="urn:schemas-microsoft-com:office:office" xmlns:oel="http://schemas.microsoft.com/office/2019/extlst" xmlns:r="http://schemas.openxmlformats.org/officeDocument/2006/relationships" xmlns:m="http://schemas.openxmlformats.org/officeDocument/2006/math" xmlns:v="urn:schemas-microsoft-com:vml" xmlns:wp14="http://schemas.microsoft.com/office/word/2010/wordprocessingDrawing" xmlns:wp="http://schemas.openxmlformats.org/drawingml/2006/wordprocessingDrawing" xmlns:w10="urn:schemas-microsoft-com:office:word" xmlns:w="http://schemas.openxmlformats.org/wordprocessingml/2006/main" xmlns:w14="http://schemas.microsoft.com/office/word/2010/wordml" xmlns:w15="http://schemas.microsoft.com/office/word/2012/wordml" xmlns:w16cex="http://schemas.microsoft.com/office/word/2018/wordml/cex" xmlns:w16cid="http://schemas.microsoft.com/office/word/2016/wordml/cid" xmlns:w16="http://schemas.microsoft.com/office/word/2018/wordml" xmlns:w16sdtdh="http://schemas.microsoft.com/office/word/2020/wordml/sdtdatahash" xmlns:w16se="http://schemas.microsoft.com/office/word/2015/wordml/symex" xmlns:wpg="http://schemas.microsoft.com/office/word/2010/wordprocessingGroup" xmlns:wpi="http://schemas.microsoft.com/office/word/2010/wordprocessingInk" xmlns:wne="http://schemas.microsoft.com/office/word/2006/wordml" xmlns:wps="http://schemas.microsoft.com/office/word/2010/wordprocessingShape" mc:Ignorable="w14 w15 w16se w16cid w16 w16cex w16sdtdh wp14">
   <w:body>
     <w:p>
       <w:pPr>
@@ -256,18 +256,8 @@
           <w:sz w:val="20"/>
           <w:szCs w:val="20"/>
         </w:rPr>
-        <w:t xml:space="preserve">{{ </w:t>
-      </w:r>
-      <w:proofErr w:type="spellStart"/>
-      <w:r>
-        <w:rPr>
-          <w:rFonts w:ascii="Palatino Linotype" w:hAnsi="Palatino Linotype"/>
-          <w:sz w:val="20"/>
-          <w:szCs w:val="20"/>
-        </w:rPr>
-        <w:t>case_number</w:t>
-      </w:r>
-      <w:proofErr w:type="spellEnd"/>
+        <w:t>{{ case_number</w:t>
+      </w:r>
       <w:r>
         <w:rPr>
           <w:rFonts w:ascii="Palatino Linotype" w:hAnsi="Palatino Linotype"/>
@@ -329,33 +319,15 @@
           <w:sz w:val="20"/>
           <w:szCs w:val="20"/>
         </w:rPr>
-        <w:t xml:space="preserve">{{ </w:t>
-      </w:r>
-      <w:proofErr w:type="spellStart"/>
-      <w:r>
-        <w:rPr>
-          <w:rFonts w:ascii="Palatino Linotype" w:hAnsi="Palatino Linotype"/>
-          <w:sz w:val="20"/>
-          <w:szCs w:val="20"/>
-        </w:rPr>
-        <w:t>defendant.</w:t>
-      </w:r>
-      <w:r>
-        <w:rPr>
-          <w:rFonts w:ascii="Palatino Linotype" w:hAnsi="Palatino Linotype"/>
-          <w:sz w:val="20"/>
-          <w:szCs w:val="20"/>
-        </w:rPr>
-        <w:t>first_name</w:t>
-      </w:r>
-      <w:proofErr w:type="spellEnd"/>
-      <w:r>
-        <w:rPr>
-          <w:rFonts w:ascii="Palatino Linotype" w:hAnsi="Palatino Linotype"/>
-          <w:sz w:val="20"/>
-          <w:szCs w:val="20"/>
-        </w:rPr>
-        <w:t xml:space="preserve"> }}</w:t>
+        <w:t>{{ defendant.</w:t>
+      </w:r>
+      <w:r>
+        <w:rPr>
+          <w:rFonts w:ascii="Palatino Linotype" w:hAnsi="Palatino Linotype"/>
+          <w:sz w:val="20"/>
+          <w:szCs w:val="20"/>
+        </w:rPr>
+        <w:t>first_name }}</w:t>
       </w:r>
       <w:r>
         <w:rPr>
@@ -371,16 +343,7 @@
           <w:sz w:val="20"/>
           <w:szCs w:val="20"/>
         </w:rPr>
-        <w:t xml:space="preserve">{{ </w:t>
-      </w:r>
-      <w:proofErr w:type="spellStart"/>
-      <w:r>
-        <w:rPr>
-          <w:rFonts w:ascii="Palatino Linotype" w:hAnsi="Palatino Linotype"/>
-          <w:sz w:val="20"/>
-          <w:szCs w:val="20"/>
-        </w:rPr>
-        <w:t>defendant.</w:t>
+        <w:t>{{ defendant.</w:t>
       </w:r>
       <w:r>
         <w:rPr>
@@ -396,16 +359,7 @@
           <w:sz w:val="20"/>
           <w:szCs w:val="20"/>
         </w:rPr>
-        <w:t>name</w:t>
-      </w:r>
-      <w:proofErr w:type="spellEnd"/>
-      <w:r>
-        <w:rPr>
-          <w:rFonts w:ascii="Palatino Linotype" w:hAnsi="Palatino Linotype"/>
-          <w:sz w:val="20"/>
-          <w:szCs w:val="20"/>
-        </w:rPr>
-        <w:t xml:space="preserve"> }}</w:t>
+        <w:t>name }}</w:t>
       </w:r>
       <w:r>
         <w:rPr>
@@ -544,17 +498,7 @@
           <w:sz w:val="20"/>
           <w:szCs w:val="20"/>
         </w:rPr>
-        <w:t xml:space="preserve">% if </w:t>
-      </w:r>
-      <w:proofErr w:type="spellStart"/>
-      <w:r>
-        <w:rPr>
-          <w:rFonts w:ascii="Palatino Linotype" w:hAnsi="Palatino Linotype"/>
-          <w:bCs/>
-          <w:sz w:val="20"/>
-          <w:szCs w:val="20"/>
-        </w:rPr>
-        <w:t>judicial_officer.officer_</w:t>
+        <w:t>% if judicial_officer.officer_</w:t>
       </w:r>
       <w:r>
         <w:rPr>
@@ -565,7 +509,6 @@
         </w:rPr>
         <w:t>type</w:t>
       </w:r>
-      <w:proofErr w:type="spellEnd"/>
       <w:r>
         <w:rPr>
           <w:rFonts w:ascii="Palatino Linotype" w:hAnsi="Palatino Linotype"/>
@@ -684,51 +627,15 @@
           <w:sz w:val="20"/>
           <w:szCs w:val="20"/>
         </w:rPr>
-        <w:t xml:space="preserve">{% </w:t>
-      </w:r>
-      <w:proofErr w:type="spellStart"/>
-      <w:r>
-        <w:rPr>
-          <w:rFonts w:ascii="Palatino Linotype" w:hAnsi="Palatino Linotype"/>
-          <w:sz w:val="20"/>
-          <w:szCs w:val="20"/>
-        </w:rPr>
-        <w:t>elif</w:t>
-      </w:r>
-      <w:proofErr w:type="spellEnd"/>
-      <w:r>
-        <w:rPr>
-          <w:rFonts w:ascii="Palatino Linotype" w:hAnsi="Palatino Linotype"/>
-          <w:sz w:val="20"/>
-          <w:szCs w:val="20"/>
-        </w:rPr>
-        <w:t xml:space="preserve"> </w:t>
-      </w:r>
-      <w:proofErr w:type="spellStart"/>
-      <w:r>
-        <w:rPr>
-          <w:rFonts w:ascii="Palatino Linotype" w:hAnsi="Palatino Linotype"/>
-          <w:sz w:val="20"/>
-          <w:szCs w:val="20"/>
-        </w:rPr>
-        <w:t>judicial_officer.officer_</w:t>
-      </w:r>
-      <w:r>
-        <w:rPr>
-          <w:rFonts w:ascii="Palatino Linotype" w:hAnsi="Palatino Linotype"/>
-          <w:sz w:val="20"/>
-          <w:szCs w:val="20"/>
-        </w:rPr>
-        <w:t>type</w:t>
-      </w:r>
-      <w:proofErr w:type="spellEnd"/>
-      <w:r>
-        <w:rPr>
-          <w:rFonts w:ascii="Palatino Linotype" w:hAnsi="Palatino Linotype"/>
-          <w:sz w:val="20"/>
-          <w:szCs w:val="20"/>
-        </w:rPr>
-        <w:t xml:space="preserve"> == ‘Judge’ %}</w:t>
+        <w:t>{% elif judicial_officer.officer_</w:t>
+      </w:r>
+      <w:r>
+        <w:rPr>
+          <w:rFonts w:ascii="Palatino Linotype" w:hAnsi="Palatino Linotype"/>
+          <w:sz w:val="20"/>
+          <w:szCs w:val="20"/>
+        </w:rPr>
+        <w:t>type == ‘Judge’ %}</w:t>
       </w:r>
     </w:p>
     <w:p>
@@ -902,25 +809,7 @@
           <w:sz w:val="20"/>
           <w:szCs w:val="20"/>
         </w:rPr>
-        <w:t xml:space="preserve">for {{ </w:t>
-      </w:r>
-      <w:proofErr w:type="spellStart"/>
-      <w:r>
-        <w:rPr>
-          <w:rFonts w:ascii="Palatino Linotype" w:hAnsi="Palatino Linotype"/>
-          <w:sz w:val="20"/>
-          <w:szCs w:val="20"/>
-        </w:rPr>
-        <w:t>appearance_reason</w:t>
-      </w:r>
-      <w:proofErr w:type="spellEnd"/>
-      <w:r>
-        <w:rPr>
-          <w:rFonts w:ascii="Palatino Linotype" w:hAnsi="Palatino Linotype"/>
-          <w:sz w:val="20"/>
-          <w:szCs w:val="20"/>
-        </w:rPr>
-        <w:t xml:space="preserve"> }}</w:t>
+        <w:t>for {{ appearance_reason }}</w:t>
       </w:r>
       <w:r>
         <w:rPr>
@@ -936,25 +825,7 @@
           <w:sz w:val="20"/>
           <w:szCs w:val="20"/>
         </w:rPr>
-        <w:t xml:space="preserve">on {{ </w:t>
-      </w:r>
-      <w:proofErr w:type="spellStart"/>
-      <w:r>
-        <w:rPr>
-          <w:rFonts w:ascii="Palatino Linotype" w:hAnsi="Palatino Linotype"/>
-          <w:sz w:val="20"/>
-          <w:szCs w:val="20"/>
-        </w:rPr>
-        <w:t>plea_trial_date</w:t>
-      </w:r>
-      <w:proofErr w:type="spellEnd"/>
-      <w:r>
-        <w:rPr>
-          <w:rFonts w:ascii="Palatino Linotype" w:hAnsi="Palatino Linotype"/>
-          <w:sz w:val="20"/>
-          <w:szCs w:val="20"/>
-        </w:rPr>
-        <w:t xml:space="preserve"> }}</w:t>
+        <w:t>on {{ plea_trial_date }}</w:t>
       </w:r>
       <w:r>
         <w:rPr>
@@ -1023,25 +894,7 @@
           <w:sz w:val="20"/>
           <w:szCs w:val="20"/>
         </w:rPr>
-        <w:t xml:space="preserve">{% if </w:t>
-      </w:r>
-      <w:proofErr w:type="spellStart"/>
-      <w:r>
-        <w:rPr>
-          <w:rFonts w:ascii="Palatino Linotype" w:hAnsi="Palatino Linotype"/>
-          <w:sz w:val="20"/>
-          <w:szCs w:val="20"/>
-        </w:rPr>
-        <w:t>fta_conditions.arrest_warrant</w:t>
-      </w:r>
-      <w:proofErr w:type="spellEnd"/>
-      <w:r>
-        <w:rPr>
-          <w:rFonts w:ascii="Palatino Linotype" w:hAnsi="Palatino Linotype"/>
-          <w:sz w:val="20"/>
-          <w:szCs w:val="20"/>
-        </w:rPr>
-        <w:t xml:space="preserve"> is true %}</w:t>
+        <w:t>{% if fta_conditions.arrest_warrant is true %}</w:t>
       </w:r>
     </w:p>
     <w:p>
@@ -1071,7 +924,6 @@
         </w:rPr>
         <w:t xml:space="preserve">An arrest warrant for the Defendant shall issue forthwith. The pickup radius for the warrant is {{ </w:t>
       </w:r>
-      <w:proofErr w:type="spellStart"/>
       <w:r>
         <w:rPr>
           <w:rFonts w:ascii="Palatino Linotype" w:hAnsi="Palatino Linotype"/>
@@ -1086,42 +938,15 @@
           <w:sz w:val="20"/>
           <w:szCs w:val="20"/>
         </w:rPr>
-        <w:t>arrest_warrant_radius</w:t>
-      </w:r>
-      <w:proofErr w:type="spellEnd"/>
-      <w:r>
-        <w:rPr>
-          <w:rFonts w:ascii="Palatino Linotype" w:hAnsi="Palatino Linotype"/>
-          <w:sz w:val="20"/>
-          <w:szCs w:val="20"/>
-        </w:rPr>
-        <w:t xml:space="preserve"> }}. {% endif %}</w:t>
-      </w:r>
-      <w:r>
-        <w:rPr>
-          <w:rFonts w:ascii="Palatino Linotype" w:hAnsi="Palatino Linotype"/>
-          <w:sz w:val="20"/>
-          <w:szCs w:val="20"/>
-        </w:rPr>
-        <w:t xml:space="preserve">{% if </w:t>
-      </w:r>
-      <w:proofErr w:type="spellStart"/>
-      <w:r>
-        <w:rPr>
-          <w:rFonts w:ascii="Palatino Linotype" w:hAnsi="Palatino Linotype"/>
-          <w:sz w:val="20"/>
-          <w:szCs w:val="20"/>
-        </w:rPr>
-        <w:t>fta_conditions.bond_forfeited</w:t>
-      </w:r>
-      <w:proofErr w:type="spellEnd"/>
-      <w:r>
-        <w:rPr>
-          <w:rFonts w:ascii="Palatino Linotype" w:hAnsi="Palatino Linotype"/>
-          <w:sz w:val="20"/>
-          <w:szCs w:val="20"/>
-        </w:rPr>
-        <w:t xml:space="preserve"> %}</w:t>
+        <w:t>arrest_warrant_radius }}. {% endif %}</w:t>
+      </w:r>
+      <w:r>
+        <w:rPr>
+          <w:rFonts w:ascii="Palatino Linotype" w:hAnsi="Palatino Linotype"/>
+          <w:sz w:val="20"/>
+          <w:szCs w:val="20"/>
+        </w:rPr>
+        <w:t>{% if fta_conditions.bond_forfeited %}</w:t>
       </w:r>
     </w:p>
     <w:p>
@@ -1156,25 +981,7 @@
           <w:sz w:val="20"/>
           <w:szCs w:val="20"/>
         </w:rPr>
-        <w:t xml:space="preserve">{% if </w:t>
-      </w:r>
-      <w:proofErr w:type="spellStart"/>
-      <w:r>
-        <w:rPr>
-          <w:rFonts w:ascii="Palatino Linotype" w:hAnsi="Palatino Linotype"/>
-          <w:sz w:val="20"/>
-          <w:szCs w:val="20"/>
-        </w:rPr>
-        <w:t>fta_conditions.set_no_trial</w:t>
-      </w:r>
-      <w:proofErr w:type="spellEnd"/>
-      <w:r>
-        <w:rPr>
-          <w:rFonts w:ascii="Palatino Linotype" w:hAnsi="Palatino Linotype"/>
-          <w:sz w:val="20"/>
-          <w:szCs w:val="20"/>
-        </w:rPr>
-        <w:t xml:space="preserve"> is true %}</w:t>
+        <w:t>{% if fta_conditions.set_no_trial is true %}</w:t>
       </w:r>
     </w:p>
     <w:p>
@@ -1225,25 +1032,7 @@
           <w:sz w:val="20"/>
           <w:szCs w:val="20"/>
         </w:rPr>
-        <w:t xml:space="preserve">{% if </w:t>
-      </w:r>
-      <w:proofErr w:type="spellStart"/>
-      <w:r>
-        <w:rPr>
-          <w:rFonts w:ascii="Palatino Linotype" w:hAnsi="Palatino Linotype"/>
-          <w:sz w:val="20"/>
-          <w:szCs w:val="20"/>
-        </w:rPr>
-        <w:t>fta_conditions.surety_appear</w:t>
-      </w:r>
-      <w:proofErr w:type="spellEnd"/>
-      <w:r>
-        <w:rPr>
-          <w:rFonts w:ascii="Palatino Linotype" w:hAnsi="Palatino Linotype"/>
-          <w:sz w:val="20"/>
-          <w:szCs w:val="20"/>
-        </w:rPr>
-        <w:t xml:space="preserve"> is true %}</w:t>
+        <w:t>{% if fta_conditions.surety_appear is true %}</w:t>
       </w:r>
     </w:p>
     <w:p>
@@ -1313,25 +1102,7 @@
           <w:sz w:val="20"/>
           <w:szCs w:val="20"/>
         </w:rPr>
-        <w:t xml:space="preserve">{% if </w:t>
-      </w:r>
-      <w:proofErr w:type="spellStart"/>
-      <w:r>
-        <w:rPr>
-          <w:rFonts w:ascii="Palatino Linotype" w:hAnsi="Palatino Linotype"/>
-          <w:sz w:val="20"/>
-          <w:szCs w:val="20"/>
-        </w:rPr>
-        <w:t>fta_conditions.forfeit_license</w:t>
-      </w:r>
-      <w:proofErr w:type="spellEnd"/>
-      <w:r>
-        <w:rPr>
-          <w:rFonts w:ascii="Palatino Linotype" w:hAnsi="Palatino Linotype"/>
-          <w:sz w:val="20"/>
-          <w:szCs w:val="20"/>
-        </w:rPr>
-        <w:t xml:space="preserve"> is true %}</w:t>
+        <w:t>{% if fta_conditions.forfeit_license is true %}</w:t>
       </w:r>
     </w:p>
     <w:p>
@@ -1400,25 +1171,7 @@
           <w:sz w:val="20"/>
           <w:szCs w:val="20"/>
         </w:rPr>
-        <w:t xml:space="preserve">{% if </w:t>
-      </w:r>
-      <w:proofErr w:type="spellStart"/>
-      <w:r>
-        <w:rPr>
-          <w:rFonts w:ascii="Palatino Linotype" w:hAnsi="Palatino Linotype"/>
-          <w:sz w:val="20"/>
-          <w:szCs w:val="20"/>
-        </w:rPr>
-        <w:t>fta_conditions.non_resident_license</w:t>
-      </w:r>
-      <w:proofErr w:type="spellEnd"/>
-      <w:r>
-        <w:rPr>
-          <w:rFonts w:ascii="Palatino Linotype" w:hAnsi="Palatino Linotype"/>
-          <w:sz w:val="20"/>
-          <w:szCs w:val="20"/>
-        </w:rPr>
-        <w:t xml:space="preserve"> is true %}</w:t>
+        <w:t>{% if fta_conditions.non_resident_license is true %}</w:t>
       </w:r>
     </w:p>
     <w:p>
@@ -1479,25 +1232,7 @@
           <w:sz w:val="20"/>
           <w:szCs w:val="20"/>
         </w:rPr>
-        <w:t xml:space="preserve">{% if </w:t>
-      </w:r>
-      <w:proofErr w:type="spellStart"/>
-      <w:r>
-        <w:rPr>
-          <w:rFonts w:ascii="Palatino Linotype" w:hAnsi="Palatino Linotype"/>
-          <w:sz w:val="20"/>
-          <w:szCs w:val="20"/>
-        </w:rPr>
-        <w:t>fta_conditions.supplemental_summons</w:t>
-      </w:r>
-      <w:proofErr w:type="spellEnd"/>
-      <w:r>
-        <w:rPr>
-          <w:rFonts w:ascii="Palatino Linotype" w:hAnsi="Palatino Linotype"/>
-          <w:sz w:val="20"/>
-          <w:szCs w:val="20"/>
-        </w:rPr>
-        <w:t xml:space="preserve"> is true %}</w:t>
+        <w:t>{% if fta_conditions.supplemental_summons is true %}</w:t>
       </w:r>
     </w:p>
     <w:p>
@@ -1524,25 +1259,7 @@
           <w:sz w:val="20"/>
           <w:szCs w:val="20"/>
         </w:rPr>
-        <w:t xml:space="preserve">The Clerk shall issue a supplemental summons to the Defendant by regular mail. {% endif %}{% if </w:t>
-      </w:r>
-      <w:proofErr w:type="spellStart"/>
-      <w:r>
-        <w:rPr>
-          <w:rFonts w:ascii="Palatino Linotype" w:hAnsi="Palatino Linotype"/>
-          <w:sz w:val="20"/>
-          <w:szCs w:val="20"/>
-        </w:rPr>
-        <w:t>fta_conditions.proof_of_service</w:t>
-      </w:r>
-      <w:proofErr w:type="spellEnd"/>
-      <w:r>
-        <w:rPr>
-          <w:rFonts w:ascii="Palatino Linotype" w:hAnsi="Palatino Linotype"/>
-          <w:sz w:val="20"/>
-          <w:szCs w:val="20"/>
-        </w:rPr>
-        <w:t xml:space="preserve"> %}</w:t>
+        <w:t>The Clerk shall issue a supplemental summons to the Defendant by regular mail. {% endif %}{% if fta_conditions.proof_of_service %}</w:t>
       </w:r>
     </w:p>
     <w:p>
@@ -1585,25 +1302,7 @@
           <w:sz w:val="20"/>
           <w:szCs w:val="20"/>
         </w:rPr>
-        <w:t xml:space="preserve"> {% endif %}{% if </w:t>
-      </w:r>
-      <w:proofErr w:type="spellStart"/>
-      <w:r>
-        <w:rPr>
-          <w:rFonts w:ascii="Palatino Linotype" w:hAnsi="Palatino Linotype"/>
-          <w:sz w:val="20"/>
-          <w:szCs w:val="20"/>
-        </w:rPr>
-        <w:t>fta_conditions.registration_block</w:t>
-      </w:r>
-      <w:proofErr w:type="spellEnd"/>
-      <w:r>
-        <w:rPr>
-          <w:rFonts w:ascii="Palatino Linotype" w:hAnsi="Palatino Linotype"/>
-          <w:sz w:val="20"/>
-          <w:szCs w:val="20"/>
-        </w:rPr>
-        <w:t xml:space="preserve"> is true %}</w:t>
+        <w:t xml:space="preserve"> {% endif %}{% if fta_conditions.registration_block is true %}</w:t>
       </w:r>
     </w:p>
     <w:p>
@@ -1676,27 +1375,7 @@
           <w:sz w:val="20"/>
           <w:szCs w:val="20"/>
         </w:rPr>
-        <w:t xml:space="preserve">{% if </w:t>
-      </w:r>
-      <w:proofErr w:type="spellStart"/>
-      <w:r>
-        <w:rPr>
-          <w:rFonts w:ascii="Palatino Linotype" w:hAnsi="Palatino Linotype"/>
-          <w:bCs/>
-          <w:sz w:val="20"/>
-          <w:szCs w:val="20"/>
-        </w:rPr>
-        <w:t>fta_conditions.set_bond</w:t>
-      </w:r>
-      <w:proofErr w:type="spellEnd"/>
-      <w:r>
-        <w:rPr>
-          <w:rFonts w:ascii="Palatino Linotype" w:hAnsi="Palatino Linotype"/>
-          <w:bCs/>
-          <w:sz w:val="20"/>
-          <w:szCs w:val="20"/>
-        </w:rPr>
-        <w:t xml:space="preserve"> is true %}</w:t>
+        <w:t>{% if fta_conditions.set_bond is true %}</w:t>
       </w:r>
       <w:r>
         <w:rPr>
@@ -1744,27 +1423,7 @@
           <w:sz w:val="20"/>
           <w:szCs w:val="20"/>
         </w:rPr>
-        <w:t xml:space="preserve">{% if </w:t>
-      </w:r>
-      <w:proofErr w:type="spellStart"/>
-      <w:r>
-        <w:rPr>
-          <w:rFonts w:ascii="Palatino Linotype" w:hAnsi="Palatino Linotype"/>
-          <w:bCs/>
-          <w:sz w:val="20"/>
-          <w:szCs w:val="20"/>
-        </w:rPr>
-        <w:t>fta_conditions.bond_type</w:t>
-      </w:r>
-      <w:proofErr w:type="spellEnd"/>
-      <w:r>
-        <w:rPr>
-          <w:rFonts w:ascii="Palatino Linotype" w:hAnsi="Palatino Linotype"/>
-          <w:bCs/>
-          <w:sz w:val="20"/>
-          <w:szCs w:val="20"/>
-        </w:rPr>
-        <w:t xml:space="preserve"> == ‘No Bond’ %}Upon apprehension or appearance, Defendant shall be held </w:t>
+        <w:t xml:space="preserve">{% if fta_conditions.bond_type == ‘No Bond’ %}Upon apprehension or appearance, Defendant shall be held </w:t>
       </w:r>
       <w:r>
         <w:rPr>
@@ -1783,19 +1442,53 @@
           <w:sz w:val="20"/>
           <w:szCs w:val="20"/>
         </w:rPr>
-        <w:t xml:space="preserve">{% </w:t>
-      </w:r>
-      <w:proofErr w:type="spellStart"/>
-      <w:r>
-        <w:rPr>
-          <w:rFonts w:ascii="Palatino Linotype" w:hAnsi="Palatino Linotype"/>
-          <w:bCs/>
-          <w:sz w:val="20"/>
-          <w:szCs w:val="20"/>
-        </w:rPr>
-        <w:t>elif</w:t>
-      </w:r>
-      <w:proofErr w:type="spellEnd"/>
+        <w:t xml:space="preserve">{% elif fta_conditions.bond_type == ‘Recognizance (OR) Bond’ %}Upon apprehension or appearance, Defendant may execute a Personal Recognizance Bond to ensure future appearance. </w:t>
+      </w:r>
+      <w:r>
+        <w:rPr>
+          <w:rFonts w:ascii="Palatino Linotype" w:hAnsi="Palatino Linotype"/>
+          <w:bCs/>
+          <w:sz w:val="20"/>
+          <w:szCs w:val="20"/>
+        </w:rPr>
+        <w:t xml:space="preserve">{% elif fta_conditions.bond_type </w:t>
+      </w:r>
+      <w:r>
+        <w:rPr>
+          <w:rFonts w:ascii="Palatino Linotype" w:hAnsi="Palatino Linotype"/>
+          <w:bCs/>
+          <w:sz w:val="20"/>
+          <w:szCs w:val="20"/>
+        </w:rPr>
+        <w:t>=</w:t>
+      </w:r>
+      <w:r>
+        <w:rPr>
+          <w:rFonts w:ascii="Palatino Linotype" w:hAnsi="Palatino Linotype"/>
+          <w:bCs/>
+          <w:sz w:val="20"/>
+          <w:szCs w:val="20"/>
+        </w:rPr>
+        <w:t>= ‘</w:t>
+      </w:r>
+      <w:r>
+        <w:rPr>
+          <w:rFonts w:ascii="Palatino Linotype" w:hAnsi="Palatino Linotype"/>
+          <w:bCs/>
+          <w:sz w:val="20"/>
+          <w:szCs w:val="20"/>
+        </w:rPr>
+        <w:t xml:space="preserve">Cash or Surety Bond’ or ‘10% Deposit, Cash or Surety Bond’ </w:t>
+      </w:r>
+      <w:r>
+        <w:rPr>
+          <w:rFonts w:ascii="Palatino Linotype" w:hAnsi="Palatino Linotype"/>
+          <w:bCs/>
+          <w:sz w:val="20"/>
+          <w:szCs w:val="20"/>
+        </w:rPr>
+        <w:t>%}</w:t>
+      </w:r>
       <w:r>
         <w:rPr>
           <w:rFonts w:ascii="Palatino Linotype" w:hAnsi="Palatino Linotype"/>
@@ -1805,120 +1498,6 @@
         </w:rPr>
         <w:t xml:space="preserve"> </w:t>
       </w:r>
-      <w:proofErr w:type="spellStart"/>
-      <w:r>
-        <w:rPr>
-          <w:rFonts w:ascii="Palatino Linotype" w:hAnsi="Palatino Linotype"/>
-          <w:bCs/>
-          <w:sz w:val="20"/>
-          <w:szCs w:val="20"/>
-        </w:rPr>
-        <w:t>fta_conditions.bond_type</w:t>
-      </w:r>
-      <w:proofErr w:type="spellEnd"/>
-      <w:r>
-        <w:rPr>
-          <w:rFonts w:ascii="Palatino Linotype" w:hAnsi="Palatino Linotype"/>
-          <w:bCs/>
-          <w:sz w:val="20"/>
-          <w:szCs w:val="20"/>
-        </w:rPr>
-        <w:t xml:space="preserve"> == ‘Recognizance (OR) Bond’ %}Upon apprehension or appearance, Defendant may execute a Personal Recognizance Bond to ensure future appearance. </w:t>
-      </w:r>
-      <w:r>
-        <w:rPr>
-          <w:rFonts w:ascii="Palatino Linotype" w:hAnsi="Palatino Linotype"/>
-          <w:bCs/>
-          <w:sz w:val="20"/>
-          <w:szCs w:val="20"/>
-        </w:rPr>
-        <w:t xml:space="preserve">{% </w:t>
-      </w:r>
-      <w:proofErr w:type="spellStart"/>
-      <w:r>
-        <w:rPr>
-          <w:rFonts w:ascii="Palatino Linotype" w:hAnsi="Palatino Linotype"/>
-          <w:bCs/>
-          <w:sz w:val="20"/>
-          <w:szCs w:val="20"/>
-        </w:rPr>
-        <w:t>elif</w:t>
-      </w:r>
-      <w:proofErr w:type="spellEnd"/>
-      <w:r>
-        <w:rPr>
-          <w:rFonts w:ascii="Palatino Linotype" w:hAnsi="Palatino Linotype"/>
-          <w:bCs/>
-          <w:sz w:val="20"/>
-          <w:szCs w:val="20"/>
-        </w:rPr>
-        <w:t xml:space="preserve"> </w:t>
-      </w:r>
-      <w:proofErr w:type="spellStart"/>
-      <w:r>
-        <w:rPr>
-          <w:rFonts w:ascii="Palatino Linotype" w:hAnsi="Palatino Linotype"/>
-          <w:bCs/>
-          <w:sz w:val="20"/>
-          <w:szCs w:val="20"/>
-        </w:rPr>
-        <w:t>fta_conditions.bond_type</w:t>
-      </w:r>
-      <w:proofErr w:type="spellEnd"/>
-      <w:r>
-        <w:rPr>
-          <w:rFonts w:ascii="Palatino Linotype" w:hAnsi="Palatino Linotype"/>
-          <w:bCs/>
-          <w:sz w:val="20"/>
-          <w:szCs w:val="20"/>
-        </w:rPr>
-        <w:t xml:space="preserve"> </w:t>
-      </w:r>
-      <w:r>
-        <w:rPr>
-          <w:rFonts w:ascii="Palatino Linotype" w:hAnsi="Palatino Linotype"/>
-          <w:bCs/>
-          <w:sz w:val="20"/>
-          <w:szCs w:val="20"/>
-        </w:rPr>
-        <w:t>=</w:t>
-      </w:r>
-      <w:r>
-        <w:rPr>
-          <w:rFonts w:ascii="Palatino Linotype" w:hAnsi="Palatino Linotype"/>
-          <w:bCs/>
-          <w:sz w:val="20"/>
-          <w:szCs w:val="20"/>
-        </w:rPr>
-        <w:t>= ‘</w:t>
-      </w:r>
-      <w:r>
-        <w:rPr>
-          <w:rFonts w:ascii="Palatino Linotype" w:hAnsi="Palatino Linotype"/>
-          <w:bCs/>
-          <w:sz w:val="20"/>
-          <w:szCs w:val="20"/>
-        </w:rPr>
-        <w:t xml:space="preserve">Cash or Surety Bond’ or ‘10% Deposit, Cash or Surety Bond’ </w:t>
-      </w:r>
-      <w:r>
-        <w:rPr>
-          <w:rFonts w:ascii="Palatino Linotype" w:hAnsi="Palatino Linotype"/>
-          <w:bCs/>
-          <w:sz w:val="20"/>
-          <w:szCs w:val="20"/>
-        </w:rPr>
-        <w:t>%}</w:t>
-      </w:r>
-      <w:r>
-        <w:rPr>
-          <w:rFonts w:ascii="Palatino Linotype" w:hAnsi="Palatino Linotype"/>
-          <w:bCs/>
-          <w:sz w:val="20"/>
-          <w:szCs w:val="20"/>
-        </w:rPr>
-        <w:t xml:space="preserve"> </w:t>
-      </w:r>
       <w:r>
         <w:rPr>
           <w:rFonts w:ascii="Palatino Linotype" w:hAnsi="Palatino Linotype"/>
@@ -1953,56 +1532,7 @@
           <w:sz w:val="20"/>
           <w:szCs w:val="20"/>
         </w:rPr>
-        <w:t xml:space="preserve">he bond set for the Defendant is a {{ </w:t>
-      </w:r>
-      <w:proofErr w:type="spellStart"/>
-      <w:r>
-        <w:rPr>
-          <w:rFonts w:ascii="Palatino Linotype" w:hAnsi="Palatino Linotype"/>
-          <w:bCs/>
-          <w:sz w:val="20"/>
-          <w:szCs w:val="20"/>
-        </w:rPr>
-        <w:t>fta_conditions.bond_type</w:t>
-      </w:r>
-      <w:proofErr w:type="spellEnd"/>
-      <w:r>
-        <w:rPr>
-          <w:rFonts w:ascii="Palatino Linotype" w:hAnsi="Palatino Linotype"/>
-          <w:bCs/>
-          <w:sz w:val="20"/>
-          <w:szCs w:val="20"/>
-        </w:rPr>
-        <w:t xml:space="preserve"> }} in the amount of {{ </w:t>
-      </w:r>
-      <w:proofErr w:type="spellStart"/>
-      <w:r>
-        <w:rPr>
-          <w:rFonts w:ascii="Palatino Linotype" w:hAnsi="Palatino Linotype"/>
-          <w:bCs/>
-          <w:sz w:val="20"/>
-          <w:szCs w:val="20"/>
-        </w:rPr>
-        <w:t>fta_conditions.bond_amount</w:t>
-      </w:r>
-      <w:proofErr w:type="spellEnd"/>
-      <w:r>
-        <w:rPr>
-          <w:rFonts w:ascii="Palatino Linotype" w:hAnsi="Palatino Linotype"/>
-          <w:bCs/>
-          <w:sz w:val="20"/>
-          <w:szCs w:val="20"/>
-        </w:rPr>
-        <w:t xml:space="preserve"> }}. {% endif %}</w:t>
-      </w:r>
-      <w:r>
-        <w:rPr>
-          <w:rFonts w:ascii="Palatino Linotype" w:hAnsi="Palatino Linotype"/>
-          <w:bCs/>
-          <w:sz w:val="20"/>
-          <w:szCs w:val="20"/>
-        </w:rPr>
-        <w:t>{% endif %}</w:t>
+        <w:t>he bond set for the Defendant is a {{ fta_conditions.bond_type }} in the amount of {{ fta_conditions.bond_amount }}. {% endif %}</w:t>
       </w:r>
     </w:p>
     <w:p>
@@ -2039,27 +1569,7 @@
           <w:sz w:val="20"/>
           <w:szCs w:val="20"/>
         </w:rPr>
-        <w:t xml:space="preserve">{% if </w:t>
-      </w:r>
-      <w:proofErr w:type="spellStart"/>
-      <w:r>
-        <w:rPr>
-          <w:rFonts w:ascii="Palatino Linotype" w:hAnsi="Palatino Linotype"/>
-          <w:bCs/>
-          <w:sz w:val="20"/>
-          <w:szCs w:val="20"/>
-        </w:rPr>
-        <w:t>fta_conditions.bond_type</w:t>
-      </w:r>
-      <w:proofErr w:type="spellEnd"/>
-      <w:r>
-        <w:rPr>
-          <w:rFonts w:ascii="Palatino Linotype" w:hAnsi="Palatino Linotype"/>
-          <w:bCs/>
-          <w:sz w:val="20"/>
-          <w:szCs w:val="20"/>
-        </w:rPr>
-        <w:t xml:space="preserve"> != ‘No Bond’ %}If the Defendant executes a bond as permitted by this order, Defendant shall comply with the following conditions:</w:t>
+        <w:t>{% if fta_conditions.bond_type != ‘No Bond’ %}If the Defendant executes a bond as permitted by this order, Defendant shall comply with the following conditions:</w:t>
       </w:r>
     </w:p>
     <w:p>
@@ -2184,6 +1694,15 @@
           <w:szCs w:val="20"/>
         </w:rPr>
         <w:t xml:space="preserve"> {% endif %}</w:t>
+      </w:r>
+      <w:r>
+        <w:rPr>
+          <w:rFonts w:ascii="Palatino Linotype" w:hAnsi="Palatino Linotype"/>
+          <w:bCs/>
+          <w:sz w:val="20"/>
+          <w:szCs w:val="20"/>
+        </w:rPr>
+        <w:t>{% endif %}</w:t>
       </w:r>
     </w:p>
     <w:p>
@@ -2338,50 +1857,23 @@
           <w:sz w:val="20"/>
           <w:szCs w:val="20"/>
         </w:rPr>
-        <w:t xml:space="preserve">{{ </w:t>
-      </w:r>
-      <w:proofErr w:type="spellStart"/>
-      <w:r>
-        <w:rPr>
-          <w:rFonts w:ascii="Palatino Linotype" w:hAnsi="Palatino Linotype"/>
-          <w:sz w:val="20"/>
-          <w:szCs w:val="20"/>
-        </w:rPr>
-        <w:t>judicial_officer.officer_</w:t>
-      </w:r>
-      <w:r>
-        <w:rPr>
-          <w:rFonts w:ascii="Palatino Linotype" w:hAnsi="Palatino Linotype"/>
-          <w:sz w:val="20"/>
-          <w:szCs w:val="20"/>
-        </w:rPr>
-        <w:t>type</w:t>
-      </w:r>
-      <w:proofErr w:type="spellEnd"/>
-      <w:r>
-        <w:rPr>
-          <w:rFonts w:ascii="Palatino Linotype" w:hAnsi="Palatino Linotype"/>
-          <w:sz w:val="20"/>
-          <w:szCs w:val="20"/>
-        </w:rPr>
-        <w:t xml:space="preserve"> }} </w:t>
-      </w:r>
-      <w:r>
-        <w:rPr>
-          <w:rFonts w:ascii="Palatino Linotype" w:hAnsi="Palatino Linotype"/>
-          <w:sz w:val="20"/>
-          <w:szCs w:val="20"/>
-        </w:rPr>
-        <w:t xml:space="preserve">{{ </w:t>
-      </w:r>
-      <w:proofErr w:type="spellStart"/>
-      <w:r>
-        <w:rPr>
-          <w:rFonts w:ascii="Palatino Linotype" w:hAnsi="Palatino Linotype"/>
-          <w:sz w:val="20"/>
-          <w:szCs w:val="20"/>
-        </w:rPr>
-        <w:t>judicial_officer</w:t>
+        <w:t>{{ judicial_officer.officer_</w:t>
+      </w:r>
+      <w:r>
+        <w:rPr>
+          <w:rFonts w:ascii="Palatino Linotype" w:hAnsi="Palatino Linotype"/>
+          <w:sz w:val="20"/>
+          <w:szCs w:val="20"/>
+        </w:rPr>
+        <w:t xml:space="preserve">type }} </w:t>
+      </w:r>
+      <w:r>
+        <w:rPr>
+          <w:rFonts w:ascii="Palatino Linotype" w:hAnsi="Palatino Linotype"/>
+          <w:sz w:val="20"/>
+          <w:szCs w:val="20"/>
+        </w:rPr>
+        <w:t>{{ judicial_officer</w:t>
       </w:r>
       <w:r>
         <w:rPr>
@@ -2391,7 +1883,6 @@
         </w:rPr>
         <w:t>.first_name</w:t>
       </w:r>
-      <w:proofErr w:type="spellEnd"/>
       <w:r>
         <w:rPr>
           <w:rFonts w:ascii="Palatino Linotype" w:hAnsi="Palatino Linotype"/>
@@ -2414,25 +1905,7 @@
           <w:sz w:val="20"/>
           <w:szCs w:val="20"/>
         </w:rPr>
-        <w:t xml:space="preserve">{{ </w:t>
-      </w:r>
-      <w:proofErr w:type="spellStart"/>
-      <w:r>
-        <w:rPr>
-          <w:rFonts w:ascii="Palatino Linotype" w:hAnsi="Palatino Linotype"/>
-          <w:sz w:val="20"/>
-          <w:szCs w:val="20"/>
-        </w:rPr>
-        <w:t>judicial_officer.last_name</w:t>
-      </w:r>
-      <w:proofErr w:type="spellEnd"/>
-      <w:r>
-        <w:rPr>
-          <w:rFonts w:ascii="Palatino Linotype" w:hAnsi="Palatino Linotype"/>
-          <w:sz w:val="20"/>
-          <w:szCs w:val="20"/>
-        </w:rPr>
-        <w:t xml:space="preserve"> }}</w:t>
+        <w:t>{{ judicial_officer.last_name }}</w:t>
       </w:r>
     </w:p>
     <w:p>
@@ -2495,9 +1968,8 @@
           <w:sz w:val="20"/>
           <w:szCs w:val="20"/>
         </w:rPr>
-        <w:t xml:space="preserve">% if </w:t>
-      </w:r>
-      <w:proofErr w:type="spellStart"/>
+        <w:t>% if judicial_of</w:t>
+      </w:r>
       <w:r>
         <w:rPr>
           <w:rFonts w:ascii="Palatino Linotype" w:hAnsi="Palatino Linotype"/>
@@ -2506,7 +1978,7 @@
           <w:sz w:val="20"/>
           <w:szCs w:val="20"/>
         </w:rPr>
-        <w:t>judicial_of</w:t>
+        <w:t>ficer</w:t>
       </w:r>
       <w:r>
         <w:rPr>
@@ -2516,7 +1988,7 @@
           <w:sz w:val="20"/>
           <w:szCs w:val="20"/>
         </w:rPr>
-        <w:t>ficer</w:t>
+        <w:t>.officer</w:t>
       </w:r>
       <w:r>
         <w:rPr>
@@ -2526,28 +1998,7 @@
           <w:sz w:val="20"/>
           <w:szCs w:val="20"/>
         </w:rPr>
-        <w:t>.officer</w:t>
-      </w:r>
-      <w:r>
-        <w:rPr>
-          <w:rFonts w:ascii="Palatino Linotype" w:hAnsi="Palatino Linotype"/>
-          <w:bCs/>
-          <w:color w:val="FF0000"/>
-          <w:sz w:val="20"/>
-          <w:szCs w:val="20"/>
-        </w:rPr>
-        <w:t>_type</w:t>
-      </w:r>
-      <w:proofErr w:type="spellEnd"/>
-      <w:r>
-        <w:rPr>
-          <w:rFonts w:ascii="Palatino Linotype" w:hAnsi="Palatino Linotype"/>
-          <w:bCs/>
-          <w:color w:val="FF0000"/>
-          <w:sz w:val="20"/>
-          <w:szCs w:val="20"/>
-        </w:rPr>
-        <w:t xml:space="preserve">  ==  ‘Magistrate’ %}</w:t>
+        <w:t>_type  ==  ‘Magistrate’ %}</w:t>
       </w:r>
     </w:p>
     <w:p>
@@ -2707,43 +2158,7 @@
           <w:sz w:val="16"/>
           <w:szCs w:val="16"/>
         </w:rPr>
-        <w:t xml:space="preserve">Prosecutor’s Office: PS    OM     EM; Defendant’s Attorney: PS     OM     EM; {{ </w:t>
-      </w:r>
-      <w:proofErr w:type="spellStart"/>
-      <w:r>
-        <w:rPr>
-          <w:rFonts w:ascii="Palatino Linotype" w:hAnsi="Palatino Linotype"/>
-          <w:sz w:val="16"/>
-          <w:szCs w:val="16"/>
-        </w:rPr>
-        <w:t>defendant.first_name</w:t>
-      </w:r>
-      <w:proofErr w:type="spellEnd"/>
-      <w:r>
-        <w:rPr>
-          <w:rFonts w:ascii="Palatino Linotype" w:hAnsi="Palatino Linotype"/>
-          <w:sz w:val="16"/>
-          <w:szCs w:val="16"/>
-        </w:rPr>
-        <w:t xml:space="preserve"> }} {{ </w:t>
-      </w:r>
-      <w:proofErr w:type="spellStart"/>
-      <w:r>
-        <w:rPr>
-          <w:rFonts w:ascii="Palatino Linotype" w:hAnsi="Palatino Linotype"/>
-          <w:sz w:val="16"/>
-          <w:szCs w:val="16"/>
-        </w:rPr>
-        <w:t>defendant.last_name</w:t>
-      </w:r>
-      <w:proofErr w:type="spellEnd"/>
-      <w:r>
-        <w:rPr>
-          <w:rFonts w:ascii="Palatino Linotype" w:hAnsi="Palatino Linotype"/>
-          <w:sz w:val="16"/>
-          <w:szCs w:val="16"/>
-        </w:rPr>
-        <w:t>}}: PS     OM     EM;</w:t>
+        <w:t>Prosecutor’s Office: PS    OM     EM; Defendant’s Attorney: PS     OM     EM; {{ defendant.first_name }} {{ defendant.last_name}}: PS     OM     EM;</w:t>
       </w:r>
     </w:p>
     <w:p>
@@ -2772,25 +2187,7 @@
           <w:sz w:val="16"/>
           <w:szCs w:val="16"/>
         </w:rPr>
-        <w:t xml:space="preserve">{% if </w:t>
-      </w:r>
-      <w:proofErr w:type="spellStart"/>
-      <w:r>
-        <w:rPr>
-          <w:rFonts w:ascii="Palatino Linotype" w:hAnsi="Palatino Linotype"/>
-          <w:sz w:val="16"/>
-          <w:szCs w:val="16"/>
-        </w:rPr>
-        <w:t>fta_conditions.surety_appear</w:t>
-      </w:r>
-      <w:proofErr w:type="spellEnd"/>
-      <w:r>
-        <w:rPr>
-          <w:rFonts w:ascii="Palatino Linotype" w:hAnsi="Palatino Linotype"/>
-          <w:sz w:val="16"/>
-          <w:szCs w:val="16"/>
-        </w:rPr>
-        <w:t xml:space="preserve"> is true %}</w:t>
+        <w:t>{% if fta_conditions.surety_appear is true %}</w:t>
       </w:r>
       <w:r>
         <w:rPr>
@@ -2819,7 +2216,7 @@
 </file>
 
 <file path=word/endnotes.xml><?xml version="1.0" encoding="utf-8"?>
-<w:endnotes xmlns:wpc="http://schemas.microsoft.com/office/word/2010/wordprocessingCanvas" xmlns:cx="http://schemas.microsoft.com/office/drawing/2014/chartex" xmlns:cx1="http://schemas.microsoft.com/office/drawing/2015/9/8/chartex" xmlns:cx2="http://schemas.microsoft.com/office/drawing/2015/10/21/chartex" xmlns:cx3="http://schemas.microsoft.com/office/drawing/2016/5/9/chartex" xmlns:cx4="http://schemas.microsoft.com/office/drawing/2016/5/10/chartex" xmlns:cx5="http://schemas.microsoft.com/office/drawing/2016/5/11/chartex" xmlns:cx6="http://schemas.microsoft.com/office/drawing/2016/5/12/chartex" xmlns:cx7="http://schemas.microsoft.com/office/drawing/2016/5/13/chartex" xmlns:cx8="http://schemas.microsoft.com/office/drawing/2016/5/14/chartex" xmlns:mc="http://schemas.openxmlformats.org/markup-compatibility/2006" xmlns:aink="http://schemas.microsoft.com/office/drawing/2016/ink" xmlns:am3d="http://schemas.microsoft.com/office/drawing/2017/model3d" xmlns:o="urn:schemas-microsoft-com:office:office" xmlns:r="http://schemas.openxmlformats.org/officeDocument/2006/relationships" xmlns:m="http://schemas.openxmlformats.org/officeDocument/2006/math" xmlns:v="urn:schemas-microsoft-com:vml" xmlns:wp14="http://schemas.microsoft.com/office/word/2010/wordprocessingDrawing" xmlns:wp="http://schemas.openxmlformats.org/drawingml/2006/wordprocessingDrawing" xmlns:w10="urn:schemas-microsoft-com:office:word" xmlns:w="http://schemas.openxmlformats.org/wordprocessingml/2006/main" xmlns:w14="http://schemas.microsoft.com/office/word/2010/wordml" xmlns:w15="http://schemas.microsoft.com/office/word/2012/wordml" xmlns:w16cex="http://schemas.microsoft.com/office/word/2018/wordml/cex" xmlns:w16cid="http://schemas.microsoft.com/office/word/2016/wordml/cid" xmlns:w16="http://schemas.microsoft.com/office/word/2018/wordml" xmlns:w16sdtdh="http://schemas.microsoft.com/office/word/2020/wordml/sdtdatahash" xmlns:w16se="http://schemas.microsoft.com/office/word/2015/wordml/symex" xmlns:wpg="http://schemas.microsoft.com/office/word/2010/wordprocessingGroup" xmlns:wpi="http://schemas.microsoft.com/office/word/2010/wordprocessingInk" xmlns:wne="http://schemas.microsoft.com/office/word/2006/wordml" xmlns:wps="http://schemas.microsoft.com/office/word/2010/wordprocessingShape" mc:Ignorable="w14 w15 w16se w16cid w16 w16cex w16sdtdh wp14">
+<w:endnotes xmlns:wpc="http://schemas.microsoft.com/office/word/2010/wordprocessingCanvas" xmlns:cx="http://schemas.microsoft.com/office/drawing/2014/chartex" xmlns:cx1="http://schemas.microsoft.com/office/drawing/2015/9/8/chartex" xmlns:cx2="http://schemas.microsoft.com/office/drawing/2015/10/21/chartex" xmlns:cx3="http://schemas.microsoft.com/office/drawing/2016/5/9/chartex" xmlns:cx4="http://schemas.microsoft.com/office/drawing/2016/5/10/chartex" xmlns:cx5="http://schemas.microsoft.com/office/drawing/2016/5/11/chartex" xmlns:cx6="http://schemas.microsoft.com/office/drawing/2016/5/12/chartex" xmlns:cx7="http://schemas.microsoft.com/office/drawing/2016/5/13/chartex" xmlns:cx8="http://schemas.microsoft.com/office/drawing/2016/5/14/chartex" xmlns:mc="http://schemas.openxmlformats.org/markup-compatibility/2006" xmlns:aink="http://schemas.microsoft.com/office/drawing/2016/ink" xmlns:am3d="http://schemas.microsoft.com/office/drawing/2017/model3d" xmlns:o="urn:schemas-microsoft-com:office:office" xmlns:oel="http://schemas.microsoft.com/office/2019/extlst" xmlns:r="http://schemas.openxmlformats.org/officeDocument/2006/relationships" xmlns:m="http://schemas.openxmlformats.org/officeDocument/2006/math" xmlns:v="urn:schemas-microsoft-com:vml" xmlns:wp14="http://schemas.microsoft.com/office/word/2010/wordprocessingDrawing" xmlns:wp="http://schemas.openxmlformats.org/drawingml/2006/wordprocessingDrawing" xmlns:w10="urn:schemas-microsoft-com:office:word" xmlns:w="http://schemas.openxmlformats.org/wordprocessingml/2006/main" xmlns:w14="http://schemas.microsoft.com/office/word/2010/wordml" xmlns:w15="http://schemas.microsoft.com/office/word/2012/wordml" xmlns:w16cex="http://schemas.microsoft.com/office/word/2018/wordml/cex" xmlns:w16cid="http://schemas.microsoft.com/office/word/2016/wordml/cid" xmlns:w16="http://schemas.microsoft.com/office/word/2018/wordml" xmlns:w16sdtdh="http://schemas.microsoft.com/office/word/2020/wordml/sdtdatahash" xmlns:w16se="http://schemas.microsoft.com/office/word/2015/wordml/symex" xmlns:wpg="http://schemas.microsoft.com/office/word/2010/wordprocessingGroup" xmlns:wpi="http://schemas.microsoft.com/office/word/2010/wordprocessingInk" xmlns:wne="http://schemas.microsoft.com/office/word/2006/wordml" xmlns:wps="http://schemas.microsoft.com/office/word/2010/wordprocessingShape" mc:Ignorable="w14 w15 w16se w16cid w16 w16cex w16sdtdh wp14">
   <w:endnote w:type="separator" w:id="-1">
     <w:p>
       <w:r>
@@ -2838,7 +2235,7 @@
 </file>
 
 <file path=word/footer1.xml><?xml version="1.0" encoding="utf-8"?>
-<w:ftr xmlns:wpc="http://schemas.microsoft.com/office/word/2010/wordprocessingCanvas" xmlns:cx="http://schemas.microsoft.com/office/drawing/2014/chartex" xmlns:cx1="http://schemas.microsoft.com/office/drawing/2015/9/8/chartex" xmlns:cx2="http://schemas.microsoft.com/office/drawing/2015/10/21/chartex" xmlns:cx3="http://schemas.microsoft.com/office/drawing/2016/5/9/chartex" xmlns:cx4="http://schemas.microsoft.com/office/drawing/2016/5/10/chartex" xmlns:cx5="http://schemas.microsoft.com/office/drawing/2016/5/11/chartex" xmlns:cx6="http://schemas.microsoft.com/office/drawing/2016/5/12/chartex" xmlns:cx7="http://schemas.microsoft.com/office/drawing/2016/5/13/chartex" xmlns:cx8="http://schemas.microsoft.com/office/drawing/2016/5/14/chartex" xmlns:mc="http://schemas.openxmlformats.org/markup-compatibility/2006" xmlns:aink="http://schemas.microsoft.com/office/drawing/2016/ink" xmlns:am3d="http://schemas.microsoft.com/office/drawing/2017/model3d" xmlns:o="urn:schemas-microsoft-com:office:office" xmlns:r="http://schemas.openxmlformats.org/officeDocument/2006/relationships" xmlns:m="http://schemas.openxmlformats.org/officeDocument/2006/math" xmlns:v="urn:schemas-microsoft-com:vml" xmlns:wp14="http://schemas.microsoft.com/office/word/2010/wordprocessingDrawing" xmlns:wp="http://schemas.openxmlformats.org/drawingml/2006/wordprocessingDrawing" xmlns:w10="urn:schemas-microsoft-com:office:word" xmlns:w="http://schemas.openxmlformats.org/wordprocessingml/2006/main" xmlns:w14="http://schemas.microsoft.com/office/word/2010/wordml" xmlns:w15="http://schemas.microsoft.com/office/word/2012/wordml" xmlns:w16cex="http://schemas.microsoft.com/office/word/2018/wordml/cex" xmlns:w16cid="http://schemas.microsoft.com/office/word/2016/wordml/cid" xmlns:w16="http://schemas.microsoft.com/office/word/2018/wordml" xmlns:w16sdtdh="http://schemas.microsoft.com/office/word/2020/wordml/sdtdatahash" xmlns:w16se="http://schemas.microsoft.com/office/word/2015/wordml/symex" xmlns:wpg="http://schemas.microsoft.com/office/word/2010/wordprocessingGroup" xmlns:wpi="http://schemas.microsoft.com/office/word/2010/wordprocessingInk" xmlns:wne="http://schemas.microsoft.com/office/word/2006/wordml" xmlns:wps="http://schemas.microsoft.com/office/word/2010/wordprocessingShape" mc:Ignorable="w14 w15 w16se w16cid w16 w16cex w16sdtdh wp14">
+<w:ftr xmlns:wpc="http://schemas.microsoft.com/office/word/2010/wordprocessingCanvas" xmlns:cx="http://schemas.microsoft.com/office/drawing/2014/chartex" xmlns:cx1="http://schemas.microsoft.com/office/drawing/2015/9/8/chartex" xmlns:cx2="http://schemas.microsoft.com/office/drawing/2015/10/21/chartex" xmlns:cx3="http://schemas.microsoft.com/office/drawing/2016/5/9/chartex" xmlns:cx4="http://schemas.microsoft.com/office/drawing/2016/5/10/chartex" xmlns:cx5="http://schemas.microsoft.com/office/drawing/2016/5/11/chartex" xmlns:cx6="http://schemas.microsoft.com/office/drawing/2016/5/12/chartex" xmlns:cx7="http://schemas.microsoft.com/office/drawing/2016/5/13/chartex" xmlns:cx8="http://schemas.microsoft.com/office/drawing/2016/5/14/chartex" xmlns:mc="http://schemas.openxmlformats.org/markup-compatibility/2006" xmlns:aink="http://schemas.microsoft.com/office/drawing/2016/ink" xmlns:am3d="http://schemas.microsoft.com/office/drawing/2017/model3d" xmlns:o="urn:schemas-microsoft-com:office:office" xmlns:oel="http://schemas.microsoft.com/office/2019/extlst" xmlns:r="http://schemas.openxmlformats.org/officeDocument/2006/relationships" xmlns:m="http://schemas.openxmlformats.org/officeDocument/2006/math" xmlns:v="urn:schemas-microsoft-com:vml" xmlns:wp14="http://schemas.microsoft.com/office/word/2010/wordprocessingDrawing" xmlns:wp="http://schemas.openxmlformats.org/drawingml/2006/wordprocessingDrawing" xmlns:w10="urn:schemas-microsoft-com:office:word" xmlns:w="http://schemas.openxmlformats.org/wordprocessingml/2006/main" xmlns:w14="http://schemas.microsoft.com/office/word/2010/wordml" xmlns:w15="http://schemas.microsoft.com/office/word/2012/wordml" xmlns:w16cex="http://schemas.microsoft.com/office/word/2018/wordml/cex" xmlns:w16cid="http://schemas.microsoft.com/office/word/2016/wordml/cid" xmlns:w16="http://schemas.microsoft.com/office/word/2018/wordml" xmlns:w16sdtdh="http://schemas.microsoft.com/office/word/2020/wordml/sdtdatahash" xmlns:w16se="http://schemas.microsoft.com/office/word/2015/wordml/symex" xmlns:wpg="http://schemas.microsoft.com/office/word/2010/wordprocessingGroup" xmlns:wpi="http://schemas.microsoft.com/office/word/2010/wordprocessingInk" xmlns:wne="http://schemas.microsoft.com/office/word/2006/wordml" xmlns:wps="http://schemas.microsoft.com/office/word/2010/wordprocessingShape" mc:Ignorable="w14 w15 w16se w16cid w16 w16cex w16sdtdh wp14">
   <w:p>
     <w:pPr>
       <w:pStyle w:val="Footer"/>
@@ -2848,7 +2245,7 @@
 </file>
 
 <file path=word/footer2.xml><?xml version="1.0" encoding="utf-8"?>
-<w:ftr xmlns:wpc="http://schemas.microsoft.com/office/word/2010/wordprocessingCanvas" xmlns:cx="http://schemas.microsoft.com/office/drawing/2014/chartex" xmlns:cx1="http://schemas.microsoft.com/office/drawing/2015/9/8/chartex" xmlns:cx2="http://schemas.microsoft.com/office/drawing/2015/10/21/chartex" xmlns:cx3="http://schemas.microsoft.com/office/drawing/2016/5/9/chartex" xmlns:cx4="http://schemas.microsoft.com/office/drawing/2016/5/10/chartex" xmlns:cx5="http://schemas.microsoft.com/office/drawing/2016/5/11/chartex" xmlns:cx6="http://schemas.microsoft.com/office/drawing/2016/5/12/chartex" xmlns:cx7="http://schemas.microsoft.com/office/drawing/2016/5/13/chartex" xmlns:cx8="http://schemas.microsoft.com/office/drawing/2016/5/14/chartex" xmlns:mc="http://schemas.openxmlformats.org/markup-compatibility/2006" xmlns:aink="http://schemas.microsoft.com/office/drawing/2016/ink" xmlns:am3d="http://schemas.microsoft.com/office/drawing/2017/model3d" xmlns:o="urn:schemas-microsoft-com:office:office" xmlns:r="http://schemas.openxmlformats.org/officeDocument/2006/relationships" xmlns:m="http://schemas.openxmlformats.org/officeDocument/2006/math" xmlns:v="urn:schemas-microsoft-com:vml" xmlns:wp14="http://schemas.microsoft.com/office/word/2010/wordprocessingDrawing" xmlns:wp="http://schemas.openxmlformats.org/drawingml/2006/wordprocessingDrawing" xmlns:w10="urn:schemas-microsoft-com:office:word" xmlns:w="http://schemas.openxmlformats.org/wordprocessingml/2006/main" xmlns:w14="http://schemas.microsoft.com/office/word/2010/wordml" xmlns:w15="http://schemas.microsoft.com/office/word/2012/wordml" xmlns:w16cex="http://schemas.microsoft.com/office/word/2018/wordml/cex" xmlns:w16cid="http://schemas.microsoft.com/office/word/2016/wordml/cid" xmlns:w16="http://schemas.microsoft.com/office/word/2018/wordml" xmlns:w16sdtdh="http://schemas.microsoft.com/office/word/2020/wordml/sdtdatahash" xmlns:w16se="http://schemas.microsoft.com/office/word/2015/wordml/symex" xmlns:wpg="http://schemas.microsoft.com/office/word/2010/wordprocessingGroup" xmlns:wpi="http://schemas.microsoft.com/office/word/2010/wordprocessingInk" xmlns:wne="http://schemas.microsoft.com/office/word/2006/wordml" xmlns:wps="http://schemas.microsoft.com/office/word/2010/wordprocessingShape" mc:Ignorable="w14 w15 w16se w16cid w16 w16cex w16sdtdh wp14">
+<w:ftr xmlns:wpc="http://schemas.microsoft.com/office/word/2010/wordprocessingCanvas" xmlns:cx="http://schemas.microsoft.com/office/drawing/2014/chartex" xmlns:cx1="http://schemas.microsoft.com/office/drawing/2015/9/8/chartex" xmlns:cx2="http://schemas.microsoft.com/office/drawing/2015/10/21/chartex" xmlns:cx3="http://schemas.microsoft.com/office/drawing/2016/5/9/chartex" xmlns:cx4="http://schemas.microsoft.com/office/drawing/2016/5/10/chartex" xmlns:cx5="http://schemas.microsoft.com/office/drawing/2016/5/11/chartex" xmlns:cx6="http://schemas.microsoft.com/office/drawing/2016/5/12/chartex" xmlns:cx7="http://schemas.microsoft.com/office/drawing/2016/5/13/chartex" xmlns:cx8="http://schemas.microsoft.com/office/drawing/2016/5/14/chartex" xmlns:mc="http://schemas.openxmlformats.org/markup-compatibility/2006" xmlns:aink="http://schemas.microsoft.com/office/drawing/2016/ink" xmlns:am3d="http://schemas.microsoft.com/office/drawing/2017/model3d" xmlns:o="urn:schemas-microsoft-com:office:office" xmlns:oel="http://schemas.microsoft.com/office/2019/extlst" xmlns:r="http://schemas.openxmlformats.org/officeDocument/2006/relationships" xmlns:m="http://schemas.openxmlformats.org/officeDocument/2006/math" xmlns:v="urn:schemas-microsoft-com:vml" xmlns:wp14="http://schemas.microsoft.com/office/word/2010/wordprocessingDrawing" xmlns:wp="http://schemas.openxmlformats.org/drawingml/2006/wordprocessingDrawing" xmlns:w10="urn:schemas-microsoft-com:office:word" xmlns:w="http://schemas.openxmlformats.org/wordprocessingml/2006/main" xmlns:w14="http://schemas.microsoft.com/office/word/2010/wordml" xmlns:w15="http://schemas.microsoft.com/office/word/2012/wordml" xmlns:w16cex="http://schemas.microsoft.com/office/word/2018/wordml/cex" xmlns:w16cid="http://schemas.microsoft.com/office/word/2016/wordml/cid" xmlns:w16="http://schemas.microsoft.com/office/word/2018/wordml" xmlns:w16sdtdh="http://schemas.microsoft.com/office/word/2020/wordml/sdtdatahash" xmlns:w16se="http://schemas.microsoft.com/office/word/2015/wordml/symex" xmlns:wpg="http://schemas.microsoft.com/office/word/2010/wordprocessingGroup" xmlns:wpi="http://schemas.microsoft.com/office/word/2010/wordprocessingInk" xmlns:wne="http://schemas.microsoft.com/office/word/2006/wordml" xmlns:wps="http://schemas.microsoft.com/office/word/2010/wordprocessingShape" mc:Ignorable="w14 w15 w16se w16cid w16 w16cex w16sdtdh wp14">
   <w:p>
     <w:pPr>
       <w:pStyle w:val="Footer"/>
@@ -3015,9 +2412,8 @@
         <w:sz w:val="20"/>
         <w:szCs w:val="20"/>
       </w:rPr>
-      <w:t xml:space="preserve">% if </w:t>
+      <w:t xml:space="preserve">% if judicial_officer.officer_type  ==  ‘Magistrate’ %}Magistrate Decision – </w:t>
     </w:r>
-    <w:proofErr w:type="spellStart"/>
     <w:r>
       <w:rPr>
         <w:rFonts w:ascii="Palatino Linotype" w:hAnsi="Palatino Linotype"/>
@@ -3025,9 +2421,8 @@
         <w:sz w:val="20"/>
         <w:szCs w:val="20"/>
       </w:rPr>
-      <w:t>judicial_officer.officer_type</w:t>
+      <w:t>Failure To Appear</w:t>
     </w:r>
-    <w:proofErr w:type="spellEnd"/>
     <w:r>
       <w:rPr>
         <w:rFonts w:ascii="Palatino Linotype" w:hAnsi="Palatino Linotype"/>
@@ -3035,12 +2430,19 @@
         <w:sz w:val="20"/>
         <w:szCs w:val="20"/>
       </w:rPr>
-      <w:t xml:space="preserve">  ==  ‘Magistrate’ %}Magistrate Decision – </w:t>
+      <w:t xml:space="preserve"> Entry</w:t>
     </w:r>
     <w:r>
       <w:rPr>
         <w:rFonts w:ascii="Palatino Linotype" w:hAnsi="Palatino Linotype"/>
-        <w:bCs/>
+        <w:sz w:val="20"/>
+        <w:szCs w:val="20"/>
+      </w:rPr>
+      <w:t>{% elif judicial_officer.officer_type == ‘Judge’ %}</w:t>
+    </w:r>
+    <w:r>
+      <w:rPr>
+        <w:rFonts w:ascii="Palatino Linotype" w:hAnsi="Palatino Linotype"/>
         <w:sz w:val="20"/>
         <w:szCs w:val="20"/>
       </w:rPr>
@@ -3049,89 +2451,10 @@
     <w:r>
       <w:rPr>
         <w:rFonts w:ascii="Palatino Linotype" w:hAnsi="Palatino Linotype"/>
-        <w:bCs/>
         <w:sz w:val="20"/>
         <w:szCs w:val="20"/>
       </w:rPr>
-      <w:t xml:space="preserve"> Entry</w:t>
-    </w:r>
-    <w:r>
-      <w:rPr>
-        <w:rFonts w:ascii="Palatino Linotype" w:hAnsi="Palatino Linotype"/>
-        <w:sz w:val="20"/>
-        <w:szCs w:val="20"/>
-      </w:rPr>
-      <w:t xml:space="preserve">{% </w:t>
-    </w:r>
-    <w:proofErr w:type="spellStart"/>
-    <w:r>
-      <w:rPr>
-        <w:rFonts w:ascii="Palatino Linotype" w:hAnsi="Palatino Linotype"/>
-        <w:sz w:val="20"/>
-        <w:szCs w:val="20"/>
-      </w:rPr>
-      <w:t>elif</w:t>
-    </w:r>
-    <w:proofErr w:type="spellEnd"/>
-    <w:r>
-      <w:rPr>
-        <w:rFonts w:ascii="Palatino Linotype" w:hAnsi="Palatino Linotype"/>
-        <w:sz w:val="20"/>
-        <w:szCs w:val="20"/>
-      </w:rPr>
-      <w:t xml:space="preserve"> </w:t>
-    </w:r>
-    <w:proofErr w:type="spellStart"/>
-    <w:r>
-      <w:rPr>
-        <w:rFonts w:ascii="Palatino Linotype" w:hAnsi="Palatino Linotype"/>
-        <w:sz w:val="20"/>
-        <w:szCs w:val="20"/>
-      </w:rPr>
-      <w:t>judicial_officer.officer_type</w:t>
-    </w:r>
-    <w:proofErr w:type="spellEnd"/>
-    <w:r>
-      <w:rPr>
-        <w:rFonts w:ascii="Palatino Linotype" w:hAnsi="Palatino Linotype"/>
-        <w:sz w:val="20"/>
-        <w:szCs w:val="20"/>
-      </w:rPr>
-      <w:t xml:space="preserve"> == ‘Judge’ %}</w:t>
-    </w:r>
-    <w:r>
-      <w:rPr>
-        <w:rFonts w:ascii="Palatino Linotype" w:hAnsi="Palatino Linotype"/>
-        <w:sz w:val="20"/>
-        <w:szCs w:val="20"/>
-      </w:rPr>
-      <w:t>Failure To Appear</w:t>
-    </w:r>
-    <w:r>
-      <w:rPr>
-        <w:rFonts w:ascii="Palatino Linotype" w:hAnsi="Palatino Linotype"/>
-        <w:sz w:val="20"/>
-        <w:szCs w:val="20"/>
-      </w:rPr>
-      <w:t xml:space="preserve"> Judgment Entry{% endif %} {{ </w:t>
-    </w:r>
-    <w:proofErr w:type="spellStart"/>
-    <w:r>
-      <w:rPr>
-        <w:rFonts w:ascii="Palatino Linotype" w:hAnsi="Palatino Linotype"/>
-        <w:sz w:val="20"/>
-        <w:szCs w:val="20"/>
-      </w:rPr>
-      <w:t>case_number</w:t>
-    </w:r>
-    <w:proofErr w:type="spellEnd"/>
-    <w:r>
-      <w:rPr>
-        <w:rFonts w:ascii="Palatino Linotype" w:hAnsi="Palatino Linotype"/>
-        <w:sz w:val="20"/>
-        <w:szCs w:val="20"/>
-      </w:rPr>
-      <w:t xml:space="preserve"> </w:t>
+      <w:t xml:space="preserve"> Judgment Entry{% endif %} {{ case_number </w:t>
     </w:r>
     <w:r>
       <w:rPr>
@@ -3168,7 +2491,7 @@
 </file>
 
 <file path=word/footer3.xml><?xml version="1.0" encoding="utf-8"?>
-<w:ftr xmlns:wpc="http://schemas.microsoft.com/office/word/2010/wordprocessingCanvas" xmlns:cx="http://schemas.microsoft.com/office/drawing/2014/chartex" xmlns:cx1="http://schemas.microsoft.com/office/drawing/2015/9/8/chartex" xmlns:cx2="http://schemas.microsoft.com/office/drawing/2015/10/21/chartex" xmlns:cx3="http://schemas.microsoft.com/office/drawing/2016/5/9/chartex" xmlns:cx4="http://schemas.microsoft.com/office/drawing/2016/5/10/chartex" xmlns:cx5="http://schemas.microsoft.com/office/drawing/2016/5/11/chartex" xmlns:cx6="http://schemas.microsoft.com/office/drawing/2016/5/12/chartex" xmlns:cx7="http://schemas.microsoft.com/office/drawing/2016/5/13/chartex" xmlns:cx8="http://schemas.microsoft.com/office/drawing/2016/5/14/chartex" xmlns:mc="http://schemas.openxmlformats.org/markup-compatibility/2006" xmlns:aink="http://schemas.microsoft.com/office/drawing/2016/ink" xmlns:am3d="http://schemas.microsoft.com/office/drawing/2017/model3d" xmlns:o="urn:schemas-microsoft-com:office:office" xmlns:r="http://schemas.openxmlformats.org/officeDocument/2006/relationships" xmlns:m="http://schemas.openxmlformats.org/officeDocument/2006/math" xmlns:v="urn:schemas-microsoft-com:vml" xmlns:wp14="http://schemas.microsoft.com/office/word/2010/wordprocessingDrawing" xmlns:wp="http://schemas.openxmlformats.org/drawingml/2006/wordprocessingDrawing" xmlns:w10="urn:schemas-microsoft-com:office:word" xmlns:w="http://schemas.openxmlformats.org/wordprocessingml/2006/main" xmlns:w14="http://schemas.microsoft.com/office/word/2010/wordml" xmlns:w15="http://schemas.microsoft.com/office/word/2012/wordml" xmlns:w16cex="http://schemas.microsoft.com/office/word/2018/wordml/cex" xmlns:w16cid="http://schemas.microsoft.com/office/word/2016/wordml/cid" xmlns:w16="http://schemas.microsoft.com/office/word/2018/wordml" xmlns:w16sdtdh="http://schemas.microsoft.com/office/word/2020/wordml/sdtdatahash" xmlns:w16se="http://schemas.microsoft.com/office/word/2015/wordml/symex" xmlns:wpg="http://schemas.microsoft.com/office/word/2010/wordprocessingGroup" xmlns:wpi="http://schemas.microsoft.com/office/word/2010/wordprocessingInk" xmlns:wne="http://schemas.microsoft.com/office/word/2006/wordml" xmlns:wps="http://schemas.microsoft.com/office/word/2010/wordprocessingShape" mc:Ignorable="w14 w15 w16se w16cid w16 w16cex w16sdtdh wp14">
+<w:ftr xmlns:wpc="http://schemas.microsoft.com/office/word/2010/wordprocessingCanvas" xmlns:cx="http://schemas.microsoft.com/office/drawing/2014/chartex" xmlns:cx1="http://schemas.microsoft.com/office/drawing/2015/9/8/chartex" xmlns:cx2="http://schemas.microsoft.com/office/drawing/2015/10/21/chartex" xmlns:cx3="http://schemas.microsoft.com/office/drawing/2016/5/9/chartex" xmlns:cx4="http://schemas.microsoft.com/office/drawing/2016/5/10/chartex" xmlns:cx5="http://schemas.microsoft.com/office/drawing/2016/5/11/chartex" xmlns:cx6="http://schemas.microsoft.com/office/drawing/2016/5/12/chartex" xmlns:cx7="http://schemas.microsoft.com/office/drawing/2016/5/13/chartex" xmlns:cx8="http://schemas.microsoft.com/office/drawing/2016/5/14/chartex" xmlns:mc="http://schemas.openxmlformats.org/markup-compatibility/2006" xmlns:aink="http://schemas.microsoft.com/office/drawing/2016/ink" xmlns:am3d="http://schemas.microsoft.com/office/drawing/2017/model3d" xmlns:o="urn:schemas-microsoft-com:office:office" xmlns:oel="http://schemas.microsoft.com/office/2019/extlst" xmlns:r="http://schemas.openxmlformats.org/officeDocument/2006/relationships" xmlns:m="http://schemas.openxmlformats.org/officeDocument/2006/math" xmlns:v="urn:schemas-microsoft-com:vml" xmlns:wp14="http://schemas.microsoft.com/office/word/2010/wordprocessingDrawing" xmlns:wp="http://schemas.openxmlformats.org/drawingml/2006/wordprocessingDrawing" xmlns:w10="urn:schemas-microsoft-com:office:word" xmlns:w="http://schemas.openxmlformats.org/wordprocessingml/2006/main" xmlns:w14="http://schemas.microsoft.com/office/word/2010/wordml" xmlns:w15="http://schemas.microsoft.com/office/word/2012/wordml" xmlns:w16cex="http://schemas.microsoft.com/office/word/2018/wordml/cex" xmlns:w16cid="http://schemas.microsoft.com/office/word/2016/wordml/cid" xmlns:w16="http://schemas.microsoft.com/office/word/2018/wordml" xmlns:w16sdtdh="http://schemas.microsoft.com/office/word/2020/wordml/sdtdatahash" xmlns:w16se="http://schemas.microsoft.com/office/word/2015/wordml/symex" xmlns:wpg="http://schemas.microsoft.com/office/word/2010/wordprocessingGroup" xmlns:wpi="http://schemas.microsoft.com/office/word/2010/wordprocessingInk" xmlns:wne="http://schemas.microsoft.com/office/word/2006/wordml" xmlns:wps="http://schemas.microsoft.com/office/word/2010/wordprocessingShape" mc:Ignorable="w14 w15 w16se w16cid w16 w16cex w16sdtdh wp14">
   <w:p>
     <w:pPr>
       <w:pStyle w:val="Footer"/>
@@ -3178,7 +2501,7 @@
 </file>
 
 <file path=word/footnotes.xml><?xml version="1.0" encoding="utf-8"?>
-<w:footnotes xmlns:wpc="http://schemas.microsoft.com/office/word/2010/wordprocessingCanvas" xmlns:cx="http://schemas.microsoft.com/office/drawing/2014/chartex" xmlns:cx1="http://schemas.microsoft.com/office/drawing/2015/9/8/chartex" xmlns:cx2="http://schemas.microsoft.com/office/drawing/2015/10/21/chartex" xmlns:cx3="http://schemas.microsoft.com/office/drawing/2016/5/9/chartex" xmlns:cx4="http://schemas.microsoft.com/office/drawing/2016/5/10/chartex" xmlns:cx5="http://schemas.microsoft.com/office/drawing/2016/5/11/chartex" xmlns:cx6="http://schemas.microsoft.com/office/drawing/2016/5/12/chartex" xmlns:cx7="http://schemas.microsoft.com/office/drawing/2016/5/13/chartex" xmlns:cx8="http://schemas.microsoft.com/office/drawing/2016/5/14/chartex" xmlns:mc="http://schemas.openxmlformats.org/markup-compatibility/2006" xmlns:aink="http://schemas.microsoft.com/office/drawing/2016/ink" xmlns:am3d="http://schemas.microsoft.com/office/drawing/2017/model3d" xmlns:o="urn:schemas-microsoft-com:office:office" xmlns:r="http://schemas.openxmlformats.org/officeDocument/2006/relationships" xmlns:m="http://schemas.openxmlformats.org/officeDocument/2006/math" xmlns:v="urn:schemas-microsoft-com:vml" xmlns:wp14="http://schemas.microsoft.com/office/word/2010/wordprocessingDrawing" xmlns:wp="http://schemas.openxmlformats.org/drawingml/2006/wordprocessingDrawing" xmlns:w10="urn:schemas-microsoft-com:office:word" xmlns:w="http://schemas.openxmlformats.org/wordprocessingml/2006/main" xmlns:w14="http://schemas.microsoft.com/office/word/2010/wordml" xmlns:w15="http://schemas.microsoft.com/office/word/2012/wordml" xmlns:w16cex="http://schemas.microsoft.com/office/word/2018/wordml/cex" xmlns:w16cid="http://schemas.microsoft.com/office/word/2016/wordml/cid" xmlns:w16="http://schemas.microsoft.com/office/word/2018/wordml" xmlns:w16sdtdh="http://schemas.microsoft.com/office/word/2020/wordml/sdtdatahash" xmlns:w16se="http://schemas.microsoft.com/office/word/2015/wordml/symex" xmlns:wpg="http://schemas.microsoft.com/office/word/2010/wordprocessingGroup" xmlns:wpi="http://schemas.microsoft.com/office/word/2010/wordprocessingInk" xmlns:wne="http://schemas.microsoft.com/office/word/2006/wordml" xmlns:wps="http://schemas.microsoft.com/office/word/2010/wordprocessingShape" mc:Ignorable="w14 w15 w16se w16cid w16 w16cex w16sdtdh wp14">
+<w:footnotes xmlns:wpc="http://schemas.microsoft.com/office/word/2010/wordprocessingCanvas" xmlns:cx="http://schemas.microsoft.com/office/drawing/2014/chartex" xmlns:cx1="http://schemas.microsoft.com/office/drawing/2015/9/8/chartex" xmlns:cx2="http://schemas.microsoft.com/office/drawing/2015/10/21/chartex" xmlns:cx3="http://schemas.microsoft.com/office/drawing/2016/5/9/chartex" xmlns:cx4="http://schemas.microsoft.com/office/drawing/2016/5/10/chartex" xmlns:cx5="http://schemas.microsoft.com/office/drawing/2016/5/11/chartex" xmlns:cx6="http://schemas.microsoft.com/office/drawing/2016/5/12/chartex" xmlns:cx7="http://schemas.microsoft.com/office/drawing/2016/5/13/chartex" xmlns:cx8="http://schemas.microsoft.com/office/drawing/2016/5/14/chartex" xmlns:mc="http://schemas.openxmlformats.org/markup-compatibility/2006" xmlns:aink="http://schemas.microsoft.com/office/drawing/2016/ink" xmlns:am3d="http://schemas.microsoft.com/office/drawing/2017/model3d" xmlns:o="urn:schemas-microsoft-com:office:office" xmlns:oel="http://schemas.microsoft.com/office/2019/extlst" xmlns:r="http://schemas.openxmlformats.org/officeDocument/2006/relationships" xmlns:m="http://schemas.openxmlformats.org/officeDocument/2006/math" xmlns:v="urn:schemas-microsoft-com:vml" xmlns:wp14="http://schemas.microsoft.com/office/word/2010/wordprocessingDrawing" xmlns:wp="http://schemas.openxmlformats.org/drawingml/2006/wordprocessingDrawing" xmlns:w10="urn:schemas-microsoft-com:office:word" xmlns:w="http://schemas.openxmlformats.org/wordprocessingml/2006/main" xmlns:w14="http://schemas.microsoft.com/office/word/2010/wordml" xmlns:w15="http://schemas.microsoft.com/office/word/2012/wordml" xmlns:w16cex="http://schemas.microsoft.com/office/word/2018/wordml/cex" xmlns:w16cid="http://schemas.microsoft.com/office/word/2016/wordml/cid" xmlns:w16="http://schemas.microsoft.com/office/word/2018/wordml" xmlns:w16sdtdh="http://schemas.microsoft.com/office/word/2020/wordml/sdtdatahash" xmlns:w16se="http://schemas.microsoft.com/office/word/2015/wordml/symex" xmlns:wpg="http://schemas.microsoft.com/office/word/2010/wordprocessingGroup" xmlns:wpi="http://schemas.microsoft.com/office/word/2010/wordprocessingInk" xmlns:wne="http://schemas.microsoft.com/office/word/2006/wordml" xmlns:wps="http://schemas.microsoft.com/office/word/2010/wordprocessingShape" mc:Ignorable="w14 w15 w16se w16cid w16 w16cex w16sdtdh wp14">
   <w:footnote w:type="separator" w:id="-1">
     <w:p>
       <w:r>
@@ -3197,7 +2520,7 @@
 </file>
 
 <file path=word/header1.xml><?xml version="1.0" encoding="utf-8"?>
-<w:hdr xmlns:wpc="http://schemas.microsoft.com/office/word/2010/wordprocessingCanvas" xmlns:cx="http://schemas.microsoft.com/office/drawing/2014/chartex" xmlns:cx1="http://schemas.microsoft.com/office/drawing/2015/9/8/chartex" xmlns:cx2="http://schemas.microsoft.com/office/drawing/2015/10/21/chartex" xmlns:cx3="http://schemas.microsoft.com/office/drawing/2016/5/9/chartex" xmlns:cx4="http://schemas.microsoft.com/office/drawing/2016/5/10/chartex" xmlns:cx5="http://schemas.microsoft.com/office/drawing/2016/5/11/chartex" xmlns:cx6="http://schemas.microsoft.com/office/drawing/2016/5/12/chartex" xmlns:cx7="http://schemas.microsoft.com/office/drawing/2016/5/13/chartex" xmlns:cx8="http://schemas.microsoft.com/office/drawing/2016/5/14/chartex" xmlns:mc="http://schemas.openxmlformats.org/markup-compatibility/2006" xmlns:aink="http://schemas.microsoft.com/office/drawing/2016/ink" xmlns:am3d="http://schemas.microsoft.com/office/drawing/2017/model3d" xmlns:o="urn:schemas-microsoft-com:office:office" xmlns:r="http://schemas.openxmlformats.org/officeDocument/2006/relationships" xmlns:m="http://schemas.openxmlformats.org/officeDocument/2006/math" xmlns:v="urn:schemas-microsoft-com:vml" xmlns:wp14="http://schemas.microsoft.com/office/word/2010/wordprocessingDrawing" xmlns:wp="http://schemas.openxmlformats.org/drawingml/2006/wordprocessingDrawing" xmlns:w10="urn:schemas-microsoft-com:office:word" xmlns:w="http://schemas.openxmlformats.org/wordprocessingml/2006/main" xmlns:w14="http://schemas.microsoft.com/office/word/2010/wordml" xmlns:w15="http://schemas.microsoft.com/office/word/2012/wordml" xmlns:w16cex="http://schemas.microsoft.com/office/word/2018/wordml/cex" xmlns:w16cid="http://schemas.microsoft.com/office/word/2016/wordml/cid" xmlns:w16="http://schemas.microsoft.com/office/word/2018/wordml" xmlns:w16sdtdh="http://schemas.microsoft.com/office/word/2020/wordml/sdtdatahash" xmlns:w16se="http://schemas.microsoft.com/office/word/2015/wordml/symex" xmlns:wpg="http://schemas.microsoft.com/office/word/2010/wordprocessingGroup" xmlns:wpi="http://schemas.microsoft.com/office/word/2010/wordprocessingInk" xmlns:wne="http://schemas.microsoft.com/office/word/2006/wordml" xmlns:wps="http://schemas.microsoft.com/office/word/2010/wordprocessingShape" mc:Ignorable="w14 w15 w16se w16cid w16 w16cex w16sdtdh wp14">
+<w:hdr xmlns:wpc="http://schemas.microsoft.com/office/word/2010/wordprocessingCanvas" xmlns:cx="http://schemas.microsoft.com/office/drawing/2014/chartex" xmlns:cx1="http://schemas.microsoft.com/office/drawing/2015/9/8/chartex" xmlns:cx2="http://schemas.microsoft.com/office/drawing/2015/10/21/chartex" xmlns:cx3="http://schemas.microsoft.com/office/drawing/2016/5/9/chartex" xmlns:cx4="http://schemas.microsoft.com/office/drawing/2016/5/10/chartex" xmlns:cx5="http://schemas.microsoft.com/office/drawing/2016/5/11/chartex" xmlns:cx6="http://schemas.microsoft.com/office/drawing/2016/5/12/chartex" xmlns:cx7="http://schemas.microsoft.com/office/drawing/2016/5/13/chartex" xmlns:cx8="http://schemas.microsoft.com/office/drawing/2016/5/14/chartex" xmlns:mc="http://schemas.openxmlformats.org/markup-compatibility/2006" xmlns:aink="http://schemas.microsoft.com/office/drawing/2016/ink" xmlns:am3d="http://schemas.microsoft.com/office/drawing/2017/model3d" xmlns:o="urn:schemas-microsoft-com:office:office" xmlns:oel="http://schemas.microsoft.com/office/2019/extlst" xmlns:r="http://schemas.openxmlformats.org/officeDocument/2006/relationships" xmlns:m="http://schemas.openxmlformats.org/officeDocument/2006/math" xmlns:v="urn:schemas-microsoft-com:vml" xmlns:wp14="http://schemas.microsoft.com/office/word/2010/wordprocessingDrawing" xmlns:wp="http://schemas.openxmlformats.org/drawingml/2006/wordprocessingDrawing" xmlns:w10="urn:schemas-microsoft-com:office:word" xmlns:w="http://schemas.openxmlformats.org/wordprocessingml/2006/main" xmlns:w14="http://schemas.microsoft.com/office/word/2010/wordml" xmlns:w15="http://schemas.microsoft.com/office/word/2012/wordml" xmlns:w16cex="http://schemas.microsoft.com/office/word/2018/wordml/cex" xmlns:w16cid="http://schemas.microsoft.com/office/word/2016/wordml/cid" xmlns:w16="http://schemas.microsoft.com/office/word/2018/wordml" xmlns:w16sdtdh="http://schemas.microsoft.com/office/word/2020/wordml/sdtdatahash" xmlns:w16se="http://schemas.microsoft.com/office/word/2015/wordml/symex" xmlns:wpg="http://schemas.microsoft.com/office/word/2010/wordprocessingGroup" xmlns:wpi="http://schemas.microsoft.com/office/word/2010/wordprocessingInk" xmlns:wne="http://schemas.microsoft.com/office/word/2006/wordml" xmlns:wps="http://schemas.microsoft.com/office/word/2010/wordprocessingShape" mc:Ignorable="w14 w15 w16se w16cid w16 w16cex w16sdtdh wp14">
   <w:p>
     <w:pPr>
       <w:pStyle w:val="Header"/>
@@ -3207,7 +2530,7 @@
 </file>
 
 <file path=word/header2.xml><?xml version="1.0" encoding="utf-8"?>
-<w:hdr xmlns:wpc="http://schemas.microsoft.com/office/word/2010/wordprocessingCanvas" xmlns:cx="http://schemas.microsoft.com/office/drawing/2014/chartex" xmlns:cx1="http://schemas.microsoft.com/office/drawing/2015/9/8/chartex" xmlns:cx2="http://schemas.microsoft.com/office/drawing/2015/10/21/chartex" xmlns:cx3="http://schemas.microsoft.com/office/drawing/2016/5/9/chartex" xmlns:cx4="http://schemas.microsoft.com/office/drawing/2016/5/10/chartex" xmlns:cx5="http://schemas.microsoft.com/office/drawing/2016/5/11/chartex" xmlns:cx6="http://schemas.microsoft.com/office/drawing/2016/5/12/chartex" xmlns:cx7="http://schemas.microsoft.com/office/drawing/2016/5/13/chartex" xmlns:cx8="http://schemas.microsoft.com/office/drawing/2016/5/14/chartex" xmlns:mc="http://schemas.openxmlformats.org/markup-compatibility/2006" xmlns:aink="http://schemas.microsoft.com/office/drawing/2016/ink" xmlns:am3d="http://schemas.microsoft.com/office/drawing/2017/model3d" xmlns:o="urn:schemas-microsoft-com:office:office" xmlns:r="http://schemas.openxmlformats.org/officeDocument/2006/relationships" xmlns:m="http://schemas.openxmlformats.org/officeDocument/2006/math" xmlns:v="urn:schemas-microsoft-com:vml" xmlns:wp14="http://schemas.microsoft.com/office/word/2010/wordprocessingDrawing" xmlns:wp="http://schemas.openxmlformats.org/drawingml/2006/wordprocessingDrawing" xmlns:w10="urn:schemas-microsoft-com:office:word" xmlns:w="http://schemas.openxmlformats.org/wordprocessingml/2006/main" xmlns:w14="http://schemas.microsoft.com/office/word/2010/wordml" xmlns:w15="http://schemas.microsoft.com/office/word/2012/wordml" xmlns:w16cex="http://schemas.microsoft.com/office/word/2018/wordml/cex" xmlns:w16cid="http://schemas.microsoft.com/office/word/2016/wordml/cid" xmlns:w16="http://schemas.microsoft.com/office/word/2018/wordml" xmlns:w16sdtdh="http://schemas.microsoft.com/office/word/2020/wordml/sdtdatahash" xmlns:w16se="http://schemas.microsoft.com/office/word/2015/wordml/symex" xmlns:wpg="http://schemas.microsoft.com/office/word/2010/wordprocessingGroup" xmlns:wpi="http://schemas.microsoft.com/office/word/2010/wordprocessingInk" xmlns:wne="http://schemas.microsoft.com/office/word/2006/wordml" xmlns:wps="http://schemas.microsoft.com/office/word/2010/wordprocessingShape" mc:Ignorable="w14 w15 w16se w16cid w16 w16cex w16sdtdh wp14">
+<w:hdr xmlns:wpc="http://schemas.microsoft.com/office/word/2010/wordprocessingCanvas" xmlns:cx="http://schemas.microsoft.com/office/drawing/2014/chartex" xmlns:cx1="http://schemas.microsoft.com/office/drawing/2015/9/8/chartex" xmlns:cx2="http://schemas.microsoft.com/office/drawing/2015/10/21/chartex" xmlns:cx3="http://schemas.microsoft.com/office/drawing/2016/5/9/chartex" xmlns:cx4="http://schemas.microsoft.com/office/drawing/2016/5/10/chartex" xmlns:cx5="http://schemas.microsoft.com/office/drawing/2016/5/11/chartex" xmlns:cx6="http://schemas.microsoft.com/office/drawing/2016/5/12/chartex" xmlns:cx7="http://schemas.microsoft.com/office/drawing/2016/5/13/chartex" xmlns:cx8="http://schemas.microsoft.com/office/drawing/2016/5/14/chartex" xmlns:mc="http://schemas.openxmlformats.org/markup-compatibility/2006" xmlns:aink="http://schemas.microsoft.com/office/drawing/2016/ink" xmlns:am3d="http://schemas.microsoft.com/office/drawing/2017/model3d" xmlns:o="urn:schemas-microsoft-com:office:office" xmlns:oel="http://schemas.microsoft.com/office/2019/extlst" xmlns:r="http://schemas.openxmlformats.org/officeDocument/2006/relationships" xmlns:m="http://schemas.openxmlformats.org/officeDocument/2006/math" xmlns:v="urn:schemas-microsoft-com:vml" xmlns:wp14="http://schemas.microsoft.com/office/word/2010/wordprocessingDrawing" xmlns:wp="http://schemas.openxmlformats.org/drawingml/2006/wordprocessingDrawing" xmlns:w10="urn:schemas-microsoft-com:office:word" xmlns:w="http://schemas.openxmlformats.org/wordprocessingml/2006/main" xmlns:w14="http://schemas.microsoft.com/office/word/2010/wordml" xmlns:w15="http://schemas.microsoft.com/office/word/2012/wordml" xmlns:w16cex="http://schemas.microsoft.com/office/word/2018/wordml/cex" xmlns:w16cid="http://schemas.microsoft.com/office/word/2016/wordml/cid" xmlns:w16="http://schemas.microsoft.com/office/word/2018/wordml" xmlns:w16sdtdh="http://schemas.microsoft.com/office/word/2020/wordml/sdtdatahash" xmlns:w16se="http://schemas.microsoft.com/office/word/2015/wordml/symex" xmlns:wpg="http://schemas.microsoft.com/office/word/2010/wordprocessingGroup" xmlns:wpi="http://schemas.microsoft.com/office/word/2010/wordprocessingInk" xmlns:wne="http://schemas.microsoft.com/office/word/2006/wordml" xmlns:wps="http://schemas.microsoft.com/office/word/2010/wordprocessingShape" mc:Ignorable="w14 w15 w16se w16cid w16 w16cex w16sdtdh wp14">
   <w:p>
     <w:pPr>
       <w:pStyle w:val="Header"/>
@@ -3231,7 +2554,7 @@
 </file>
 
 <file path=word/header3.xml><?xml version="1.0" encoding="utf-8"?>
-<w:hdr xmlns:wpc="http://schemas.microsoft.com/office/word/2010/wordprocessingCanvas" xmlns:cx="http://schemas.microsoft.com/office/drawing/2014/chartex" xmlns:cx1="http://schemas.microsoft.com/office/drawing/2015/9/8/chartex" xmlns:cx2="http://schemas.microsoft.com/office/drawing/2015/10/21/chartex" xmlns:cx3="http://schemas.microsoft.com/office/drawing/2016/5/9/chartex" xmlns:cx4="http://schemas.microsoft.com/office/drawing/2016/5/10/chartex" xmlns:cx5="http://schemas.microsoft.com/office/drawing/2016/5/11/chartex" xmlns:cx6="http://schemas.microsoft.com/office/drawing/2016/5/12/chartex" xmlns:cx7="http://schemas.microsoft.com/office/drawing/2016/5/13/chartex" xmlns:cx8="http://schemas.microsoft.com/office/drawing/2016/5/14/chartex" xmlns:mc="http://schemas.openxmlformats.org/markup-compatibility/2006" xmlns:aink="http://schemas.microsoft.com/office/drawing/2016/ink" xmlns:am3d="http://schemas.microsoft.com/office/drawing/2017/model3d" xmlns:o="urn:schemas-microsoft-com:office:office" xmlns:r="http://schemas.openxmlformats.org/officeDocument/2006/relationships" xmlns:m="http://schemas.openxmlformats.org/officeDocument/2006/math" xmlns:v="urn:schemas-microsoft-com:vml" xmlns:wp14="http://schemas.microsoft.com/office/word/2010/wordprocessingDrawing" xmlns:wp="http://schemas.openxmlformats.org/drawingml/2006/wordprocessingDrawing" xmlns:w10="urn:schemas-microsoft-com:office:word" xmlns:w="http://schemas.openxmlformats.org/wordprocessingml/2006/main" xmlns:w14="http://schemas.microsoft.com/office/word/2010/wordml" xmlns:w15="http://schemas.microsoft.com/office/word/2012/wordml" xmlns:w16cex="http://schemas.microsoft.com/office/word/2018/wordml/cex" xmlns:w16cid="http://schemas.microsoft.com/office/word/2016/wordml/cid" xmlns:w16="http://schemas.microsoft.com/office/word/2018/wordml" xmlns:w16sdtdh="http://schemas.microsoft.com/office/word/2020/wordml/sdtdatahash" xmlns:w16se="http://schemas.microsoft.com/office/word/2015/wordml/symex" xmlns:wpg="http://schemas.microsoft.com/office/word/2010/wordprocessingGroup" xmlns:wpi="http://schemas.microsoft.com/office/word/2010/wordprocessingInk" xmlns:wne="http://schemas.microsoft.com/office/word/2006/wordml" xmlns:wps="http://schemas.microsoft.com/office/word/2010/wordprocessingShape" mc:Ignorable="w14 w15 w16se w16cid w16 w16cex w16sdtdh wp14">
+<w:hdr xmlns:wpc="http://schemas.microsoft.com/office/word/2010/wordprocessingCanvas" xmlns:cx="http://schemas.microsoft.com/office/drawing/2014/chartex" xmlns:cx1="http://schemas.microsoft.com/office/drawing/2015/9/8/chartex" xmlns:cx2="http://schemas.microsoft.com/office/drawing/2015/10/21/chartex" xmlns:cx3="http://schemas.microsoft.com/office/drawing/2016/5/9/chartex" xmlns:cx4="http://schemas.microsoft.com/office/drawing/2016/5/10/chartex" xmlns:cx5="http://schemas.microsoft.com/office/drawing/2016/5/11/chartex" xmlns:cx6="http://schemas.microsoft.com/office/drawing/2016/5/12/chartex" xmlns:cx7="http://schemas.microsoft.com/office/drawing/2016/5/13/chartex" xmlns:cx8="http://schemas.microsoft.com/office/drawing/2016/5/14/chartex" xmlns:mc="http://schemas.openxmlformats.org/markup-compatibility/2006" xmlns:aink="http://schemas.microsoft.com/office/drawing/2016/ink" xmlns:am3d="http://schemas.microsoft.com/office/drawing/2017/model3d" xmlns:o="urn:schemas-microsoft-com:office:office" xmlns:oel="http://schemas.microsoft.com/office/2019/extlst" xmlns:r="http://schemas.openxmlformats.org/officeDocument/2006/relationships" xmlns:m="http://schemas.openxmlformats.org/officeDocument/2006/math" xmlns:v="urn:schemas-microsoft-com:vml" xmlns:wp14="http://schemas.microsoft.com/office/word/2010/wordprocessingDrawing" xmlns:wp="http://schemas.openxmlformats.org/drawingml/2006/wordprocessingDrawing" xmlns:w10="urn:schemas-microsoft-com:office:word" xmlns:w="http://schemas.openxmlformats.org/wordprocessingml/2006/main" xmlns:w14="http://schemas.microsoft.com/office/word/2010/wordml" xmlns:w15="http://schemas.microsoft.com/office/word/2012/wordml" xmlns:w16cex="http://schemas.microsoft.com/office/word/2018/wordml/cex" xmlns:w16cid="http://schemas.microsoft.com/office/word/2016/wordml/cid" xmlns:w16="http://schemas.microsoft.com/office/word/2018/wordml" xmlns:w16sdtdh="http://schemas.microsoft.com/office/word/2020/wordml/sdtdatahash" xmlns:w16se="http://schemas.microsoft.com/office/word/2015/wordml/symex" xmlns:wpg="http://schemas.microsoft.com/office/word/2010/wordprocessingGroup" xmlns:wpi="http://schemas.microsoft.com/office/word/2010/wordprocessingInk" xmlns:wne="http://schemas.microsoft.com/office/word/2006/wordml" xmlns:wps="http://schemas.microsoft.com/office/word/2010/wordprocessingShape" mc:Ignorable="w14 w15 w16se w16cid w16 w16cex w16sdtdh wp14">
   <w:p>
     <w:pPr>
       <w:pStyle w:val="Header"/>
@@ -3241,7 +2564,7 @@
 </file>
 
 <file path=word/numbering.xml><?xml version="1.0" encoding="utf-8"?>
-<w:numbering xmlns:wpc="http://schemas.microsoft.com/office/word/2010/wordprocessingCanvas" xmlns:cx="http://schemas.microsoft.com/office/drawing/2014/chartex" xmlns:cx1="http://schemas.microsoft.com/office/drawing/2015/9/8/chartex" xmlns:cx2="http://schemas.microsoft.com/office/drawing/2015/10/21/chartex" xmlns:cx3="http://schemas.microsoft.com/office/drawing/2016/5/9/chartex" xmlns:cx4="http://schemas.microsoft.com/office/drawing/2016/5/10/chartex" xmlns:cx5="http://schemas.microsoft.com/office/drawing/2016/5/11/chartex" xmlns:cx6="http://schemas.microsoft.com/office/drawing/2016/5/12/chartex" xmlns:cx7="http://schemas.microsoft.com/office/drawing/2016/5/13/chartex" xmlns:cx8="http://schemas.microsoft.com/office/drawing/2016/5/14/chartex" xmlns:mc="http://schemas.openxmlformats.org/markup-compatibility/2006" xmlns:aink="http://schemas.microsoft.com/office/drawing/2016/ink" xmlns:am3d="http://schemas.microsoft.com/office/drawing/2017/model3d" xmlns:o="urn:schemas-microsoft-com:office:office" xmlns:r="http://schemas.openxmlformats.org/officeDocument/2006/relationships" xmlns:m="http://schemas.openxmlformats.org/officeDocument/2006/math" xmlns:v="urn:schemas-microsoft-com:vml" xmlns:wp14="http://schemas.microsoft.com/office/word/2010/wordprocessingDrawing" xmlns:wp="http://schemas.openxmlformats.org/drawingml/2006/wordprocessingDrawing" xmlns:w10="urn:schemas-microsoft-com:office:word" xmlns:w="http://schemas.openxmlformats.org/wordprocessingml/2006/main" xmlns:w14="http://schemas.microsoft.com/office/word/2010/wordml" xmlns:w15="http://schemas.microsoft.com/office/word/2012/wordml" xmlns:w16cex="http://schemas.microsoft.com/office/word/2018/wordml/cex" xmlns:w16cid="http://schemas.microsoft.com/office/word/2016/wordml/cid" xmlns:w16="http://schemas.microsoft.com/office/word/2018/wordml" xmlns:w16sdtdh="http://schemas.microsoft.com/office/word/2020/wordml/sdtdatahash" xmlns:w16se="http://schemas.microsoft.com/office/word/2015/wordml/symex" xmlns:wpg="http://schemas.microsoft.com/office/word/2010/wordprocessingGroup" xmlns:wpi="http://schemas.microsoft.com/office/word/2010/wordprocessingInk" xmlns:wne="http://schemas.microsoft.com/office/word/2006/wordml" xmlns:wps="http://schemas.microsoft.com/office/word/2010/wordprocessingShape" mc:Ignorable="w14 w15 w16se w16cid w16 w16cex w16sdtdh wp14">
+<w:numbering xmlns:wpc="http://schemas.microsoft.com/office/word/2010/wordprocessingCanvas" xmlns:cx="http://schemas.microsoft.com/office/drawing/2014/chartex" xmlns:cx1="http://schemas.microsoft.com/office/drawing/2015/9/8/chartex" xmlns:cx2="http://schemas.microsoft.com/office/drawing/2015/10/21/chartex" xmlns:cx3="http://schemas.microsoft.com/office/drawing/2016/5/9/chartex" xmlns:cx4="http://schemas.microsoft.com/office/drawing/2016/5/10/chartex" xmlns:cx5="http://schemas.microsoft.com/office/drawing/2016/5/11/chartex" xmlns:cx6="http://schemas.microsoft.com/office/drawing/2016/5/12/chartex" xmlns:cx7="http://schemas.microsoft.com/office/drawing/2016/5/13/chartex" xmlns:cx8="http://schemas.microsoft.com/office/drawing/2016/5/14/chartex" xmlns:mc="http://schemas.openxmlformats.org/markup-compatibility/2006" xmlns:aink="http://schemas.microsoft.com/office/drawing/2016/ink" xmlns:am3d="http://schemas.microsoft.com/office/drawing/2017/model3d" xmlns:o="urn:schemas-microsoft-com:office:office" xmlns:oel="http://schemas.microsoft.com/office/2019/extlst" xmlns:r="http://schemas.openxmlformats.org/officeDocument/2006/relationships" xmlns:m="http://schemas.openxmlformats.org/officeDocument/2006/math" xmlns:v="urn:schemas-microsoft-com:vml" xmlns:wp14="http://schemas.microsoft.com/office/word/2010/wordprocessingDrawing" xmlns:wp="http://schemas.openxmlformats.org/drawingml/2006/wordprocessingDrawing" xmlns:w10="urn:schemas-microsoft-com:office:word" xmlns:w="http://schemas.openxmlformats.org/wordprocessingml/2006/main" xmlns:w14="http://schemas.microsoft.com/office/word/2010/wordml" xmlns:w15="http://schemas.microsoft.com/office/word/2012/wordml" xmlns:w16cex="http://schemas.microsoft.com/office/word/2018/wordml/cex" xmlns:w16cid="http://schemas.microsoft.com/office/word/2016/wordml/cid" xmlns:w16="http://schemas.microsoft.com/office/word/2018/wordml" xmlns:w16sdtdh="http://schemas.microsoft.com/office/word/2020/wordml/sdtdatahash" xmlns:w16se="http://schemas.microsoft.com/office/word/2015/wordml/symex" xmlns:wpg="http://schemas.microsoft.com/office/word/2010/wordprocessingGroup" xmlns:wpi="http://schemas.microsoft.com/office/word/2010/wordprocessingInk" xmlns:wne="http://schemas.microsoft.com/office/word/2006/wordml" xmlns:wps="http://schemas.microsoft.com/office/word/2010/wordprocessingShape" mc:Ignorable="w14 w15 w16se w16cid w16 w16cex w16sdtdh wp14">
   <w:abstractNum w:abstractNumId="0" w15:restartNumberingAfterBreak="0">
     <w:nsid w:val="08B2501C"/>
     <w:multiLevelType w:val="hybridMultilevel"/>
@@ -4146,28 +3469,28 @@
       </w:rPr>
     </w:lvl>
   </w:abstractNum>
-  <w:num w:numId="1">
+  <w:num w:numId="1" w16cid:durableId="1233734016">
     <w:abstractNumId w:val="0"/>
   </w:num>
-  <w:num w:numId="2">
+  <w:num w:numId="2" w16cid:durableId="1980454973">
     <w:abstractNumId w:val="6"/>
   </w:num>
-  <w:num w:numId="3">
+  <w:num w:numId="3" w16cid:durableId="1461609978">
     <w:abstractNumId w:val="4"/>
   </w:num>
-  <w:num w:numId="4">
+  <w:num w:numId="4" w16cid:durableId="1039210611">
     <w:abstractNumId w:val="3"/>
   </w:num>
-  <w:num w:numId="5">
+  <w:num w:numId="5" w16cid:durableId="159197600">
     <w:abstractNumId w:val="7"/>
   </w:num>
-  <w:num w:numId="6">
+  <w:num w:numId="6" w16cid:durableId="24412067">
     <w:abstractNumId w:val="2"/>
   </w:num>
-  <w:num w:numId="7">
+  <w:num w:numId="7" w16cid:durableId="1305702349">
     <w:abstractNumId w:val="1"/>
   </w:num>
-  <w:num w:numId="8">
+  <w:num w:numId="8" w16cid:durableId="25760485">
     <w:abstractNumId w:val="5"/>
   </w:num>
 </w:numbering>

</xml_diff>

<commit_message>
Updated FTA template with certified mail for surety.
</commit_message>
<xml_diff>
--- a/resources/Templates/Failure_To_Appear_Template.docx
+++ b/resources/Templates/Failure_To_Appear_Template.docx
@@ -256,8 +256,18 @@
           <w:sz w:val="20"/>
           <w:szCs w:val="20"/>
         </w:rPr>
-        <w:t>{{ case_number</w:t>
-      </w:r>
+        <w:t xml:space="preserve">{{ </w:t>
+      </w:r>
+      <w:proofErr w:type="spellStart"/>
+      <w:r>
+        <w:rPr>
+          <w:rFonts w:ascii="Palatino Linotype" w:hAnsi="Palatino Linotype"/>
+          <w:sz w:val="20"/>
+          <w:szCs w:val="20"/>
+        </w:rPr>
+        <w:t>case_number</w:t>
+      </w:r>
+      <w:proofErr w:type="spellEnd"/>
       <w:r>
         <w:rPr>
           <w:rFonts w:ascii="Palatino Linotype" w:hAnsi="Palatino Linotype"/>
@@ -319,15 +329,33 @@
           <w:sz w:val="20"/>
           <w:szCs w:val="20"/>
         </w:rPr>
-        <w:t>{{ defendant.</w:t>
-      </w:r>
-      <w:r>
-        <w:rPr>
-          <w:rFonts w:ascii="Palatino Linotype" w:hAnsi="Palatino Linotype"/>
-          <w:sz w:val="20"/>
-          <w:szCs w:val="20"/>
-        </w:rPr>
-        <w:t>first_name }}</w:t>
+        <w:t xml:space="preserve">{{ </w:t>
+      </w:r>
+      <w:proofErr w:type="spellStart"/>
+      <w:r>
+        <w:rPr>
+          <w:rFonts w:ascii="Palatino Linotype" w:hAnsi="Palatino Linotype"/>
+          <w:sz w:val="20"/>
+          <w:szCs w:val="20"/>
+        </w:rPr>
+        <w:t>defendant.</w:t>
+      </w:r>
+      <w:r>
+        <w:rPr>
+          <w:rFonts w:ascii="Palatino Linotype" w:hAnsi="Palatino Linotype"/>
+          <w:sz w:val="20"/>
+          <w:szCs w:val="20"/>
+        </w:rPr>
+        <w:t>first_name</w:t>
+      </w:r>
+      <w:proofErr w:type="spellEnd"/>
+      <w:r>
+        <w:rPr>
+          <w:rFonts w:ascii="Palatino Linotype" w:hAnsi="Palatino Linotype"/>
+          <w:sz w:val="20"/>
+          <w:szCs w:val="20"/>
+        </w:rPr>
+        <w:t xml:space="preserve"> }}</w:t>
       </w:r>
       <w:r>
         <w:rPr>
@@ -343,7 +371,16 @@
           <w:sz w:val="20"/>
           <w:szCs w:val="20"/>
         </w:rPr>
-        <w:t>{{ defendant.</w:t>
+        <w:t xml:space="preserve">{{ </w:t>
+      </w:r>
+      <w:proofErr w:type="spellStart"/>
+      <w:r>
+        <w:rPr>
+          <w:rFonts w:ascii="Palatino Linotype" w:hAnsi="Palatino Linotype"/>
+          <w:sz w:val="20"/>
+          <w:szCs w:val="20"/>
+        </w:rPr>
+        <w:t>defendant.</w:t>
       </w:r>
       <w:r>
         <w:rPr>
@@ -359,7 +396,16 @@
           <w:sz w:val="20"/>
           <w:szCs w:val="20"/>
         </w:rPr>
-        <w:t>name }}</w:t>
+        <w:t>name</w:t>
+      </w:r>
+      <w:proofErr w:type="spellEnd"/>
+      <w:r>
+        <w:rPr>
+          <w:rFonts w:ascii="Palatino Linotype" w:hAnsi="Palatino Linotype"/>
+          <w:sz w:val="20"/>
+          <w:szCs w:val="20"/>
+        </w:rPr>
+        <w:t xml:space="preserve"> }}</w:t>
       </w:r>
       <w:r>
         <w:rPr>
@@ -498,7 +544,17 @@
           <w:sz w:val="20"/>
           <w:szCs w:val="20"/>
         </w:rPr>
-        <w:t>% if judicial_officer.officer_</w:t>
+        <w:t xml:space="preserve">% if </w:t>
+      </w:r>
+      <w:proofErr w:type="spellStart"/>
+      <w:r>
+        <w:rPr>
+          <w:rFonts w:ascii="Palatino Linotype" w:hAnsi="Palatino Linotype"/>
+          <w:bCs/>
+          <w:sz w:val="20"/>
+          <w:szCs w:val="20"/>
+        </w:rPr>
+        <w:t>judicial_officer.officer_</w:t>
       </w:r>
       <w:r>
         <w:rPr>
@@ -509,6 +565,7 @@
         </w:rPr>
         <w:t>type</w:t>
       </w:r>
+      <w:proofErr w:type="spellEnd"/>
       <w:r>
         <w:rPr>
           <w:rFonts w:ascii="Palatino Linotype" w:hAnsi="Palatino Linotype"/>
@@ -627,15 +684,51 @@
           <w:sz w:val="20"/>
           <w:szCs w:val="20"/>
         </w:rPr>
-        <w:t>{% elif judicial_officer.officer_</w:t>
-      </w:r>
-      <w:r>
-        <w:rPr>
-          <w:rFonts w:ascii="Palatino Linotype" w:hAnsi="Palatino Linotype"/>
-          <w:sz w:val="20"/>
-          <w:szCs w:val="20"/>
-        </w:rPr>
-        <w:t>type == ‘Judge’ %}</w:t>
+        <w:t xml:space="preserve">{% </w:t>
+      </w:r>
+      <w:proofErr w:type="spellStart"/>
+      <w:r>
+        <w:rPr>
+          <w:rFonts w:ascii="Palatino Linotype" w:hAnsi="Palatino Linotype"/>
+          <w:sz w:val="20"/>
+          <w:szCs w:val="20"/>
+        </w:rPr>
+        <w:t>elif</w:t>
+      </w:r>
+      <w:proofErr w:type="spellEnd"/>
+      <w:r>
+        <w:rPr>
+          <w:rFonts w:ascii="Palatino Linotype" w:hAnsi="Palatino Linotype"/>
+          <w:sz w:val="20"/>
+          <w:szCs w:val="20"/>
+        </w:rPr>
+        <w:t xml:space="preserve"> </w:t>
+      </w:r>
+      <w:proofErr w:type="spellStart"/>
+      <w:r>
+        <w:rPr>
+          <w:rFonts w:ascii="Palatino Linotype" w:hAnsi="Palatino Linotype"/>
+          <w:sz w:val="20"/>
+          <w:szCs w:val="20"/>
+        </w:rPr>
+        <w:t>judicial_officer.officer_</w:t>
+      </w:r>
+      <w:r>
+        <w:rPr>
+          <w:rFonts w:ascii="Palatino Linotype" w:hAnsi="Palatino Linotype"/>
+          <w:sz w:val="20"/>
+          <w:szCs w:val="20"/>
+        </w:rPr>
+        <w:t>type</w:t>
+      </w:r>
+      <w:proofErr w:type="spellEnd"/>
+      <w:r>
+        <w:rPr>
+          <w:rFonts w:ascii="Palatino Linotype" w:hAnsi="Palatino Linotype"/>
+          <w:sz w:val="20"/>
+          <w:szCs w:val="20"/>
+        </w:rPr>
+        <w:t xml:space="preserve"> == ‘Judge’ %}</w:t>
       </w:r>
     </w:p>
     <w:p>
@@ -809,7 +902,25 @@
           <w:sz w:val="20"/>
           <w:szCs w:val="20"/>
         </w:rPr>
-        <w:t>for {{ appearance_reason }}</w:t>
+        <w:t xml:space="preserve">for {{ </w:t>
+      </w:r>
+      <w:proofErr w:type="spellStart"/>
+      <w:r>
+        <w:rPr>
+          <w:rFonts w:ascii="Palatino Linotype" w:hAnsi="Palatino Linotype"/>
+          <w:sz w:val="20"/>
+          <w:szCs w:val="20"/>
+        </w:rPr>
+        <w:t>appearance_reason</w:t>
+      </w:r>
+      <w:proofErr w:type="spellEnd"/>
+      <w:r>
+        <w:rPr>
+          <w:rFonts w:ascii="Palatino Linotype" w:hAnsi="Palatino Linotype"/>
+          <w:sz w:val="20"/>
+          <w:szCs w:val="20"/>
+        </w:rPr>
+        <w:t xml:space="preserve"> }}</w:t>
       </w:r>
       <w:r>
         <w:rPr>
@@ -825,7 +936,25 @@
           <w:sz w:val="20"/>
           <w:szCs w:val="20"/>
         </w:rPr>
-        <w:t>on {{ plea_trial_date }}</w:t>
+        <w:t xml:space="preserve">on {{ </w:t>
+      </w:r>
+      <w:proofErr w:type="spellStart"/>
+      <w:r>
+        <w:rPr>
+          <w:rFonts w:ascii="Palatino Linotype" w:hAnsi="Palatino Linotype"/>
+          <w:sz w:val="20"/>
+          <w:szCs w:val="20"/>
+        </w:rPr>
+        <w:t>plea_trial_date</w:t>
+      </w:r>
+      <w:proofErr w:type="spellEnd"/>
+      <w:r>
+        <w:rPr>
+          <w:rFonts w:ascii="Palatino Linotype" w:hAnsi="Palatino Linotype"/>
+          <w:sz w:val="20"/>
+          <w:szCs w:val="20"/>
+        </w:rPr>
+        <w:t xml:space="preserve"> }}</w:t>
       </w:r>
       <w:r>
         <w:rPr>
@@ -894,7 +1023,25 @@
           <w:sz w:val="20"/>
           <w:szCs w:val="20"/>
         </w:rPr>
-        <w:t>{% if fta_conditions.arrest_warrant is true %}</w:t>
+        <w:t xml:space="preserve">{% if </w:t>
+      </w:r>
+      <w:proofErr w:type="spellStart"/>
+      <w:r>
+        <w:rPr>
+          <w:rFonts w:ascii="Palatino Linotype" w:hAnsi="Palatino Linotype"/>
+          <w:sz w:val="20"/>
+          <w:szCs w:val="20"/>
+        </w:rPr>
+        <w:t>fta_conditions.arrest_warrant</w:t>
+      </w:r>
+      <w:proofErr w:type="spellEnd"/>
+      <w:r>
+        <w:rPr>
+          <w:rFonts w:ascii="Palatino Linotype" w:hAnsi="Palatino Linotype"/>
+          <w:sz w:val="20"/>
+          <w:szCs w:val="20"/>
+        </w:rPr>
+        <w:t xml:space="preserve"> is true %}</w:t>
       </w:r>
     </w:p>
     <w:p>
@@ -924,6 +1071,7 @@
         </w:rPr>
         <w:t xml:space="preserve">An arrest warrant for the Defendant shall issue forthwith. The pickup radius for the warrant is {{ </w:t>
       </w:r>
+      <w:proofErr w:type="spellStart"/>
       <w:r>
         <w:rPr>
           <w:rFonts w:ascii="Palatino Linotype" w:hAnsi="Palatino Linotype"/>
@@ -938,15 +1086,42 @@
           <w:sz w:val="20"/>
           <w:szCs w:val="20"/>
         </w:rPr>
-        <w:t>arrest_warrant_radius }}. {% endif %}</w:t>
-      </w:r>
-      <w:r>
-        <w:rPr>
-          <w:rFonts w:ascii="Palatino Linotype" w:hAnsi="Palatino Linotype"/>
-          <w:sz w:val="20"/>
-          <w:szCs w:val="20"/>
-        </w:rPr>
-        <w:t>{% if fta_conditions.bond_forfeited %}</w:t>
+        <w:t>arrest_warrant_radius</w:t>
+      </w:r>
+      <w:proofErr w:type="spellEnd"/>
+      <w:r>
+        <w:rPr>
+          <w:rFonts w:ascii="Palatino Linotype" w:hAnsi="Palatino Linotype"/>
+          <w:sz w:val="20"/>
+          <w:szCs w:val="20"/>
+        </w:rPr>
+        <w:t xml:space="preserve"> }}. {% endif %}</w:t>
+      </w:r>
+      <w:r>
+        <w:rPr>
+          <w:rFonts w:ascii="Palatino Linotype" w:hAnsi="Palatino Linotype"/>
+          <w:sz w:val="20"/>
+          <w:szCs w:val="20"/>
+        </w:rPr>
+        <w:t xml:space="preserve">{% if </w:t>
+      </w:r>
+      <w:proofErr w:type="spellStart"/>
+      <w:r>
+        <w:rPr>
+          <w:rFonts w:ascii="Palatino Linotype" w:hAnsi="Palatino Linotype"/>
+          <w:sz w:val="20"/>
+          <w:szCs w:val="20"/>
+        </w:rPr>
+        <w:t>fta_conditions.bond_forfeited</w:t>
+      </w:r>
+      <w:proofErr w:type="spellEnd"/>
+      <w:r>
+        <w:rPr>
+          <w:rFonts w:ascii="Palatino Linotype" w:hAnsi="Palatino Linotype"/>
+          <w:sz w:val="20"/>
+          <w:szCs w:val="20"/>
+        </w:rPr>
+        <w:t xml:space="preserve"> %}</w:t>
       </w:r>
     </w:p>
     <w:p>
@@ -981,7 +1156,25 @@
           <w:sz w:val="20"/>
           <w:szCs w:val="20"/>
         </w:rPr>
-        <w:t>{% if fta_conditions.set_no_trial is true %}</w:t>
+        <w:t xml:space="preserve">{% if </w:t>
+      </w:r>
+      <w:proofErr w:type="spellStart"/>
+      <w:r>
+        <w:rPr>
+          <w:rFonts w:ascii="Palatino Linotype" w:hAnsi="Palatino Linotype"/>
+          <w:sz w:val="20"/>
+          <w:szCs w:val="20"/>
+        </w:rPr>
+        <w:t>fta_conditions.set_no_trial</w:t>
+      </w:r>
+      <w:proofErr w:type="spellEnd"/>
+      <w:r>
+        <w:rPr>
+          <w:rFonts w:ascii="Palatino Linotype" w:hAnsi="Palatino Linotype"/>
+          <w:sz w:val="20"/>
+          <w:szCs w:val="20"/>
+        </w:rPr>
+        <w:t xml:space="preserve"> is true %}</w:t>
       </w:r>
     </w:p>
     <w:p>
@@ -1032,7 +1225,25 @@
           <w:sz w:val="20"/>
           <w:szCs w:val="20"/>
         </w:rPr>
-        <w:t>{% if fta_conditions.surety_appear is true %}</w:t>
+        <w:t xml:space="preserve">{% if </w:t>
+      </w:r>
+      <w:proofErr w:type="spellStart"/>
+      <w:r>
+        <w:rPr>
+          <w:rFonts w:ascii="Palatino Linotype" w:hAnsi="Palatino Linotype"/>
+          <w:sz w:val="20"/>
+          <w:szCs w:val="20"/>
+        </w:rPr>
+        <w:t>fta_conditions.surety_appear</w:t>
+      </w:r>
+      <w:proofErr w:type="spellEnd"/>
+      <w:r>
+        <w:rPr>
+          <w:rFonts w:ascii="Palatino Linotype" w:hAnsi="Palatino Linotype"/>
+          <w:sz w:val="20"/>
+          <w:szCs w:val="20"/>
+        </w:rPr>
+        <w:t xml:space="preserve"> is true %}</w:t>
       </w:r>
     </w:p>
     <w:p>
@@ -1102,7 +1313,23 @@
           <w:sz w:val="20"/>
           <w:szCs w:val="20"/>
         </w:rPr>
-        <w:t xml:space="preserve">ourt. The Clerk of Court is ordered to serve the surety by ordinary mail to address on bond within </w:t>
+        <w:t xml:space="preserve">ourt. The Clerk of Court is ordered to serve the surety by </w:t>
+      </w:r>
+      <w:r>
+        <w:rPr>
+          <w:rFonts w:ascii="Palatino Linotype" w:hAnsi="Palatino Linotype"/>
+          <w:sz w:val="20"/>
+          <w:szCs w:val="20"/>
+        </w:rPr>
+        <w:t xml:space="preserve">certified and </w:t>
+      </w:r>
+      <w:r>
+        <w:rPr>
+          <w:rFonts w:ascii="Palatino Linotype" w:hAnsi="Palatino Linotype"/>
+          <w:sz w:val="20"/>
+          <w:szCs w:val="20"/>
+        </w:rPr>
+        <w:t xml:space="preserve">ordinary mail to address on bond within </w:t>
       </w:r>
       <w:r>
         <w:rPr>
@@ -1118,7 +1345,25 @@
           <w:sz w:val="20"/>
           <w:szCs w:val="20"/>
         </w:rPr>
-        <w:t>{% if fta_conditions.forfeit_license is true %}</w:t>
+        <w:t xml:space="preserve">{% if </w:t>
+      </w:r>
+      <w:proofErr w:type="spellStart"/>
+      <w:r>
+        <w:rPr>
+          <w:rFonts w:ascii="Palatino Linotype" w:hAnsi="Palatino Linotype"/>
+          <w:sz w:val="20"/>
+          <w:szCs w:val="20"/>
+        </w:rPr>
+        <w:t>fta_conditions.forfeit_license</w:t>
+      </w:r>
+      <w:proofErr w:type="spellEnd"/>
+      <w:r>
+        <w:rPr>
+          <w:rFonts w:ascii="Palatino Linotype" w:hAnsi="Palatino Linotype"/>
+          <w:sz w:val="20"/>
+          <w:szCs w:val="20"/>
+        </w:rPr>
+        <w:t xml:space="preserve"> is true %}</w:t>
       </w:r>
     </w:p>
     <w:p>
@@ -1187,7 +1432,25 @@
           <w:sz w:val="20"/>
           <w:szCs w:val="20"/>
         </w:rPr>
-        <w:t>{% if fta_conditions.non_resident_license is true %}</w:t>
+        <w:t xml:space="preserve">{% if </w:t>
+      </w:r>
+      <w:proofErr w:type="spellStart"/>
+      <w:r>
+        <w:rPr>
+          <w:rFonts w:ascii="Palatino Linotype" w:hAnsi="Palatino Linotype"/>
+          <w:sz w:val="20"/>
+          <w:szCs w:val="20"/>
+        </w:rPr>
+        <w:t>fta_conditions.non_resident_license</w:t>
+      </w:r>
+      <w:proofErr w:type="spellEnd"/>
+      <w:r>
+        <w:rPr>
+          <w:rFonts w:ascii="Palatino Linotype" w:hAnsi="Palatino Linotype"/>
+          <w:sz w:val="20"/>
+          <w:szCs w:val="20"/>
+        </w:rPr>
+        <w:t xml:space="preserve"> is true %}</w:t>
       </w:r>
     </w:p>
     <w:p>
@@ -1248,7 +1511,25 @@
           <w:sz w:val="20"/>
           <w:szCs w:val="20"/>
         </w:rPr>
-        <w:t>{% if fta_conditions.supplemental_summons is true %}</w:t>
+        <w:t xml:space="preserve">{% if </w:t>
+      </w:r>
+      <w:proofErr w:type="spellStart"/>
+      <w:r>
+        <w:rPr>
+          <w:rFonts w:ascii="Palatino Linotype" w:hAnsi="Palatino Linotype"/>
+          <w:sz w:val="20"/>
+          <w:szCs w:val="20"/>
+        </w:rPr>
+        <w:t>fta_conditions.supplemental_summons</w:t>
+      </w:r>
+      <w:proofErr w:type="spellEnd"/>
+      <w:r>
+        <w:rPr>
+          <w:rFonts w:ascii="Palatino Linotype" w:hAnsi="Palatino Linotype"/>
+          <w:sz w:val="20"/>
+          <w:szCs w:val="20"/>
+        </w:rPr>
+        <w:t xml:space="preserve"> is true %}</w:t>
       </w:r>
     </w:p>
     <w:p>
@@ -1275,7 +1556,25 @@
           <w:sz w:val="20"/>
           <w:szCs w:val="20"/>
         </w:rPr>
-        <w:t>The Clerk shall issue a supplemental summons to the Defendant by regular mail. {% endif %}{% if fta_conditions.proof_of_service %}</w:t>
+        <w:t xml:space="preserve">The Clerk shall issue a supplemental summons to the Defendant by regular mail. {% endif %}{% if </w:t>
+      </w:r>
+      <w:proofErr w:type="spellStart"/>
+      <w:r>
+        <w:rPr>
+          <w:rFonts w:ascii="Palatino Linotype" w:hAnsi="Palatino Linotype"/>
+          <w:sz w:val="20"/>
+          <w:szCs w:val="20"/>
+        </w:rPr>
+        <w:t>fta_conditions.proof_of_service</w:t>
+      </w:r>
+      <w:proofErr w:type="spellEnd"/>
+      <w:r>
+        <w:rPr>
+          <w:rFonts w:ascii="Palatino Linotype" w:hAnsi="Palatino Linotype"/>
+          <w:sz w:val="20"/>
+          <w:szCs w:val="20"/>
+        </w:rPr>
+        <w:t xml:space="preserve"> %}</w:t>
       </w:r>
     </w:p>
     <w:p>
@@ -1318,7 +1617,25 @@
           <w:sz w:val="20"/>
           <w:szCs w:val="20"/>
         </w:rPr>
-        <w:t xml:space="preserve"> {% endif %}{% if fta_conditions.registration_block is true %}</w:t>
+        <w:t xml:space="preserve"> {% endif %}{% if </w:t>
+      </w:r>
+      <w:proofErr w:type="spellStart"/>
+      <w:r>
+        <w:rPr>
+          <w:rFonts w:ascii="Palatino Linotype" w:hAnsi="Palatino Linotype"/>
+          <w:sz w:val="20"/>
+          <w:szCs w:val="20"/>
+        </w:rPr>
+        <w:t>fta_conditions.registration_block</w:t>
+      </w:r>
+      <w:proofErr w:type="spellEnd"/>
+      <w:r>
+        <w:rPr>
+          <w:rFonts w:ascii="Palatino Linotype" w:hAnsi="Palatino Linotype"/>
+          <w:sz w:val="20"/>
+          <w:szCs w:val="20"/>
+        </w:rPr>
+        <w:t xml:space="preserve"> is true %}</w:t>
       </w:r>
     </w:p>
     <w:p>
@@ -1391,7 +1708,27 @@
           <w:sz w:val="20"/>
           <w:szCs w:val="20"/>
         </w:rPr>
-        <w:t>{% if fta_conditions.set_bond is true %}</w:t>
+        <w:t xml:space="preserve">{% if </w:t>
+      </w:r>
+      <w:proofErr w:type="spellStart"/>
+      <w:r>
+        <w:rPr>
+          <w:rFonts w:ascii="Palatino Linotype" w:hAnsi="Palatino Linotype"/>
+          <w:bCs/>
+          <w:sz w:val="20"/>
+          <w:szCs w:val="20"/>
+        </w:rPr>
+        <w:t>fta_conditions.set_bond</w:t>
+      </w:r>
+      <w:proofErr w:type="spellEnd"/>
+      <w:r>
+        <w:rPr>
+          <w:rFonts w:ascii="Palatino Linotype" w:hAnsi="Palatino Linotype"/>
+          <w:bCs/>
+          <w:sz w:val="20"/>
+          <w:szCs w:val="20"/>
+        </w:rPr>
+        <w:t xml:space="preserve"> is true %}</w:t>
       </w:r>
       <w:r>
         <w:rPr>
@@ -1439,7 +1776,27 @@
           <w:sz w:val="20"/>
           <w:szCs w:val="20"/>
         </w:rPr>
-        <w:t xml:space="preserve">{% if fta_conditions.bond_type == ‘No Bond’ %}Upon apprehension or appearance, Defendant shall be held </w:t>
+        <w:t xml:space="preserve">{% if </w:t>
+      </w:r>
+      <w:proofErr w:type="spellStart"/>
+      <w:r>
+        <w:rPr>
+          <w:rFonts w:ascii="Palatino Linotype" w:hAnsi="Palatino Linotype"/>
+          <w:bCs/>
+          <w:sz w:val="20"/>
+          <w:szCs w:val="20"/>
+        </w:rPr>
+        <w:t>fta_conditions.bond_type</w:t>
+      </w:r>
+      <w:proofErr w:type="spellEnd"/>
+      <w:r>
+        <w:rPr>
+          <w:rFonts w:ascii="Palatino Linotype" w:hAnsi="Palatino Linotype"/>
+          <w:bCs/>
+          <w:sz w:val="20"/>
+          <w:szCs w:val="20"/>
+        </w:rPr>
+        <w:t xml:space="preserve"> == ‘No Bond’ %}Upon apprehension or appearance, Defendant shall be held </w:t>
       </w:r>
       <w:r>
         <w:rPr>
@@ -1458,16 +1815,96 @@
           <w:sz w:val="20"/>
           <w:szCs w:val="20"/>
         </w:rPr>
-        <w:t xml:space="preserve">{% elif fta_conditions.bond_type == ‘Recognizance (OR) Bond’ %}Upon apprehension or appearance, Defendant may execute a Personal Recognizance Bond to ensure future appearance. </w:t>
-      </w:r>
-      <w:r>
-        <w:rPr>
-          <w:rFonts w:ascii="Palatino Linotype" w:hAnsi="Palatino Linotype"/>
-          <w:bCs/>
-          <w:sz w:val="20"/>
-          <w:szCs w:val="20"/>
-        </w:rPr>
-        <w:t xml:space="preserve">{% elif fta_conditions.bond_type </w:t>
+        <w:t xml:space="preserve">{% </w:t>
+      </w:r>
+      <w:proofErr w:type="spellStart"/>
+      <w:r>
+        <w:rPr>
+          <w:rFonts w:ascii="Palatino Linotype" w:hAnsi="Palatino Linotype"/>
+          <w:bCs/>
+          <w:sz w:val="20"/>
+          <w:szCs w:val="20"/>
+        </w:rPr>
+        <w:t>elif</w:t>
+      </w:r>
+      <w:proofErr w:type="spellEnd"/>
+      <w:r>
+        <w:rPr>
+          <w:rFonts w:ascii="Palatino Linotype" w:hAnsi="Palatino Linotype"/>
+          <w:bCs/>
+          <w:sz w:val="20"/>
+          <w:szCs w:val="20"/>
+        </w:rPr>
+        <w:t xml:space="preserve"> </w:t>
+      </w:r>
+      <w:proofErr w:type="spellStart"/>
+      <w:r>
+        <w:rPr>
+          <w:rFonts w:ascii="Palatino Linotype" w:hAnsi="Palatino Linotype"/>
+          <w:bCs/>
+          <w:sz w:val="20"/>
+          <w:szCs w:val="20"/>
+        </w:rPr>
+        <w:t>fta_conditions.bond_type</w:t>
+      </w:r>
+      <w:proofErr w:type="spellEnd"/>
+      <w:r>
+        <w:rPr>
+          <w:rFonts w:ascii="Palatino Linotype" w:hAnsi="Palatino Linotype"/>
+          <w:bCs/>
+          <w:sz w:val="20"/>
+          <w:szCs w:val="20"/>
+        </w:rPr>
+        <w:t xml:space="preserve"> == ‘Recognizance (OR) Bond’ %}Upon apprehension or appearance, Defendant may execute a Personal Recognizance Bond to ensure future appearance. </w:t>
+      </w:r>
+      <w:r>
+        <w:rPr>
+          <w:rFonts w:ascii="Palatino Linotype" w:hAnsi="Palatino Linotype"/>
+          <w:bCs/>
+          <w:sz w:val="20"/>
+          <w:szCs w:val="20"/>
+        </w:rPr>
+        <w:t xml:space="preserve">{% </w:t>
+      </w:r>
+      <w:proofErr w:type="spellStart"/>
+      <w:r>
+        <w:rPr>
+          <w:rFonts w:ascii="Palatino Linotype" w:hAnsi="Palatino Linotype"/>
+          <w:bCs/>
+          <w:sz w:val="20"/>
+          <w:szCs w:val="20"/>
+        </w:rPr>
+        <w:t>elif</w:t>
+      </w:r>
+      <w:proofErr w:type="spellEnd"/>
+      <w:r>
+        <w:rPr>
+          <w:rFonts w:ascii="Palatino Linotype" w:hAnsi="Palatino Linotype"/>
+          <w:bCs/>
+          <w:sz w:val="20"/>
+          <w:szCs w:val="20"/>
+        </w:rPr>
+        <w:t xml:space="preserve"> </w:t>
+      </w:r>
+      <w:proofErr w:type="spellStart"/>
+      <w:r>
+        <w:rPr>
+          <w:rFonts w:ascii="Palatino Linotype" w:hAnsi="Palatino Linotype"/>
+          <w:bCs/>
+          <w:sz w:val="20"/>
+          <w:szCs w:val="20"/>
+        </w:rPr>
+        <w:t>fta_conditions.bond_type</w:t>
+      </w:r>
+      <w:proofErr w:type="spellEnd"/>
+      <w:r>
+        <w:rPr>
+          <w:rFonts w:ascii="Palatino Linotype" w:hAnsi="Palatino Linotype"/>
+          <w:bCs/>
+          <w:sz w:val="20"/>
+          <w:szCs w:val="20"/>
+        </w:rPr>
+        <w:t xml:space="preserve"> </w:t>
       </w:r>
       <w:r>
         <w:rPr>
@@ -1548,7 +1985,47 @@
           <w:sz w:val="20"/>
           <w:szCs w:val="20"/>
         </w:rPr>
-        <w:t>he bond set for the Defendant is a {{ fta_conditions.bond_type }} in the amount of {{ fta_conditions.bond_amount }}. {% endif %}</w:t>
+        <w:t xml:space="preserve">he bond set for the Defendant is a {{ </w:t>
+      </w:r>
+      <w:proofErr w:type="spellStart"/>
+      <w:r>
+        <w:rPr>
+          <w:rFonts w:ascii="Palatino Linotype" w:hAnsi="Palatino Linotype"/>
+          <w:bCs/>
+          <w:sz w:val="20"/>
+          <w:szCs w:val="20"/>
+        </w:rPr>
+        <w:t>fta_conditions.bond_type</w:t>
+      </w:r>
+      <w:proofErr w:type="spellEnd"/>
+      <w:r>
+        <w:rPr>
+          <w:rFonts w:ascii="Palatino Linotype" w:hAnsi="Palatino Linotype"/>
+          <w:bCs/>
+          <w:sz w:val="20"/>
+          <w:szCs w:val="20"/>
+        </w:rPr>
+        <w:t xml:space="preserve"> }} in the amount of {{ </w:t>
+      </w:r>
+      <w:proofErr w:type="spellStart"/>
+      <w:r>
+        <w:rPr>
+          <w:rFonts w:ascii="Palatino Linotype" w:hAnsi="Palatino Linotype"/>
+          <w:bCs/>
+          <w:sz w:val="20"/>
+          <w:szCs w:val="20"/>
+        </w:rPr>
+        <w:t>fta_conditions.bond_amount</w:t>
+      </w:r>
+      <w:proofErr w:type="spellEnd"/>
+      <w:r>
+        <w:rPr>
+          <w:rFonts w:ascii="Palatino Linotype" w:hAnsi="Palatino Linotype"/>
+          <w:bCs/>
+          <w:sz w:val="20"/>
+          <w:szCs w:val="20"/>
+        </w:rPr>
+        <w:t xml:space="preserve"> }}. {% endif %}</w:t>
       </w:r>
     </w:p>
     <w:p>
@@ -1585,7 +2062,27 @@
           <w:sz w:val="20"/>
           <w:szCs w:val="20"/>
         </w:rPr>
-        <w:t>{% if fta_conditions.bond_type != ‘No Bond’ %}If the Defendant executes a bond as permitted by this order, Defendant shall comply with the following conditions:</w:t>
+        <w:t xml:space="preserve">{% if </w:t>
+      </w:r>
+      <w:proofErr w:type="spellStart"/>
+      <w:r>
+        <w:rPr>
+          <w:rFonts w:ascii="Palatino Linotype" w:hAnsi="Palatino Linotype"/>
+          <w:bCs/>
+          <w:sz w:val="20"/>
+          <w:szCs w:val="20"/>
+        </w:rPr>
+        <w:t>fta_conditions.bond_type</w:t>
+      </w:r>
+      <w:proofErr w:type="spellEnd"/>
+      <w:r>
+        <w:rPr>
+          <w:rFonts w:ascii="Palatino Linotype" w:hAnsi="Palatino Linotype"/>
+          <w:bCs/>
+          <w:sz w:val="20"/>
+          <w:szCs w:val="20"/>
+        </w:rPr>
+        <w:t xml:space="preserve"> != ‘No Bond’ %}If the Defendant executes a bond as permitted by this order, Defendant shall comply with the following conditions:</w:t>
       </w:r>
     </w:p>
     <w:p>
@@ -1873,23 +2370,50 @@
           <w:sz w:val="20"/>
           <w:szCs w:val="20"/>
         </w:rPr>
-        <w:t>{{ judicial_officer.officer_</w:t>
-      </w:r>
-      <w:r>
-        <w:rPr>
-          <w:rFonts w:ascii="Palatino Linotype" w:hAnsi="Palatino Linotype"/>
-          <w:sz w:val="20"/>
-          <w:szCs w:val="20"/>
-        </w:rPr>
-        <w:t xml:space="preserve">type }} </w:t>
-      </w:r>
-      <w:r>
-        <w:rPr>
-          <w:rFonts w:ascii="Palatino Linotype" w:hAnsi="Palatino Linotype"/>
-          <w:sz w:val="20"/>
-          <w:szCs w:val="20"/>
-        </w:rPr>
-        <w:t>{{ judicial_officer</w:t>
+        <w:t xml:space="preserve">{{ </w:t>
+      </w:r>
+      <w:proofErr w:type="spellStart"/>
+      <w:r>
+        <w:rPr>
+          <w:rFonts w:ascii="Palatino Linotype" w:hAnsi="Palatino Linotype"/>
+          <w:sz w:val="20"/>
+          <w:szCs w:val="20"/>
+        </w:rPr>
+        <w:t>judicial_officer.officer_</w:t>
+      </w:r>
+      <w:r>
+        <w:rPr>
+          <w:rFonts w:ascii="Palatino Linotype" w:hAnsi="Palatino Linotype"/>
+          <w:sz w:val="20"/>
+          <w:szCs w:val="20"/>
+        </w:rPr>
+        <w:t>type</w:t>
+      </w:r>
+      <w:proofErr w:type="spellEnd"/>
+      <w:r>
+        <w:rPr>
+          <w:rFonts w:ascii="Palatino Linotype" w:hAnsi="Palatino Linotype"/>
+          <w:sz w:val="20"/>
+          <w:szCs w:val="20"/>
+        </w:rPr>
+        <w:t xml:space="preserve"> }} </w:t>
+      </w:r>
+      <w:r>
+        <w:rPr>
+          <w:rFonts w:ascii="Palatino Linotype" w:hAnsi="Palatino Linotype"/>
+          <w:sz w:val="20"/>
+          <w:szCs w:val="20"/>
+        </w:rPr>
+        <w:t xml:space="preserve">{{ </w:t>
+      </w:r>
+      <w:proofErr w:type="spellStart"/>
+      <w:r>
+        <w:rPr>
+          <w:rFonts w:ascii="Palatino Linotype" w:hAnsi="Palatino Linotype"/>
+          <w:sz w:val="20"/>
+          <w:szCs w:val="20"/>
+        </w:rPr>
+        <w:t>judicial_officer</w:t>
       </w:r>
       <w:r>
         <w:rPr>
@@ -1899,6 +2423,7 @@
         </w:rPr>
         <w:t>.first_name</w:t>
       </w:r>
+      <w:proofErr w:type="spellEnd"/>
       <w:r>
         <w:rPr>
           <w:rFonts w:ascii="Palatino Linotype" w:hAnsi="Palatino Linotype"/>
@@ -1921,7 +2446,25 @@
           <w:sz w:val="20"/>
           <w:szCs w:val="20"/>
         </w:rPr>
-        <w:t>{{ judicial_officer.last_name }}</w:t>
+        <w:t xml:space="preserve">{{ </w:t>
+      </w:r>
+      <w:proofErr w:type="spellStart"/>
+      <w:r>
+        <w:rPr>
+          <w:rFonts w:ascii="Palatino Linotype" w:hAnsi="Palatino Linotype"/>
+          <w:sz w:val="20"/>
+          <w:szCs w:val="20"/>
+        </w:rPr>
+        <w:t>judicial_officer.last_name</w:t>
+      </w:r>
+      <w:proofErr w:type="spellEnd"/>
+      <w:r>
+        <w:rPr>
+          <w:rFonts w:ascii="Palatino Linotype" w:hAnsi="Palatino Linotype"/>
+          <w:sz w:val="20"/>
+          <w:szCs w:val="20"/>
+        </w:rPr>
+        <w:t xml:space="preserve"> }}</w:t>
       </w:r>
     </w:p>
     <w:p>
@@ -1984,8 +2527,9 @@
           <w:sz w:val="20"/>
           <w:szCs w:val="20"/>
         </w:rPr>
-        <w:t>% if judicial_of</w:t>
-      </w:r>
+        <w:t xml:space="preserve">% if </w:t>
+      </w:r>
+      <w:proofErr w:type="spellStart"/>
       <w:r>
         <w:rPr>
           <w:rFonts w:ascii="Palatino Linotype" w:hAnsi="Palatino Linotype"/>
@@ -1994,6 +2538,16 @@
           <w:sz w:val="20"/>
           <w:szCs w:val="20"/>
         </w:rPr>
+        <w:t>judicial_of</w:t>
+      </w:r>
+      <w:r>
+        <w:rPr>
+          <w:rFonts w:ascii="Palatino Linotype" w:hAnsi="Palatino Linotype"/>
+          <w:bCs/>
+          <w:color w:val="FF0000"/>
+          <w:sz w:val="20"/>
+          <w:szCs w:val="20"/>
+        </w:rPr>
         <w:t>ficer</w:t>
       </w:r>
       <w:r>
@@ -2014,7 +2568,18 @@
           <w:sz w:val="20"/>
           <w:szCs w:val="20"/>
         </w:rPr>
-        <w:t>_type  ==  ‘Magistrate’ %}</w:t>
+        <w:t>_type</w:t>
+      </w:r>
+      <w:proofErr w:type="spellEnd"/>
+      <w:r>
+        <w:rPr>
+          <w:rFonts w:ascii="Palatino Linotype" w:hAnsi="Palatino Linotype"/>
+          <w:bCs/>
+          <w:color w:val="FF0000"/>
+          <w:sz w:val="20"/>
+          <w:szCs w:val="20"/>
+        </w:rPr>
+        <w:t xml:space="preserve">  ==  ‘Magistrate’ %}</w:t>
       </w:r>
     </w:p>
     <w:p>
@@ -2174,7 +2739,43 @@
           <w:sz w:val="16"/>
           <w:szCs w:val="16"/>
         </w:rPr>
-        <w:t>Prosecutor’s Office: PS    OM     EM; Defendant’s Attorney: PS     OM     EM; {{ defendant.first_name }} {{ defendant.last_name}}: PS     OM     EM; Community Control: PS    EM; County Jail: PS   EM;</w:t>
+        <w:t xml:space="preserve">Prosecutor’s Office: PS    OM     EM; Defendant’s Attorney: PS     OM     EM; {{ </w:t>
+      </w:r>
+      <w:proofErr w:type="spellStart"/>
+      <w:r>
+        <w:rPr>
+          <w:rFonts w:ascii="Palatino Linotype" w:hAnsi="Palatino Linotype"/>
+          <w:sz w:val="16"/>
+          <w:szCs w:val="16"/>
+        </w:rPr>
+        <w:t>defendant.first_name</w:t>
+      </w:r>
+      <w:proofErr w:type="spellEnd"/>
+      <w:r>
+        <w:rPr>
+          <w:rFonts w:ascii="Palatino Linotype" w:hAnsi="Palatino Linotype"/>
+          <w:sz w:val="16"/>
+          <w:szCs w:val="16"/>
+        </w:rPr>
+        <w:t xml:space="preserve"> }} {{ </w:t>
+      </w:r>
+      <w:proofErr w:type="spellStart"/>
+      <w:r>
+        <w:rPr>
+          <w:rFonts w:ascii="Palatino Linotype" w:hAnsi="Palatino Linotype"/>
+          <w:sz w:val="16"/>
+          <w:szCs w:val="16"/>
+        </w:rPr>
+        <w:t>defendant.last_name</w:t>
+      </w:r>
+      <w:proofErr w:type="spellEnd"/>
+      <w:r>
+        <w:rPr>
+          <w:rFonts w:ascii="Palatino Linotype" w:hAnsi="Palatino Linotype"/>
+          <w:sz w:val="16"/>
+          <w:szCs w:val="16"/>
+        </w:rPr>
+        <w:t>}}: PS     OM     EM; Community Control: PS    EM; County Jail: PS   EM;</w:t>
       </w:r>
     </w:p>
     <w:p>
@@ -2203,7 +2804,25 @@
           <w:sz w:val="16"/>
           <w:szCs w:val="16"/>
         </w:rPr>
-        <w:t>{% if fta_conditions.surety_appear is true %}</w:t>
+        <w:t xml:space="preserve">{% if </w:t>
+      </w:r>
+      <w:proofErr w:type="spellStart"/>
+      <w:r>
+        <w:rPr>
+          <w:rFonts w:ascii="Palatino Linotype" w:hAnsi="Palatino Linotype"/>
+          <w:sz w:val="16"/>
+          <w:szCs w:val="16"/>
+        </w:rPr>
+        <w:t>fta_conditions.surety_appear</w:t>
+      </w:r>
+      <w:proofErr w:type="spellEnd"/>
+      <w:r>
+        <w:rPr>
+          <w:rFonts w:ascii="Palatino Linotype" w:hAnsi="Palatino Linotype"/>
+          <w:sz w:val="16"/>
+          <w:szCs w:val="16"/>
+        </w:rPr>
+        <w:t xml:space="preserve"> is true %}</w:t>
       </w:r>
       <w:r>
         <w:rPr>
@@ -2300,7 +2919,6 @@
           <w:docPartUnique/>
         </w:docPartObj>
       </w:sdtPr>
-      <w:sdtEndPr/>
       <w:sdtContent>
         <w:r>
           <w:rPr>
@@ -2445,8 +3063,9 @@
         <w:sz w:val="20"/>
         <w:szCs w:val="20"/>
       </w:rPr>
-      <w:t xml:space="preserve">% if judicial_officer.officer_type  ==  ‘Magistrate’ %}Magistrate Decision – </w:t>
+      <w:t xml:space="preserve">% if </w:t>
     </w:r>
+    <w:proofErr w:type="spellStart"/>
     <w:r>
       <w:rPr>
         <w:rFonts w:ascii="Palatino Linotype" w:hAnsi="Palatino Linotype"/>
@@ -2454,8 +3073,9 @@
         <w:sz w:val="20"/>
         <w:szCs w:val="20"/>
       </w:rPr>
-      <w:t>Failure To Appear</w:t>
+      <w:t>judicial_officer.officer_type</w:t>
     </w:r>
+    <w:proofErr w:type="spellEnd"/>
     <w:r>
       <w:rPr>
         <w:rFonts w:ascii="Palatino Linotype" w:hAnsi="Palatino Linotype"/>
@@ -2463,6 +3083,24 @@
         <w:sz w:val="20"/>
         <w:szCs w:val="20"/>
       </w:rPr>
+      <w:t xml:space="preserve">  ==  ‘Magistrate’ %}Magistrate Decision – </w:t>
+    </w:r>
+    <w:r>
+      <w:rPr>
+        <w:rFonts w:ascii="Palatino Linotype" w:hAnsi="Palatino Linotype"/>
+        <w:bCs/>
+        <w:sz w:val="20"/>
+        <w:szCs w:val="20"/>
+      </w:rPr>
+      <w:t>Failure To Appear</w:t>
+    </w:r>
+    <w:r>
+      <w:rPr>
+        <w:rFonts w:ascii="Palatino Linotype" w:hAnsi="Palatino Linotype"/>
+        <w:bCs/>
+        <w:sz w:val="20"/>
+        <w:szCs w:val="20"/>
+      </w:rPr>
       <w:t xml:space="preserve"> Entry</w:t>
     </w:r>
     <w:r>
@@ -2471,14 +3109,50 @@
         <w:sz w:val="20"/>
         <w:szCs w:val="20"/>
       </w:rPr>
-      <w:t>{% elif judicial_officer.officer_type == ‘Judge’ %}</w:t>
+      <w:t xml:space="preserve">{% </w:t>
     </w:r>
+    <w:proofErr w:type="spellStart"/>
     <w:r>
       <w:rPr>
         <w:rFonts w:ascii="Palatino Linotype" w:hAnsi="Palatino Linotype"/>
         <w:sz w:val="20"/>
         <w:szCs w:val="20"/>
       </w:rPr>
+      <w:t>elif</w:t>
+    </w:r>
+    <w:proofErr w:type="spellEnd"/>
+    <w:r>
+      <w:rPr>
+        <w:rFonts w:ascii="Palatino Linotype" w:hAnsi="Palatino Linotype"/>
+        <w:sz w:val="20"/>
+        <w:szCs w:val="20"/>
+      </w:rPr>
+      <w:t xml:space="preserve"> </w:t>
+    </w:r>
+    <w:proofErr w:type="spellStart"/>
+    <w:r>
+      <w:rPr>
+        <w:rFonts w:ascii="Palatino Linotype" w:hAnsi="Palatino Linotype"/>
+        <w:sz w:val="20"/>
+        <w:szCs w:val="20"/>
+      </w:rPr>
+      <w:t>judicial_officer.officer_type</w:t>
+    </w:r>
+    <w:proofErr w:type="spellEnd"/>
+    <w:r>
+      <w:rPr>
+        <w:rFonts w:ascii="Palatino Linotype" w:hAnsi="Palatino Linotype"/>
+        <w:sz w:val="20"/>
+        <w:szCs w:val="20"/>
+      </w:rPr>
+      <w:t xml:space="preserve"> == ‘Judge’ %}</w:t>
+    </w:r>
+    <w:r>
+      <w:rPr>
+        <w:rFonts w:ascii="Palatino Linotype" w:hAnsi="Palatino Linotype"/>
+        <w:sz w:val="20"/>
+        <w:szCs w:val="20"/>
+      </w:rPr>
       <w:t>Failure To Appear</w:t>
     </w:r>
     <w:r>
@@ -2487,7 +3161,25 @@
         <w:sz w:val="20"/>
         <w:szCs w:val="20"/>
       </w:rPr>
-      <w:t xml:space="preserve"> Judgment Entry{% endif %} {{ case_number </w:t>
+      <w:t xml:space="preserve"> Judgment Entry{% endif %} {{ </w:t>
+    </w:r>
+    <w:proofErr w:type="spellStart"/>
+    <w:r>
+      <w:rPr>
+        <w:rFonts w:ascii="Palatino Linotype" w:hAnsi="Palatino Linotype"/>
+        <w:sz w:val="20"/>
+        <w:szCs w:val="20"/>
+      </w:rPr>
+      <w:t>case_number</w:t>
+    </w:r>
+    <w:proofErr w:type="spellEnd"/>
+    <w:r>
+      <w:rPr>
+        <w:rFonts w:ascii="Palatino Linotype" w:hAnsi="Palatino Linotype"/>
+        <w:sz w:val="20"/>
+        <w:szCs w:val="20"/>
+      </w:rPr>
+      <w:t xml:space="preserve"> </w:t>
     </w:r>
     <w:r>
       <w:rPr>

</xml_diff>

<commit_message>
Added Surety Ins company to service line.
</commit_message>
<xml_diff>
--- a/resources/Templates/Failure_To_Appear_Template.docx
+++ b/resources/Templates/Failure_To_Appear_Template.docx
@@ -2804,25 +2804,24 @@
           <w:sz w:val="16"/>
           <w:szCs w:val="16"/>
         </w:rPr>
-        <w:t xml:space="preserve">{% if </w:t>
-      </w:r>
-      <w:proofErr w:type="spellStart"/>
+        <w:t>Surety: OM</w:t>
+      </w:r>
       <w:r>
         <w:rPr>
           <w:rFonts w:ascii="Palatino Linotype" w:hAnsi="Palatino Linotype"/>
           <w:sz w:val="16"/>
           <w:szCs w:val="16"/>
         </w:rPr>
-        <w:t>fta_conditions.surety_appear</w:t>
-      </w:r>
-      <w:proofErr w:type="spellEnd"/>
+        <w:tab/>
+        <w:t>PS;</w:t>
+      </w:r>
       <w:r>
         <w:rPr>
           <w:rFonts w:ascii="Palatino Linotype" w:hAnsi="Palatino Linotype"/>
           <w:sz w:val="16"/>
           <w:szCs w:val="16"/>
         </w:rPr>
-        <w:t xml:space="preserve"> is true %}</w:t>
+        <w:t xml:space="preserve"> </w:t>
       </w:r>
       <w:r>
         <w:rPr>
@@ -2830,7 +2829,7 @@
           <w:sz w:val="16"/>
           <w:szCs w:val="16"/>
         </w:rPr>
-        <w:t>Surety: OM</w:t>
+        <w:t>Surety Insurance Company: OM</w:t>
       </w:r>
       <w:r>
         <w:rPr>
@@ -2840,14 +2839,6 @@
         </w:rPr>
         <w:tab/>
         <w:t>PS;</w:t>
-      </w:r>
-      <w:r>
-        <w:rPr>
-          <w:rFonts w:ascii="Palatino Linotype" w:hAnsi="Palatino Linotype"/>
-          <w:sz w:val="16"/>
-          <w:szCs w:val="16"/>
-        </w:rPr>
-        <w:t xml:space="preserve"> {% endif %}</w:t>
       </w:r>
     </w:p>
     <w:sectPr>
@@ -2919,6 +2910,7 @@
           <w:docPartUnique/>
         </w:docPartObj>
       </w:sdtPr>
+      <w:sdtEndPr/>
       <w:sdtContent>
         <w:r>
           <w:rPr>

</xml_diff>

<commit_message>
Updated FTA for surety hearing date in entry.
</commit_message>
<xml_diff>
--- a/resources/Templates/Failure_To_Appear_Template.docx
+++ b/resources/Templates/Failure_To_Appear_Template.docx
@@ -256,18 +256,8 @@
           <w:sz w:val="20"/>
           <w:szCs w:val="20"/>
         </w:rPr>
-        <w:t xml:space="preserve">{{ </w:t>
-      </w:r>
-      <w:proofErr w:type="spellStart"/>
-      <w:r>
-        <w:rPr>
-          <w:rFonts w:ascii="Palatino Linotype" w:hAnsi="Palatino Linotype"/>
-          <w:sz w:val="20"/>
-          <w:szCs w:val="20"/>
-        </w:rPr>
-        <w:t>case_number</w:t>
-      </w:r>
-      <w:proofErr w:type="spellEnd"/>
+        <w:t>{{ case_number</w:t>
+      </w:r>
       <w:r>
         <w:rPr>
           <w:rFonts w:ascii="Palatino Linotype" w:hAnsi="Palatino Linotype"/>
@@ -329,33 +319,15 @@
           <w:sz w:val="20"/>
           <w:szCs w:val="20"/>
         </w:rPr>
-        <w:t xml:space="preserve">{{ </w:t>
-      </w:r>
-      <w:proofErr w:type="spellStart"/>
-      <w:r>
-        <w:rPr>
-          <w:rFonts w:ascii="Palatino Linotype" w:hAnsi="Palatino Linotype"/>
-          <w:sz w:val="20"/>
-          <w:szCs w:val="20"/>
-        </w:rPr>
-        <w:t>defendant.</w:t>
-      </w:r>
-      <w:r>
-        <w:rPr>
-          <w:rFonts w:ascii="Palatino Linotype" w:hAnsi="Palatino Linotype"/>
-          <w:sz w:val="20"/>
-          <w:szCs w:val="20"/>
-        </w:rPr>
-        <w:t>first_name</w:t>
-      </w:r>
-      <w:proofErr w:type="spellEnd"/>
-      <w:r>
-        <w:rPr>
-          <w:rFonts w:ascii="Palatino Linotype" w:hAnsi="Palatino Linotype"/>
-          <w:sz w:val="20"/>
-          <w:szCs w:val="20"/>
-        </w:rPr>
-        <w:t xml:space="preserve"> }}</w:t>
+        <w:t>{{ defendant.</w:t>
+      </w:r>
+      <w:r>
+        <w:rPr>
+          <w:rFonts w:ascii="Palatino Linotype" w:hAnsi="Palatino Linotype"/>
+          <w:sz w:val="20"/>
+          <w:szCs w:val="20"/>
+        </w:rPr>
+        <w:t>first_name }}</w:t>
       </w:r>
       <w:r>
         <w:rPr>
@@ -371,16 +343,7 @@
           <w:sz w:val="20"/>
           <w:szCs w:val="20"/>
         </w:rPr>
-        <w:t xml:space="preserve">{{ </w:t>
-      </w:r>
-      <w:proofErr w:type="spellStart"/>
-      <w:r>
-        <w:rPr>
-          <w:rFonts w:ascii="Palatino Linotype" w:hAnsi="Palatino Linotype"/>
-          <w:sz w:val="20"/>
-          <w:szCs w:val="20"/>
-        </w:rPr>
-        <w:t>defendant.</w:t>
+        <w:t>{{ defendant.</w:t>
       </w:r>
       <w:r>
         <w:rPr>
@@ -396,16 +359,7 @@
           <w:sz w:val="20"/>
           <w:szCs w:val="20"/>
         </w:rPr>
-        <w:t>name</w:t>
-      </w:r>
-      <w:proofErr w:type="spellEnd"/>
-      <w:r>
-        <w:rPr>
-          <w:rFonts w:ascii="Palatino Linotype" w:hAnsi="Palatino Linotype"/>
-          <w:sz w:val="20"/>
-          <w:szCs w:val="20"/>
-        </w:rPr>
-        <w:t xml:space="preserve"> }}</w:t>
+        <w:t>name }}</w:t>
       </w:r>
       <w:r>
         <w:rPr>
@@ -544,17 +498,7 @@
           <w:sz w:val="20"/>
           <w:szCs w:val="20"/>
         </w:rPr>
-        <w:t xml:space="preserve">% if </w:t>
-      </w:r>
-      <w:proofErr w:type="spellStart"/>
-      <w:r>
-        <w:rPr>
-          <w:rFonts w:ascii="Palatino Linotype" w:hAnsi="Palatino Linotype"/>
-          <w:bCs/>
-          <w:sz w:val="20"/>
-          <w:szCs w:val="20"/>
-        </w:rPr>
-        <w:t>judicial_officer.officer_</w:t>
+        <w:t>% if judicial_officer.officer_</w:t>
       </w:r>
       <w:r>
         <w:rPr>
@@ -565,7 +509,6 @@
         </w:rPr>
         <w:t>type</w:t>
       </w:r>
-      <w:proofErr w:type="spellEnd"/>
       <w:r>
         <w:rPr>
           <w:rFonts w:ascii="Palatino Linotype" w:hAnsi="Palatino Linotype"/>
@@ -684,51 +627,15 @@
           <w:sz w:val="20"/>
           <w:szCs w:val="20"/>
         </w:rPr>
-        <w:t xml:space="preserve">{% </w:t>
-      </w:r>
-      <w:proofErr w:type="spellStart"/>
-      <w:r>
-        <w:rPr>
-          <w:rFonts w:ascii="Palatino Linotype" w:hAnsi="Palatino Linotype"/>
-          <w:sz w:val="20"/>
-          <w:szCs w:val="20"/>
-        </w:rPr>
-        <w:t>elif</w:t>
-      </w:r>
-      <w:proofErr w:type="spellEnd"/>
-      <w:r>
-        <w:rPr>
-          <w:rFonts w:ascii="Palatino Linotype" w:hAnsi="Palatino Linotype"/>
-          <w:sz w:val="20"/>
-          <w:szCs w:val="20"/>
-        </w:rPr>
-        <w:t xml:space="preserve"> </w:t>
-      </w:r>
-      <w:proofErr w:type="spellStart"/>
-      <w:r>
-        <w:rPr>
-          <w:rFonts w:ascii="Palatino Linotype" w:hAnsi="Palatino Linotype"/>
-          <w:sz w:val="20"/>
-          <w:szCs w:val="20"/>
-        </w:rPr>
-        <w:t>judicial_officer.officer_</w:t>
-      </w:r>
-      <w:r>
-        <w:rPr>
-          <w:rFonts w:ascii="Palatino Linotype" w:hAnsi="Palatino Linotype"/>
-          <w:sz w:val="20"/>
-          <w:szCs w:val="20"/>
-        </w:rPr>
-        <w:t>type</w:t>
-      </w:r>
-      <w:proofErr w:type="spellEnd"/>
-      <w:r>
-        <w:rPr>
-          <w:rFonts w:ascii="Palatino Linotype" w:hAnsi="Palatino Linotype"/>
-          <w:sz w:val="20"/>
-          <w:szCs w:val="20"/>
-        </w:rPr>
-        <w:t xml:space="preserve"> == ‘Judge’ %}</w:t>
+        <w:t>{% elif judicial_officer.officer_</w:t>
+      </w:r>
+      <w:r>
+        <w:rPr>
+          <w:rFonts w:ascii="Palatino Linotype" w:hAnsi="Palatino Linotype"/>
+          <w:sz w:val="20"/>
+          <w:szCs w:val="20"/>
+        </w:rPr>
+        <w:t>type == ‘Judge’ %}</w:t>
       </w:r>
     </w:p>
     <w:p>
@@ -902,25 +809,7 @@
           <w:sz w:val="20"/>
           <w:szCs w:val="20"/>
         </w:rPr>
-        <w:t xml:space="preserve">for {{ </w:t>
-      </w:r>
-      <w:proofErr w:type="spellStart"/>
-      <w:r>
-        <w:rPr>
-          <w:rFonts w:ascii="Palatino Linotype" w:hAnsi="Palatino Linotype"/>
-          <w:sz w:val="20"/>
-          <w:szCs w:val="20"/>
-        </w:rPr>
-        <w:t>appearance_reason</w:t>
-      </w:r>
-      <w:proofErr w:type="spellEnd"/>
-      <w:r>
-        <w:rPr>
-          <w:rFonts w:ascii="Palatino Linotype" w:hAnsi="Palatino Linotype"/>
-          <w:sz w:val="20"/>
-          <w:szCs w:val="20"/>
-        </w:rPr>
-        <w:t xml:space="preserve"> }}</w:t>
+        <w:t>for {{ appearance_reason }}</w:t>
       </w:r>
       <w:r>
         <w:rPr>
@@ -936,25 +825,7 @@
           <w:sz w:val="20"/>
           <w:szCs w:val="20"/>
         </w:rPr>
-        <w:t xml:space="preserve">on {{ </w:t>
-      </w:r>
-      <w:proofErr w:type="spellStart"/>
-      <w:r>
-        <w:rPr>
-          <w:rFonts w:ascii="Palatino Linotype" w:hAnsi="Palatino Linotype"/>
-          <w:sz w:val="20"/>
-          <w:szCs w:val="20"/>
-        </w:rPr>
-        <w:t>plea_trial_date</w:t>
-      </w:r>
-      <w:proofErr w:type="spellEnd"/>
-      <w:r>
-        <w:rPr>
-          <w:rFonts w:ascii="Palatino Linotype" w:hAnsi="Palatino Linotype"/>
-          <w:sz w:val="20"/>
-          <w:szCs w:val="20"/>
-        </w:rPr>
-        <w:t xml:space="preserve"> }}</w:t>
+        <w:t>on {{ plea_trial_date }}</w:t>
       </w:r>
       <w:r>
         <w:rPr>
@@ -970,7 +841,7 @@
           <w:sz w:val="20"/>
           <w:szCs w:val="20"/>
         </w:rPr>
-        <w:t xml:space="preserve"> but failed to appear as ordered</w:t>
+        <w:t xml:space="preserve"> but failed to appear</w:t>
       </w:r>
       <w:r>
         <w:rPr>
@@ -1023,25 +894,7 @@
           <w:sz w:val="20"/>
           <w:szCs w:val="20"/>
         </w:rPr>
-        <w:t xml:space="preserve">{% if </w:t>
-      </w:r>
-      <w:proofErr w:type="spellStart"/>
-      <w:r>
-        <w:rPr>
-          <w:rFonts w:ascii="Palatino Linotype" w:hAnsi="Palatino Linotype"/>
-          <w:sz w:val="20"/>
-          <w:szCs w:val="20"/>
-        </w:rPr>
-        <w:t>fta_conditions.arrest_warrant</w:t>
-      </w:r>
-      <w:proofErr w:type="spellEnd"/>
-      <w:r>
-        <w:rPr>
-          <w:rFonts w:ascii="Palatino Linotype" w:hAnsi="Palatino Linotype"/>
-          <w:sz w:val="20"/>
-          <w:szCs w:val="20"/>
-        </w:rPr>
-        <w:t xml:space="preserve"> is true %}</w:t>
+        <w:t>{% if fta_conditions.arrest_warrant is true %}</w:t>
       </w:r>
     </w:p>
     <w:p>
@@ -1071,7 +924,6 @@
         </w:rPr>
         <w:t xml:space="preserve">An arrest warrant for the Defendant shall issue forthwith. The pickup radius for the warrant is {{ </w:t>
       </w:r>
-      <w:proofErr w:type="spellStart"/>
       <w:r>
         <w:rPr>
           <w:rFonts w:ascii="Palatino Linotype" w:hAnsi="Palatino Linotype"/>
@@ -1086,42 +938,15 @@
           <w:sz w:val="20"/>
           <w:szCs w:val="20"/>
         </w:rPr>
-        <w:t>arrest_warrant_radius</w:t>
-      </w:r>
-      <w:proofErr w:type="spellEnd"/>
-      <w:r>
-        <w:rPr>
-          <w:rFonts w:ascii="Palatino Linotype" w:hAnsi="Palatino Linotype"/>
-          <w:sz w:val="20"/>
-          <w:szCs w:val="20"/>
-        </w:rPr>
-        <w:t xml:space="preserve"> }}. {% endif %}</w:t>
-      </w:r>
-      <w:r>
-        <w:rPr>
-          <w:rFonts w:ascii="Palatino Linotype" w:hAnsi="Palatino Linotype"/>
-          <w:sz w:val="20"/>
-          <w:szCs w:val="20"/>
-        </w:rPr>
-        <w:t xml:space="preserve">{% if </w:t>
-      </w:r>
-      <w:proofErr w:type="spellStart"/>
-      <w:r>
-        <w:rPr>
-          <w:rFonts w:ascii="Palatino Linotype" w:hAnsi="Palatino Linotype"/>
-          <w:sz w:val="20"/>
-          <w:szCs w:val="20"/>
-        </w:rPr>
-        <w:t>fta_conditions.bond_forfeited</w:t>
-      </w:r>
-      <w:proofErr w:type="spellEnd"/>
-      <w:r>
-        <w:rPr>
-          <w:rFonts w:ascii="Palatino Linotype" w:hAnsi="Palatino Linotype"/>
-          <w:sz w:val="20"/>
-          <w:szCs w:val="20"/>
-        </w:rPr>
-        <w:t xml:space="preserve"> %}</w:t>
+        <w:t>arrest_warrant_radius }}. {% endif %}</w:t>
+      </w:r>
+      <w:r>
+        <w:rPr>
+          <w:rFonts w:ascii="Palatino Linotype" w:hAnsi="Palatino Linotype"/>
+          <w:sz w:val="20"/>
+          <w:szCs w:val="20"/>
+        </w:rPr>
+        <w:t>{% if fta_conditions.bond_forfeited %}</w:t>
       </w:r>
     </w:p>
     <w:p>
@@ -1156,25 +981,7 @@
           <w:sz w:val="20"/>
           <w:szCs w:val="20"/>
         </w:rPr>
-        <w:t xml:space="preserve">{% if </w:t>
-      </w:r>
-      <w:proofErr w:type="spellStart"/>
-      <w:r>
-        <w:rPr>
-          <w:rFonts w:ascii="Palatino Linotype" w:hAnsi="Palatino Linotype"/>
-          <w:sz w:val="20"/>
-          <w:szCs w:val="20"/>
-        </w:rPr>
-        <w:t>fta_conditions.set_no_trial</w:t>
-      </w:r>
-      <w:proofErr w:type="spellEnd"/>
-      <w:r>
-        <w:rPr>
-          <w:rFonts w:ascii="Palatino Linotype" w:hAnsi="Palatino Linotype"/>
-          <w:sz w:val="20"/>
-          <w:szCs w:val="20"/>
-        </w:rPr>
-        <w:t xml:space="preserve"> is true %}</w:t>
+        <w:t>{% if fta_conditions.set_no_trial is true %}</w:t>
       </w:r>
     </w:p>
     <w:p>
@@ -1225,25 +1032,7 @@
           <w:sz w:val="20"/>
           <w:szCs w:val="20"/>
         </w:rPr>
-        <w:t xml:space="preserve">{% if </w:t>
-      </w:r>
-      <w:proofErr w:type="spellStart"/>
-      <w:r>
-        <w:rPr>
-          <w:rFonts w:ascii="Palatino Linotype" w:hAnsi="Palatino Linotype"/>
-          <w:sz w:val="20"/>
-          <w:szCs w:val="20"/>
-        </w:rPr>
-        <w:t>fta_conditions.surety_appear</w:t>
-      </w:r>
-      <w:proofErr w:type="spellEnd"/>
-      <w:r>
-        <w:rPr>
-          <w:rFonts w:ascii="Palatino Linotype" w:hAnsi="Palatino Linotype"/>
-          <w:sz w:val="20"/>
-          <w:szCs w:val="20"/>
-        </w:rPr>
-        <w:t xml:space="preserve"> is true %}</w:t>
+        <w:t>{% if fta_conditions.surety_appear is true %}</w:t>
       </w:r>
     </w:p>
     <w:p>
@@ -1297,73 +1086,24 @@
           <w:sz w:val="20"/>
           <w:szCs w:val="20"/>
         </w:rPr>
-        <w:t xml:space="preserve">The surety hearing shall be set by separate notice of this </w:t>
-      </w:r>
-      <w:r>
-        <w:rPr>
-          <w:rFonts w:ascii="Palatino Linotype" w:hAnsi="Palatino Linotype"/>
-          <w:sz w:val="20"/>
-          <w:szCs w:val="20"/>
-        </w:rPr>
-        <w:t>C</w:t>
-      </w:r>
-      <w:r>
-        <w:rPr>
-          <w:rFonts w:ascii="Palatino Linotype" w:hAnsi="Palatino Linotype"/>
-          <w:sz w:val="20"/>
-          <w:szCs w:val="20"/>
-        </w:rPr>
-        <w:t xml:space="preserve">ourt. The Clerk of Court is ordered to serve the surety by </w:t>
-      </w:r>
-      <w:r>
-        <w:rPr>
-          <w:rFonts w:ascii="Palatino Linotype" w:hAnsi="Palatino Linotype"/>
-          <w:sz w:val="20"/>
-          <w:szCs w:val="20"/>
-        </w:rPr>
-        <w:t xml:space="preserve">certified and </w:t>
-      </w:r>
-      <w:r>
-        <w:rPr>
-          <w:rFonts w:ascii="Palatino Linotype" w:hAnsi="Palatino Linotype"/>
-          <w:sz w:val="20"/>
-          <w:szCs w:val="20"/>
-        </w:rPr>
-        <w:t xml:space="preserve">ordinary mail to address on bond within </w:t>
-      </w:r>
-      <w:r>
-        <w:rPr>
-          <w:rFonts w:ascii="Palatino Linotype" w:hAnsi="Palatino Linotype"/>
-          <w:sz w:val="20"/>
-          <w:szCs w:val="20"/>
-        </w:rPr>
-        <w:t>15 days of the date of this order. {% endif %}</w:t>
-      </w:r>
-      <w:r>
-        <w:rPr>
-          <w:rFonts w:ascii="Palatino Linotype" w:hAnsi="Palatino Linotype"/>
-          <w:sz w:val="20"/>
-          <w:szCs w:val="20"/>
-        </w:rPr>
-        <w:t xml:space="preserve">{% if </w:t>
-      </w:r>
-      <w:proofErr w:type="spellStart"/>
-      <w:r>
-        <w:rPr>
-          <w:rFonts w:ascii="Palatino Linotype" w:hAnsi="Palatino Linotype"/>
-          <w:sz w:val="20"/>
-          <w:szCs w:val="20"/>
-        </w:rPr>
-        <w:t>fta_conditions.forfeit_license</w:t>
-      </w:r>
-      <w:proofErr w:type="spellEnd"/>
-      <w:r>
-        <w:rPr>
-          <w:rFonts w:ascii="Palatino Linotype" w:hAnsi="Palatino Linotype"/>
-          <w:sz w:val="20"/>
-          <w:szCs w:val="20"/>
-        </w:rPr>
-        <w:t xml:space="preserve"> is true %}</w:t>
+        <w:t xml:space="preserve">The Clerk of Court is ordered to serve the surety with this entry by certified and ordinary mail to address on bond within </w:t>
+      </w:r>
+      <w:r>
+        <w:rPr>
+          <w:rFonts w:ascii="Palatino Linotype" w:hAnsi="Palatino Linotype"/>
+          <w:sz w:val="20"/>
+          <w:szCs w:val="20"/>
+          <w:u w:val="single"/>
+        </w:rPr>
+        <w:t>3 days of the date of this order</w:t>
+      </w:r>
+      <w:r>
+        <w:rPr>
+          <w:rFonts w:ascii="Palatino Linotype" w:hAnsi="Palatino Linotype"/>
+          <w:sz w:val="20"/>
+          <w:szCs w:val="20"/>
+        </w:rPr>
+        <w:t xml:space="preserve">. </w:t>
       </w:r>
     </w:p>
     <w:p>
@@ -1390,67 +1130,71 @@
           <w:sz w:val="20"/>
           <w:szCs w:val="20"/>
         </w:rPr>
-        <w:t>Defendant’s Operator’s License/Commercial Driver’s License/Permit appears to be valid and is hereby forfeited for failure to appear</w:t>
-      </w:r>
-      <w:r>
-        <w:rPr>
-          <w:rFonts w:ascii="Palatino Linotype" w:hAnsi="Palatino Linotype"/>
-          <w:sz w:val="20"/>
-          <w:szCs w:val="20"/>
-        </w:rPr>
-        <w:t xml:space="preserve"> pursuant to Revised Code § 4510.22.</w:t>
-      </w:r>
-      <w:r>
-        <w:rPr>
-          <w:rFonts w:ascii="Palatino Linotype" w:hAnsi="Palatino Linotype"/>
-          <w:sz w:val="20"/>
-          <w:szCs w:val="20"/>
-        </w:rPr>
-        <w:t xml:space="preserve"> License and vehicle registrations/transfers shall be suspended or blocked. </w:t>
-      </w:r>
-      <w:r>
-        <w:rPr>
-          <w:rFonts w:ascii="Palatino Linotype" w:hAnsi="Palatino Linotype"/>
-          <w:i/>
-          <w:iCs/>
-          <w:sz w:val="20"/>
-          <w:szCs w:val="20"/>
-        </w:rPr>
-        <w:t>Clerk shall send notice in 30 days to the Ohio BMV and shall send the Defendant’s operator’s license if it is in the file</w:t>
-      </w:r>
-      <w:r>
-        <w:rPr>
-          <w:rFonts w:ascii="Palatino Linotype" w:hAnsi="Palatino Linotype"/>
-          <w:sz w:val="20"/>
-          <w:szCs w:val="20"/>
-        </w:rPr>
-        <w:t>. {% endif %}</w:t>
-      </w:r>
-      <w:r>
-        <w:rPr>
-          <w:rFonts w:ascii="Palatino Linotype" w:hAnsi="Palatino Linotype"/>
-          <w:sz w:val="20"/>
-          <w:szCs w:val="20"/>
-        </w:rPr>
-        <w:t xml:space="preserve">{% if </w:t>
-      </w:r>
-      <w:proofErr w:type="spellStart"/>
-      <w:r>
-        <w:rPr>
-          <w:rFonts w:ascii="Palatino Linotype" w:hAnsi="Palatino Linotype"/>
-          <w:sz w:val="20"/>
-          <w:szCs w:val="20"/>
-        </w:rPr>
-        <w:t>fta_conditions.non_resident_license</w:t>
-      </w:r>
-      <w:proofErr w:type="spellEnd"/>
-      <w:r>
-        <w:rPr>
-          <w:rFonts w:ascii="Palatino Linotype" w:hAnsi="Palatino Linotype"/>
-          <w:sz w:val="20"/>
-          <w:szCs w:val="20"/>
-        </w:rPr>
-        <w:t xml:space="preserve"> is true %}</w:t>
+        <w:t xml:space="preserve">The surety hearing </w:t>
+      </w:r>
+      <w:r>
+        <w:rPr>
+          <w:rFonts w:ascii="Palatino Linotype" w:hAnsi="Palatino Linotype"/>
+          <w:sz w:val="20"/>
+          <w:szCs w:val="20"/>
+        </w:rPr>
+        <w:t xml:space="preserve">for this case </w:t>
+      </w:r>
+      <w:r>
+        <w:rPr>
+          <w:rFonts w:ascii="Palatino Linotype" w:hAnsi="Palatino Linotype"/>
+          <w:sz w:val="20"/>
+          <w:szCs w:val="20"/>
+        </w:rPr>
+        <w:t>is set for _________________________________</w:t>
+      </w:r>
+      <w:r>
+        <w:rPr>
+          <w:rFonts w:ascii="Palatino Linotype" w:hAnsi="Palatino Linotype"/>
+          <w:sz w:val="20"/>
+          <w:szCs w:val="20"/>
+        </w:rPr>
+        <w:t>________</w:t>
+      </w:r>
+      <w:r>
+        <w:rPr>
+          <w:rFonts w:ascii="Palatino Linotype" w:hAnsi="Palatino Linotype"/>
+          <w:sz w:val="20"/>
+          <w:szCs w:val="20"/>
+        </w:rPr>
+        <w:t>_</w:t>
+      </w:r>
+      <w:r>
+        <w:rPr>
+          <w:rFonts w:ascii="Palatino Linotype" w:hAnsi="Palatino Linotype"/>
+          <w:sz w:val="20"/>
+          <w:szCs w:val="20"/>
+        </w:rPr>
+        <w:t>, which is not less than 48 days nor more than 63 days from the date of this entry.</w:t>
+      </w:r>
+      <w:r>
+        <w:rPr>
+          <w:rFonts w:ascii="Palatino Linotype" w:hAnsi="Palatino Linotype"/>
+          <w:sz w:val="20"/>
+          <w:szCs w:val="20"/>
+        </w:rPr>
+        <w:t xml:space="preserve"> </w:t>
+      </w:r>
+      <w:r>
+        <w:rPr>
+          <w:rFonts w:ascii="Palatino Linotype" w:hAnsi="Palatino Linotype"/>
+          <w:sz w:val="20"/>
+          <w:szCs w:val="20"/>
+        </w:rPr>
+        <w:t>{% endif %}</w:t>
+      </w:r>
+      <w:r>
+        <w:rPr>
+          <w:rFonts w:ascii="Palatino Linotype" w:hAnsi="Palatino Linotype"/>
+          <w:sz w:val="20"/>
+          <w:szCs w:val="20"/>
+        </w:rPr>
+        <w:t>{% if fta_conditions.forfeit_license is true %}</w:t>
       </w:r>
     </w:p>
     <w:p>
@@ -1477,7 +1221,23 @@
           <w:sz w:val="20"/>
           <w:szCs w:val="20"/>
         </w:rPr>
-        <w:t xml:space="preserve">Defendant has a Non-Resident Violator Compact State Operator’s License. </w:t>
+        <w:t>Defendant’s Operator’s License/Commercial Driver’s License/Permit appears to be valid and is hereby forfeited for failure to appear</w:t>
+      </w:r>
+      <w:r>
+        <w:rPr>
+          <w:rFonts w:ascii="Palatino Linotype" w:hAnsi="Palatino Linotype"/>
+          <w:sz w:val="20"/>
+          <w:szCs w:val="20"/>
+        </w:rPr>
+        <w:t xml:space="preserve"> pursuant to Revised Code § 4510.22.</w:t>
+      </w:r>
+      <w:r>
+        <w:rPr>
+          <w:rFonts w:ascii="Palatino Linotype" w:hAnsi="Palatino Linotype"/>
+          <w:sz w:val="20"/>
+          <w:szCs w:val="20"/>
+        </w:rPr>
+        <w:t xml:space="preserve"> License and vehicle registrations/transfers shall be suspended or blocked. </w:t>
       </w:r>
       <w:r>
         <w:rPr>
@@ -1487,49 +1247,23 @@
           <w:sz w:val="20"/>
           <w:szCs w:val="20"/>
         </w:rPr>
-        <w:t>Clerk shall notify the Defendant’s home state to suspend Defendant’s Operator’s License pursuant to R.C. § 4510.71</w:t>
-      </w:r>
-      <w:r>
-        <w:rPr>
-          <w:rFonts w:ascii="Palatino Linotype" w:hAnsi="Palatino Linotype"/>
-          <w:sz w:val="20"/>
-          <w:szCs w:val="20"/>
-        </w:rPr>
-        <w:t>.</w:t>
-      </w:r>
-      <w:r>
-        <w:rPr>
-          <w:rFonts w:ascii="Palatino Linotype" w:hAnsi="Palatino Linotype"/>
-          <w:sz w:val="20"/>
-          <w:szCs w:val="20"/>
-        </w:rPr>
-        <w:t xml:space="preserve"> {% endif %}</w:t>
-      </w:r>
-      <w:r>
-        <w:rPr>
-          <w:rFonts w:ascii="Palatino Linotype" w:hAnsi="Palatino Linotype"/>
-          <w:sz w:val="20"/>
-          <w:szCs w:val="20"/>
-        </w:rPr>
-        <w:t xml:space="preserve">{% if </w:t>
-      </w:r>
-      <w:proofErr w:type="spellStart"/>
-      <w:r>
-        <w:rPr>
-          <w:rFonts w:ascii="Palatino Linotype" w:hAnsi="Palatino Linotype"/>
-          <w:sz w:val="20"/>
-          <w:szCs w:val="20"/>
-        </w:rPr>
-        <w:t>fta_conditions.supplemental_summons</w:t>
-      </w:r>
-      <w:proofErr w:type="spellEnd"/>
-      <w:r>
-        <w:rPr>
-          <w:rFonts w:ascii="Palatino Linotype" w:hAnsi="Palatino Linotype"/>
-          <w:sz w:val="20"/>
-          <w:szCs w:val="20"/>
-        </w:rPr>
-        <w:t xml:space="preserve"> is true %}</w:t>
+        <w:t>Clerk shall send notice in 30 days to the Ohio BMV and shall send the Defendant’s operator’s license if it is in the file</w:t>
+      </w:r>
+      <w:r>
+        <w:rPr>
+          <w:rFonts w:ascii="Palatino Linotype" w:hAnsi="Palatino Linotype"/>
+          <w:sz w:val="20"/>
+          <w:szCs w:val="20"/>
+        </w:rPr>
+        <w:t>. {% endif %}</w:t>
+      </w:r>
+      <w:r>
+        <w:rPr>
+          <w:rFonts w:ascii="Palatino Linotype" w:hAnsi="Palatino Linotype"/>
+          <w:sz w:val="20"/>
+          <w:szCs w:val="20"/>
+        </w:rPr>
+        <w:t>{% if fta_conditions.non_resident_license is true %}</w:t>
       </w:r>
     </w:p>
     <w:p>
@@ -1556,25 +1290,41 @@
           <w:sz w:val="20"/>
           <w:szCs w:val="20"/>
         </w:rPr>
-        <w:t xml:space="preserve">The Clerk shall issue a supplemental summons to the Defendant by regular mail. {% endif %}{% if </w:t>
-      </w:r>
-      <w:proofErr w:type="spellStart"/>
-      <w:r>
-        <w:rPr>
-          <w:rFonts w:ascii="Palatino Linotype" w:hAnsi="Palatino Linotype"/>
-          <w:sz w:val="20"/>
-          <w:szCs w:val="20"/>
-        </w:rPr>
-        <w:t>fta_conditions.proof_of_service</w:t>
-      </w:r>
-      <w:proofErr w:type="spellEnd"/>
-      <w:r>
-        <w:rPr>
-          <w:rFonts w:ascii="Palatino Linotype" w:hAnsi="Palatino Linotype"/>
-          <w:sz w:val="20"/>
-          <w:szCs w:val="20"/>
-        </w:rPr>
-        <w:t xml:space="preserve"> %}</w:t>
+        <w:t xml:space="preserve">Defendant has a Non-Resident Violator Compact State Operator’s License. </w:t>
+      </w:r>
+      <w:r>
+        <w:rPr>
+          <w:rFonts w:ascii="Palatino Linotype" w:hAnsi="Palatino Linotype"/>
+          <w:i/>
+          <w:iCs/>
+          <w:sz w:val="20"/>
+          <w:szCs w:val="20"/>
+        </w:rPr>
+        <w:t>Clerk shall notify the Defendant’s home state to suspend Defendant’s Operator’s License pursuant to R.C. § 4510.71</w:t>
+      </w:r>
+      <w:r>
+        <w:rPr>
+          <w:rFonts w:ascii="Palatino Linotype" w:hAnsi="Palatino Linotype"/>
+          <w:sz w:val="20"/>
+          <w:szCs w:val="20"/>
+        </w:rPr>
+        <w:t>.</w:t>
+      </w:r>
+      <w:r>
+        <w:rPr>
+          <w:rFonts w:ascii="Palatino Linotype" w:hAnsi="Palatino Linotype"/>
+          <w:sz w:val="20"/>
+          <w:szCs w:val="20"/>
+        </w:rPr>
+        <w:t xml:space="preserve"> {% endif %}</w:t>
+      </w:r>
+      <w:r>
+        <w:rPr>
+          <w:rFonts w:ascii="Palatino Linotype" w:hAnsi="Palatino Linotype"/>
+          <w:sz w:val="20"/>
+          <w:szCs w:val="20"/>
+        </w:rPr>
+        <w:t>{% if fta_conditions.supplemental_summons is true %}</w:t>
       </w:r>
     </w:p>
     <w:p>
@@ -1601,41 +1351,7 @@
           <w:sz w:val="20"/>
           <w:szCs w:val="20"/>
         </w:rPr>
-        <w:t>Pursuant to Traffic Rule 7, a</w:t>
-      </w:r>
-      <w:r>
-        <w:rPr>
-          <w:rFonts w:ascii="Palatino Linotype" w:hAnsi="Palatino Linotype"/>
-          <w:sz w:val="20"/>
-          <w:szCs w:val="20"/>
-        </w:rPr>
-        <w:t>bsent proof of service of the summons or warrant within 28 days of the date of this entry, this case is closed subject to reopen without further order from the Court.</w:t>
-      </w:r>
-      <w:r>
-        <w:rPr>
-          <w:rFonts w:ascii="Palatino Linotype" w:hAnsi="Palatino Linotype"/>
-          <w:sz w:val="20"/>
-          <w:szCs w:val="20"/>
-        </w:rPr>
-        <w:t xml:space="preserve"> {% endif %}{% if </w:t>
-      </w:r>
-      <w:proofErr w:type="spellStart"/>
-      <w:r>
-        <w:rPr>
-          <w:rFonts w:ascii="Palatino Linotype" w:hAnsi="Palatino Linotype"/>
-          <w:sz w:val="20"/>
-          <w:szCs w:val="20"/>
-        </w:rPr>
-        <w:t>fta_conditions.registration_block</w:t>
-      </w:r>
-      <w:proofErr w:type="spellEnd"/>
-      <w:r>
-        <w:rPr>
-          <w:rFonts w:ascii="Palatino Linotype" w:hAnsi="Palatino Linotype"/>
-          <w:sz w:val="20"/>
-          <w:szCs w:val="20"/>
-        </w:rPr>
-        <w:t xml:space="preserve"> is true %}</w:t>
+        <w:t>The Clerk shall issue a supplemental summons to the Defendant by regular mail. {% endif %}{% if fta_conditions.proof_of_service %}</w:t>
       </w:r>
     </w:p>
     <w:p>
@@ -1662,19 +1378,32 @@
           <w:sz w:val="20"/>
           <w:szCs w:val="20"/>
         </w:rPr>
-        <w:t xml:space="preserve">Defendant’s Vehicle Registration is blocked absent compliance within 30 days. Failure to timely respond to this notice may result in the blocking of motor vehicle registration or transfer of registration. </w:t>
-      </w:r>
-      <w:r>
-        <w:rPr>
-          <w:rFonts w:ascii="Palatino Linotype" w:hAnsi="Palatino Linotype"/>
-          <w:sz w:val="20"/>
-          <w:szCs w:val="20"/>
-        </w:rPr>
-        <w:t>The Defendant shall contact the Clerk’s Office within 30 days for more information. {% endif %}</w:t>
+        <w:t>Pursuant to Traffic Rule 7, a</w:t>
+      </w:r>
+      <w:r>
+        <w:rPr>
+          <w:rFonts w:ascii="Palatino Linotype" w:hAnsi="Palatino Linotype"/>
+          <w:sz w:val="20"/>
+          <w:szCs w:val="20"/>
+        </w:rPr>
+        <w:t>bsent proof of service of the summons or warrant within 28 days of the date of this entry, this case is closed subject to reopen without further order from the Court.</w:t>
+      </w:r>
+      <w:r>
+        <w:rPr>
+          <w:rFonts w:ascii="Palatino Linotype" w:hAnsi="Palatino Linotype"/>
+          <w:sz w:val="20"/>
+          <w:szCs w:val="20"/>
+        </w:rPr>
+        <w:t xml:space="preserve"> {% endif %}{% if fta_conditions.registration_block is true %}</w:t>
       </w:r>
     </w:p>
     <w:p>
       <w:pPr>
+        <w:pStyle w:val="ListParagraph"/>
+        <w:numPr>
+          <w:ilvl w:val="0"/>
+          <w:numId w:val="8"/>
+        </w:numPr>
         <w:tabs>
           <w:tab w:val="center" w:pos="4680"/>
         </w:tabs>
@@ -1686,6 +1415,36 @@
           <w:szCs w:val="20"/>
         </w:rPr>
       </w:pPr>
+      <w:r>
+        <w:rPr>
+          <w:rFonts w:ascii="Palatino Linotype" w:hAnsi="Palatino Linotype"/>
+          <w:sz w:val="20"/>
+          <w:szCs w:val="20"/>
+        </w:rPr>
+        <w:t xml:space="preserve">Defendant’s Vehicle Registration is blocked absent compliance within 30 days. Failure to timely respond to this notice may result in the blocking of motor vehicle registration or transfer of registration. </w:t>
+      </w:r>
+      <w:r>
+        <w:rPr>
+          <w:rFonts w:ascii="Palatino Linotype" w:hAnsi="Palatino Linotype"/>
+          <w:sz w:val="20"/>
+          <w:szCs w:val="20"/>
+        </w:rPr>
+        <w:t>The Defendant shall contact the Clerk’s Office within 30 days for more information. {% endif %}</w:t>
+      </w:r>
+    </w:p>
+    <w:p>
+      <w:pPr>
+        <w:tabs>
+          <w:tab w:val="center" w:pos="4680"/>
+        </w:tabs>
+        <w:jc w:val="both"/>
+        <w:rPr>
+          <w:rFonts w:ascii="Palatino Linotype" w:hAnsi="Palatino Linotype"/>
+          <w:bCs/>
+          <w:sz w:val="20"/>
+          <w:szCs w:val="20"/>
+        </w:rPr>
+      </w:pPr>
     </w:p>
     <w:p>
       <w:pPr>
@@ -1708,27 +1467,7 @@
           <w:sz w:val="20"/>
           <w:szCs w:val="20"/>
         </w:rPr>
-        <w:t xml:space="preserve">{% if </w:t>
-      </w:r>
-      <w:proofErr w:type="spellStart"/>
-      <w:r>
-        <w:rPr>
-          <w:rFonts w:ascii="Palatino Linotype" w:hAnsi="Palatino Linotype"/>
-          <w:bCs/>
-          <w:sz w:val="20"/>
-          <w:szCs w:val="20"/>
-        </w:rPr>
-        <w:t>fta_conditions.set_bond</w:t>
-      </w:r>
-      <w:proofErr w:type="spellEnd"/>
-      <w:r>
-        <w:rPr>
-          <w:rFonts w:ascii="Palatino Linotype" w:hAnsi="Palatino Linotype"/>
-          <w:bCs/>
-          <w:sz w:val="20"/>
-          <w:szCs w:val="20"/>
-        </w:rPr>
-        <w:t xml:space="preserve"> is true %}</w:t>
+        <w:t>{% if fta_conditions.set_bond is true %}</w:t>
       </w:r>
       <w:r>
         <w:rPr>
@@ -1776,48 +1515,63 @@
           <w:sz w:val="20"/>
           <w:szCs w:val="20"/>
         </w:rPr>
-        <w:t xml:space="preserve">{% if </w:t>
-      </w:r>
-      <w:proofErr w:type="spellStart"/>
-      <w:r>
-        <w:rPr>
-          <w:rFonts w:ascii="Palatino Linotype" w:hAnsi="Palatino Linotype"/>
-          <w:bCs/>
-          <w:sz w:val="20"/>
-          <w:szCs w:val="20"/>
-        </w:rPr>
-        <w:t>fta_conditions.bond_type</w:t>
-      </w:r>
-      <w:proofErr w:type="spellEnd"/>
-      <w:r>
-        <w:rPr>
-          <w:rFonts w:ascii="Palatino Linotype" w:hAnsi="Palatino Linotype"/>
-          <w:bCs/>
-          <w:sz w:val="20"/>
-          <w:szCs w:val="20"/>
-        </w:rPr>
-        <w:t xml:space="preserve"> == ‘No Bond’ %}Upon apprehension or appearance, Defendant shall be held without bond pending a bond hearing by the Court. </w:t>
-      </w:r>
-      <w:r>
-        <w:rPr>
-          <w:rFonts w:ascii="Palatino Linotype" w:hAnsi="Palatino Linotype"/>
-          <w:bCs/>
-          <w:sz w:val="20"/>
-          <w:szCs w:val="20"/>
-        </w:rPr>
-        <w:t xml:space="preserve">{% </w:t>
-      </w:r>
-      <w:proofErr w:type="spellStart"/>
-      <w:r>
-        <w:rPr>
-          <w:rFonts w:ascii="Palatino Linotype" w:hAnsi="Palatino Linotype"/>
-          <w:bCs/>
-          <w:sz w:val="20"/>
-          <w:szCs w:val="20"/>
-        </w:rPr>
-        <w:t>elif</w:t>
-      </w:r>
-      <w:proofErr w:type="spellEnd"/>
+        <w:lastRenderedPageBreak/>
+        <w:t xml:space="preserve">{% if fta_conditions.bond_type == ‘No Bond’ %}Upon apprehension or appearance, Defendant shall be held without bond pending a bond hearing by the Court. </w:t>
+      </w:r>
+      <w:r>
+        <w:rPr>
+          <w:rFonts w:ascii="Palatino Linotype" w:hAnsi="Palatino Linotype"/>
+          <w:bCs/>
+          <w:sz w:val="20"/>
+          <w:szCs w:val="20"/>
+        </w:rPr>
+        <w:t xml:space="preserve">{% elif fta_conditions.bond_type == ‘Recognizance (OR) Bond’ %}Upon apprehension or appearance, Defendant may execute a Personal Recognizance Bond to ensure future appearance. </w:t>
+      </w:r>
+      <w:r>
+        <w:rPr>
+          <w:rFonts w:ascii="Palatino Linotype" w:hAnsi="Palatino Linotype"/>
+          <w:bCs/>
+          <w:sz w:val="20"/>
+          <w:szCs w:val="20"/>
+        </w:rPr>
+        <w:t xml:space="preserve">{% elif fta_conditions.bond_type </w:t>
+      </w:r>
+      <w:r>
+        <w:rPr>
+          <w:rFonts w:ascii="Palatino Linotype" w:hAnsi="Palatino Linotype"/>
+          <w:bCs/>
+          <w:sz w:val="20"/>
+          <w:szCs w:val="20"/>
+        </w:rPr>
+        <w:t>=</w:t>
+      </w:r>
+      <w:r>
+        <w:rPr>
+          <w:rFonts w:ascii="Palatino Linotype" w:hAnsi="Palatino Linotype"/>
+          <w:bCs/>
+          <w:sz w:val="20"/>
+          <w:szCs w:val="20"/>
+        </w:rPr>
+        <w:t>= ‘</w:t>
+      </w:r>
+      <w:r>
+        <w:rPr>
+          <w:rFonts w:ascii="Palatino Linotype" w:hAnsi="Palatino Linotype"/>
+          <w:bCs/>
+          <w:sz w:val="20"/>
+          <w:szCs w:val="20"/>
+        </w:rPr>
+        <w:t xml:space="preserve">Cash or Surety Bond’ or ‘10% Deposit, Cash or Surety Bond’ </w:t>
+      </w:r>
+      <w:r>
+        <w:rPr>
+          <w:rFonts w:ascii="Palatino Linotype" w:hAnsi="Palatino Linotype"/>
+          <w:bCs/>
+          <w:sz w:val="20"/>
+          <w:szCs w:val="20"/>
+        </w:rPr>
+        <w:t>%}</w:t>
+      </w:r>
       <w:r>
         <w:rPr>
           <w:rFonts w:ascii="Palatino Linotype" w:hAnsi="Palatino Linotype"/>
@@ -1827,130 +1581,6 @@
         </w:rPr>
         <w:t xml:space="preserve"> </w:t>
       </w:r>
-      <w:proofErr w:type="spellStart"/>
-      <w:r>
-        <w:rPr>
-          <w:rFonts w:ascii="Palatino Linotype" w:hAnsi="Palatino Linotype"/>
-          <w:bCs/>
-          <w:sz w:val="20"/>
-          <w:szCs w:val="20"/>
-        </w:rPr>
-        <w:t>fta_conditions.bond_type</w:t>
-      </w:r>
-      <w:proofErr w:type="spellEnd"/>
-      <w:r>
-        <w:rPr>
-          <w:rFonts w:ascii="Palatino Linotype" w:hAnsi="Palatino Linotype"/>
-          <w:bCs/>
-          <w:sz w:val="20"/>
-          <w:szCs w:val="20"/>
-        </w:rPr>
-        <w:t xml:space="preserve"> == ‘Recognizance (OR) Bond’ </w:t>
-      </w:r>
-      <w:r>
-        <w:rPr>
-          <w:rFonts w:ascii="Palatino Linotype" w:hAnsi="Palatino Linotype"/>
-          <w:bCs/>
-          <w:sz w:val="20"/>
-          <w:szCs w:val="20"/>
-        </w:rPr>
-        <w:lastRenderedPageBreak/>
-        <w:t xml:space="preserve">%}Upon apprehension or appearance, Defendant may execute a Personal Recognizance Bond to ensure future appearance. </w:t>
-      </w:r>
-      <w:r>
-        <w:rPr>
-          <w:rFonts w:ascii="Palatino Linotype" w:hAnsi="Palatino Linotype"/>
-          <w:bCs/>
-          <w:sz w:val="20"/>
-          <w:szCs w:val="20"/>
-        </w:rPr>
-        <w:t xml:space="preserve">{% </w:t>
-      </w:r>
-      <w:proofErr w:type="spellStart"/>
-      <w:r>
-        <w:rPr>
-          <w:rFonts w:ascii="Palatino Linotype" w:hAnsi="Palatino Linotype"/>
-          <w:bCs/>
-          <w:sz w:val="20"/>
-          <w:szCs w:val="20"/>
-        </w:rPr>
-        <w:t>elif</w:t>
-      </w:r>
-      <w:proofErr w:type="spellEnd"/>
-      <w:r>
-        <w:rPr>
-          <w:rFonts w:ascii="Palatino Linotype" w:hAnsi="Palatino Linotype"/>
-          <w:bCs/>
-          <w:sz w:val="20"/>
-          <w:szCs w:val="20"/>
-        </w:rPr>
-        <w:t xml:space="preserve"> </w:t>
-      </w:r>
-      <w:proofErr w:type="spellStart"/>
-      <w:r>
-        <w:rPr>
-          <w:rFonts w:ascii="Palatino Linotype" w:hAnsi="Palatino Linotype"/>
-          <w:bCs/>
-          <w:sz w:val="20"/>
-          <w:szCs w:val="20"/>
-        </w:rPr>
-        <w:t>fta_conditions.bond_type</w:t>
-      </w:r>
-      <w:proofErr w:type="spellEnd"/>
-      <w:r>
-        <w:rPr>
-          <w:rFonts w:ascii="Palatino Linotype" w:hAnsi="Palatino Linotype"/>
-          <w:bCs/>
-          <w:sz w:val="20"/>
-          <w:szCs w:val="20"/>
-        </w:rPr>
-        <w:t xml:space="preserve"> </w:t>
-      </w:r>
-      <w:r>
-        <w:rPr>
-          <w:rFonts w:ascii="Palatino Linotype" w:hAnsi="Palatino Linotype"/>
-          <w:bCs/>
-          <w:sz w:val="20"/>
-          <w:szCs w:val="20"/>
-        </w:rPr>
-        <w:t>=</w:t>
-      </w:r>
-      <w:r>
-        <w:rPr>
-          <w:rFonts w:ascii="Palatino Linotype" w:hAnsi="Palatino Linotype"/>
-          <w:bCs/>
-          <w:sz w:val="20"/>
-          <w:szCs w:val="20"/>
-        </w:rPr>
-        <w:t>= ‘</w:t>
-      </w:r>
-      <w:r>
-        <w:rPr>
-          <w:rFonts w:ascii="Palatino Linotype" w:hAnsi="Palatino Linotype"/>
-          <w:bCs/>
-          <w:sz w:val="20"/>
-          <w:szCs w:val="20"/>
-        </w:rPr>
-        <w:t xml:space="preserve">Cash or Surety Bond’ or ‘10% Deposit, Cash or Surety Bond’ </w:t>
-      </w:r>
-      <w:r>
-        <w:rPr>
-          <w:rFonts w:ascii="Palatino Linotype" w:hAnsi="Palatino Linotype"/>
-          <w:bCs/>
-          <w:sz w:val="20"/>
-          <w:szCs w:val="20"/>
-        </w:rPr>
-        <w:t>%}</w:t>
-      </w:r>
-      <w:r>
-        <w:rPr>
-          <w:rFonts w:ascii="Palatino Linotype" w:hAnsi="Palatino Linotype"/>
-          <w:bCs/>
-          <w:sz w:val="20"/>
-          <w:szCs w:val="20"/>
-        </w:rPr>
-        <w:t xml:space="preserve"> </w:t>
-      </w:r>
       <w:r>
         <w:rPr>
           <w:rFonts w:ascii="Palatino Linotype" w:hAnsi="Palatino Linotype"/>
@@ -1985,47 +1615,7 @@
           <w:sz w:val="20"/>
           <w:szCs w:val="20"/>
         </w:rPr>
-        <w:t xml:space="preserve">he bond set for the Defendant is a {{ </w:t>
-      </w:r>
-      <w:proofErr w:type="spellStart"/>
-      <w:r>
-        <w:rPr>
-          <w:rFonts w:ascii="Palatino Linotype" w:hAnsi="Palatino Linotype"/>
-          <w:bCs/>
-          <w:sz w:val="20"/>
-          <w:szCs w:val="20"/>
-        </w:rPr>
-        <w:t>fta_conditions.bond_type</w:t>
-      </w:r>
-      <w:proofErr w:type="spellEnd"/>
-      <w:r>
-        <w:rPr>
-          <w:rFonts w:ascii="Palatino Linotype" w:hAnsi="Palatino Linotype"/>
-          <w:bCs/>
-          <w:sz w:val="20"/>
-          <w:szCs w:val="20"/>
-        </w:rPr>
-        <w:t xml:space="preserve"> }} in the amount of {{ </w:t>
-      </w:r>
-      <w:proofErr w:type="spellStart"/>
-      <w:r>
-        <w:rPr>
-          <w:rFonts w:ascii="Palatino Linotype" w:hAnsi="Palatino Linotype"/>
-          <w:bCs/>
-          <w:sz w:val="20"/>
-          <w:szCs w:val="20"/>
-        </w:rPr>
-        <w:t>fta_conditions.bond_amount</w:t>
-      </w:r>
-      <w:proofErr w:type="spellEnd"/>
-      <w:r>
-        <w:rPr>
-          <w:rFonts w:ascii="Palatino Linotype" w:hAnsi="Palatino Linotype"/>
-          <w:bCs/>
-          <w:sz w:val="20"/>
-          <w:szCs w:val="20"/>
-        </w:rPr>
-        <w:t xml:space="preserve"> }}. {% endif %}</w:t>
+        <w:t>he bond set for the Defendant is a {{ fta_conditions.bond_type }} in the amount of {{ fta_conditions.bond_amount }}. {% endif %}</w:t>
       </w:r>
     </w:p>
     <w:p>
@@ -2062,27 +1652,7 @@
           <w:sz w:val="20"/>
           <w:szCs w:val="20"/>
         </w:rPr>
-        <w:t xml:space="preserve">{% if </w:t>
-      </w:r>
-      <w:proofErr w:type="spellStart"/>
-      <w:r>
-        <w:rPr>
-          <w:rFonts w:ascii="Palatino Linotype" w:hAnsi="Palatino Linotype"/>
-          <w:bCs/>
-          <w:sz w:val="20"/>
-          <w:szCs w:val="20"/>
-        </w:rPr>
-        <w:t>fta_conditions.bond_type</w:t>
-      </w:r>
-      <w:proofErr w:type="spellEnd"/>
-      <w:r>
-        <w:rPr>
-          <w:rFonts w:ascii="Palatino Linotype" w:hAnsi="Palatino Linotype"/>
-          <w:bCs/>
-          <w:sz w:val="20"/>
-          <w:szCs w:val="20"/>
-        </w:rPr>
-        <w:t xml:space="preserve"> != ‘No Bond’ %}If the Defendant executes a bond as permitted by this order, Defendant shall comply with the following conditions:</w:t>
+        <w:t>{% if fta_conditions.bond_type != ‘No Bond’ %}If the Defendant executes a bond as permitted by this order, Defendant shall comply with the following conditions:</w:t>
       </w:r>
     </w:p>
     <w:p>
@@ -2423,50 +1993,23 @@
           <w:sz w:val="20"/>
           <w:szCs w:val="20"/>
         </w:rPr>
-        <w:t xml:space="preserve">{{ </w:t>
-      </w:r>
-      <w:proofErr w:type="spellStart"/>
-      <w:r>
-        <w:rPr>
-          <w:rFonts w:ascii="Palatino Linotype" w:hAnsi="Palatino Linotype"/>
-          <w:sz w:val="20"/>
-          <w:szCs w:val="20"/>
-        </w:rPr>
-        <w:t>judicial_officer.officer_</w:t>
-      </w:r>
-      <w:r>
-        <w:rPr>
-          <w:rFonts w:ascii="Palatino Linotype" w:hAnsi="Palatino Linotype"/>
-          <w:sz w:val="20"/>
-          <w:szCs w:val="20"/>
-        </w:rPr>
-        <w:t>type</w:t>
-      </w:r>
-      <w:proofErr w:type="spellEnd"/>
-      <w:r>
-        <w:rPr>
-          <w:rFonts w:ascii="Palatino Linotype" w:hAnsi="Palatino Linotype"/>
-          <w:sz w:val="20"/>
-          <w:szCs w:val="20"/>
-        </w:rPr>
-        <w:t xml:space="preserve"> }} </w:t>
-      </w:r>
-      <w:r>
-        <w:rPr>
-          <w:rFonts w:ascii="Palatino Linotype" w:hAnsi="Palatino Linotype"/>
-          <w:sz w:val="20"/>
-          <w:szCs w:val="20"/>
-        </w:rPr>
-        <w:t xml:space="preserve">{{ </w:t>
-      </w:r>
-      <w:proofErr w:type="spellStart"/>
-      <w:r>
-        <w:rPr>
-          <w:rFonts w:ascii="Palatino Linotype" w:hAnsi="Palatino Linotype"/>
-          <w:sz w:val="20"/>
-          <w:szCs w:val="20"/>
-        </w:rPr>
-        <w:t>judicial_officer</w:t>
+        <w:t>{{ judicial_officer.officer_</w:t>
+      </w:r>
+      <w:r>
+        <w:rPr>
+          <w:rFonts w:ascii="Palatino Linotype" w:hAnsi="Palatino Linotype"/>
+          <w:sz w:val="20"/>
+          <w:szCs w:val="20"/>
+        </w:rPr>
+        <w:t xml:space="preserve">type }} </w:t>
+      </w:r>
+      <w:r>
+        <w:rPr>
+          <w:rFonts w:ascii="Palatino Linotype" w:hAnsi="Palatino Linotype"/>
+          <w:sz w:val="20"/>
+          <w:szCs w:val="20"/>
+        </w:rPr>
+        <w:t>{{ judicial_officer</w:t>
       </w:r>
       <w:r>
         <w:rPr>
@@ -2476,7 +2019,6 @@
         </w:rPr>
         <w:t>.first_name</w:t>
       </w:r>
-      <w:proofErr w:type="spellEnd"/>
       <w:r>
         <w:rPr>
           <w:rFonts w:ascii="Palatino Linotype" w:hAnsi="Palatino Linotype"/>
@@ -2499,25 +2041,7 @@
           <w:sz w:val="20"/>
           <w:szCs w:val="20"/>
         </w:rPr>
-        <w:t xml:space="preserve">{{ </w:t>
-      </w:r>
-      <w:proofErr w:type="spellStart"/>
-      <w:r>
-        <w:rPr>
-          <w:rFonts w:ascii="Palatino Linotype" w:hAnsi="Palatino Linotype"/>
-          <w:sz w:val="20"/>
-          <w:szCs w:val="20"/>
-        </w:rPr>
-        <w:t>judicial_officer.last_name</w:t>
-      </w:r>
-      <w:proofErr w:type="spellEnd"/>
-      <w:r>
-        <w:rPr>
-          <w:rFonts w:ascii="Palatino Linotype" w:hAnsi="Palatino Linotype"/>
-          <w:sz w:val="20"/>
-          <w:szCs w:val="20"/>
-        </w:rPr>
-        <w:t xml:space="preserve"> }}</w:t>
+        <w:t>{{ judicial_officer.last_name }}</w:t>
       </w:r>
     </w:p>
     <w:p>
@@ -2580,9 +2104,8 @@
           <w:sz w:val="20"/>
           <w:szCs w:val="20"/>
         </w:rPr>
-        <w:t xml:space="preserve">% if </w:t>
-      </w:r>
-      <w:proofErr w:type="spellStart"/>
+        <w:t>% if judicial_of</w:t>
+      </w:r>
       <w:r>
         <w:rPr>
           <w:rFonts w:ascii="Palatino Linotype" w:hAnsi="Palatino Linotype"/>
@@ -2591,7 +2114,7 @@
           <w:sz w:val="20"/>
           <w:szCs w:val="20"/>
         </w:rPr>
-        <w:t>judicial_of</w:t>
+        <w:t>ficer</w:t>
       </w:r>
       <w:r>
         <w:rPr>
@@ -2601,7 +2124,7 @@
           <w:sz w:val="20"/>
           <w:szCs w:val="20"/>
         </w:rPr>
-        <w:t>ficer</w:t>
+        <w:t>.officer</w:t>
       </w:r>
       <w:r>
         <w:rPr>
@@ -2611,28 +2134,7 @@
           <w:sz w:val="20"/>
           <w:szCs w:val="20"/>
         </w:rPr>
-        <w:t>.officer</w:t>
-      </w:r>
-      <w:r>
-        <w:rPr>
-          <w:rFonts w:ascii="Palatino Linotype" w:hAnsi="Palatino Linotype"/>
-          <w:bCs/>
-          <w:color w:val="FF0000"/>
-          <w:sz w:val="20"/>
-          <w:szCs w:val="20"/>
-        </w:rPr>
-        <w:t>_type</w:t>
-      </w:r>
-      <w:proofErr w:type="spellEnd"/>
-      <w:r>
-        <w:rPr>
-          <w:rFonts w:ascii="Palatino Linotype" w:hAnsi="Palatino Linotype"/>
-          <w:bCs/>
-          <w:color w:val="FF0000"/>
-          <w:sz w:val="20"/>
-          <w:szCs w:val="20"/>
-        </w:rPr>
-        <w:t xml:space="preserve">  ==  ‘Magistrate’ %}</w:t>
+        <w:t>_type  ==  ‘Magistrate’ %}</w:t>
       </w:r>
     </w:p>
     <w:p>
@@ -2792,43 +2294,7 @@
           <w:sz w:val="16"/>
           <w:szCs w:val="16"/>
         </w:rPr>
-        <w:t xml:space="preserve">Prosecutor’s Office: PS    OM     EM; Defendant’s Attorney: PS     OM     EM; {{ </w:t>
-      </w:r>
-      <w:proofErr w:type="spellStart"/>
-      <w:r>
-        <w:rPr>
-          <w:rFonts w:ascii="Palatino Linotype" w:hAnsi="Palatino Linotype"/>
-          <w:sz w:val="16"/>
-          <w:szCs w:val="16"/>
-        </w:rPr>
-        <w:t>defendant.first_name</w:t>
-      </w:r>
-      <w:proofErr w:type="spellEnd"/>
-      <w:r>
-        <w:rPr>
-          <w:rFonts w:ascii="Palatino Linotype" w:hAnsi="Palatino Linotype"/>
-          <w:sz w:val="16"/>
-          <w:szCs w:val="16"/>
-        </w:rPr>
-        <w:t xml:space="preserve"> }} {{ </w:t>
-      </w:r>
-      <w:proofErr w:type="spellStart"/>
-      <w:r>
-        <w:rPr>
-          <w:rFonts w:ascii="Palatino Linotype" w:hAnsi="Palatino Linotype"/>
-          <w:sz w:val="16"/>
-          <w:szCs w:val="16"/>
-        </w:rPr>
-        <w:t>defendant.last_name</w:t>
-      </w:r>
-      <w:proofErr w:type="spellEnd"/>
-      <w:r>
-        <w:rPr>
-          <w:rFonts w:ascii="Palatino Linotype" w:hAnsi="Palatino Linotype"/>
-          <w:sz w:val="16"/>
-          <w:szCs w:val="16"/>
-        </w:rPr>
-        <w:t>}}: PS     OM     EM; Community Control: PS    EM; County Jail: PS   EM;</w:t>
+        <w:t>Prosecutor’s Office: PS    OM     EM; Defendant’s Attorney: PS     OM     EM; {{ defendant.first_name }} {{ defendant.last_name}}: PS     OM     EM; Community Control: PS    EM; County Jail: PS   EM;</w:t>
       </w:r>
     </w:p>
     <w:p>
@@ -2954,7 +2420,6 @@
           <w:docPartUnique/>
         </w:docPartObj>
       </w:sdtPr>
-      <w:sdtEndPr/>
       <w:sdtContent>
         <w:r>
           <w:rPr>
@@ -3099,9 +2564,8 @@
         <w:sz w:val="20"/>
         <w:szCs w:val="20"/>
       </w:rPr>
-      <w:t xml:space="preserve">% if </w:t>
+      <w:t xml:space="preserve">% if judicial_officer.officer_type  ==  ‘Magistrate’ %}Magistrate Decision – </w:t>
     </w:r>
-    <w:proofErr w:type="spellStart"/>
     <w:r>
       <w:rPr>
         <w:rFonts w:ascii="Palatino Linotype" w:hAnsi="Palatino Linotype"/>
@@ -3109,9 +2573,8 @@
         <w:sz w:val="20"/>
         <w:szCs w:val="20"/>
       </w:rPr>
-      <w:t>judicial_officer.officer_type</w:t>
+      <w:t>Failure To Appear</w:t>
     </w:r>
-    <w:proofErr w:type="spellEnd"/>
     <w:r>
       <w:rPr>
         <w:rFonts w:ascii="Palatino Linotype" w:hAnsi="Palatino Linotype"/>
@@ -3119,12 +2582,19 @@
         <w:sz w:val="20"/>
         <w:szCs w:val="20"/>
       </w:rPr>
-      <w:t xml:space="preserve">  ==  ‘Magistrate’ %}Magistrate Decision – </w:t>
+      <w:t xml:space="preserve"> Entry</w:t>
     </w:r>
     <w:r>
       <w:rPr>
         <w:rFonts w:ascii="Palatino Linotype" w:hAnsi="Palatino Linotype"/>
-        <w:bCs/>
+        <w:sz w:val="20"/>
+        <w:szCs w:val="20"/>
+      </w:rPr>
+      <w:t>{% elif judicial_officer.officer_type == ‘Judge’ %}</w:t>
+    </w:r>
+    <w:r>
+      <w:rPr>
+        <w:rFonts w:ascii="Palatino Linotype" w:hAnsi="Palatino Linotype"/>
         <w:sz w:val="20"/>
         <w:szCs w:val="20"/>
       </w:rPr>
@@ -3133,89 +2603,10 @@
     <w:r>
       <w:rPr>
         <w:rFonts w:ascii="Palatino Linotype" w:hAnsi="Palatino Linotype"/>
-        <w:bCs/>
         <w:sz w:val="20"/>
         <w:szCs w:val="20"/>
       </w:rPr>
-      <w:t xml:space="preserve"> Entry</w:t>
-    </w:r>
-    <w:r>
-      <w:rPr>
-        <w:rFonts w:ascii="Palatino Linotype" w:hAnsi="Palatino Linotype"/>
-        <w:sz w:val="20"/>
-        <w:szCs w:val="20"/>
-      </w:rPr>
-      <w:t xml:space="preserve">{% </w:t>
-    </w:r>
-    <w:proofErr w:type="spellStart"/>
-    <w:r>
-      <w:rPr>
-        <w:rFonts w:ascii="Palatino Linotype" w:hAnsi="Palatino Linotype"/>
-        <w:sz w:val="20"/>
-        <w:szCs w:val="20"/>
-      </w:rPr>
-      <w:t>elif</w:t>
-    </w:r>
-    <w:proofErr w:type="spellEnd"/>
-    <w:r>
-      <w:rPr>
-        <w:rFonts w:ascii="Palatino Linotype" w:hAnsi="Palatino Linotype"/>
-        <w:sz w:val="20"/>
-        <w:szCs w:val="20"/>
-      </w:rPr>
-      <w:t xml:space="preserve"> </w:t>
-    </w:r>
-    <w:proofErr w:type="spellStart"/>
-    <w:r>
-      <w:rPr>
-        <w:rFonts w:ascii="Palatino Linotype" w:hAnsi="Palatino Linotype"/>
-        <w:sz w:val="20"/>
-        <w:szCs w:val="20"/>
-      </w:rPr>
-      <w:t>judicial_officer.officer_type</w:t>
-    </w:r>
-    <w:proofErr w:type="spellEnd"/>
-    <w:r>
-      <w:rPr>
-        <w:rFonts w:ascii="Palatino Linotype" w:hAnsi="Palatino Linotype"/>
-        <w:sz w:val="20"/>
-        <w:szCs w:val="20"/>
-      </w:rPr>
-      <w:t xml:space="preserve"> == ‘Judge’ %}</w:t>
-    </w:r>
-    <w:r>
-      <w:rPr>
-        <w:rFonts w:ascii="Palatino Linotype" w:hAnsi="Palatino Linotype"/>
-        <w:sz w:val="20"/>
-        <w:szCs w:val="20"/>
-      </w:rPr>
-      <w:t>Failure To Appear</w:t>
-    </w:r>
-    <w:r>
-      <w:rPr>
-        <w:rFonts w:ascii="Palatino Linotype" w:hAnsi="Palatino Linotype"/>
-        <w:sz w:val="20"/>
-        <w:szCs w:val="20"/>
-      </w:rPr>
-      <w:t xml:space="preserve"> Judgment Entry{% endif %} {{ </w:t>
-    </w:r>
-    <w:proofErr w:type="spellStart"/>
-    <w:r>
-      <w:rPr>
-        <w:rFonts w:ascii="Palatino Linotype" w:hAnsi="Palatino Linotype"/>
-        <w:sz w:val="20"/>
-        <w:szCs w:val="20"/>
-      </w:rPr>
-      <w:t>case_number</w:t>
-    </w:r>
-    <w:proofErr w:type="spellEnd"/>
-    <w:r>
-      <w:rPr>
-        <w:rFonts w:ascii="Palatino Linotype" w:hAnsi="Palatino Linotype"/>
-        <w:sz w:val="20"/>
-        <w:szCs w:val="20"/>
-      </w:rPr>
-      <w:t xml:space="preserve"> </w:t>
+      <w:t xml:space="preserve"> Judgment Entry{% endif %} {{ case_number </w:t>
     </w:r>
     <w:r>
       <w:rPr>

</xml_diff>